<commit_message>
Diagramas de clases creados
</commit_message>
<xml_diff>
--- a/Memoria.docx
+++ b/Memoria.docx
@@ -3107,6 +3107,62 @@
     </w:p>
     <w:p/>
     <w:p>
+      <w:r>
+        <w:rPr>
+          <w:noProof/>
+        </w:rPr>
+        <w:drawing>
+          <wp:inline distT="0" distB="0" distL="0" distR="0" wp14:anchorId="4A220907" wp14:editId="34BB8913">
+            <wp:extent cx="3714750" cy="3606800"/>
+            <wp:effectExtent l="0" t="0" r="0" b="0"/>
+            <wp:docPr id="1390189113" name="Imagen 2"/>
+            <wp:cNvGraphicFramePr>
+              <a:graphicFrameLocks xmlns:a="http://schemas.openxmlformats.org/drawingml/2006/main" noChangeAspect="1"/>
+            </wp:cNvGraphicFramePr>
+            <a:graphic xmlns:a="http://schemas.openxmlformats.org/drawingml/2006/main">
+              <a:graphicData uri="http://schemas.openxmlformats.org/drawingml/2006/picture">
+                <pic:pic xmlns:pic="http://schemas.openxmlformats.org/drawingml/2006/picture">
+                  <pic:nvPicPr>
+                    <pic:cNvPr id="0" name="Picture 1"/>
+                    <pic:cNvPicPr>
+                      <a:picLocks noChangeAspect="1" noChangeArrowheads="1"/>
+                    </pic:cNvPicPr>
+                  </pic:nvPicPr>
+                  <pic:blipFill>
+                    <a:blip r:embed="rId10">
+                      <a:extLst>
+                        <a:ext uri="{28A0092B-C50C-407E-A947-70E740481C1C}">
+                          <a14:useLocalDpi xmlns:a14="http://schemas.microsoft.com/office/drawing/2010/main" val="0"/>
+                        </a:ext>
+                      </a:extLst>
+                    </a:blip>
+                    <a:srcRect/>
+                    <a:stretch>
+                      <a:fillRect/>
+                    </a:stretch>
+                  </pic:blipFill>
+                  <pic:spPr bwMode="auto">
+                    <a:xfrm>
+                      <a:off x="0" y="0"/>
+                      <a:ext cx="3714750" cy="3606800"/>
+                    </a:xfrm>
+                    <a:prstGeom prst="rect">
+                      <a:avLst/>
+                    </a:prstGeom>
+                    <a:noFill/>
+                    <a:ln>
+                      <a:noFill/>
+                    </a:ln>
+                  </pic:spPr>
+                </pic:pic>
+              </a:graphicData>
+            </a:graphic>
+          </wp:inline>
+        </w:drawing>
+      </w:r>
+    </w:p>
+    <w:p/>
+    <w:p>
       <w:pPr>
         <w:pStyle w:val="Ttulo3"/>
       </w:pPr>
@@ -3121,6 +3177,7 @@
       <w:bookmarkEnd w:id="11"/>
       <w:proofErr w:type="spellEnd"/>
     </w:p>
+    <w:p/>
     <w:p>
       <w:pPr>
         <w:rPr>
@@ -3131,6 +3188,59 @@
         </w:rPr>
       </w:pPr>
       <w:r>
+        <w:rPr>
+          <w:noProof/>
+        </w:rPr>
+        <w:drawing>
+          <wp:inline distT="0" distB="0" distL="0" distR="0" wp14:anchorId="0DA9519E" wp14:editId="7F8E45FE">
+            <wp:extent cx="1295400" cy="1320800"/>
+            <wp:effectExtent l="0" t="0" r="0" b="0"/>
+            <wp:docPr id="2092639429" name="Imagen 3"/>
+            <wp:cNvGraphicFramePr>
+              <a:graphicFrameLocks xmlns:a="http://schemas.openxmlformats.org/drawingml/2006/main" noChangeAspect="1"/>
+            </wp:cNvGraphicFramePr>
+            <a:graphic xmlns:a="http://schemas.openxmlformats.org/drawingml/2006/main">
+              <a:graphicData uri="http://schemas.openxmlformats.org/drawingml/2006/picture">
+                <pic:pic xmlns:pic="http://schemas.openxmlformats.org/drawingml/2006/picture">
+                  <pic:nvPicPr>
+                    <pic:cNvPr id="0" name="Picture 2"/>
+                    <pic:cNvPicPr>
+                      <a:picLocks noChangeAspect="1" noChangeArrowheads="1"/>
+                    </pic:cNvPicPr>
+                  </pic:nvPicPr>
+                  <pic:blipFill>
+                    <a:blip r:embed="rId11">
+                      <a:extLst>
+                        <a:ext uri="{28A0092B-C50C-407E-A947-70E740481C1C}">
+                          <a14:useLocalDpi xmlns:a14="http://schemas.microsoft.com/office/drawing/2010/main" val="0"/>
+                        </a:ext>
+                      </a:extLst>
+                    </a:blip>
+                    <a:srcRect/>
+                    <a:stretch>
+                      <a:fillRect/>
+                    </a:stretch>
+                  </pic:blipFill>
+                  <pic:spPr bwMode="auto">
+                    <a:xfrm>
+                      <a:off x="0" y="0"/>
+                      <a:ext cx="1295400" cy="1320800"/>
+                    </a:xfrm>
+                    <a:prstGeom prst="rect">
+                      <a:avLst/>
+                    </a:prstGeom>
+                    <a:noFill/>
+                    <a:ln>
+                      <a:noFill/>
+                    </a:ln>
+                  </pic:spPr>
+                </pic:pic>
+              </a:graphicData>
+            </a:graphic>
+          </wp:inline>
+        </w:drawing>
+      </w:r>
+      <w:r>
         <w:br w:type="page"/>
       </w:r>
     </w:p>
@@ -3163,6 +3273,62 @@
     </w:p>
     <w:p/>
     <w:p>
+      <w:r>
+        <w:rPr>
+          <w:noProof/>
+        </w:rPr>
+        <w:drawing>
+          <wp:inline distT="0" distB="0" distL="0" distR="0" wp14:anchorId="555F559A" wp14:editId="1838AF86">
+            <wp:extent cx="1257300" cy="1860550"/>
+            <wp:effectExtent l="0" t="0" r="0" b="6350"/>
+            <wp:docPr id="570326191" name="Imagen 4"/>
+            <wp:cNvGraphicFramePr>
+              <a:graphicFrameLocks xmlns:a="http://schemas.openxmlformats.org/drawingml/2006/main" noChangeAspect="1"/>
+            </wp:cNvGraphicFramePr>
+            <a:graphic xmlns:a="http://schemas.openxmlformats.org/drawingml/2006/main">
+              <a:graphicData uri="http://schemas.openxmlformats.org/drawingml/2006/picture">
+                <pic:pic xmlns:pic="http://schemas.openxmlformats.org/drawingml/2006/picture">
+                  <pic:nvPicPr>
+                    <pic:cNvPr id="0" name="Picture 3"/>
+                    <pic:cNvPicPr>
+                      <a:picLocks noChangeAspect="1" noChangeArrowheads="1"/>
+                    </pic:cNvPicPr>
+                  </pic:nvPicPr>
+                  <pic:blipFill>
+                    <a:blip r:embed="rId12">
+                      <a:extLst>
+                        <a:ext uri="{28A0092B-C50C-407E-A947-70E740481C1C}">
+                          <a14:useLocalDpi xmlns:a14="http://schemas.microsoft.com/office/drawing/2010/main" val="0"/>
+                        </a:ext>
+                      </a:extLst>
+                    </a:blip>
+                    <a:srcRect/>
+                    <a:stretch>
+                      <a:fillRect/>
+                    </a:stretch>
+                  </pic:blipFill>
+                  <pic:spPr bwMode="auto">
+                    <a:xfrm>
+                      <a:off x="0" y="0"/>
+                      <a:ext cx="1257300" cy="1860550"/>
+                    </a:xfrm>
+                    <a:prstGeom prst="rect">
+                      <a:avLst/>
+                    </a:prstGeom>
+                    <a:noFill/>
+                    <a:ln>
+                      <a:noFill/>
+                    </a:ln>
+                  </pic:spPr>
+                </pic:pic>
+              </a:graphicData>
+            </a:graphic>
+          </wp:inline>
+        </w:drawing>
+      </w:r>
+    </w:p>
+    <w:p/>
+    <w:p>
       <w:pPr>
         <w:pStyle w:val="Ttulo3"/>
       </w:pPr>
@@ -3179,6 +3345,62 @@
     </w:p>
     <w:p/>
     <w:p>
+      <w:r>
+        <w:rPr>
+          <w:noProof/>
+        </w:rPr>
+        <w:drawing>
+          <wp:inline distT="0" distB="0" distL="0" distR="0" wp14:anchorId="4EBC0674" wp14:editId="42F5A87E">
+            <wp:extent cx="4203700" cy="2381250"/>
+            <wp:effectExtent l="0" t="0" r="6350" b="0"/>
+            <wp:docPr id="1459488747" name="Imagen 5"/>
+            <wp:cNvGraphicFramePr>
+              <a:graphicFrameLocks xmlns:a="http://schemas.openxmlformats.org/drawingml/2006/main" noChangeAspect="1"/>
+            </wp:cNvGraphicFramePr>
+            <a:graphic xmlns:a="http://schemas.openxmlformats.org/drawingml/2006/main">
+              <a:graphicData uri="http://schemas.openxmlformats.org/drawingml/2006/picture">
+                <pic:pic xmlns:pic="http://schemas.openxmlformats.org/drawingml/2006/picture">
+                  <pic:nvPicPr>
+                    <pic:cNvPr id="0" name="Picture 4"/>
+                    <pic:cNvPicPr>
+                      <a:picLocks noChangeAspect="1" noChangeArrowheads="1"/>
+                    </pic:cNvPicPr>
+                  </pic:nvPicPr>
+                  <pic:blipFill>
+                    <a:blip r:embed="rId13">
+                      <a:extLst>
+                        <a:ext uri="{28A0092B-C50C-407E-A947-70E740481C1C}">
+                          <a14:useLocalDpi xmlns:a14="http://schemas.microsoft.com/office/drawing/2010/main" val="0"/>
+                        </a:ext>
+                      </a:extLst>
+                    </a:blip>
+                    <a:srcRect/>
+                    <a:stretch>
+                      <a:fillRect/>
+                    </a:stretch>
+                  </pic:blipFill>
+                  <pic:spPr bwMode="auto">
+                    <a:xfrm>
+                      <a:off x="0" y="0"/>
+                      <a:ext cx="4203700" cy="2381250"/>
+                    </a:xfrm>
+                    <a:prstGeom prst="rect">
+                      <a:avLst/>
+                    </a:prstGeom>
+                    <a:noFill/>
+                    <a:ln>
+                      <a:noFill/>
+                    </a:ln>
+                  </pic:spPr>
+                </pic:pic>
+              </a:graphicData>
+            </a:graphic>
+          </wp:inline>
+        </w:drawing>
+      </w:r>
+    </w:p>
+    <w:p/>
+    <w:p>
       <w:pPr>
         <w:pStyle w:val="Ttulo3"/>
       </w:pPr>
@@ -3192,6 +3414,63 @@
       </w:r>
       <w:bookmarkEnd w:id="15"/>
       <w:proofErr w:type="spellEnd"/>
+    </w:p>
+    <w:p/>
+    <w:p>
+      <w:r>
+        <w:rPr>
+          <w:noProof/>
+        </w:rPr>
+        <w:lastRenderedPageBreak/>
+        <w:drawing>
+          <wp:inline distT="0" distB="0" distL="0" distR="0" wp14:anchorId="5BDF1FAC" wp14:editId="6E55B7E4">
+            <wp:extent cx="2921000" cy="1568450"/>
+            <wp:effectExtent l="0" t="0" r="0" b="0"/>
+            <wp:docPr id="850448367" name="Imagen 6"/>
+            <wp:cNvGraphicFramePr>
+              <a:graphicFrameLocks xmlns:a="http://schemas.openxmlformats.org/drawingml/2006/main" noChangeAspect="1"/>
+            </wp:cNvGraphicFramePr>
+            <a:graphic xmlns:a="http://schemas.openxmlformats.org/drawingml/2006/main">
+              <a:graphicData uri="http://schemas.openxmlformats.org/drawingml/2006/picture">
+                <pic:pic xmlns:pic="http://schemas.openxmlformats.org/drawingml/2006/picture">
+                  <pic:nvPicPr>
+                    <pic:cNvPr id="0" name="Picture 5"/>
+                    <pic:cNvPicPr>
+                      <a:picLocks noChangeAspect="1" noChangeArrowheads="1"/>
+                    </pic:cNvPicPr>
+                  </pic:nvPicPr>
+                  <pic:blipFill>
+                    <a:blip r:embed="rId14">
+                      <a:extLst>
+                        <a:ext uri="{28A0092B-C50C-407E-A947-70E740481C1C}">
+                          <a14:useLocalDpi xmlns:a14="http://schemas.microsoft.com/office/drawing/2010/main" val="0"/>
+                        </a:ext>
+                      </a:extLst>
+                    </a:blip>
+                    <a:srcRect/>
+                    <a:stretch>
+                      <a:fillRect/>
+                    </a:stretch>
+                  </pic:blipFill>
+                  <pic:spPr bwMode="auto">
+                    <a:xfrm>
+                      <a:off x="0" y="0"/>
+                      <a:ext cx="2921000" cy="1568450"/>
+                    </a:xfrm>
+                    <a:prstGeom prst="rect">
+                      <a:avLst/>
+                    </a:prstGeom>
+                    <a:noFill/>
+                    <a:ln>
+                      <a:noFill/>
+                    </a:ln>
+                  </pic:spPr>
+                </pic:pic>
+              </a:graphicData>
+            </a:graphic>
+          </wp:inline>
+        </w:drawing>
+      </w:r>
     </w:p>
     <w:p>
       <w:pPr>
@@ -3235,6 +3514,62 @@
     </w:p>
     <w:p/>
     <w:p>
+      <w:r>
+        <w:rPr>
+          <w:noProof/>
+        </w:rPr>
+        <w:drawing>
+          <wp:inline distT="0" distB="0" distL="0" distR="0" wp14:anchorId="16E23B87" wp14:editId="27E35FF5">
+            <wp:extent cx="2603500" cy="3041650"/>
+            <wp:effectExtent l="0" t="0" r="6350" b="6350"/>
+            <wp:docPr id="1731277528" name="Imagen 7"/>
+            <wp:cNvGraphicFramePr>
+              <a:graphicFrameLocks xmlns:a="http://schemas.openxmlformats.org/drawingml/2006/main" noChangeAspect="1"/>
+            </wp:cNvGraphicFramePr>
+            <a:graphic xmlns:a="http://schemas.openxmlformats.org/drawingml/2006/main">
+              <a:graphicData uri="http://schemas.openxmlformats.org/drawingml/2006/picture">
+                <pic:pic xmlns:pic="http://schemas.openxmlformats.org/drawingml/2006/picture">
+                  <pic:nvPicPr>
+                    <pic:cNvPr id="0" name="Picture 6"/>
+                    <pic:cNvPicPr>
+                      <a:picLocks noChangeAspect="1" noChangeArrowheads="1"/>
+                    </pic:cNvPicPr>
+                  </pic:nvPicPr>
+                  <pic:blipFill>
+                    <a:blip r:embed="rId15">
+                      <a:extLst>
+                        <a:ext uri="{28A0092B-C50C-407E-A947-70E740481C1C}">
+                          <a14:useLocalDpi xmlns:a14="http://schemas.microsoft.com/office/drawing/2010/main" val="0"/>
+                        </a:ext>
+                      </a:extLst>
+                    </a:blip>
+                    <a:srcRect/>
+                    <a:stretch>
+                      <a:fillRect/>
+                    </a:stretch>
+                  </pic:blipFill>
+                  <pic:spPr bwMode="auto">
+                    <a:xfrm>
+                      <a:off x="0" y="0"/>
+                      <a:ext cx="2603500" cy="3041650"/>
+                    </a:xfrm>
+                    <a:prstGeom prst="rect">
+                      <a:avLst/>
+                    </a:prstGeom>
+                    <a:noFill/>
+                    <a:ln>
+                      <a:noFill/>
+                    </a:ln>
+                  </pic:spPr>
+                </pic:pic>
+              </a:graphicData>
+            </a:graphic>
+          </wp:inline>
+        </w:drawing>
+      </w:r>
+    </w:p>
+    <w:p/>
+    <w:p>
       <w:pPr>
         <w:pStyle w:val="Ttulo3"/>
       </w:pPr>
@@ -3251,6 +3586,62 @@
     </w:p>
     <w:p/>
     <w:p>
+      <w:r>
+        <w:rPr>
+          <w:noProof/>
+        </w:rPr>
+        <w:drawing>
+          <wp:inline distT="0" distB="0" distL="0" distR="0" wp14:anchorId="56662A8E" wp14:editId="45E70D64">
+            <wp:extent cx="2889250" cy="1651000"/>
+            <wp:effectExtent l="0" t="0" r="6350" b="6350"/>
+            <wp:docPr id="1796229757" name="Imagen 8"/>
+            <wp:cNvGraphicFramePr>
+              <a:graphicFrameLocks xmlns:a="http://schemas.openxmlformats.org/drawingml/2006/main" noChangeAspect="1"/>
+            </wp:cNvGraphicFramePr>
+            <a:graphic xmlns:a="http://schemas.openxmlformats.org/drawingml/2006/main">
+              <a:graphicData uri="http://schemas.openxmlformats.org/drawingml/2006/picture">
+                <pic:pic xmlns:pic="http://schemas.openxmlformats.org/drawingml/2006/picture">
+                  <pic:nvPicPr>
+                    <pic:cNvPr id="0" name="Picture 7"/>
+                    <pic:cNvPicPr>
+                      <a:picLocks noChangeAspect="1" noChangeArrowheads="1"/>
+                    </pic:cNvPicPr>
+                  </pic:nvPicPr>
+                  <pic:blipFill>
+                    <a:blip r:embed="rId16">
+                      <a:extLst>
+                        <a:ext uri="{28A0092B-C50C-407E-A947-70E740481C1C}">
+                          <a14:useLocalDpi xmlns:a14="http://schemas.microsoft.com/office/drawing/2010/main" val="0"/>
+                        </a:ext>
+                      </a:extLst>
+                    </a:blip>
+                    <a:srcRect/>
+                    <a:stretch>
+                      <a:fillRect/>
+                    </a:stretch>
+                  </pic:blipFill>
+                  <pic:spPr bwMode="auto">
+                    <a:xfrm>
+                      <a:off x="0" y="0"/>
+                      <a:ext cx="2889250" cy="1651000"/>
+                    </a:xfrm>
+                    <a:prstGeom prst="rect">
+                      <a:avLst/>
+                    </a:prstGeom>
+                    <a:noFill/>
+                    <a:ln>
+                      <a:noFill/>
+                    </a:ln>
+                  </pic:spPr>
+                </pic:pic>
+              </a:graphicData>
+            </a:graphic>
+          </wp:inline>
+        </w:drawing>
+      </w:r>
+    </w:p>
+    <w:p/>
+    <w:p>
       <w:pPr>
         <w:pStyle w:val="Ttulo3"/>
       </w:pPr>
@@ -3265,6 +3656,7 @@
       <w:bookmarkEnd w:id="19"/>
       <w:proofErr w:type="spellEnd"/>
     </w:p>
+    <w:p/>
     <w:p>
       <w:pPr>
         <w:rPr>
@@ -3274,6 +3666,60 @@
           <w:szCs w:val="28"/>
         </w:rPr>
       </w:pPr>
+      <w:r>
+        <w:rPr>
+          <w:noProof/>
+        </w:rPr>
+        <w:lastRenderedPageBreak/>
+        <w:drawing>
+          <wp:inline distT="0" distB="0" distL="0" distR="0" wp14:anchorId="363715A3" wp14:editId="6EA24B1D">
+            <wp:extent cx="4832350" cy="1860550"/>
+            <wp:effectExtent l="0" t="0" r="6350" b="6350"/>
+            <wp:docPr id="1135014072" name="Imagen 9"/>
+            <wp:cNvGraphicFramePr>
+              <a:graphicFrameLocks xmlns:a="http://schemas.openxmlformats.org/drawingml/2006/main" noChangeAspect="1"/>
+            </wp:cNvGraphicFramePr>
+            <a:graphic xmlns:a="http://schemas.openxmlformats.org/drawingml/2006/main">
+              <a:graphicData uri="http://schemas.openxmlformats.org/drawingml/2006/picture">
+                <pic:pic xmlns:pic="http://schemas.openxmlformats.org/drawingml/2006/picture">
+                  <pic:nvPicPr>
+                    <pic:cNvPr id="0" name="Picture 8"/>
+                    <pic:cNvPicPr>
+                      <a:picLocks noChangeAspect="1" noChangeArrowheads="1"/>
+                    </pic:cNvPicPr>
+                  </pic:nvPicPr>
+                  <pic:blipFill>
+                    <a:blip r:embed="rId17">
+                      <a:extLst>
+                        <a:ext uri="{28A0092B-C50C-407E-A947-70E740481C1C}">
+                          <a14:useLocalDpi xmlns:a14="http://schemas.microsoft.com/office/drawing/2010/main" val="0"/>
+                        </a:ext>
+                      </a:extLst>
+                    </a:blip>
+                    <a:srcRect/>
+                    <a:stretch>
+                      <a:fillRect/>
+                    </a:stretch>
+                  </pic:blipFill>
+                  <pic:spPr bwMode="auto">
+                    <a:xfrm>
+                      <a:off x="0" y="0"/>
+                      <a:ext cx="4832350" cy="1860550"/>
+                    </a:xfrm>
+                    <a:prstGeom prst="rect">
+                      <a:avLst/>
+                    </a:prstGeom>
+                    <a:noFill/>
+                    <a:ln>
+                      <a:noFill/>
+                    </a:ln>
+                  </pic:spPr>
+                </pic:pic>
+              </a:graphicData>
+            </a:graphic>
+          </wp:inline>
+        </w:drawing>
+      </w:r>
       <w:r>
         <w:br w:type="page"/>
       </w:r>

</xml_diff>

<commit_message>
Añadido manual de usuario
</commit_message>
<xml_diff>
--- a/Memoria.docx
+++ b/Memoria.docx
@@ -668,7 +668,7 @@
           <w:r>
             <w:fldChar w:fldCharType="separate"/>
           </w:r>
-          <w:hyperlink w:anchor="_Toc185856141" w:history="1">
+          <w:hyperlink w:anchor="_Toc185954333" w:history="1">
             <w:r>
               <w:rPr>
                 <w:rStyle w:val="Hipervnculo"/>
@@ -695,7 +695,7 @@
                 <w:noProof/>
                 <w:webHidden/>
               </w:rPr>
-              <w:instrText xml:space="preserve"> PAGEREF _Toc185856141 \h </w:instrText>
+              <w:instrText xml:space="preserve"> PAGEREF _Toc185954333 \h </w:instrText>
             </w:r>
             <w:r>
               <w:rPr>
@@ -740,7 +740,7 @@
               <w:lang w:eastAsia="es-ES"/>
             </w:rPr>
           </w:pPr>
-          <w:hyperlink w:anchor="_Toc185856142" w:history="1">
+          <w:hyperlink w:anchor="_Toc185954334" w:history="1">
             <w:r>
               <w:rPr>
                 <w:rStyle w:val="Hipervnculo"/>
@@ -767,7 +767,7 @@
                 <w:noProof/>
                 <w:webHidden/>
               </w:rPr>
-              <w:instrText xml:space="preserve"> PAGEREF _Toc185856142 \h </w:instrText>
+              <w:instrText xml:space="preserve"> PAGEREF _Toc185954334 \h </w:instrText>
             </w:r>
             <w:r>
               <w:rPr>
@@ -812,7 +812,7 @@
               <w:lang w:eastAsia="es-ES"/>
             </w:rPr>
           </w:pPr>
-          <w:hyperlink w:anchor="_Toc185856143" w:history="1">
+          <w:hyperlink w:anchor="_Toc185954335" w:history="1">
             <w:r>
               <w:rPr>
                 <w:rStyle w:val="Hipervnculo"/>
@@ -839,7 +839,7 @@
                 <w:noProof/>
                 <w:webHidden/>
               </w:rPr>
-              <w:instrText xml:space="preserve"> PAGEREF _Toc185856143 \h </w:instrText>
+              <w:instrText xml:space="preserve"> PAGEREF _Toc185954335 \h </w:instrText>
             </w:r>
             <w:r>
               <w:rPr>
@@ -884,7 +884,7 @@
               <w:lang w:eastAsia="es-ES"/>
             </w:rPr>
           </w:pPr>
-          <w:hyperlink w:anchor="_Toc185856144" w:history="1">
+          <w:hyperlink w:anchor="_Toc185954336" w:history="1">
             <w:r>
               <w:rPr>
                 <w:rStyle w:val="Hipervnculo"/>
@@ -911,7 +911,7 @@
                 <w:noProof/>
                 <w:webHidden/>
               </w:rPr>
-              <w:instrText xml:space="preserve"> PAGEREF _Toc185856144 \h </w:instrText>
+              <w:instrText xml:space="preserve"> PAGEREF _Toc185954336 \h </w:instrText>
             </w:r>
             <w:r>
               <w:rPr>
@@ -956,7 +956,7 @@
               <w:lang w:eastAsia="es-ES"/>
             </w:rPr>
           </w:pPr>
-          <w:hyperlink w:anchor="_Toc185856145" w:history="1">
+          <w:hyperlink w:anchor="_Toc185954337" w:history="1">
             <w:r>
               <w:rPr>
                 <w:rStyle w:val="Hipervnculo"/>
@@ -983,7 +983,7 @@
                 <w:noProof/>
                 <w:webHidden/>
               </w:rPr>
-              <w:instrText xml:space="preserve"> PAGEREF _Toc185856145 \h </w:instrText>
+              <w:instrText xml:space="preserve"> PAGEREF _Toc185954337 \h </w:instrText>
             </w:r>
             <w:r>
               <w:rPr>
@@ -1028,7 +1028,7 @@
               <w:lang w:eastAsia="es-ES"/>
             </w:rPr>
           </w:pPr>
-          <w:hyperlink w:anchor="_Toc185856146" w:history="1">
+          <w:hyperlink w:anchor="_Toc185954338" w:history="1">
             <w:r>
               <w:rPr>
                 <w:rStyle w:val="Hipervnculo"/>
@@ -1055,7 +1055,7 @@
                 <w:noProof/>
                 <w:webHidden/>
               </w:rPr>
-              <w:instrText xml:space="preserve"> PAGEREF _Toc185856146 \h </w:instrText>
+              <w:instrText xml:space="preserve"> PAGEREF _Toc185954338 \h </w:instrText>
             </w:r>
             <w:r>
               <w:rPr>
@@ -1100,7 +1100,7 @@
               <w:lang w:eastAsia="es-ES"/>
             </w:rPr>
           </w:pPr>
-          <w:hyperlink w:anchor="_Toc185856147" w:history="1">
+          <w:hyperlink w:anchor="_Toc185954339" w:history="1">
             <w:r>
               <w:rPr>
                 <w:rStyle w:val="Hipervnculo"/>
@@ -1127,7 +1127,7 @@
                 <w:noProof/>
                 <w:webHidden/>
               </w:rPr>
-              <w:instrText xml:space="preserve"> PAGEREF _Toc185856147 \h </w:instrText>
+              <w:instrText xml:space="preserve"> PAGEREF _Toc185954339 \h </w:instrText>
             </w:r>
             <w:r>
               <w:rPr>
@@ -1172,7 +1172,7 @@
               <w:lang w:eastAsia="es-ES"/>
             </w:rPr>
           </w:pPr>
-          <w:hyperlink w:anchor="_Toc185856148" w:history="1">
+          <w:hyperlink w:anchor="_Toc185954340" w:history="1">
             <w:r>
               <w:rPr>
                 <w:rStyle w:val="Hipervnculo"/>
@@ -1199,7 +1199,7 @@
                 <w:noProof/>
                 <w:webHidden/>
               </w:rPr>
-              <w:instrText xml:space="preserve"> PAGEREF _Toc185856148 \h </w:instrText>
+              <w:instrText xml:space="preserve"> PAGEREF _Toc185954340 \h </w:instrText>
             </w:r>
             <w:r>
               <w:rPr>
@@ -1220,6 +1220,150 @@
                 <w:webHidden/>
               </w:rPr>
               <w:t>6</w:t>
+            </w:r>
+            <w:r>
+              <w:rPr>
+                <w:noProof/>
+                <w:webHidden/>
+              </w:rPr>
+              <w:fldChar w:fldCharType="end"/>
+            </w:r>
+          </w:hyperlink>
+        </w:p>
+        <w:p>
+          <w:pPr>
+            <w:pStyle w:val="TDC2"/>
+            <w:tabs>
+              <w:tab w:val="right" w:leader="dot" w:pos="8494"/>
+            </w:tabs>
+            <w:rPr>
+              <w:rFonts w:eastAsiaTheme="minorEastAsia"/>
+              <w:noProof/>
+              <w:sz w:val="24"/>
+              <w:szCs w:val="24"/>
+              <w:lang w:eastAsia="es-ES"/>
+            </w:rPr>
+          </w:pPr>
+          <w:hyperlink w:anchor="_Toc185954341" w:history="1">
+            <w:r>
+              <w:rPr>
+                <w:rStyle w:val="Hipervnculo"/>
+                <w:noProof/>
+              </w:rPr>
+              <w:t>Concurrencia</w:t>
+            </w:r>
+            <w:r>
+              <w:rPr>
+                <w:noProof/>
+                <w:webHidden/>
+              </w:rPr>
+              <w:tab/>
+            </w:r>
+            <w:r>
+              <w:rPr>
+                <w:noProof/>
+                <w:webHidden/>
+              </w:rPr>
+              <w:fldChar w:fldCharType="begin"/>
+            </w:r>
+            <w:r>
+              <w:rPr>
+                <w:noProof/>
+                <w:webHidden/>
+              </w:rPr>
+              <w:instrText xml:space="preserve"> PAGEREF _Toc185954341 \h </w:instrText>
+            </w:r>
+            <w:r>
+              <w:rPr>
+                <w:noProof/>
+                <w:webHidden/>
+              </w:rPr>
+            </w:r>
+            <w:r>
+              <w:rPr>
+                <w:noProof/>
+                <w:webHidden/>
+              </w:rPr>
+              <w:fldChar w:fldCharType="separate"/>
+            </w:r>
+            <w:r>
+              <w:rPr>
+                <w:noProof/>
+                <w:webHidden/>
+              </w:rPr>
+              <w:t>6</w:t>
+            </w:r>
+            <w:r>
+              <w:rPr>
+                <w:noProof/>
+                <w:webHidden/>
+              </w:rPr>
+              <w:fldChar w:fldCharType="end"/>
+            </w:r>
+          </w:hyperlink>
+        </w:p>
+        <w:p>
+          <w:pPr>
+            <w:pStyle w:val="TDC2"/>
+            <w:tabs>
+              <w:tab w:val="right" w:leader="dot" w:pos="8494"/>
+            </w:tabs>
+            <w:rPr>
+              <w:rFonts w:eastAsiaTheme="minorEastAsia"/>
+              <w:noProof/>
+              <w:sz w:val="24"/>
+              <w:szCs w:val="24"/>
+              <w:lang w:eastAsia="es-ES"/>
+            </w:rPr>
+          </w:pPr>
+          <w:hyperlink w:anchor="_Toc185954342" w:history="1">
+            <w:r>
+              <w:rPr>
+                <w:rStyle w:val="Hipervnculo"/>
+                <w:noProof/>
+              </w:rPr>
+              <w:t>Distribuida</w:t>
+            </w:r>
+            <w:r>
+              <w:rPr>
+                <w:noProof/>
+                <w:webHidden/>
+              </w:rPr>
+              <w:tab/>
+            </w:r>
+            <w:r>
+              <w:rPr>
+                <w:noProof/>
+                <w:webHidden/>
+              </w:rPr>
+              <w:fldChar w:fldCharType="begin"/>
+            </w:r>
+            <w:r>
+              <w:rPr>
+                <w:noProof/>
+                <w:webHidden/>
+              </w:rPr>
+              <w:instrText xml:space="preserve"> PAGEREF _Toc185954342 \h </w:instrText>
+            </w:r>
+            <w:r>
+              <w:rPr>
+                <w:noProof/>
+                <w:webHidden/>
+              </w:rPr>
+            </w:r>
+            <w:r>
+              <w:rPr>
+                <w:noProof/>
+                <w:webHidden/>
+              </w:rPr>
+              <w:fldChar w:fldCharType="separate"/>
+            </w:r>
+            <w:r>
+              <w:rPr>
+                <w:noProof/>
+                <w:webHidden/>
+              </w:rPr>
+              <w:t>8</w:t>
             </w:r>
             <w:r>
               <w:rPr>
@@ -1244,7 +1388,7 @@
               <w:lang w:eastAsia="es-ES"/>
             </w:rPr>
           </w:pPr>
-          <w:hyperlink w:anchor="_Toc185856149" w:history="1">
+          <w:hyperlink w:anchor="_Toc185954343" w:history="1">
             <w:r>
               <w:rPr>
                 <w:rStyle w:val="Hipervnculo"/>
@@ -1271,7 +1415,7 @@
                 <w:noProof/>
                 <w:webHidden/>
               </w:rPr>
-              <w:instrText xml:space="preserve"> PAGEREF _Toc185856149 \h </w:instrText>
+              <w:instrText xml:space="preserve"> PAGEREF _Toc185954343 \h </w:instrText>
             </w:r>
             <w:r>
               <w:rPr>
@@ -1291,7 +1435,7 @@
                 <w:noProof/>
                 <w:webHidden/>
               </w:rPr>
-              <w:t>7</w:t>
+              <w:t>10</w:t>
             </w:r>
             <w:r>
               <w:rPr>
@@ -1316,7 +1460,7 @@
               <w:lang w:eastAsia="es-ES"/>
             </w:rPr>
           </w:pPr>
-          <w:hyperlink w:anchor="_Toc185856150" w:history="1">
+          <w:hyperlink w:anchor="_Toc185954344" w:history="1">
             <w:r>
               <w:rPr>
                 <w:rStyle w:val="Hipervnculo"/>
@@ -1343,7 +1487,7 @@
                 <w:noProof/>
                 <w:webHidden/>
               </w:rPr>
-              <w:instrText xml:space="preserve"> PAGEREF _Toc185856150 \h </w:instrText>
+              <w:instrText xml:space="preserve"> PAGEREF _Toc185954344 \h </w:instrText>
             </w:r>
             <w:r>
               <w:rPr>
@@ -1363,7 +1507,7 @@
                 <w:noProof/>
                 <w:webHidden/>
               </w:rPr>
-              <w:t>7</w:t>
+              <w:t>10</w:t>
             </w:r>
             <w:r>
               <w:rPr>
@@ -1388,7 +1532,7 @@
               <w:lang w:eastAsia="es-ES"/>
             </w:rPr>
           </w:pPr>
-          <w:hyperlink w:anchor="_Toc185856151" w:history="1">
+          <w:hyperlink w:anchor="_Toc185954345" w:history="1">
             <w:r>
               <w:rPr>
                 <w:rStyle w:val="Hipervnculo"/>
@@ -1415,7 +1559,7 @@
                 <w:noProof/>
                 <w:webHidden/>
               </w:rPr>
-              <w:instrText xml:space="preserve"> PAGEREF _Toc185856151 \h </w:instrText>
+              <w:instrText xml:space="preserve"> PAGEREF _Toc185954345 \h </w:instrText>
             </w:r>
             <w:r>
               <w:rPr>
@@ -1435,7 +1579,7 @@
                 <w:noProof/>
                 <w:webHidden/>
               </w:rPr>
-              <w:t>7</w:t>
+              <w:t>10</w:t>
             </w:r>
             <w:r>
               <w:rPr>
@@ -1460,7 +1604,7 @@
               <w:lang w:eastAsia="es-ES"/>
             </w:rPr>
           </w:pPr>
-          <w:hyperlink w:anchor="_Toc185856152" w:history="1">
+          <w:hyperlink w:anchor="_Toc185954346" w:history="1">
             <w:r>
               <w:rPr>
                 <w:rStyle w:val="Hipervnculo"/>
@@ -1487,7 +1631,7 @@
                 <w:noProof/>
                 <w:webHidden/>
               </w:rPr>
-              <w:instrText xml:space="preserve"> PAGEREF _Toc185856152 \h </w:instrText>
+              <w:instrText xml:space="preserve"> PAGEREF _Toc185954346 \h </w:instrText>
             </w:r>
             <w:r>
               <w:rPr>
@@ -1507,7 +1651,7 @@
                 <w:noProof/>
                 <w:webHidden/>
               </w:rPr>
-              <w:t>7</w:t>
+              <w:t>10</w:t>
             </w:r>
             <w:r>
               <w:rPr>
@@ -1532,7 +1676,7 @@
               <w:lang w:eastAsia="es-ES"/>
             </w:rPr>
           </w:pPr>
-          <w:hyperlink w:anchor="_Toc185856153" w:history="1">
+          <w:hyperlink w:anchor="_Toc185954347" w:history="1">
             <w:r>
               <w:rPr>
                 <w:rStyle w:val="Hipervnculo"/>
@@ -1559,7 +1703,7 @@
                 <w:noProof/>
                 <w:webHidden/>
               </w:rPr>
-              <w:instrText xml:space="preserve"> PAGEREF _Toc185856153 \h </w:instrText>
+              <w:instrText xml:space="preserve"> PAGEREF _Toc185954347 \h </w:instrText>
             </w:r>
             <w:r>
               <w:rPr>
@@ -1579,7 +1723,7 @@
                 <w:noProof/>
                 <w:webHidden/>
               </w:rPr>
-              <w:t>8</w:t>
+              <w:t>11</w:t>
             </w:r>
             <w:r>
               <w:rPr>
@@ -1604,7 +1748,7 @@
               <w:lang w:eastAsia="es-ES"/>
             </w:rPr>
           </w:pPr>
-          <w:hyperlink w:anchor="_Toc185856154" w:history="1">
+          <w:hyperlink w:anchor="_Toc185954348" w:history="1">
             <w:r>
               <w:rPr>
                 <w:rStyle w:val="Hipervnculo"/>
@@ -1631,7 +1775,7 @@
                 <w:noProof/>
                 <w:webHidden/>
               </w:rPr>
-              <w:instrText xml:space="preserve"> PAGEREF _Toc185856154 \h </w:instrText>
+              <w:instrText xml:space="preserve"> PAGEREF _Toc185954348 \h </w:instrText>
             </w:r>
             <w:r>
               <w:rPr>
@@ -1651,7 +1795,7 @@
                 <w:noProof/>
                 <w:webHidden/>
               </w:rPr>
-              <w:t>8</w:t>
+              <w:t>11</w:t>
             </w:r>
             <w:r>
               <w:rPr>
@@ -1676,7 +1820,7 @@
               <w:lang w:eastAsia="es-ES"/>
             </w:rPr>
           </w:pPr>
-          <w:hyperlink w:anchor="_Toc185856155" w:history="1">
+          <w:hyperlink w:anchor="_Toc185954349" w:history="1">
             <w:r>
               <w:rPr>
                 <w:rStyle w:val="Hipervnculo"/>
@@ -1703,7 +1847,7 @@
                 <w:noProof/>
                 <w:webHidden/>
               </w:rPr>
-              <w:instrText xml:space="preserve"> PAGEREF _Toc185856155 \h </w:instrText>
+              <w:instrText xml:space="preserve"> PAGEREF _Toc185954349 \h </w:instrText>
             </w:r>
             <w:r>
               <w:rPr>
@@ -1723,7 +1867,7 @@
                 <w:noProof/>
                 <w:webHidden/>
               </w:rPr>
-              <w:t>8</w:t>
+              <w:t>11</w:t>
             </w:r>
             <w:r>
               <w:rPr>
@@ -1748,7 +1892,7 @@
               <w:lang w:eastAsia="es-ES"/>
             </w:rPr>
           </w:pPr>
-          <w:hyperlink w:anchor="_Toc185856156" w:history="1">
+          <w:hyperlink w:anchor="_Toc185954350" w:history="1">
             <w:r>
               <w:rPr>
                 <w:rStyle w:val="Hipervnculo"/>
@@ -1775,7 +1919,7 @@
                 <w:noProof/>
                 <w:webHidden/>
               </w:rPr>
-              <w:instrText xml:space="preserve"> PAGEREF _Toc185856156 \h </w:instrText>
+              <w:instrText xml:space="preserve"> PAGEREF _Toc185954350 \h </w:instrText>
             </w:r>
             <w:r>
               <w:rPr>
@@ -1795,7 +1939,7 @@
                 <w:noProof/>
                 <w:webHidden/>
               </w:rPr>
-              <w:t>8</w:t>
+              <w:t>11</w:t>
             </w:r>
             <w:r>
               <w:rPr>
@@ -1820,7 +1964,7 @@
               <w:lang w:eastAsia="es-ES"/>
             </w:rPr>
           </w:pPr>
-          <w:hyperlink w:anchor="_Toc185856157" w:history="1">
+          <w:hyperlink w:anchor="_Toc185954351" w:history="1">
             <w:r>
               <w:rPr>
                 <w:rStyle w:val="Hipervnculo"/>
@@ -1847,7 +1991,7 @@
                 <w:noProof/>
                 <w:webHidden/>
               </w:rPr>
-              <w:instrText xml:space="preserve"> PAGEREF _Toc185856157 \h </w:instrText>
+              <w:instrText xml:space="preserve"> PAGEREF _Toc185954351 \h </w:instrText>
             </w:r>
             <w:r>
               <w:rPr>
@@ -1867,7 +2011,7 @@
                 <w:noProof/>
                 <w:webHidden/>
               </w:rPr>
-              <w:t>9</w:t>
+              <w:t>13</w:t>
             </w:r>
             <w:r>
               <w:rPr>
@@ -1892,7 +2036,7 @@
               <w:lang w:eastAsia="es-ES"/>
             </w:rPr>
           </w:pPr>
-          <w:hyperlink w:anchor="_Toc185856158" w:history="1">
+          <w:hyperlink w:anchor="_Toc185954352" w:history="1">
             <w:r>
               <w:rPr>
                 <w:rStyle w:val="Hipervnculo"/>
@@ -1919,7 +2063,7 @@
                 <w:noProof/>
                 <w:webHidden/>
               </w:rPr>
-              <w:instrText xml:space="preserve"> PAGEREF _Toc185856158 \h </w:instrText>
+              <w:instrText xml:space="preserve"> PAGEREF _Toc185954352 \h </w:instrText>
             </w:r>
             <w:r>
               <w:rPr>
@@ -1939,7 +2083,7 @@
                 <w:noProof/>
                 <w:webHidden/>
               </w:rPr>
-              <w:t>9</w:t>
+              <w:t>13</w:t>
             </w:r>
             <w:r>
               <w:rPr>
@@ -1964,7 +2108,7 @@
               <w:lang w:eastAsia="es-ES"/>
             </w:rPr>
           </w:pPr>
-          <w:hyperlink w:anchor="_Toc185856159" w:history="1">
+          <w:hyperlink w:anchor="_Toc185954353" w:history="1">
             <w:r>
               <w:rPr>
                 <w:rStyle w:val="Hipervnculo"/>
@@ -1991,7 +2135,7 @@
                 <w:noProof/>
                 <w:webHidden/>
               </w:rPr>
-              <w:instrText xml:space="preserve"> PAGEREF _Toc185856159 \h </w:instrText>
+              <w:instrText xml:space="preserve"> PAGEREF _Toc185954353 \h </w:instrText>
             </w:r>
             <w:r>
               <w:rPr>
@@ -2011,7 +2155,7 @@
                 <w:noProof/>
                 <w:webHidden/>
               </w:rPr>
-              <w:t>9</w:t>
+              <w:t>13</w:t>
             </w:r>
             <w:r>
               <w:rPr>
@@ -2036,7 +2180,7 @@
               <w:lang w:eastAsia="es-ES"/>
             </w:rPr>
           </w:pPr>
-          <w:hyperlink w:anchor="_Toc185856160" w:history="1">
+          <w:hyperlink w:anchor="_Toc185954354" w:history="1">
             <w:r>
               <w:rPr>
                 <w:rStyle w:val="Hipervnculo"/>
@@ -2063,7 +2207,7 @@
                 <w:noProof/>
                 <w:webHidden/>
               </w:rPr>
-              <w:instrText xml:space="preserve"> PAGEREF _Toc185856160 \h </w:instrText>
+              <w:instrText xml:space="preserve"> PAGEREF _Toc185954354 \h </w:instrText>
             </w:r>
             <w:r>
               <w:rPr>
@@ -2083,7 +2227,7 @@
                 <w:noProof/>
                 <w:webHidden/>
               </w:rPr>
-              <w:t>9</w:t>
+              <w:t>13</w:t>
             </w:r>
             <w:r>
               <w:rPr>
@@ -2108,7 +2252,7 @@
               <w:lang w:eastAsia="es-ES"/>
             </w:rPr>
           </w:pPr>
-          <w:hyperlink w:anchor="_Toc185856161" w:history="1">
+          <w:hyperlink w:anchor="_Toc185954355" w:history="1">
             <w:r>
               <w:rPr>
                 <w:rStyle w:val="Hipervnculo"/>
@@ -2135,7 +2279,7 @@
                 <w:noProof/>
                 <w:webHidden/>
               </w:rPr>
-              <w:instrText xml:space="preserve"> PAGEREF _Toc185856161 \h </w:instrText>
+              <w:instrText xml:space="preserve"> PAGEREF _Toc185954355 \h </w:instrText>
             </w:r>
             <w:r>
               <w:rPr>
@@ -2155,7 +2299,7 @@
                 <w:noProof/>
                 <w:webHidden/>
               </w:rPr>
-              <w:t>10</w:t>
+              <w:t>15</w:t>
             </w:r>
             <w:r>
               <w:rPr>
@@ -2180,7 +2324,7 @@
               <w:lang w:eastAsia="es-ES"/>
             </w:rPr>
           </w:pPr>
-          <w:hyperlink w:anchor="_Toc185856162" w:history="1">
+          <w:hyperlink w:anchor="_Toc185954356" w:history="1">
             <w:r>
               <w:rPr>
                 <w:rStyle w:val="Hipervnculo"/>
@@ -2207,7 +2351,7 @@
                 <w:noProof/>
                 <w:webHidden/>
               </w:rPr>
-              <w:instrText xml:space="preserve"> PAGEREF _Toc185856162 \h </w:instrText>
+              <w:instrText xml:space="preserve"> PAGEREF _Toc185954356 \h </w:instrText>
             </w:r>
             <w:r>
               <w:rPr>
@@ -2227,7 +2371,7 @@
                 <w:noProof/>
                 <w:webHidden/>
               </w:rPr>
-              <w:t>10</w:t>
+              <w:t>15</w:t>
             </w:r>
             <w:r>
               <w:rPr>
@@ -2252,7 +2396,7 @@
               <w:lang w:eastAsia="es-ES"/>
             </w:rPr>
           </w:pPr>
-          <w:hyperlink w:anchor="_Toc185856163" w:history="1">
+          <w:hyperlink w:anchor="_Toc185954357" w:history="1">
             <w:r>
               <w:rPr>
                 <w:rStyle w:val="Hipervnculo"/>
@@ -2279,7 +2423,7 @@
                 <w:noProof/>
                 <w:webHidden/>
               </w:rPr>
-              <w:instrText xml:space="preserve"> PAGEREF _Toc185856163 \h </w:instrText>
+              <w:instrText xml:space="preserve"> PAGEREF _Toc185954357 \h </w:instrText>
             </w:r>
             <w:r>
               <w:rPr>
@@ -2299,7 +2443,7 @@
                 <w:noProof/>
                 <w:webHidden/>
               </w:rPr>
-              <w:t>10</w:t>
+              <w:t>15</w:t>
             </w:r>
             <w:r>
               <w:rPr>
@@ -2330,7 +2474,7 @@
       <w:pPr>
         <w:pStyle w:val="Ttulo1"/>
       </w:pPr>
-      <w:bookmarkStart w:id="0" w:name="_Toc185856141"/>
+      <w:bookmarkStart w:id="0" w:name="_Toc185954333"/>
       <w:r>
         <w:lastRenderedPageBreak/>
         <w:t>Enunciado y Requisitos</w:t>
@@ -2342,7 +2486,7 @@
       <w:pPr>
         <w:pStyle w:val="Ttulo2"/>
       </w:pPr>
-      <w:bookmarkStart w:id="1" w:name="_Toc185856142"/>
+      <w:bookmarkStart w:id="1" w:name="_Toc185954334"/>
       <w:r>
         <w:t>Introducción</w:t>
       </w:r>
@@ -2402,7 +2546,7 @@
           <w:rFonts w:eastAsiaTheme="minorHAnsi"/>
         </w:rPr>
       </w:pPr>
-      <w:bookmarkStart w:id="2" w:name="_Toc185856143"/>
+      <w:bookmarkStart w:id="2" w:name="_Toc185954335"/>
       <w:r>
         <w:rPr>
           <w:rFonts w:eastAsiaTheme="minorHAnsi"/>
@@ -2443,7 +2587,7 @@
       <w:pPr>
         <w:pStyle w:val="Ttulo2"/>
       </w:pPr>
-      <w:bookmarkStart w:id="3" w:name="_Toc185856144"/>
+      <w:bookmarkStart w:id="3" w:name="_Toc185954336"/>
       <w:r>
         <w:t>Objetivos</w:t>
       </w:r>
@@ -2559,7 +2703,7 @@
       <w:pPr>
         <w:pStyle w:val="Ttulo2"/>
       </w:pPr>
-      <w:bookmarkStart w:id="4" w:name="_Toc185856145"/>
+      <w:bookmarkStart w:id="4" w:name="_Toc185954337"/>
       <w:r>
         <w:lastRenderedPageBreak/>
         <w:t>Características principales</w:t>
@@ -2678,7 +2822,7 @@
       <w:pPr>
         <w:pStyle w:val="Ttulo2"/>
       </w:pPr>
-      <w:bookmarkStart w:id="5" w:name="_Toc185856146"/>
+      <w:bookmarkStart w:id="5" w:name="_Toc185954338"/>
       <w:r>
         <w:t>Requisitos funcionales y técnicos</w:t>
       </w:r>
@@ -2971,7 +3115,7 @@
       <w:pPr>
         <w:pStyle w:val="Ttulo2"/>
       </w:pPr>
-      <w:bookmarkStart w:id="6" w:name="_Toc185856147"/>
+      <w:bookmarkStart w:id="6" w:name="_Toc185954339"/>
       <w:r>
         <w:t>Innovaciones</w:t>
       </w:r>
@@ -3047,54 +3191,554 @@
       <w:pPr>
         <w:pStyle w:val="Ttulo1"/>
       </w:pPr>
-      <w:bookmarkStart w:id="7" w:name="_Toc185856148"/>
+      <w:bookmarkStart w:id="7" w:name="_Toc185954340"/>
       <w:r>
         <w:lastRenderedPageBreak/>
         <w:t>Manual de usuario</w:t>
       </w:r>
       <w:bookmarkEnd w:id="7"/>
     </w:p>
-    <w:p>
-      <w:pPr>
+    <w:p/>
+    <w:p>
+      <w:r>
+        <w:t xml:space="preserve">El usuario tiene dos formas de ejecutar el programa. Una de ellas es mediante concurrencia, donde el usuario va a poder observar las distintas cabinas de coches y camiones. </w:t>
+      </w:r>
+    </w:p>
+    <w:p/>
+    <w:p>
+      <w:pPr>
+        <w:pStyle w:val="Ttulo2"/>
+      </w:pPr>
+      <w:bookmarkStart w:id="8" w:name="_Toc185954341"/>
+      <w:r>
+        <w:t>Concurrencia</w:t>
+      </w:r>
+      <w:bookmarkEnd w:id="8"/>
+    </w:p>
+    <w:p/>
+    <w:p>
+      <w:pPr>
+        <w:jc w:val="center"/>
+      </w:pPr>
+      <w:r>
+        <w:drawing>
+          <wp:inline distT="0" distB="0" distL="0" distR="0" wp14:anchorId="39A478DF" wp14:editId="608D1EE4">
+            <wp:extent cx="5400040" cy="3336290"/>
+            <wp:effectExtent l="0" t="0" r="0" b="0"/>
+            <wp:docPr id="872617658" name="Imagen 1" descr="Interfaz de usuario gráfica&#10;&#10;Descripción generada automáticamente"/>
+            <wp:cNvGraphicFramePr>
+              <a:graphicFrameLocks xmlns:a="http://schemas.openxmlformats.org/drawingml/2006/main" noChangeAspect="1"/>
+            </wp:cNvGraphicFramePr>
+            <a:graphic xmlns:a="http://schemas.openxmlformats.org/drawingml/2006/main">
+              <a:graphicData uri="http://schemas.openxmlformats.org/drawingml/2006/picture">
+                <pic:pic xmlns:pic="http://schemas.openxmlformats.org/drawingml/2006/picture">
+                  <pic:nvPicPr>
+                    <pic:cNvPr id="872617658" name="Imagen 1" descr="Interfaz de usuario gráfica&#10;&#10;Descripción generada automáticamente"/>
+                    <pic:cNvPicPr/>
+                  </pic:nvPicPr>
+                  <pic:blipFill>
+                    <a:blip r:embed="rId10"/>
+                    <a:stretch>
+                      <a:fillRect/>
+                    </a:stretch>
+                  </pic:blipFill>
+                  <pic:spPr>
+                    <a:xfrm>
+                      <a:off x="0" y="0"/>
+                      <a:ext cx="5400040" cy="3336290"/>
+                    </a:xfrm>
+                    <a:prstGeom prst="rect">
+                      <a:avLst/>
+                    </a:prstGeom>
+                  </pic:spPr>
+                </pic:pic>
+              </a:graphicData>
+            </a:graphic>
+          </wp:inline>
+        </w:drawing>
+      </w:r>
+    </w:p>
+    <w:p>
+      <w:pPr>
+        <w:pStyle w:val="Descripcin"/>
+        <w:jc w:val="center"/>
+      </w:pPr>
+      <w:r>
+        <w:t xml:space="preserve">Figura </w:t>
+      </w:r>
+      <w:r>
+        <w:fldChar w:fldCharType="begin"/>
+      </w:r>
+      <w:r>
+        <w:instrText xml:space="preserve"> SEQ Figura \* ARABIC </w:instrText>
+      </w:r>
+      <w:r>
+        <w:fldChar w:fldCharType="separate"/>
+      </w:r>
+      <w:r>
         <w:rPr>
-          <w:rFonts w:asciiTheme="majorHAnsi" w:eastAsiaTheme="majorEastAsia" w:hAnsiTheme="majorHAnsi" w:cstheme="majorBidi"/>
-          <w:color w:val="0F4761" w:themeColor="accent1" w:themeShade="BF"/>
-          <w:sz w:val="40"/>
-          <w:szCs w:val="40"/>
+          <w:noProof/>
         </w:rPr>
-      </w:pPr>
+        <w:t>1</w:t>
+      </w:r>
+      <w:r>
+        <w:rPr>
+          <w:noProof/>
+        </w:rPr>
+        <w:fldChar w:fldCharType="end"/>
+      </w:r>
+      <w:r>
+        <w:t xml:space="preserve">. </w:t>
+      </w:r>
+      <w:r>
+        <w:t>Interfaz concurrente</w:t>
+      </w:r>
+    </w:p>
+    <w:p/>
+    <w:p>
+      <w:r>
+        <w:t>Dentro de esta interfaz, el usuario puede parar el programa, congelando así a todos los vehículos que se encuentran dentro de las cabinas y los que están esperando a entrar. Además, existe la opción de poder generar una ambulancia, la cual se situará directamente la primera para entrar debido a la preferencia.</w:t>
+      </w:r>
+    </w:p>
+    <w:p>
+      <w:pPr>
+        <w:jc w:val="center"/>
+      </w:pPr>
+      <w:r>
+        <w:lastRenderedPageBreak/>
+        <w:drawing>
+          <wp:inline distT="0" distB="0" distL="0" distR="0" wp14:anchorId="7555CDF1" wp14:editId="2F3D5BEF">
+            <wp:extent cx="4086795" cy="2219635"/>
+            <wp:effectExtent l="0" t="0" r="0" b="9525"/>
+            <wp:docPr id="449755779" name="Imagen 1" descr="Interfaz de usuario gráfica, Texto, Aplicación&#10;&#10;Descripción generada automáticamente"/>
+            <wp:cNvGraphicFramePr>
+              <a:graphicFrameLocks xmlns:a="http://schemas.openxmlformats.org/drawingml/2006/main" noChangeAspect="1"/>
+            </wp:cNvGraphicFramePr>
+            <a:graphic xmlns:a="http://schemas.openxmlformats.org/drawingml/2006/main">
+              <a:graphicData uri="http://schemas.openxmlformats.org/drawingml/2006/picture">
+                <pic:pic xmlns:pic="http://schemas.openxmlformats.org/drawingml/2006/picture">
+                  <pic:nvPicPr>
+                    <pic:cNvPr id="449755779" name="Imagen 1" descr="Interfaz de usuario gráfica, Texto, Aplicación&#10;&#10;Descripción generada automáticamente"/>
+                    <pic:cNvPicPr/>
+                  </pic:nvPicPr>
+                  <pic:blipFill>
+                    <a:blip r:embed="rId11"/>
+                    <a:stretch>
+                      <a:fillRect/>
+                    </a:stretch>
+                  </pic:blipFill>
+                  <pic:spPr>
+                    <a:xfrm>
+                      <a:off x="0" y="0"/>
+                      <a:ext cx="4086795" cy="2219635"/>
+                    </a:xfrm>
+                    <a:prstGeom prst="rect">
+                      <a:avLst/>
+                    </a:prstGeom>
+                  </pic:spPr>
+                </pic:pic>
+              </a:graphicData>
+            </a:graphic>
+          </wp:inline>
+        </w:drawing>
+      </w:r>
+    </w:p>
+    <w:p>
+      <w:pPr>
+        <w:pStyle w:val="Descripcin"/>
+        <w:jc w:val="center"/>
+      </w:pPr>
+      <w:r>
+        <w:t xml:space="preserve">Figura </w:t>
+      </w:r>
+      <w:r>
+        <w:t>2</w:t>
+      </w:r>
+      <w:r>
+        <w:t xml:space="preserve">. </w:t>
+      </w:r>
+      <w:r>
+        <w:t>Cabina de coche</w:t>
+      </w:r>
+    </w:p>
+    <w:p/>
+    <w:p/>
+    <w:p>
+      <w:r>
+        <w:t xml:space="preserve">También existe la </w:t>
+      </w:r>
+      <w:r>
+        <w:t>posibilidad de confirmar si un vehículo ha pasado el peaje o no, y comprobar la factura que ha pagado.</w:t>
+      </w:r>
+    </w:p>
+    <w:p>
+      <w:pPr>
+        <w:jc w:val="center"/>
+      </w:pPr>
+      <w:r>
+        <w:drawing>
+          <wp:inline distT="0" distB="0" distL="0" distR="0" wp14:anchorId="5DAEB7DB" wp14:editId="3A7975C6">
+            <wp:extent cx="5400040" cy="863600"/>
+            <wp:effectExtent l="0" t="0" r="0" b="0"/>
+            <wp:docPr id="1829324791" name="Imagen 1" descr="Interfaz de usuario gráfica&#10;&#10;Descripción generada automáticamente con confianza baja"/>
+            <wp:cNvGraphicFramePr>
+              <a:graphicFrameLocks xmlns:a="http://schemas.openxmlformats.org/drawingml/2006/main" noChangeAspect="1"/>
+            </wp:cNvGraphicFramePr>
+            <a:graphic xmlns:a="http://schemas.openxmlformats.org/drawingml/2006/main">
+              <a:graphicData uri="http://schemas.openxmlformats.org/drawingml/2006/picture">
+                <pic:pic xmlns:pic="http://schemas.openxmlformats.org/drawingml/2006/picture">
+                  <pic:nvPicPr>
+                    <pic:cNvPr id="1829324791" name="Imagen 1" descr="Interfaz de usuario gráfica&#10;&#10;Descripción generada automáticamente con confianza baja"/>
+                    <pic:cNvPicPr/>
+                  </pic:nvPicPr>
+                  <pic:blipFill>
+                    <a:blip r:embed="rId12"/>
+                    <a:stretch>
+                      <a:fillRect/>
+                    </a:stretch>
+                  </pic:blipFill>
+                  <pic:spPr>
+                    <a:xfrm>
+                      <a:off x="0" y="0"/>
+                      <a:ext cx="5400040" cy="863600"/>
+                    </a:xfrm>
+                    <a:prstGeom prst="rect">
+                      <a:avLst/>
+                    </a:prstGeom>
+                  </pic:spPr>
+                </pic:pic>
+              </a:graphicData>
+            </a:graphic>
+          </wp:inline>
+        </w:drawing>
+      </w:r>
+    </w:p>
+    <w:p>
+      <w:pPr>
+        <w:pStyle w:val="Descripcin"/>
+        <w:jc w:val="center"/>
+      </w:pPr>
+      <w:r>
+        <w:t>Figura</w:t>
+      </w:r>
+      <w:r>
+        <w:t xml:space="preserve"> 3</w:t>
+      </w:r>
+      <w:r>
+        <w:t xml:space="preserve">. </w:t>
+      </w:r>
+      <w:r>
+        <w:t>Coche que ha pasado el peaje</w:t>
+      </w:r>
+    </w:p>
+    <w:p>
+      <w:pPr>
+        <w:jc w:val="center"/>
+      </w:pPr>
+      <w:r>
+        <w:drawing>
+          <wp:inline distT="0" distB="0" distL="0" distR="0" wp14:anchorId="059ACAF0" wp14:editId="6F566F22">
+            <wp:extent cx="5400040" cy="709930"/>
+            <wp:effectExtent l="0" t="0" r="0" b="0"/>
+            <wp:docPr id="326297442" name="Imagen 1" descr="Forma&#10;&#10;Descripción generada automáticamente con confianza media"/>
+            <wp:cNvGraphicFramePr>
+              <a:graphicFrameLocks xmlns:a="http://schemas.openxmlformats.org/drawingml/2006/main" noChangeAspect="1"/>
+            </wp:cNvGraphicFramePr>
+            <a:graphic xmlns:a="http://schemas.openxmlformats.org/drawingml/2006/main">
+              <a:graphicData uri="http://schemas.openxmlformats.org/drawingml/2006/picture">
+                <pic:pic xmlns:pic="http://schemas.openxmlformats.org/drawingml/2006/picture">
+                  <pic:nvPicPr>
+                    <pic:cNvPr id="326297442" name="Imagen 1" descr="Forma&#10;&#10;Descripción generada automáticamente con confianza media"/>
+                    <pic:cNvPicPr/>
+                  </pic:nvPicPr>
+                  <pic:blipFill>
+                    <a:blip r:embed="rId13"/>
+                    <a:stretch>
+                      <a:fillRect/>
+                    </a:stretch>
+                  </pic:blipFill>
+                  <pic:spPr>
+                    <a:xfrm>
+                      <a:off x="0" y="0"/>
+                      <a:ext cx="5400040" cy="709930"/>
+                    </a:xfrm>
+                    <a:prstGeom prst="rect">
+                      <a:avLst/>
+                    </a:prstGeom>
+                  </pic:spPr>
+                </pic:pic>
+              </a:graphicData>
+            </a:graphic>
+          </wp:inline>
+        </w:drawing>
+      </w:r>
+    </w:p>
+    <w:p>
+      <w:pPr>
+        <w:pStyle w:val="Descripcin"/>
+        <w:jc w:val="center"/>
+      </w:pPr>
+      <w:r>
+        <w:t xml:space="preserve">Figura </w:t>
+      </w:r>
+      <w:r>
+        <w:t>4</w:t>
+      </w:r>
+      <w:r>
+        <w:t xml:space="preserve">. </w:t>
+      </w:r>
+      <w:r>
+        <w:t>Coche que todavía no ha pasado el peaje</w:t>
+      </w:r>
       <w:r>
         <w:br w:type="page"/>
       </w:r>
     </w:p>
     <w:p>
       <w:pPr>
+        <w:pStyle w:val="Ttulo2"/>
+      </w:pPr>
+      <w:bookmarkStart w:id="9" w:name="_Toc185954342"/>
+      <w:r>
+        <w:lastRenderedPageBreak/>
+        <w:t>Distribuida</w:t>
+      </w:r>
+      <w:bookmarkEnd w:id="9"/>
+    </w:p>
+    <w:p/>
+    <w:p>
+      <w:pPr>
+        <w:jc w:val="center"/>
+      </w:pPr>
+      <w:r>
+        <w:drawing>
+          <wp:inline distT="0" distB="0" distL="0" distR="0" wp14:anchorId="5E872903" wp14:editId="622456A4">
+            <wp:extent cx="5400040" cy="2959100"/>
+            <wp:effectExtent l="0" t="0" r="0" b="0"/>
+            <wp:docPr id="1649162798" name="Imagen 1" descr="Interfaz de usuario gráfica&#10;&#10;Descripción generada automáticamente"/>
+            <wp:cNvGraphicFramePr>
+              <a:graphicFrameLocks xmlns:a="http://schemas.openxmlformats.org/drawingml/2006/main" noChangeAspect="1"/>
+            </wp:cNvGraphicFramePr>
+            <a:graphic xmlns:a="http://schemas.openxmlformats.org/drawingml/2006/main">
+              <a:graphicData uri="http://schemas.openxmlformats.org/drawingml/2006/picture">
+                <pic:pic xmlns:pic="http://schemas.openxmlformats.org/drawingml/2006/picture">
+                  <pic:nvPicPr>
+                    <pic:cNvPr id="1649162798" name="Imagen 1" descr="Interfaz de usuario gráfica&#10;&#10;Descripción generada automáticamente"/>
+                    <pic:cNvPicPr/>
+                  </pic:nvPicPr>
+                  <pic:blipFill>
+                    <a:blip r:embed="rId14"/>
+                    <a:stretch>
+                      <a:fillRect/>
+                    </a:stretch>
+                  </pic:blipFill>
+                  <pic:spPr>
+                    <a:xfrm>
+                      <a:off x="0" y="0"/>
+                      <a:ext cx="5400040" cy="2959100"/>
+                    </a:xfrm>
+                    <a:prstGeom prst="rect">
+                      <a:avLst/>
+                    </a:prstGeom>
+                  </pic:spPr>
+                </pic:pic>
+              </a:graphicData>
+            </a:graphic>
+          </wp:inline>
+        </w:drawing>
+      </w:r>
+    </w:p>
+    <w:p>
+      <w:pPr>
+        <w:pStyle w:val="Descripcin"/>
+        <w:jc w:val="center"/>
+      </w:pPr>
+      <w:r>
+        <w:t xml:space="preserve">Figura </w:t>
+      </w:r>
+      <w:r>
+        <w:t>5</w:t>
+      </w:r>
+      <w:r>
+        <w:t xml:space="preserve">. </w:t>
+      </w:r>
+      <w:r>
+        <w:t>Interfaz distribuida</w:t>
+      </w:r>
+    </w:p>
+    <w:p/>
+    <w:p>
+      <w:r>
+        <w:t xml:space="preserve">Dentro de esta interfaz, el usuario puede </w:t>
+      </w:r>
+      <w:r>
+        <w:t>abrir o cerrar las cabinas automáticas. Si el usuario decide cerrar una cabina, el vehículo que se encuentre dentro de ella finalizará</w:t>
+      </w:r>
+      <w:r>
+        <w:t xml:space="preserve"> su ejecución y procederá a cerrar ésta, inutilizándola hasta que se vuelva a abrir.</w:t>
+      </w:r>
+    </w:p>
+    <w:p/>
+    <w:p>
+      <w:pPr>
+        <w:jc w:val="center"/>
+      </w:pPr>
+      <w:r>
+        <w:drawing>
+          <wp:inline distT="0" distB="0" distL="0" distR="0" wp14:anchorId="308ED30F" wp14:editId="481EBC0C">
+            <wp:extent cx="5400040" cy="2569210"/>
+            <wp:effectExtent l="0" t="0" r="0" b="2540"/>
+            <wp:docPr id="2085186035" name="Imagen 1" descr="Interfaz de usuario gráfica&#10;&#10;Descripción generada automáticamente"/>
+            <wp:cNvGraphicFramePr>
+              <a:graphicFrameLocks xmlns:a="http://schemas.openxmlformats.org/drawingml/2006/main" noChangeAspect="1"/>
+            </wp:cNvGraphicFramePr>
+            <a:graphic xmlns:a="http://schemas.openxmlformats.org/drawingml/2006/main">
+              <a:graphicData uri="http://schemas.openxmlformats.org/drawingml/2006/picture">
+                <pic:pic xmlns:pic="http://schemas.openxmlformats.org/drawingml/2006/picture">
+                  <pic:nvPicPr>
+                    <pic:cNvPr id="2085186035" name="Imagen 1" descr="Interfaz de usuario gráfica&#10;&#10;Descripción generada automáticamente"/>
+                    <pic:cNvPicPr/>
+                  </pic:nvPicPr>
+                  <pic:blipFill>
+                    <a:blip r:embed="rId15"/>
+                    <a:stretch>
+                      <a:fillRect/>
+                    </a:stretch>
+                  </pic:blipFill>
+                  <pic:spPr>
+                    <a:xfrm>
+                      <a:off x="0" y="0"/>
+                      <a:ext cx="5400040" cy="2569210"/>
+                    </a:xfrm>
+                    <a:prstGeom prst="rect">
+                      <a:avLst/>
+                    </a:prstGeom>
+                  </pic:spPr>
+                </pic:pic>
+              </a:graphicData>
+            </a:graphic>
+          </wp:inline>
+        </w:drawing>
+      </w:r>
+    </w:p>
+    <w:p>
+      <w:pPr>
+        <w:pStyle w:val="Descripcin"/>
+        <w:jc w:val="center"/>
+      </w:pPr>
+      <w:r>
+        <w:t xml:space="preserve">Figura </w:t>
+      </w:r>
+      <w:r>
+        <w:t>6</w:t>
+      </w:r>
+      <w:r>
+        <w:t>. Interfaz distribuida</w:t>
+      </w:r>
+      <w:r>
+        <w:t xml:space="preserve"> con las cabinas automáticas cerradas</w:t>
+      </w:r>
+    </w:p>
+    <w:p>
+      <w:pPr>
+        <w:jc w:val="center"/>
+      </w:pPr>
+      <w:r>
+        <w:lastRenderedPageBreak/>
+        <w:drawing>
+          <wp:inline distT="0" distB="0" distL="0" distR="0" wp14:anchorId="05596435" wp14:editId="7320FCAF">
+            <wp:extent cx="5400040" cy="3317875"/>
+            <wp:effectExtent l="0" t="0" r="0" b="0"/>
+            <wp:docPr id="1917115513" name="Imagen 1" descr="Interfaz de usuario gráfica&#10;&#10;Descripción generada automáticamente"/>
+            <wp:cNvGraphicFramePr>
+              <a:graphicFrameLocks xmlns:a="http://schemas.openxmlformats.org/drawingml/2006/main" noChangeAspect="1"/>
+            </wp:cNvGraphicFramePr>
+            <a:graphic xmlns:a="http://schemas.openxmlformats.org/drawingml/2006/main">
+              <a:graphicData uri="http://schemas.openxmlformats.org/drawingml/2006/picture">
+                <pic:pic xmlns:pic="http://schemas.openxmlformats.org/drawingml/2006/picture">
+                  <pic:nvPicPr>
+                    <pic:cNvPr id="1917115513" name="Imagen 1" descr="Interfaz de usuario gráfica&#10;&#10;Descripción generada automáticamente"/>
+                    <pic:cNvPicPr/>
+                  </pic:nvPicPr>
+                  <pic:blipFill>
+                    <a:blip r:embed="rId16"/>
+                    <a:stretch>
+                      <a:fillRect/>
+                    </a:stretch>
+                  </pic:blipFill>
+                  <pic:spPr>
+                    <a:xfrm>
+                      <a:off x="0" y="0"/>
+                      <a:ext cx="5400040" cy="3317875"/>
+                    </a:xfrm>
+                    <a:prstGeom prst="rect">
+                      <a:avLst/>
+                    </a:prstGeom>
+                  </pic:spPr>
+                </pic:pic>
+              </a:graphicData>
+            </a:graphic>
+          </wp:inline>
+        </w:drawing>
+      </w:r>
+    </w:p>
+    <w:p>
+      <w:pPr>
+        <w:pStyle w:val="Descripcin"/>
+        <w:jc w:val="center"/>
+      </w:pPr>
+      <w:r>
+        <w:t>F</w:t>
+      </w:r>
+      <w:r>
+        <w:t xml:space="preserve">igura </w:t>
+      </w:r>
+      <w:r>
+        <w:t>7</w:t>
+      </w:r>
+      <w:r>
+        <w:t xml:space="preserve">. Interfaz </w:t>
+      </w:r>
+      <w:r>
+        <w:t>concurrente</w:t>
+      </w:r>
+      <w:r>
+        <w:t xml:space="preserve"> con las cabinas automáticas cerradas</w:t>
+      </w:r>
+    </w:p>
+    <w:p>
+      <w:r>
+        <w:br w:type="page"/>
+      </w:r>
+    </w:p>
+    <w:p>
+      <w:pPr>
         <w:pStyle w:val="Ttulo1"/>
       </w:pPr>
-      <w:bookmarkStart w:id="8" w:name="_Toc185856149"/>
+      <w:bookmarkStart w:id="10" w:name="_Toc185954343"/>
       <w:r>
         <w:lastRenderedPageBreak/>
         <w:t>Diseño de la aplicación</w:t>
       </w:r>
-      <w:bookmarkEnd w:id="8"/>
+      <w:bookmarkEnd w:id="10"/>
     </w:p>
     <w:p/>
     <w:p>
       <w:pPr>
         <w:pStyle w:val="Ttulo2"/>
       </w:pPr>
-      <w:bookmarkStart w:id="9" w:name="_Toc185856150"/>
+      <w:bookmarkStart w:id="11" w:name="_Toc185954344"/>
       <w:r>
         <w:t>Patrones de creación</w:t>
       </w:r>
-      <w:bookmarkEnd w:id="9"/>
+      <w:bookmarkEnd w:id="11"/>
     </w:p>
     <w:p/>
     <w:p>
       <w:pPr>
         <w:pStyle w:val="Ttulo3"/>
       </w:pPr>
-      <w:bookmarkStart w:id="10" w:name="_Toc185856151"/>
+      <w:bookmarkStart w:id="12" w:name="_Toc185954345"/>
       <w:r>
         <w:t xml:space="preserve">Patrón Factory </w:t>
       </w:r>
@@ -3102,7 +3746,7 @@
       <w:r>
         <w:t>Method</w:t>
       </w:r>
-      <w:bookmarkEnd w:id="10"/>
+      <w:bookmarkEnd w:id="12"/>
       <w:proofErr w:type="spellEnd"/>
     </w:p>
     <w:p/>
@@ -3129,7 +3773,7 @@
                     </pic:cNvPicPr>
                   </pic:nvPicPr>
                   <pic:blipFill>
-                    <a:blip r:embed="rId10">
+                    <a:blip r:embed="rId17">
                       <a:extLst>
                         <a:ext uri="{28A0092B-C50C-407E-A947-70E740481C1C}">
                           <a14:useLocalDpi xmlns:a14="http://schemas.microsoft.com/office/drawing/2010/main" val="0"/>
@@ -3166,7 +3810,7 @@
       <w:pPr>
         <w:pStyle w:val="Ttulo3"/>
       </w:pPr>
-      <w:bookmarkStart w:id="11" w:name="_Toc185856152"/>
+      <w:bookmarkStart w:id="13" w:name="_Toc185954346"/>
       <w:r>
         <w:t xml:space="preserve">Patrón </w:t>
       </w:r>
@@ -3174,7 +3818,7 @@
       <w:r>
         <w:t>Singleton</w:t>
       </w:r>
-      <w:bookmarkEnd w:id="11"/>
+      <w:bookmarkEnd w:id="13"/>
       <w:proofErr w:type="spellEnd"/>
     </w:p>
     <w:p/>
@@ -3209,7 +3853,7 @@
                     </pic:cNvPicPr>
                   </pic:nvPicPr>
                   <pic:blipFill>
-                    <a:blip r:embed="rId11">
+                    <a:blip r:embed="rId18">
                       <a:extLst>
                         <a:ext uri="{28A0092B-C50C-407E-A947-70E740481C1C}">
                           <a14:useLocalDpi xmlns:a14="http://schemas.microsoft.com/office/drawing/2010/main" val="0"/>
@@ -3248,19 +3892,19 @@
       <w:pPr>
         <w:pStyle w:val="Ttulo2"/>
       </w:pPr>
-      <w:bookmarkStart w:id="12" w:name="_Toc185856153"/>
+      <w:bookmarkStart w:id="14" w:name="_Toc185954347"/>
       <w:r>
         <w:lastRenderedPageBreak/>
         <w:t>Patrones estructurales</w:t>
       </w:r>
-      <w:bookmarkEnd w:id="12"/>
+      <w:bookmarkEnd w:id="14"/>
     </w:p>
     <w:p/>
     <w:p>
       <w:pPr>
         <w:pStyle w:val="Ttulo3"/>
       </w:pPr>
-      <w:bookmarkStart w:id="13" w:name="_Toc185856154"/>
+      <w:bookmarkStart w:id="15" w:name="_Toc185954348"/>
       <w:r>
         <w:t xml:space="preserve">Patrón </w:t>
       </w:r>
@@ -3268,7 +3912,7 @@
       <w:r>
         <w:t>Adapter</w:t>
       </w:r>
-      <w:bookmarkEnd w:id="13"/>
+      <w:bookmarkEnd w:id="15"/>
       <w:proofErr w:type="spellEnd"/>
     </w:p>
     <w:p/>
@@ -3295,7 +3939,7 @@
                     </pic:cNvPicPr>
                   </pic:nvPicPr>
                   <pic:blipFill>
-                    <a:blip r:embed="rId12">
+                    <a:blip r:embed="rId19">
                       <a:extLst>
                         <a:ext uri="{28A0092B-C50C-407E-A947-70E740481C1C}">
                           <a14:useLocalDpi xmlns:a14="http://schemas.microsoft.com/office/drawing/2010/main" val="0"/>
@@ -3332,7 +3976,7 @@
       <w:pPr>
         <w:pStyle w:val="Ttulo3"/>
       </w:pPr>
-      <w:bookmarkStart w:id="14" w:name="_Toc185856155"/>
+      <w:bookmarkStart w:id="16" w:name="_Toc185954349"/>
       <w:r>
         <w:t xml:space="preserve">Patrón </w:t>
       </w:r>
@@ -3340,7 +3984,7 @@
       <w:r>
         <w:t>Facade</w:t>
       </w:r>
-      <w:bookmarkEnd w:id="14"/>
+      <w:bookmarkEnd w:id="16"/>
       <w:proofErr w:type="spellEnd"/>
     </w:p>
     <w:p/>
@@ -3367,7 +4011,7 @@
                     </pic:cNvPicPr>
                   </pic:nvPicPr>
                   <pic:blipFill>
-                    <a:blip r:embed="rId13">
+                    <a:blip r:embed="rId20">
                       <a:extLst>
                         <a:ext uri="{28A0092B-C50C-407E-A947-70E740481C1C}">
                           <a14:useLocalDpi xmlns:a14="http://schemas.microsoft.com/office/drawing/2010/main" val="0"/>
@@ -3404,7 +4048,7 @@
       <w:pPr>
         <w:pStyle w:val="Ttulo3"/>
       </w:pPr>
-      <w:bookmarkStart w:id="15" w:name="_Toc185856156"/>
+      <w:bookmarkStart w:id="17" w:name="_Toc185954350"/>
       <w:r>
         <w:t xml:space="preserve">Patrón </w:t>
       </w:r>
@@ -3412,7 +4056,7 @@
       <w:r>
         <w:t>Flyweight</w:t>
       </w:r>
-      <w:bookmarkEnd w:id="15"/>
+      <w:bookmarkEnd w:id="17"/>
       <w:proofErr w:type="spellEnd"/>
     </w:p>
     <w:p/>
@@ -3440,7 +4084,7 @@
                     </pic:cNvPicPr>
                   </pic:nvPicPr>
                   <pic:blipFill>
-                    <a:blip r:embed="rId14">
+                    <a:blip r:embed="rId21">
                       <a:extLst>
                         <a:ext uri="{28A0092B-C50C-407E-A947-70E740481C1C}">
                           <a14:useLocalDpi xmlns:a14="http://schemas.microsoft.com/office/drawing/2010/main" val="0"/>
@@ -3489,19 +4133,19 @@
       <w:pPr>
         <w:pStyle w:val="Ttulo2"/>
       </w:pPr>
-      <w:bookmarkStart w:id="16" w:name="_Toc185856157"/>
+      <w:bookmarkStart w:id="18" w:name="_Toc185954351"/>
       <w:r>
         <w:lastRenderedPageBreak/>
         <w:t>Patrones de comportamiento</w:t>
       </w:r>
-      <w:bookmarkEnd w:id="16"/>
+      <w:bookmarkEnd w:id="18"/>
     </w:p>
     <w:p/>
     <w:p>
       <w:pPr>
         <w:pStyle w:val="Ttulo3"/>
       </w:pPr>
-      <w:bookmarkStart w:id="17" w:name="_Toc185856158"/>
+      <w:bookmarkStart w:id="19" w:name="_Toc185954352"/>
       <w:r>
         <w:t xml:space="preserve">Patrón </w:t>
       </w:r>
@@ -3509,7 +4153,7 @@
       <w:r>
         <w:t>Iterator</w:t>
       </w:r>
-      <w:bookmarkEnd w:id="17"/>
+      <w:bookmarkEnd w:id="19"/>
       <w:proofErr w:type="spellEnd"/>
     </w:p>
     <w:p/>
@@ -3536,7 +4180,7 @@
                     </pic:cNvPicPr>
                   </pic:nvPicPr>
                   <pic:blipFill>
-                    <a:blip r:embed="rId15">
+                    <a:blip r:embed="rId22">
                       <a:extLst>
                         <a:ext uri="{28A0092B-C50C-407E-A947-70E740481C1C}">
                           <a14:useLocalDpi xmlns:a14="http://schemas.microsoft.com/office/drawing/2010/main" val="0"/>
@@ -3573,7 +4217,7 @@
       <w:pPr>
         <w:pStyle w:val="Ttulo3"/>
       </w:pPr>
-      <w:bookmarkStart w:id="18" w:name="_Toc185856159"/>
+      <w:bookmarkStart w:id="20" w:name="_Toc185954353"/>
       <w:r>
         <w:t xml:space="preserve">Patrón </w:t>
       </w:r>
@@ -3581,7 +4225,7 @@
       <w:r>
         <w:t>State</w:t>
       </w:r>
-      <w:bookmarkEnd w:id="18"/>
+      <w:bookmarkEnd w:id="20"/>
       <w:proofErr w:type="spellEnd"/>
     </w:p>
     <w:p/>
@@ -3608,7 +4252,7 @@
                     </pic:cNvPicPr>
                   </pic:nvPicPr>
                   <pic:blipFill>
-                    <a:blip r:embed="rId16">
+                    <a:blip r:embed="rId23">
                       <a:extLst>
                         <a:ext uri="{28A0092B-C50C-407E-A947-70E740481C1C}">
                           <a14:useLocalDpi xmlns:a14="http://schemas.microsoft.com/office/drawing/2010/main" val="0"/>
@@ -3645,7 +4289,7 @@
       <w:pPr>
         <w:pStyle w:val="Ttulo3"/>
       </w:pPr>
-      <w:bookmarkStart w:id="19" w:name="_Toc185856160"/>
+      <w:bookmarkStart w:id="21" w:name="_Toc185954354"/>
       <w:r>
         <w:t xml:space="preserve">Patrón </w:t>
       </w:r>
@@ -3653,7 +4297,7 @@
       <w:r>
         <w:t>Strategy</w:t>
       </w:r>
-      <w:bookmarkEnd w:id="19"/>
+      <w:bookmarkEnd w:id="21"/>
       <w:proofErr w:type="spellEnd"/>
     </w:p>
     <w:p/>
@@ -3689,7 +4333,7 @@
                     </pic:cNvPicPr>
                   </pic:nvPicPr>
                   <pic:blipFill>
-                    <a:blip r:embed="rId17">
+                    <a:blip r:embed="rId24">
                       <a:extLst>
                         <a:ext uri="{28A0092B-C50C-407E-A947-70E740481C1C}">
                           <a14:useLocalDpi xmlns:a14="http://schemas.microsoft.com/office/drawing/2010/main" val="0"/>
@@ -3728,34 +4372,34 @@
       <w:pPr>
         <w:pStyle w:val="Ttulo1"/>
       </w:pPr>
-      <w:bookmarkStart w:id="20" w:name="_Toc185856161"/>
+      <w:bookmarkStart w:id="22" w:name="_Toc185954355"/>
       <w:r>
         <w:lastRenderedPageBreak/>
         <w:t>Aplicación</w:t>
       </w:r>
-      <w:bookmarkEnd w:id="20"/>
+      <w:bookmarkEnd w:id="22"/>
     </w:p>
     <w:p/>
     <w:p>
       <w:pPr>
         <w:pStyle w:val="Ttulo2"/>
       </w:pPr>
-      <w:bookmarkStart w:id="21" w:name="_Toc185856162"/>
+      <w:bookmarkStart w:id="23" w:name="_Toc185954356"/>
       <w:r>
         <w:t>Clases</w:t>
       </w:r>
-      <w:bookmarkEnd w:id="21"/>
+      <w:bookmarkEnd w:id="23"/>
     </w:p>
     <w:p/>
     <w:p>
       <w:pPr>
         <w:pStyle w:val="Ttulo2"/>
       </w:pPr>
-      <w:bookmarkStart w:id="22" w:name="_Toc185856163"/>
+      <w:bookmarkStart w:id="24" w:name="_Toc185954357"/>
       <w:r>
         <w:t>Uso de Java</w:t>
       </w:r>
-      <w:bookmarkEnd w:id="22"/>
+      <w:bookmarkEnd w:id="24"/>
     </w:p>
     <w:sectPr>
       <w:pgSz w:w="11906" w:h="16838"/>
@@ -4761,7 +5405,7 @@
   <w:style w:type="paragraph" w:default="1" w:styleId="Normal">
     <w:name w:val="Normal"/>
     <w:qFormat/>
-    <w:rsid w:val="00D06D86"/>
+    <w:rsid w:val="00041781"/>
   </w:style>
   <w:style w:type="paragraph" w:styleId="Ttulo1">
     <w:name w:val="heading 1"/>
@@ -4963,7 +5607,6 @@
   <w:style w:type="character" w:default="1" w:styleId="Fuentedeprrafopredeter">
     <w:name w:val="Default Paragraph Font"/>
     <w:uiPriority w:val="1"/>
-    <w:semiHidden/>
     <w:unhideWhenUsed/>
   </w:style>
   <w:style w:type="table" w:default="1" w:styleId="Tablanormal">
@@ -5344,6 +5987,28 @@
       <w:ind w:left="440"/>
     </w:pPr>
   </w:style>
+  <w:style w:type="paragraph" w:styleId="Descripcin">
+    <w:name w:val="caption"/>
+    <w:basedOn w:val="Normal"/>
+    <w:next w:val="Normal"/>
+    <w:uiPriority w:val="35"/>
+    <w:unhideWhenUsed/>
+    <w:qFormat/>
+    <w:rsid w:val="00041781"/>
+    <w:pPr>
+      <w:spacing w:after="200" w:line="240" w:lineRule="auto"/>
+    </w:pPr>
+    <w:rPr>
+      <w:rFonts w:ascii="Arial" w:hAnsi="Arial"/>
+      <w:i/>
+      <w:iCs/>
+      <w:color w:val="0E2841" w:themeColor="text2"/>
+      <w:kern w:val="0"/>
+      <w:sz w:val="18"/>
+      <w:szCs w:val="18"/>
+      <w14:ligatures w14:val="none"/>
+    </w:rPr>
+  </w:style>
 </w:styles>
 </file>
 

</xml_diff>

<commit_message>
Desarrollados los patrones en la memoria
</commit_message>
<xml_diff>
--- a/Memoria.docx
+++ b/Memoria.docx
@@ -668,7 +668,7 @@
           <w:r>
             <w:fldChar w:fldCharType="separate"/>
           </w:r>
-          <w:hyperlink w:anchor="_Toc185954333" w:history="1">
+          <w:hyperlink w:anchor="_Toc186134879" w:history="1">
             <w:r>
               <w:rPr>
                 <w:rStyle w:val="Hipervnculo"/>
@@ -695,7 +695,7 @@
                 <w:noProof/>
                 <w:webHidden/>
               </w:rPr>
-              <w:instrText xml:space="preserve"> PAGEREF _Toc185954333 \h </w:instrText>
+              <w:instrText xml:space="preserve"> PAGEREF _Toc186134879 \h </w:instrText>
             </w:r>
             <w:r>
               <w:rPr>
@@ -740,7 +740,7 @@
               <w:lang w:eastAsia="es-ES"/>
             </w:rPr>
           </w:pPr>
-          <w:hyperlink w:anchor="_Toc185954334" w:history="1">
+          <w:hyperlink w:anchor="_Toc186134880" w:history="1">
             <w:r>
               <w:rPr>
                 <w:rStyle w:val="Hipervnculo"/>
@@ -767,7 +767,7 @@
                 <w:noProof/>
                 <w:webHidden/>
               </w:rPr>
-              <w:instrText xml:space="preserve"> PAGEREF _Toc185954334 \h </w:instrText>
+              <w:instrText xml:space="preserve"> PAGEREF _Toc186134880 \h </w:instrText>
             </w:r>
             <w:r>
               <w:rPr>
@@ -812,7 +812,7 @@
               <w:lang w:eastAsia="es-ES"/>
             </w:rPr>
           </w:pPr>
-          <w:hyperlink w:anchor="_Toc185954335" w:history="1">
+          <w:hyperlink w:anchor="_Toc186134881" w:history="1">
             <w:r>
               <w:rPr>
                 <w:rStyle w:val="Hipervnculo"/>
@@ -839,7 +839,7 @@
                 <w:noProof/>
                 <w:webHidden/>
               </w:rPr>
-              <w:instrText xml:space="preserve"> PAGEREF _Toc185954335 \h </w:instrText>
+              <w:instrText xml:space="preserve"> PAGEREF _Toc186134881 \h </w:instrText>
             </w:r>
             <w:r>
               <w:rPr>
@@ -884,7 +884,7 @@
               <w:lang w:eastAsia="es-ES"/>
             </w:rPr>
           </w:pPr>
-          <w:hyperlink w:anchor="_Toc185954336" w:history="1">
+          <w:hyperlink w:anchor="_Toc186134882" w:history="1">
             <w:r>
               <w:rPr>
                 <w:rStyle w:val="Hipervnculo"/>
@@ -911,7 +911,7 @@
                 <w:noProof/>
                 <w:webHidden/>
               </w:rPr>
-              <w:instrText xml:space="preserve"> PAGEREF _Toc185954336 \h </w:instrText>
+              <w:instrText xml:space="preserve"> PAGEREF _Toc186134882 \h </w:instrText>
             </w:r>
             <w:r>
               <w:rPr>
@@ -956,7 +956,7 @@
               <w:lang w:eastAsia="es-ES"/>
             </w:rPr>
           </w:pPr>
-          <w:hyperlink w:anchor="_Toc185954337" w:history="1">
+          <w:hyperlink w:anchor="_Toc186134883" w:history="1">
             <w:r>
               <w:rPr>
                 <w:rStyle w:val="Hipervnculo"/>
@@ -983,7 +983,7 @@
                 <w:noProof/>
                 <w:webHidden/>
               </w:rPr>
-              <w:instrText xml:space="preserve"> PAGEREF _Toc185954337 \h </w:instrText>
+              <w:instrText xml:space="preserve"> PAGEREF _Toc186134883 \h </w:instrText>
             </w:r>
             <w:r>
               <w:rPr>
@@ -1028,7 +1028,7 @@
               <w:lang w:eastAsia="es-ES"/>
             </w:rPr>
           </w:pPr>
-          <w:hyperlink w:anchor="_Toc185954338" w:history="1">
+          <w:hyperlink w:anchor="_Toc186134884" w:history="1">
             <w:r>
               <w:rPr>
                 <w:rStyle w:val="Hipervnculo"/>
@@ -1055,7 +1055,7 @@
                 <w:noProof/>
                 <w:webHidden/>
               </w:rPr>
-              <w:instrText xml:space="preserve"> PAGEREF _Toc185954338 \h </w:instrText>
+              <w:instrText xml:space="preserve"> PAGEREF _Toc186134884 \h </w:instrText>
             </w:r>
             <w:r>
               <w:rPr>
@@ -1100,7 +1100,7 @@
               <w:lang w:eastAsia="es-ES"/>
             </w:rPr>
           </w:pPr>
-          <w:hyperlink w:anchor="_Toc185954339" w:history="1">
+          <w:hyperlink w:anchor="_Toc186134885" w:history="1">
             <w:r>
               <w:rPr>
                 <w:rStyle w:val="Hipervnculo"/>
@@ -1127,7 +1127,7 @@
                 <w:noProof/>
                 <w:webHidden/>
               </w:rPr>
-              <w:instrText xml:space="preserve"> PAGEREF _Toc185954339 \h </w:instrText>
+              <w:instrText xml:space="preserve"> PAGEREF _Toc186134885 \h </w:instrText>
             </w:r>
             <w:r>
               <w:rPr>
@@ -1172,7 +1172,7 @@
               <w:lang w:eastAsia="es-ES"/>
             </w:rPr>
           </w:pPr>
-          <w:hyperlink w:anchor="_Toc185954340" w:history="1">
+          <w:hyperlink w:anchor="_Toc186134886" w:history="1">
             <w:r>
               <w:rPr>
                 <w:rStyle w:val="Hipervnculo"/>
@@ -1199,7 +1199,7 @@
                 <w:noProof/>
                 <w:webHidden/>
               </w:rPr>
-              <w:instrText xml:space="preserve"> PAGEREF _Toc185954340 \h </w:instrText>
+              <w:instrText xml:space="preserve"> PAGEREF _Toc186134886 \h </w:instrText>
             </w:r>
             <w:r>
               <w:rPr>
@@ -1244,7 +1244,7 @@
               <w:lang w:eastAsia="es-ES"/>
             </w:rPr>
           </w:pPr>
-          <w:hyperlink w:anchor="_Toc185954341" w:history="1">
+          <w:hyperlink w:anchor="_Toc186134887" w:history="1">
             <w:r>
               <w:rPr>
                 <w:rStyle w:val="Hipervnculo"/>
@@ -1271,7 +1271,7 @@
                 <w:noProof/>
                 <w:webHidden/>
               </w:rPr>
-              <w:instrText xml:space="preserve"> PAGEREF _Toc185954341 \h </w:instrText>
+              <w:instrText xml:space="preserve"> PAGEREF _Toc186134887 \h </w:instrText>
             </w:r>
             <w:r>
               <w:rPr>
@@ -1316,7 +1316,7 @@
               <w:lang w:eastAsia="es-ES"/>
             </w:rPr>
           </w:pPr>
-          <w:hyperlink w:anchor="_Toc185954342" w:history="1">
+          <w:hyperlink w:anchor="_Toc186134888" w:history="1">
             <w:r>
               <w:rPr>
                 <w:rStyle w:val="Hipervnculo"/>
@@ -1343,7 +1343,7 @@
                 <w:noProof/>
                 <w:webHidden/>
               </w:rPr>
-              <w:instrText xml:space="preserve"> PAGEREF _Toc185954342 \h </w:instrText>
+              <w:instrText xml:space="preserve"> PAGEREF _Toc186134888 \h </w:instrText>
             </w:r>
             <w:r>
               <w:rPr>
@@ -1388,7 +1388,7 @@
               <w:lang w:eastAsia="es-ES"/>
             </w:rPr>
           </w:pPr>
-          <w:hyperlink w:anchor="_Toc185954343" w:history="1">
+          <w:hyperlink w:anchor="_Toc186134889" w:history="1">
             <w:r>
               <w:rPr>
                 <w:rStyle w:val="Hipervnculo"/>
@@ -1415,7 +1415,7 @@
                 <w:noProof/>
                 <w:webHidden/>
               </w:rPr>
-              <w:instrText xml:space="preserve"> PAGEREF _Toc185954343 \h </w:instrText>
+              <w:instrText xml:space="preserve"> PAGEREF _Toc186134889 \h </w:instrText>
             </w:r>
             <w:r>
               <w:rPr>
@@ -1460,7 +1460,7 @@
               <w:lang w:eastAsia="es-ES"/>
             </w:rPr>
           </w:pPr>
-          <w:hyperlink w:anchor="_Toc185954344" w:history="1">
+          <w:hyperlink w:anchor="_Toc186134890" w:history="1">
             <w:r>
               <w:rPr>
                 <w:rStyle w:val="Hipervnculo"/>
@@ -1487,7 +1487,7 @@
                 <w:noProof/>
                 <w:webHidden/>
               </w:rPr>
-              <w:instrText xml:space="preserve"> PAGEREF _Toc185954344 \h </w:instrText>
+              <w:instrText xml:space="preserve"> PAGEREF _Toc186134890 \h </w:instrText>
             </w:r>
             <w:r>
               <w:rPr>
@@ -1532,7 +1532,7 @@
               <w:lang w:eastAsia="es-ES"/>
             </w:rPr>
           </w:pPr>
-          <w:hyperlink w:anchor="_Toc185954345" w:history="1">
+          <w:hyperlink w:anchor="_Toc186134891" w:history="1">
             <w:r>
               <w:rPr>
                 <w:rStyle w:val="Hipervnculo"/>
@@ -1559,7 +1559,7 @@
                 <w:noProof/>
                 <w:webHidden/>
               </w:rPr>
-              <w:instrText xml:space="preserve"> PAGEREF _Toc185954345 \h </w:instrText>
+              <w:instrText xml:space="preserve"> PAGEREF _Toc186134891 \h </w:instrText>
             </w:r>
             <w:r>
               <w:rPr>
@@ -1604,7 +1604,7 @@
               <w:lang w:eastAsia="es-ES"/>
             </w:rPr>
           </w:pPr>
-          <w:hyperlink w:anchor="_Toc185954346" w:history="1">
+          <w:hyperlink w:anchor="_Toc186134892" w:history="1">
             <w:r>
               <w:rPr>
                 <w:rStyle w:val="Hipervnculo"/>
@@ -1631,7 +1631,7 @@
                 <w:noProof/>
                 <w:webHidden/>
               </w:rPr>
-              <w:instrText xml:space="preserve"> PAGEREF _Toc185954346 \h </w:instrText>
+              <w:instrText xml:space="preserve"> PAGEREF _Toc186134892 \h </w:instrText>
             </w:r>
             <w:r>
               <w:rPr>
@@ -1651,7 +1651,7 @@
                 <w:noProof/>
                 <w:webHidden/>
               </w:rPr>
-              <w:t>10</w:t>
+              <w:t>12</w:t>
             </w:r>
             <w:r>
               <w:rPr>
@@ -1676,7 +1676,7 @@
               <w:lang w:eastAsia="es-ES"/>
             </w:rPr>
           </w:pPr>
-          <w:hyperlink w:anchor="_Toc185954347" w:history="1">
+          <w:hyperlink w:anchor="_Toc186134893" w:history="1">
             <w:r>
               <w:rPr>
                 <w:rStyle w:val="Hipervnculo"/>
@@ -1703,7 +1703,7 @@
                 <w:noProof/>
                 <w:webHidden/>
               </w:rPr>
-              <w:instrText xml:space="preserve"> PAGEREF _Toc185954347 \h </w:instrText>
+              <w:instrText xml:space="preserve"> PAGEREF _Toc186134893 \h </w:instrText>
             </w:r>
             <w:r>
               <w:rPr>
@@ -1723,7 +1723,7 @@
                 <w:noProof/>
                 <w:webHidden/>
               </w:rPr>
-              <w:t>11</w:t>
+              <w:t>13</w:t>
             </w:r>
             <w:r>
               <w:rPr>
@@ -1748,7 +1748,7 @@
               <w:lang w:eastAsia="es-ES"/>
             </w:rPr>
           </w:pPr>
-          <w:hyperlink w:anchor="_Toc185954348" w:history="1">
+          <w:hyperlink w:anchor="_Toc186134894" w:history="1">
             <w:r>
               <w:rPr>
                 <w:rStyle w:val="Hipervnculo"/>
@@ -1775,7 +1775,7 @@
                 <w:noProof/>
                 <w:webHidden/>
               </w:rPr>
-              <w:instrText xml:space="preserve"> PAGEREF _Toc185954348 \h </w:instrText>
+              <w:instrText xml:space="preserve"> PAGEREF _Toc186134894 \h </w:instrText>
             </w:r>
             <w:r>
               <w:rPr>
@@ -1795,7 +1795,7 @@
                 <w:noProof/>
                 <w:webHidden/>
               </w:rPr>
-              <w:t>11</w:t>
+              <w:t>13</w:t>
             </w:r>
             <w:r>
               <w:rPr>
@@ -1820,7 +1820,7 @@
               <w:lang w:eastAsia="es-ES"/>
             </w:rPr>
           </w:pPr>
-          <w:hyperlink w:anchor="_Toc185954349" w:history="1">
+          <w:hyperlink w:anchor="_Toc186134895" w:history="1">
             <w:r>
               <w:rPr>
                 <w:rStyle w:val="Hipervnculo"/>
@@ -1847,7 +1847,7 @@
                 <w:noProof/>
                 <w:webHidden/>
               </w:rPr>
-              <w:instrText xml:space="preserve"> PAGEREF _Toc185954349 \h </w:instrText>
+              <w:instrText xml:space="preserve"> PAGEREF _Toc186134895 \h </w:instrText>
             </w:r>
             <w:r>
               <w:rPr>
@@ -1867,7 +1867,7 @@
                 <w:noProof/>
                 <w:webHidden/>
               </w:rPr>
-              <w:t>11</w:t>
+              <w:t>15</w:t>
             </w:r>
             <w:r>
               <w:rPr>
@@ -1892,7 +1892,7 @@
               <w:lang w:eastAsia="es-ES"/>
             </w:rPr>
           </w:pPr>
-          <w:hyperlink w:anchor="_Toc185954350" w:history="1">
+          <w:hyperlink w:anchor="_Toc186134896" w:history="1">
             <w:r>
               <w:rPr>
                 <w:rStyle w:val="Hipervnculo"/>
@@ -1919,7 +1919,7 @@
                 <w:noProof/>
                 <w:webHidden/>
               </w:rPr>
-              <w:instrText xml:space="preserve"> PAGEREF _Toc185954350 \h </w:instrText>
+              <w:instrText xml:space="preserve"> PAGEREF _Toc186134896 \h </w:instrText>
             </w:r>
             <w:r>
               <w:rPr>
@@ -1939,7 +1939,7 @@
                 <w:noProof/>
                 <w:webHidden/>
               </w:rPr>
-              <w:t>11</w:t>
+              <w:t>17</w:t>
             </w:r>
             <w:r>
               <w:rPr>
@@ -1964,7 +1964,7 @@
               <w:lang w:eastAsia="es-ES"/>
             </w:rPr>
           </w:pPr>
-          <w:hyperlink w:anchor="_Toc185954351" w:history="1">
+          <w:hyperlink w:anchor="_Toc186134897" w:history="1">
             <w:r>
               <w:rPr>
                 <w:rStyle w:val="Hipervnculo"/>
@@ -1991,7 +1991,7 @@
                 <w:noProof/>
                 <w:webHidden/>
               </w:rPr>
-              <w:instrText xml:space="preserve"> PAGEREF _Toc185954351 \h </w:instrText>
+              <w:instrText xml:space="preserve"> PAGEREF _Toc186134897 \h </w:instrText>
             </w:r>
             <w:r>
               <w:rPr>
@@ -2011,7 +2011,7 @@
                 <w:noProof/>
                 <w:webHidden/>
               </w:rPr>
-              <w:t>13</w:t>
+              <w:t>19</w:t>
             </w:r>
             <w:r>
               <w:rPr>
@@ -2036,7 +2036,7 @@
               <w:lang w:eastAsia="es-ES"/>
             </w:rPr>
           </w:pPr>
-          <w:hyperlink w:anchor="_Toc185954352" w:history="1">
+          <w:hyperlink w:anchor="_Toc186134898" w:history="1">
             <w:r>
               <w:rPr>
                 <w:rStyle w:val="Hipervnculo"/>
@@ -2063,7 +2063,7 @@
                 <w:noProof/>
                 <w:webHidden/>
               </w:rPr>
-              <w:instrText xml:space="preserve"> PAGEREF _Toc185954352 \h </w:instrText>
+              <w:instrText xml:space="preserve"> PAGEREF _Toc186134898 \h </w:instrText>
             </w:r>
             <w:r>
               <w:rPr>
@@ -2083,7 +2083,7 @@
                 <w:noProof/>
                 <w:webHidden/>
               </w:rPr>
-              <w:t>13</w:t>
+              <w:t>19</w:t>
             </w:r>
             <w:r>
               <w:rPr>
@@ -2108,7 +2108,7 @@
               <w:lang w:eastAsia="es-ES"/>
             </w:rPr>
           </w:pPr>
-          <w:hyperlink w:anchor="_Toc185954353" w:history="1">
+          <w:hyperlink w:anchor="_Toc186134899" w:history="1">
             <w:r>
               <w:rPr>
                 <w:rStyle w:val="Hipervnculo"/>
@@ -2135,7 +2135,7 @@
                 <w:noProof/>
                 <w:webHidden/>
               </w:rPr>
-              <w:instrText xml:space="preserve"> PAGEREF _Toc185954353 \h </w:instrText>
+              <w:instrText xml:space="preserve"> PAGEREF _Toc186134899 \h </w:instrText>
             </w:r>
             <w:r>
               <w:rPr>
@@ -2155,7 +2155,7 @@
                 <w:noProof/>
                 <w:webHidden/>
               </w:rPr>
-              <w:t>13</w:t>
+              <w:t>21</w:t>
             </w:r>
             <w:r>
               <w:rPr>
@@ -2180,7 +2180,7 @@
               <w:lang w:eastAsia="es-ES"/>
             </w:rPr>
           </w:pPr>
-          <w:hyperlink w:anchor="_Toc185954354" w:history="1">
+          <w:hyperlink w:anchor="_Toc186134900" w:history="1">
             <w:r>
               <w:rPr>
                 <w:rStyle w:val="Hipervnculo"/>
@@ -2207,7 +2207,7 @@
                 <w:noProof/>
                 <w:webHidden/>
               </w:rPr>
-              <w:instrText xml:space="preserve"> PAGEREF _Toc185954354 \h </w:instrText>
+              <w:instrText xml:space="preserve"> PAGEREF _Toc186134900 \h </w:instrText>
             </w:r>
             <w:r>
               <w:rPr>
@@ -2227,7 +2227,7 @@
                 <w:noProof/>
                 <w:webHidden/>
               </w:rPr>
-              <w:t>13</w:t>
+              <w:t>23</w:t>
             </w:r>
             <w:r>
               <w:rPr>
@@ -2252,7 +2252,7 @@
               <w:lang w:eastAsia="es-ES"/>
             </w:rPr>
           </w:pPr>
-          <w:hyperlink w:anchor="_Toc185954355" w:history="1">
+          <w:hyperlink w:anchor="_Toc186134901" w:history="1">
             <w:r>
               <w:rPr>
                 <w:rStyle w:val="Hipervnculo"/>
@@ -2279,7 +2279,7 @@
                 <w:noProof/>
                 <w:webHidden/>
               </w:rPr>
-              <w:instrText xml:space="preserve"> PAGEREF _Toc185954355 \h </w:instrText>
+              <w:instrText xml:space="preserve"> PAGEREF _Toc186134901 \h </w:instrText>
             </w:r>
             <w:r>
               <w:rPr>
@@ -2299,7 +2299,7 @@
                 <w:noProof/>
                 <w:webHidden/>
               </w:rPr>
-              <w:t>15</w:t>
+              <w:t>25</w:t>
             </w:r>
             <w:r>
               <w:rPr>
@@ -2324,7 +2324,7 @@
               <w:lang w:eastAsia="es-ES"/>
             </w:rPr>
           </w:pPr>
-          <w:hyperlink w:anchor="_Toc185954356" w:history="1">
+          <w:hyperlink w:anchor="_Toc186134902" w:history="1">
             <w:r>
               <w:rPr>
                 <w:rStyle w:val="Hipervnculo"/>
@@ -2351,7 +2351,7 @@
                 <w:noProof/>
                 <w:webHidden/>
               </w:rPr>
-              <w:instrText xml:space="preserve"> PAGEREF _Toc185954356 \h </w:instrText>
+              <w:instrText xml:space="preserve"> PAGEREF _Toc186134902 \h </w:instrText>
             </w:r>
             <w:r>
               <w:rPr>
@@ -2371,7 +2371,7 @@
                 <w:noProof/>
                 <w:webHidden/>
               </w:rPr>
-              <w:t>15</w:t>
+              <w:t>25</w:t>
             </w:r>
             <w:r>
               <w:rPr>
@@ -2396,7 +2396,7 @@
               <w:lang w:eastAsia="es-ES"/>
             </w:rPr>
           </w:pPr>
-          <w:hyperlink w:anchor="_Toc185954357" w:history="1">
+          <w:hyperlink w:anchor="_Toc186134903" w:history="1">
             <w:r>
               <w:rPr>
                 <w:rStyle w:val="Hipervnculo"/>
@@ -2423,7 +2423,7 @@
                 <w:noProof/>
                 <w:webHidden/>
               </w:rPr>
-              <w:instrText xml:space="preserve"> PAGEREF _Toc185954357 \h </w:instrText>
+              <w:instrText xml:space="preserve"> PAGEREF _Toc186134903 \h </w:instrText>
             </w:r>
             <w:r>
               <w:rPr>
@@ -2443,7 +2443,7 @@
                 <w:noProof/>
                 <w:webHidden/>
               </w:rPr>
-              <w:t>15</w:t>
+              <w:t>25</w:t>
             </w:r>
             <w:r>
               <w:rPr>
@@ -2474,7 +2474,7 @@
       <w:pPr>
         <w:pStyle w:val="Ttulo1"/>
       </w:pPr>
-      <w:bookmarkStart w:id="0" w:name="_Toc185954333"/>
+      <w:bookmarkStart w:id="0" w:name="_Toc186134879"/>
       <w:r>
         <w:lastRenderedPageBreak/>
         <w:t>Enunciado y Requisitos</w:t>
@@ -2486,7 +2486,7 @@
       <w:pPr>
         <w:pStyle w:val="Ttulo2"/>
       </w:pPr>
-      <w:bookmarkStart w:id="1" w:name="_Toc185954334"/>
+      <w:bookmarkStart w:id="1" w:name="_Toc186134880"/>
       <w:r>
         <w:t>Introducción</w:t>
       </w:r>
@@ -2546,7 +2546,7 @@
           <w:rFonts w:eastAsiaTheme="minorHAnsi"/>
         </w:rPr>
       </w:pPr>
-      <w:bookmarkStart w:id="2" w:name="_Toc185954335"/>
+      <w:bookmarkStart w:id="2" w:name="_Toc186134881"/>
       <w:r>
         <w:rPr>
           <w:rFonts w:eastAsiaTheme="minorHAnsi"/>
@@ -2587,7 +2587,7 @@
       <w:pPr>
         <w:pStyle w:val="Ttulo2"/>
       </w:pPr>
-      <w:bookmarkStart w:id="3" w:name="_Toc185954336"/>
+      <w:bookmarkStart w:id="3" w:name="_Toc186134882"/>
       <w:r>
         <w:t>Objetivos</w:t>
       </w:r>
@@ -2703,7 +2703,7 @@
       <w:pPr>
         <w:pStyle w:val="Ttulo2"/>
       </w:pPr>
-      <w:bookmarkStart w:id="4" w:name="_Toc185954337"/>
+      <w:bookmarkStart w:id="4" w:name="_Toc186134883"/>
       <w:r>
         <w:lastRenderedPageBreak/>
         <w:t>Características principales</w:t>
@@ -2822,7 +2822,7 @@
       <w:pPr>
         <w:pStyle w:val="Ttulo2"/>
       </w:pPr>
-      <w:bookmarkStart w:id="5" w:name="_Toc185954338"/>
+      <w:bookmarkStart w:id="5" w:name="_Toc186134884"/>
       <w:r>
         <w:t>Requisitos funcionales y técnicos</w:t>
       </w:r>
@@ -3115,7 +3115,7 @@
       <w:pPr>
         <w:pStyle w:val="Ttulo2"/>
       </w:pPr>
-      <w:bookmarkStart w:id="6" w:name="_Toc185954339"/>
+      <w:bookmarkStart w:id="6" w:name="_Toc186134885"/>
       <w:r>
         <w:t>Innovaciones</w:t>
       </w:r>
@@ -3191,7 +3191,7 @@
       <w:pPr>
         <w:pStyle w:val="Ttulo1"/>
       </w:pPr>
-      <w:bookmarkStart w:id="7" w:name="_Toc185954340"/>
+      <w:bookmarkStart w:id="7" w:name="_Toc186134886"/>
       <w:r>
         <w:lastRenderedPageBreak/>
         <w:t>Manual de usuario</w:t>
@@ -3209,7 +3209,7 @@
       <w:pPr>
         <w:pStyle w:val="Ttulo2"/>
       </w:pPr>
-      <w:bookmarkStart w:id="8" w:name="_Toc185954341"/>
+      <w:bookmarkStart w:id="8" w:name="_Toc186134887"/>
       <w:r>
         <w:t>Concurrencia</w:t>
       </w:r>
@@ -3221,6 +3221,9 @@
         <w:jc w:val="center"/>
       </w:pPr>
       <w:r>
+        <w:rPr>
+          <w:noProof/>
+        </w:rPr>
         <w:drawing>
           <wp:inline distT="0" distB="0" distL="0" distR="0" wp14:anchorId="39A478DF" wp14:editId="608D1EE4">
             <wp:extent cx="5400040" cy="3336290"/>
@@ -3288,10 +3291,7 @@
         <w:fldChar w:fldCharType="end"/>
       </w:r>
       <w:r>
-        <w:t xml:space="preserve">. </w:t>
-      </w:r>
-      <w:r>
-        <w:t>Interfaz concurrente</w:t>
+        <w:t>. Interfaz concurrente</w:t>
       </w:r>
     </w:p>
     <w:p/>
@@ -3305,6 +3305,9 @@
         <w:jc w:val="center"/>
       </w:pPr>
       <w:r>
+        <w:rPr>
+          <w:noProof/>
+        </w:rPr>
         <w:lastRenderedPageBreak/>
         <w:drawing>
           <wp:inline distT="0" distB="0" distL="0" distR="0" wp14:anchorId="7555CDF1" wp14:editId="2F3D5BEF">
@@ -3349,16 +3352,7 @@
         <w:jc w:val="center"/>
       </w:pPr>
       <w:r>
-        <w:t xml:space="preserve">Figura </w:t>
-      </w:r>
-      <w:r>
-        <w:t>2</w:t>
-      </w:r>
-      <w:r>
-        <w:t xml:space="preserve">. </w:t>
-      </w:r>
-      <w:r>
-        <w:t>Cabina de coche</w:t>
+        <w:t>Figura 2. Cabina de coche</w:t>
       </w:r>
     </w:p>
     <w:p/>
@@ -3376,6 +3370,9 @@
         <w:jc w:val="center"/>
       </w:pPr>
       <w:r>
+        <w:rPr>
+          <w:noProof/>
+        </w:rPr>
         <w:drawing>
           <wp:inline distT="0" distB="0" distL="0" distR="0" wp14:anchorId="5DAEB7DB" wp14:editId="3A7975C6">
             <wp:extent cx="5400040" cy="863600"/>
@@ -3419,16 +3416,7 @@
         <w:jc w:val="center"/>
       </w:pPr>
       <w:r>
-        <w:t>Figura</w:t>
-      </w:r>
-      <w:r>
-        <w:t xml:space="preserve"> 3</w:t>
-      </w:r>
-      <w:r>
-        <w:t xml:space="preserve">. </w:t>
-      </w:r>
-      <w:r>
-        <w:t>Coche que ha pasado el peaje</w:t>
+        <w:t>Figura 3. Coche que ha pasado el peaje</w:t>
       </w:r>
     </w:p>
     <w:p>
@@ -3436,6 +3424,9 @@
         <w:jc w:val="center"/>
       </w:pPr>
       <w:r>
+        <w:rPr>
+          <w:noProof/>
+        </w:rPr>
         <w:drawing>
           <wp:inline distT="0" distB="0" distL="0" distR="0" wp14:anchorId="059ACAF0" wp14:editId="6F566F22">
             <wp:extent cx="5400040" cy="709930"/>
@@ -3479,16 +3470,7 @@
         <w:jc w:val="center"/>
       </w:pPr>
       <w:r>
-        <w:t xml:space="preserve">Figura </w:t>
-      </w:r>
-      <w:r>
-        <w:t>4</w:t>
-      </w:r>
-      <w:r>
-        <w:t xml:space="preserve">. </w:t>
-      </w:r>
-      <w:r>
-        <w:t>Coche que todavía no ha pasado el peaje</w:t>
+        <w:t>Figura 4. Coche que todavía no ha pasado el peaje</w:t>
       </w:r>
       <w:r>
         <w:br w:type="page"/>
@@ -3498,7 +3480,7 @@
       <w:pPr>
         <w:pStyle w:val="Ttulo2"/>
       </w:pPr>
-      <w:bookmarkStart w:id="9" w:name="_Toc185954342"/>
+      <w:bookmarkStart w:id="9" w:name="_Toc186134888"/>
       <w:r>
         <w:lastRenderedPageBreak/>
         <w:t>Distribuida</w:t>
@@ -3511,6 +3493,9 @@
         <w:jc w:val="center"/>
       </w:pPr>
       <w:r>
+        <w:rPr>
+          <w:noProof/>
+        </w:rPr>
         <w:drawing>
           <wp:inline distT="0" distB="0" distL="0" distR="0" wp14:anchorId="5E872903" wp14:editId="622456A4">
             <wp:extent cx="5400040" cy="2959100"/>
@@ -3554,25 +3539,13 @@
         <w:jc w:val="center"/>
       </w:pPr>
       <w:r>
-        <w:t xml:space="preserve">Figura </w:t>
-      </w:r>
-      <w:r>
-        <w:t>5</w:t>
-      </w:r>
-      <w:r>
-        <w:t xml:space="preserve">. </w:t>
-      </w:r>
-      <w:r>
-        <w:t>Interfaz distribuida</w:t>
+        <w:t>Figura 5. Interfaz distribuida</w:t>
       </w:r>
     </w:p>
     <w:p/>
     <w:p>
       <w:r>
-        <w:t xml:space="preserve">Dentro de esta interfaz, el usuario puede </w:t>
-      </w:r>
-      <w:r>
-        <w:t>abrir o cerrar las cabinas automáticas. Si el usuario decide cerrar una cabina, el vehículo que se encuentre dentro de ella finalizará</w:t>
+        <w:t>Dentro de esta interfaz, el usuario puede abrir o cerrar las cabinas automáticas. Si el usuario decide cerrar una cabina, el vehículo que se encuentre dentro de ella finalizará</w:t>
       </w:r>
       <w:r>
         <w:t xml:space="preserve"> su ejecución y procederá a cerrar ésta, inutilizándola hasta que se vuelva a abrir.</w:t>
@@ -3584,6 +3557,9 @@
         <w:jc w:val="center"/>
       </w:pPr>
       <w:r>
+        <w:rPr>
+          <w:noProof/>
+        </w:rPr>
         <w:drawing>
           <wp:inline distT="0" distB="0" distL="0" distR="0" wp14:anchorId="308ED30F" wp14:editId="481EBC0C">
             <wp:extent cx="5400040" cy="2569210"/>
@@ -3627,16 +3603,7 @@
         <w:jc w:val="center"/>
       </w:pPr>
       <w:r>
-        <w:t xml:space="preserve">Figura </w:t>
-      </w:r>
-      <w:r>
-        <w:t>6</w:t>
-      </w:r>
-      <w:r>
-        <w:t>. Interfaz distribuida</w:t>
-      </w:r>
-      <w:r>
-        <w:t xml:space="preserve"> con las cabinas automáticas cerradas</w:t>
+        <w:t>Figura 6. Interfaz distribuida con las cabinas automáticas cerradas</w:t>
       </w:r>
     </w:p>
     <w:p>
@@ -3644,6 +3611,9 @@
         <w:jc w:val="center"/>
       </w:pPr>
       <w:r>
+        <w:rPr>
+          <w:noProof/>
+        </w:rPr>
         <w:lastRenderedPageBreak/>
         <w:drawing>
           <wp:inline distT="0" distB="0" distL="0" distR="0" wp14:anchorId="05596435" wp14:editId="7320FCAF">
@@ -3688,22 +3658,7 @@
         <w:jc w:val="center"/>
       </w:pPr>
       <w:r>
-        <w:t>F</w:t>
-      </w:r>
-      <w:r>
-        <w:t xml:space="preserve">igura </w:t>
-      </w:r>
-      <w:r>
-        <w:t>7</w:t>
-      </w:r>
-      <w:r>
-        <w:t xml:space="preserve">. Interfaz </w:t>
-      </w:r>
-      <w:r>
-        <w:t>concurrente</w:t>
-      </w:r>
-      <w:r>
-        <w:t xml:space="preserve"> con las cabinas automáticas cerradas</w:t>
+        <w:t>Figura 7. Interfaz concurrente con las cabinas automáticas cerradas</w:t>
       </w:r>
     </w:p>
     <w:p>
@@ -3715,7 +3670,7 @@
       <w:pPr>
         <w:pStyle w:val="Ttulo1"/>
       </w:pPr>
-      <w:bookmarkStart w:id="10" w:name="_Toc185954343"/>
+      <w:bookmarkStart w:id="10" w:name="_Toc186134889"/>
       <w:r>
         <w:lastRenderedPageBreak/>
         <w:t>Diseño de la aplicación</w:t>
@@ -3727,7 +3682,7 @@
       <w:pPr>
         <w:pStyle w:val="Ttulo2"/>
       </w:pPr>
-      <w:bookmarkStart w:id="11" w:name="_Toc185954344"/>
+      <w:bookmarkStart w:id="11" w:name="_Toc186134890"/>
       <w:r>
         <w:t>Patrones de creación</w:t>
       </w:r>
@@ -3738,7 +3693,7 @@
       <w:pPr>
         <w:pStyle w:val="Ttulo3"/>
       </w:pPr>
-      <w:bookmarkStart w:id="12" w:name="_Toc185954345"/>
+      <w:bookmarkStart w:id="12" w:name="_Toc186134891"/>
       <w:r>
         <w:t xml:space="preserve">Patrón Factory </w:t>
       </w:r>
@@ -3751,10 +3706,145 @@
     </w:p>
     <w:p/>
     <w:p>
+      <w:pPr>
+        <w:jc w:val="both"/>
+      </w:pPr>
+      <w:r>
+        <w:rPr>
+          <w:b/>
+          <w:bCs/>
+        </w:rPr>
+        <w:t xml:space="preserve">Factory </w:t>
+      </w:r>
+      <w:proofErr w:type="spellStart"/>
+      <w:r>
+        <w:rPr>
+          <w:b/>
+          <w:bCs/>
+        </w:rPr>
+        <w:t>Method</w:t>
+      </w:r>
+      <w:proofErr w:type="spellEnd"/>
+      <w:r>
+        <w:t> es un patrón de diseño creacional que proporciona una interfaz para crear objetos en una superclase, mientras permite a las subclases alterar el tipo de objetos que se crearán.</w:t>
+      </w:r>
+    </w:p>
+    <w:p>
+      <w:pPr>
+        <w:jc w:val="both"/>
+      </w:pPr>
+      <w:r>
+        <w:t>Se utiliza cuando se quiere e</w:t>
+      </w:r>
+      <w:r>
+        <w:t>ncapsula</w:t>
+      </w:r>
+      <w:r>
+        <w:t>r</w:t>
+      </w:r>
+      <w:r>
+        <w:t xml:space="preserve"> la creación compleja, permite flexibilidad/extensibilidad, separa responsabilidades, trabaja con abstracciones y facilita la inyección de dependencias.</w:t>
+      </w:r>
+    </w:p>
+    <w:p>
+      <w:pPr>
+        <w:jc w:val="both"/>
+      </w:pPr>
+      <w:r>
+        <w:t>El patrón ha sido utilizado en la aplicación para poder crear las distintas cabinas (automáticas y manuales) pero dejando que sean las cabinas las que deciden que clase instanciar.</w:t>
+      </w:r>
+    </w:p>
+    <w:p>
+      <w:pPr>
+        <w:jc w:val="both"/>
+      </w:pPr>
+    </w:p>
+    <w:p>
+      <w:pPr>
+        <w:jc w:val="center"/>
+      </w:pPr>
+      <w:r>
+        <w:drawing>
+          <wp:inline distT="0" distB="0" distL="0" distR="0" wp14:anchorId="69562970" wp14:editId="16363E71">
+            <wp:extent cx="5400040" cy="3275965"/>
+            <wp:effectExtent l="0" t="0" r="0" b="635"/>
+            <wp:docPr id="1583069954" name="Imagen 1" descr="Diagrama&#10;&#10;Descripción generada automáticamente"/>
+            <wp:cNvGraphicFramePr>
+              <a:graphicFrameLocks xmlns:a="http://schemas.openxmlformats.org/drawingml/2006/main" noChangeAspect="1"/>
+            </wp:cNvGraphicFramePr>
+            <a:graphic xmlns:a="http://schemas.openxmlformats.org/drawingml/2006/main">
+              <a:graphicData uri="http://schemas.openxmlformats.org/drawingml/2006/picture">
+                <pic:pic xmlns:pic="http://schemas.openxmlformats.org/drawingml/2006/picture">
+                  <pic:nvPicPr>
+                    <pic:cNvPr id="1583069954" name="Imagen 1" descr="Diagrama&#10;&#10;Descripción generada automáticamente"/>
+                    <pic:cNvPicPr/>
+                  </pic:nvPicPr>
+                  <pic:blipFill>
+                    <a:blip r:embed="rId17"/>
+                    <a:stretch>
+                      <a:fillRect/>
+                    </a:stretch>
+                  </pic:blipFill>
+                  <pic:spPr>
+                    <a:xfrm>
+                      <a:off x="0" y="0"/>
+                      <a:ext cx="5400040" cy="3275965"/>
+                    </a:xfrm>
+                    <a:prstGeom prst="rect">
+                      <a:avLst/>
+                    </a:prstGeom>
+                  </pic:spPr>
+                </pic:pic>
+              </a:graphicData>
+            </a:graphic>
+          </wp:inline>
+        </w:drawing>
+      </w:r>
+    </w:p>
+    <w:p>
+      <w:pPr>
+        <w:pStyle w:val="Descripcin"/>
+        <w:jc w:val="center"/>
+      </w:pPr>
+      <w:r>
+        <w:t xml:space="preserve">Figura </w:t>
+      </w:r>
+      <w:r>
+        <w:t>8</w:t>
+      </w:r>
+      <w:r>
+        <w:t xml:space="preserve">. </w:t>
+      </w:r>
+      <w:r>
+        <w:t xml:space="preserve">Diagrama </w:t>
+      </w:r>
+      <w:r>
+        <w:t>genérico</w:t>
+      </w:r>
+      <w:r>
+        <w:t xml:space="preserve"> del Factory </w:t>
+      </w:r>
+      <w:proofErr w:type="spellStart"/>
+      <w:r>
+        <w:t>Method</w:t>
+      </w:r>
+      <w:proofErr w:type="spellEnd"/>
+    </w:p>
+    <w:p>
+      <w:pPr>
+        <w:jc w:val="both"/>
+      </w:pPr>
+    </w:p>
+    <w:p/>
+    <w:p>
+      <w:pPr>
+        <w:jc w:val="center"/>
+      </w:pPr>
       <w:r>
         <w:rPr>
           <w:noProof/>
         </w:rPr>
+        <w:lastRenderedPageBreak/>
         <w:drawing>
           <wp:inline distT="0" distB="0" distL="0" distR="0" wp14:anchorId="4A220907" wp14:editId="34BB8913">
             <wp:extent cx="3714750" cy="3606800"/>
@@ -3773,7 +3863,7 @@
                     </pic:cNvPicPr>
                   </pic:nvPicPr>
                   <pic:blipFill>
-                    <a:blip r:embed="rId17">
+                    <a:blip r:embed="rId18">
                       <a:extLst>
                         <a:ext uri="{28A0092B-C50C-407E-A947-70E740481C1C}">
                           <a14:useLocalDpi xmlns:a14="http://schemas.microsoft.com/office/drawing/2010/main" val="0"/>
@@ -3805,22 +3895,108 @@
         </w:drawing>
       </w:r>
     </w:p>
+    <w:p>
+      <w:pPr>
+        <w:pStyle w:val="Descripcin"/>
+        <w:jc w:val="center"/>
+      </w:pPr>
+      <w:r>
+        <w:t xml:space="preserve">Figura </w:t>
+      </w:r>
+      <w:r>
+        <w:t>9</w:t>
+      </w:r>
+      <w:r>
+        <w:t xml:space="preserve">. Diagrama </w:t>
+      </w:r>
+      <w:r>
+        <w:t>de nuestra aplicación</w:t>
+      </w:r>
+      <w:r>
+        <w:t xml:space="preserve"> del Factory </w:t>
+      </w:r>
+      <w:proofErr w:type="spellStart"/>
+      <w:r>
+        <w:t>Method</w:t>
+      </w:r>
+      <w:proofErr w:type="spellEnd"/>
+    </w:p>
     <w:p/>
     <w:p>
       <w:pPr>
-        <w:pStyle w:val="Ttulo3"/>
-      </w:pPr>
-      <w:bookmarkStart w:id="13" w:name="_Toc185954346"/>
-      <w:r>
-        <w:t xml:space="preserve">Patrón </w:t>
-      </w:r>
+        <w:pStyle w:val="Prrafodelista"/>
+        <w:numPr>
+          <w:ilvl w:val="0"/>
+          <w:numId w:val="8"/>
+        </w:numPr>
+        <w:jc w:val="both"/>
+      </w:pPr>
       <w:proofErr w:type="spellStart"/>
       <w:r>
-        <w:t>Singleton</w:t>
-      </w:r>
-      <w:bookmarkEnd w:id="13"/>
+        <w:t>FactoriaDeCabinas</w:t>
+      </w:r>
       <w:proofErr w:type="spellEnd"/>
-    </w:p>
+      <w:r>
+        <w:t xml:space="preserve"> (Creador)</w:t>
+      </w:r>
+      <w:r>
+        <w:t>: Es la clase encargada de crear el tipo de cabina, ya se automática o manual, en función del tipo que le llegue.</w:t>
+      </w:r>
+    </w:p>
+    <w:p>
+      <w:pPr>
+        <w:pStyle w:val="Prrafodelista"/>
+        <w:numPr>
+          <w:ilvl w:val="0"/>
+          <w:numId w:val="8"/>
+        </w:numPr>
+        <w:jc w:val="both"/>
+      </w:pPr>
+      <w:proofErr w:type="spellStart"/>
+      <w:r>
+        <w:t>CabinaManual</w:t>
+      </w:r>
+      <w:proofErr w:type="spellEnd"/>
+      <w:r>
+        <w:t xml:space="preserve"> (Producto concreto)</w:t>
+      </w:r>
+      <w:r>
+        <w:t>: Es la clase que se encarga de todo lo referido a la cabina manual. Para ello, se controla que el empleado entre a la cabina, que el empleado vuelva, que haya un vehículo en la cabina o que el empleado salga a descansar. Además, se controla el ciclo de vida del vehículo en el peaje</w:t>
+      </w:r>
+      <w:r>
+        <w:t>, el pago del vehículo y el posterior abandono de éste.</w:t>
+      </w:r>
+    </w:p>
+    <w:p>
+      <w:pPr>
+        <w:pStyle w:val="Prrafodelista"/>
+        <w:numPr>
+          <w:ilvl w:val="0"/>
+          <w:numId w:val="8"/>
+        </w:numPr>
+        <w:jc w:val="both"/>
+      </w:pPr>
+      <w:proofErr w:type="spellStart"/>
+      <w:r>
+        <w:t>CabinaAutomatica</w:t>
+      </w:r>
+      <w:proofErr w:type="spellEnd"/>
+      <w:r>
+        <w:t xml:space="preserve"> (Producto concreto)</w:t>
+      </w:r>
+      <w:r>
+        <w:t>: Es la clase encargada de controlar la cabina automática, pero al no tener empleado, solo es necesario controlar al vehículo que entre, el respectivo cobro y posterior abandono del vehículo.</w:t>
+      </w:r>
+    </w:p>
+    <w:p>
+      <w:pPr>
+        <w:jc w:val="both"/>
+      </w:pPr>
+      <w:r>
+        <w:t xml:space="preserve"> </w:t>
+      </w:r>
+    </w:p>
+    <w:p/>
     <w:p/>
     <w:p>
       <w:pPr>
@@ -3832,13 +4008,162 @@
         </w:rPr>
       </w:pPr>
       <w:r>
+        <w:br w:type="page"/>
+      </w:r>
+    </w:p>
+    <w:p>
+      <w:pPr>
+        <w:pStyle w:val="Ttulo3"/>
+      </w:pPr>
+      <w:bookmarkStart w:id="13" w:name="_Toc186134892"/>
+      <w:r>
+        <w:lastRenderedPageBreak/>
+        <w:t xml:space="preserve">Patrón </w:t>
+      </w:r>
+      <w:proofErr w:type="spellStart"/>
+      <w:r>
+        <w:t>Singleton</w:t>
+      </w:r>
+      <w:bookmarkEnd w:id="13"/>
+      <w:proofErr w:type="spellEnd"/>
+    </w:p>
+    <w:p/>
+    <w:p>
+      <w:pPr>
+        <w:jc w:val="both"/>
+      </w:pPr>
+      <w:proofErr w:type="spellStart"/>
+      <w:r>
+        <w:rPr>
+          <w:b/>
+          <w:bCs/>
+        </w:rPr>
+        <w:t>Singleton</w:t>
+      </w:r>
+      <w:proofErr w:type="spellEnd"/>
+      <w:r>
+        <w:t> es un patrón de diseño creacional que nos permite asegurarnos de que una clase tenga una única instancia, a la vez que proporciona un punto de acceso global a dicha instancia.</w:t>
+      </w:r>
+    </w:p>
+    <w:p>
+      <w:pPr>
+        <w:jc w:val="both"/>
+      </w:pPr>
+      <w:r>
+        <w:t xml:space="preserve">Se utiliza cuando se </w:t>
+      </w:r>
+      <w:r>
+        <w:t>necesita</w:t>
+      </w:r>
+      <w:r>
+        <w:t xml:space="preserve"> </w:t>
+      </w:r>
+      <w:r>
+        <w:t>asegurar que una clase tenga una única instancia accesible globalmente, gestionando recursos compartidos, estados globales o configuraciones centralizadas.</w:t>
+      </w:r>
+    </w:p>
+    <w:p>
+      <w:pPr>
+        <w:jc w:val="both"/>
+      </w:pPr>
+      <w:r>
+        <w:t xml:space="preserve">El patrón ha sido utilizado para poder crear un </w:t>
+      </w:r>
+      <w:proofErr w:type="spellStart"/>
+      <w:r>
+        <w:rPr>
+          <w:i/>
+          <w:iCs/>
+        </w:rPr>
+        <w:t>logger</w:t>
+      </w:r>
+      <w:proofErr w:type="spellEnd"/>
+      <w:r>
+        <w:t xml:space="preserve"> donde se almacene un historial de los vehículos que han pasado por el peaje con su respectiva hora.</w:t>
+      </w:r>
+    </w:p>
+    <w:p/>
+    <w:p>
+      <w:pPr>
+        <w:jc w:val="center"/>
+      </w:pPr>
+      <w:r>
+        <w:drawing>
+          <wp:inline distT="0" distB="0" distL="0" distR="0" wp14:anchorId="24D37A19" wp14:editId="30A46083">
+            <wp:extent cx="5400040" cy="1649730"/>
+            <wp:effectExtent l="0" t="0" r="0" b="7620"/>
+            <wp:docPr id="906967129" name="Imagen 1" descr="Interfaz de usuario gráfica, Aplicación&#10;&#10;Descripción generada automáticamente con confianza media"/>
+            <wp:cNvGraphicFramePr>
+              <a:graphicFrameLocks xmlns:a="http://schemas.openxmlformats.org/drawingml/2006/main" noChangeAspect="1"/>
+            </wp:cNvGraphicFramePr>
+            <a:graphic xmlns:a="http://schemas.openxmlformats.org/drawingml/2006/main">
+              <a:graphicData uri="http://schemas.openxmlformats.org/drawingml/2006/picture">
+                <pic:pic xmlns:pic="http://schemas.openxmlformats.org/drawingml/2006/picture">
+                  <pic:nvPicPr>
+                    <pic:cNvPr id="906967129" name="Imagen 1" descr="Interfaz de usuario gráfica, Aplicación&#10;&#10;Descripción generada automáticamente con confianza media"/>
+                    <pic:cNvPicPr/>
+                  </pic:nvPicPr>
+                  <pic:blipFill>
+                    <a:blip r:embed="rId19"/>
+                    <a:stretch>
+                      <a:fillRect/>
+                    </a:stretch>
+                  </pic:blipFill>
+                  <pic:spPr>
+                    <a:xfrm>
+                      <a:off x="0" y="0"/>
+                      <a:ext cx="5400040" cy="1649730"/>
+                    </a:xfrm>
+                    <a:prstGeom prst="rect">
+                      <a:avLst/>
+                    </a:prstGeom>
+                  </pic:spPr>
+                </pic:pic>
+              </a:graphicData>
+            </a:graphic>
+          </wp:inline>
+        </w:drawing>
+      </w:r>
+    </w:p>
+    <w:p>
+      <w:pPr>
+        <w:pStyle w:val="Descripcin"/>
+        <w:jc w:val="center"/>
+      </w:pPr>
+      <w:r>
+        <w:t xml:space="preserve">Figura </w:t>
+      </w:r>
+      <w:r>
+        <w:t>10</w:t>
+      </w:r>
+      <w:r>
+        <w:t xml:space="preserve">. Diagrama </w:t>
+      </w:r>
+      <w:r>
+        <w:t>genérico</w:t>
+      </w:r>
+      <w:r>
+        <w:t xml:space="preserve"> del </w:t>
+      </w:r>
+      <w:proofErr w:type="spellStart"/>
+      <w:r>
+        <w:t>Singleton</w:t>
+      </w:r>
+      <w:proofErr w:type="spellEnd"/>
+    </w:p>
+    <w:p/>
+    <w:p>
+      <w:pPr>
+        <w:jc w:val="center"/>
+      </w:pPr>
+      <w:r>
         <w:rPr>
           <w:noProof/>
         </w:rPr>
         <w:drawing>
-          <wp:inline distT="0" distB="0" distL="0" distR="0" wp14:anchorId="0DA9519E" wp14:editId="7F8E45FE">
-            <wp:extent cx="1295400" cy="1320800"/>
-            <wp:effectExtent l="0" t="0" r="0" b="0"/>
+          <wp:inline distT="0" distB="0" distL="0" distR="0" wp14:anchorId="0DA9519E" wp14:editId="2A8B18E6">
+            <wp:extent cx="1905000" cy="1942353"/>
+            <wp:effectExtent l="0" t="0" r="0" b="1270"/>
             <wp:docPr id="2092639429" name="Imagen 3"/>
             <wp:cNvGraphicFramePr>
               <a:graphicFrameLocks xmlns:a="http://schemas.openxmlformats.org/drawingml/2006/main" noChangeAspect="1"/>
@@ -3848,164 +4173,6 @@
                 <pic:pic xmlns:pic="http://schemas.openxmlformats.org/drawingml/2006/picture">
                   <pic:nvPicPr>
                     <pic:cNvPr id="0" name="Picture 2"/>
-                    <pic:cNvPicPr>
-                      <a:picLocks noChangeAspect="1" noChangeArrowheads="1"/>
-                    </pic:cNvPicPr>
-                  </pic:nvPicPr>
-                  <pic:blipFill>
-                    <a:blip r:embed="rId18">
-                      <a:extLst>
-                        <a:ext uri="{28A0092B-C50C-407E-A947-70E740481C1C}">
-                          <a14:useLocalDpi xmlns:a14="http://schemas.microsoft.com/office/drawing/2010/main" val="0"/>
-                        </a:ext>
-                      </a:extLst>
-                    </a:blip>
-                    <a:srcRect/>
-                    <a:stretch>
-                      <a:fillRect/>
-                    </a:stretch>
-                  </pic:blipFill>
-                  <pic:spPr bwMode="auto">
-                    <a:xfrm>
-                      <a:off x="0" y="0"/>
-                      <a:ext cx="1295400" cy="1320800"/>
-                    </a:xfrm>
-                    <a:prstGeom prst="rect">
-                      <a:avLst/>
-                    </a:prstGeom>
-                    <a:noFill/>
-                    <a:ln>
-                      <a:noFill/>
-                    </a:ln>
-                  </pic:spPr>
-                </pic:pic>
-              </a:graphicData>
-            </a:graphic>
-          </wp:inline>
-        </w:drawing>
-      </w:r>
-      <w:r>
-        <w:br w:type="page"/>
-      </w:r>
-    </w:p>
-    <w:p>
-      <w:pPr>
-        <w:pStyle w:val="Ttulo2"/>
-      </w:pPr>
-      <w:bookmarkStart w:id="14" w:name="_Toc185954347"/>
-      <w:r>
-        <w:lastRenderedPageBreak/>
-        <w:t>Patrones estructurales</w:t>
-      </w:r>
-      <w:bookmarkEnd w:id="14"/>
-    </w:p>
-    <w:p/>
-    <w:p>
-      <w:pPr>
-        <w:pStyle w:val="Ttulo3"/>
-      </w:pPr>
-      <w:bookmarkStart w:id="15" w:name="_Toc185954348"/>
-      <w:r>
-        <w:t xml:space="preserve">Patrón </w:t>
-      </w:r>
-      <w:proofErr w:type="spellStart"/>
-      <w:r>
-        <w:t>Adapter</w:t>
-      </w:r>
-      <w:bookmarkEnd w:id="15"/>
-      <w:proofErr w:type="spellEnd"/>
-    </w:p>
-    <w:p/>
-    <w:p>
-      <w:r>
-        <w:rPr>
-          <w:noProof/>
-        </w:rPr>
-        <w:drawing>
-          <wp:inline distT="0" distB="0" distL="0" distR="0" wp14:anchorId="555F559A" wp14:editId="1838AF86">
-            <wp:extent cx="1257300" cy="1860550"/>
-            <wp:effectExtent l="0" t="0" r="0" b="6350"/>
-            <wp:docPr id="570326191" name="Imagen 4"/>
-            <wp:cNvGraphicFramePr>
-              <a:graphicFrameLocks xmlns:a="http://schemas.openxmlformats.org/drawingml/2006/main" noChangeAspect="1"/>
-            </wp:cNvGraphicFramePr>
-            <a:graphic xmlns:a="http://schemas.openxmlformats.org/drawingml/2006/main">
-              <a:graphicData uri="http://schemas.openxmlformats.org/drawingml/2006/picture">
-                <pic:pic xmlns:pic="http://schemas.openxmlformats.org/drawingml/2006/picture">
-                  <pic:nvPicPr>
-                    <pic:cNvPr id="0" name="Picture 3"/>
-                    <pic:cNvPicPr>
-                      <a:picLocks noChangeAspect="1" noChangeArrowheads="1"/>
-                    </pic:cNvPicPr>
-                  </pic:nvPicPr>
-                  <pic:blipFill>
-                    <a:blip r:embed="rId19">
-                      <a:extLst>
-                        <a:ext uri="{28A0092B-C50C-407E-A947-70E740481C1C}">
-                          <a14:useLocalDpi xmlns:a14="http://schemas.microsoft.com/office/drawing/2010/main" val="0"/>
-                        </a:ext>
-                      </a:extLst>
-                    </a:blip>
-                    <a:srcRect/>
-                    <a:stretch>
-                      <a:fillRect/>
-                    </a:stretch>
-                  </pic:blipFill>
-                  <pic:spPr bwMode="auto">
-                    <a:xfrm>
-                      <a:off x="0" y="0"/>
-                      <a:ext cx="1257300" cy="1860550"/>
-                    </a:xfrm>
-                    <a:prstGeom prst="rect">
-                      <a:avLst/>
-                    </a:prstGeom>
-                    <a:noFill/>
-                    <a:ln>
-                      <a:noFill/>
-                    </a:ln>
-                  </pic:spPr>
-                </pic:pic>
-              </a:graphicData>
-            </a:graphic>
-          </wp:inline>
-        </w:drawing>
-      </w:r>
-    </w:p>
-    <w:p/>
-    <w:p>
-      <w:pPr>
-        <w:pStyle w:val="Ttulo3"/>
-      </w:pPr>
-      <w:bookmarkStart w:id="16" w:name="_Toc185954349"/>
-      <w:r>
-        <w:t xml:space="preserve">Patrón </w:t>
-      </w:r>
-      <w:proofErr w:type="spellStart"/>
-      <w:r>
-        <w:t>Facade</w:t>
-      </w:r>
-      <w:bookmarkEnd w:id="16"/>
-      <w:proofErr w:type="spellEnd"/>
-    </w:p>
-    <w:p/>
-    <w:p>
-      <w:r>
-        <w:rPr>
-          <w:noProof/>
-        </w:rPr>
-        <w:drawing>
-          <wp:inline distT="0" distB="0" distL="0" distR="0" wp14:anchorId="4EBC0674" wp14:editId="42F5A87E">
-            <wp:extent cx="4203700" cy="2381250"/>
-            <wp:effectExtent l="0" t="0" r="6350" b="0"/>
-            <wp:docPr id="1459488747" name="Imagen 5"/>
-            <wp:cNvGraphicFramePr>
-              <a:graphicFrameLocks xmlns:a="http://schemas.openxmlformats.org/drawingml/2006/main" noChangeAspect="1"/>
-            </wp:cNvGraphicFramePr>
-            <a:graphic xmlns:a="http://schemas.openxmlformats.org/drawingml/2006/main">
-              <a:graphicData uri="http://schemas.openxmlformats.org/drawingml/2006/picture">
-                <pic:pic xmlns:pic="http://schemas.openxmlformats.org/drawingml/2006/picture">
-                  <pic:nvPicPr>
-                    <pic:cNvPr id="0" name="Picture 4"/>
                     <pic:cNvPicPr>
                       <a:picLocks noChangeAspect="1" noChangeArrowheads="1"/>
                     </pic:cNvPicPr>
@@ -4026,7 +4193,7 @@
                   <pic:spPr bwMode="auto">
                     <a:xfrm>
                       <a:off x="0" y="0"/>
-                      <a:ext cx="4203700" cy="2381250"/>
+                      <a:ext cx="1907287" cy="1944685"/>
                     </a:xfrm>
                     <a:prstGeom prst="rect">
                       <a:avLst/>
@@ -4043,13 +4210,699 @@
         </w:drawing>
       </w:r>
     </w:p>
+    <w:p>
+      <w:pPr>
+        <w:pStyle w:val="Descripcin"/>
+        <w:jc w:val="center"/>
+      </w:pPr>
+      <w:r>
+        <w:t xml:space="preserve">Figura </w:t>
+      </w:r>
+      <w:r>
+        <w:t>11</w:t>
+      </w:r>
+      <w:r>
+        <w:t xml:space="preserve">. Diagrama de nuestra aplicación del </w:t>
+      </w:r>
+      <w:proofErr w:type="spellStart"/>
+      <w:r>
+        <w:t>Singleton</w:t>
+      </w:r>
+      <w:proofErr w:type="spellEnd"/>
+    </w:p>
     <w:p/>
     <w:p>
       <w:pPr>
+        <w:pStyle w:val="Prrafodelista"/>
+        <w:numPr>
+          <w:ilvl w:val="0"/>
+          <w:numId w:val="9"/>
+        </w:numPr>
+        <w:jc w:val="both"/>
+      </w:pPr>
+      <w:r>
+        <w:t>Log</w:t>
+      </w:r>
+      <w:r>
+        <w:t xml:space="preserve"> (</w:t>
+      </w:r>
+      <w:proofErr w:type="spellStart"/>
+      <w:r>
+        <w:t>Singleton</w:t>
+      </w:r>
+      <w:proofErr w:type="spellEnd"/>
+      <w:r>
+        <w:t>)</w:t>
+      </w:r>
+      <w:r>
+        <w:t>: En esta clase de define una instancia la cual será accesible por el resto de las clases sin necesidad de modificar el código</w:t>
+      </w:r>
+    </w:p>
+    <w:p>
+      <w:pPr>
+        <w:jc w:val="center"/>
+        <w:rPr>
+          <w:rFonts w:eastAsiaTheme="majorEastAsia" w:cstheme="majorBidi"/>
+          <w:color w:val="0F4761" w:themeColor="accent1" w:themeShade="BF"/>
+          <w:sz w:val="28"/>
+          <w:szCs w:val="28"/>
+        </w:rPr>
+      </w:pPr>
+      <w:r>
+        <w:br w:type="page"/>
+      </w:r>
+    </w:p>
+    <w:p>
+      <w:pPr>
+        <w:pStyle w:val="Ttulo2"/>
+      </w:pPr>
+      <w:bookmarkStart w:id="14" w:name="_Toc186134893"/>
+      <w:r>
+        <w:lastRenderedPageBreak/>
+        <w:t>Patrones estructurales</w:t>
+      </w:r>
+      <w:bookmarkEnd w:id="14"/>
+    </w:p>
+    <w:p/>
+    <w:p>
+      <w:pPr>
         <w:pStyle w:val="Ttulo3"/>
       </w:pPr>
-      <w:bookmarkStart w:id="17" w:name="_Toc185954350"/>
-      <w:r>
+      <w:bookmarkStart w:id="15" w:name="_Toc186134894"/>
+      <w:r>
+        <w:t xml:space="preserve">Patrón </w:t>
+      </w:r>
+      <w:proofErr w:type="spellStart"/>
+      <w:r>
+        <w:t>Adapter</w:t>
+      </w:r>
+      <w:bookmarkEnd w:id="15"/>
+      <w:proofErr w:type="spellEnd"/>
+    </w:p>
+    <w:p/>
+    <w:p>
+      <w:pPr>
+        <w:jc w:val="both"/>
+      </w:pPr>
+      <w:proofErr w:type="spellStart"/>
+      <w:r>
+        <w:rPr>
+          <w:b/>
+          <w:bCs/>
+        </w:rPr>
+        <w:t>Adapter</w:t>
+      </w:r>
+      <w:proofErr w:type="spellEnd"/>
+      <w:r>
+        <w:t> es un patrón de diseño estructural que permite la colaboración entre objetos con interfaces incompatibles.</w:t>
+      </w:r>
+    </w:p>
+    <w:p>
+      <w:pPr>
+        <w:jc w:val="both"/>
+      </w:pPr>
+      <w:r>
+        <w:t>Se utiliza c</w:t>
+      </w:r>
+      <w:r>
+        <w:t xml:space="preserve">uando </w:t>
+      </w:r>
+      <w:r>
+        <w:t xml:space="preserve">se </w:t>
+      </w:r>
+      <w:r>
+        <w:t>necesita hacer compatible una interfaz existente con otra sin modificar su código, permitiendo que clases con interfaces incompatibles trabajen juntas.</w:t>
+      </w:r>
+    </w:p>
+    <w:p>
+      <w:pPr>
+        <w:jc w:val="both"/>
+      </w:pPr>
+      <w:r>
+        <w:t>El patrón ha sido utilizado para poder realizar una conversión de euros a libras esterlinas en la factura.</w:t>
+      </w:r>
+    </w:p>
+    <w:p/>
+    <w:p>
+      <w:pPr>
+        <w:jc w:val="center"/>
+      </w:pPr>
+      <w:r>
+        <w:drawing>
+          <wp:inline distT="0" distB="0" distL="0" distR="0" wp14:anchorId="303EA4D7" wp14:editId="0ADF9E3F">
+            <wp:extent cx="5400040" cy="2314575"/>
+            <wp:effectExtent l="0" t="0" r="0" b="9525"/>
+            <wp:docPr id="1984827229" name="Imagen 1" descr="Diagrama&#10;&#10;Descripción generada automáticamente"/>
+            <wp:cNvGraphicFramePr>
+              <a:graphicFrameLocks xmlns:a="http://schemas.openxmlformats.org/drawingml/2006/main" noChangeAspect="1"/>
+            </wp:cNvGraphicFramePr>
+            <a:graphic xmlns:a="http://schemas.openxmlformats.org/drawingml/2006/main">
+              <a:graphicData uri="http://schemas.openxmlformats.org/drawingml/2006/picture">
+                <pic:pic xmlns:pic="http://schemas.openxmlformats.org/drawingml/2006/picture">
+                  <pic:nvPicPr>
+                    <pic:cNvPr id="1984827229" name="Imagen 1" descr="Diagrama&#10;&#10;Descripción generada automáticamente"/>
+                    <pic:cNvPicPr/>
+                  </pic:nvPicPr>
+                  <pic:blipFill>
+                    <a:blip r:embed="rId21"/>
+                    <a:stretch>
+                      <a:fillRect/>
+                    </a:stretch>
+                  </pic:blipFill>
+                  <pic:spPr>
+                    <a:xfrm>
+                      <a:off x="0" y="0"/>
+                      <a:ext cx="5400040" cy="2314575"/>
+                    </a:xfrm>
+                    <a:prstGeom prst="rect">
+                      <a:avLst/>
+                    </a:prstGeom>
+                  </pic:spPr>
+                </pic:pic>
+              </a:graphicData>
+            </a:graphic>
+          </wp:inline>
+        </w:drawing>
+      </w:r>
+    </w:p>
+    <w:p>
+      <w:pPr>
+        <w:pStyle w:val="Descripcin"/>
+        <w:jc w:val="center"/>
+      </w:pPr>
+      <w:r>
+        <w:t xml:space="preserve">Figura </w:t>
+      </w:r>
+      <w:r>
+        <w:t>12</w:t>
+      </w:r>
+      <w:r>
+        <w:t xml:space="preserve">. Diagrama genérico del </w:t>
+      </w:r>
+      <w:proofErr w:type="spellStart"/>
+      <w:r>
+        <w:t>Adapter</w:t>
+      </w:r>
+      <w:proofErr w:type="spellEnd"/>
+    </w:p>
+    <w:p/>
+    <w:p>
+      <w:pPr>
+        <w:jc w:val="center"/>
+      </w:pPr>
+      <w:r>
+        <w:rPr>
+          <w:noProof/>
+        </w:rPr>
+        <w:drawing>
+          <wp:inline distT="0" distB="0" distL="0" distR="0" wp14:anchorId="555F559A" wp14:editId="320B90A8">
+            <wp:extent cx="1733550" cy="2565305"/>
+            <wp:effectExtent l="0" t="0" r="0" b="6985"/>
+            <wp:docPr id="570326191" name="Imagen 4"/>
+            <wp:cNvGraphicFramePr>
+              <a:graphicFrameLocks xmlns:a="http://schemas.openxmlformats.org/drawingml/2006/main" noChangeAspect="1"/>
+            </wp:cNvGraphicFramePr>
+            <a:graphic xmlns:a="http://schemas.openxmlformats.org/drawingml/2006/main">
+              <a:graphicData uri="http://schemas.openxmlformats.org/drawingml/2006/picture">
+                <pic:pic xmlns:pic="http://schemas.openxmlformats.org/drawingml/2006/picture">
+                  <pic:nvPicPr>
+                    <pic:cNvPr id="0" name="Picture 3"/>
+                    <pic:cNvPicPr>
+                      <a:picLocks noChangeAspect="1" noChangeArrowheads="1"/>
+                    </pic:cNvPicPr>
+                  </pic:nvPicPr>
+                  <pic:blipFill>
+                    <a:blip r:embed="rId22">
+                      <a:extLst>
+                        <a:ext uri="{28A0092B-C50C-407E-A947-70E740481C1C}">
+                          <a14:useLocalDpi xmlns:a14="http://schemas.microsoft.com/office/drawing/2010/main" val="0"/>
+                        </a:ext>
+                      </a:extLst>
+                    </a:blip>
+                    <a:srcRect/>
+                    <a:stretch>
+                      <a:fillRect/>
+                    </a:stretch>
+                  </pic:blipFill>
+                  <pic:spPr bwMode="auto">
+                    <a:xfrm>
+                      <a:off x="0" y="0"/>
+                      <a:ext cx="1745774" cy="2583394"/>
+                    </a:xfrm>
+                    <a:prstGeom prst="rect">
+                      <a:avLst/>
+                    </a:prstGeom>
+                    <a:noFill/>
+                    <a:ln>
+                      <a:noFill/>
+                    </a:ln>
+                  </pic:spPr>
+                </pic:pic>
+              </a:graphicData>
+            </a:graphic>
+          </wp:inline>
+        </w:drawing>
+      </w:r>
+    </w:p>
+    <w:p>
+      <w:pPr>
+        <w:pStyle w:val="Descripcin"/>
+        <w:jc w:val="center"/>
+      </w:pPr>
+      <w:r>
+        <w:t>Figura 1</w:t>
+      </w:r>
+      <w:r>
+        <w:t>3</w:t>
+      </w:r>
+      <w:r>
+        <w:t xml:space="preserve">. Diagrama de nuestra aplicación del </w:t>
+      </w:r>
+      <w:proofErr w:type="spellStart"/>
+      <w:r>
+        <w:t>Adapter</w:t>
+      </w:r>
+      <w:proofErr w:type="spellEnd"/>
+    </w:p>
+    <w:p>
+      <w:pPr>
+        <w:pStyle w:val="Prrafodelista"/>
+        <w:numPr>
+          <w:ilvl w:val="0"/>
+          <w:numId w:val="9"/>
+        </w:numPr>
+        <w:jc w:val="both"/>
+      </w:pPr>
+      <w:r>
+        <w:lastRenderedPageBreak/>
+        <w:t>Recibo (</w:t>
+      </w:r>
+      <w:r>
+        <w:t>Objetivo</w:t>
+      </w:r>
+      <w:r>
+        <w:t>): Es la interfaz donde simplemente tiene un método para obtener el precio.</w:t>
+      </w:r>
+    </w:p>
+    <w:p>
+      <w:pPr>
+        <w:pStyle w:val="Prrafodelista"/>
+        <w:numPr>
+          <w:ilvl w:val="0"/>
+          <w:numId w:val="9"/>
+        </w:numPr>
+        <w:jc w:val="both"/>
+      </w:pPr>
+      <w:proofErr w:type="spellStart"/>
+      <w:r>
+        <w:t>AdaptadorDinero</w:t>
+      </w:r>
+      <w:proofErr w:type="spellEnd"/>
+      <w:r>
+        <w:t xml:space="preserve"> (Adaptador)</w:t>
+      </w:r>
+      <w:r>
+        <w:t xml:space="preserve">: </w:t>
+      </w:r>
+      <w:r>
+        <w:t>Es la clase encargada de recibir la cantidad de dinero a pagar y convertirla a libras (multiplicando por 0.83).</w:t>
+      </w:r>
+    </w:p>
+    <w:p>
+      <w:pPr>
+        <w:jc w:val="center"/>
+      </w:pPr>
+    </w:p>
+    <w:p/>
+    <w:p>
+      <w:pPr>
+        <w:rPr>
+          <w:rFonts w:eastAsiaTheme="majorEastAsia" w:cstheme="majorBidi"/>
+          <w:color w:val="0F4761" w:themeColor="accent1" w:themeShade="BF"/>
+          <w:sz w:val="28"/>
+          <w:szCs w:val="28"/>
+        </w:rPr>
+      </w:pPr>
+      <w:r>
+        <w:br w:type="page"/>
+      </w:r>
+    </w:p>
+    <w:p>
+      <w:pPr>
+        <w:pStyle w:val="Ttulo3"/>
+      </w:pPr>
+      <w:bookmarkStart w:id="16" w:name="_Toc186134895"/>
+      <w:r>
+        <w:lastRenderedPageBreak/>
+        <w:t xml:space="preserve">Patrón </w:t>
+      </w:r>
+      <w:proofErr w:type="spellStart"/>
+      <w:r>
+        <w:t>Facade</w:t>
+      </w:r>
+      <w:bookmarkEnd w:id="16"/>
+      <w:proofErr w:type="spellEnd"/>
+    </w:p>
+    <w:p/>
+    <w:p>
+      <w:pPr>
+        <w:jc w:val="both"/>
+      </w:pPr>
+      <w:proofErr w:type="spellStart"/>
+      <w:r>
+        <w:rPr>
+          <w:b/>
+          <w:bCs/>
+        </w:rPr>
+        <w:t>Facade</w:t>
+      </w:r>
+      <w:proofErr w:type="spellEnd"/>
+      <w:r>
+        <w:t xml:space="preserve"> es un patrón de diseño estructural que proporciona una interfaz simplificada a una biblioteca, un </w:t>
+      </w:r>
+      <w:proofErr w:type="spellStart"/>
+      <w:r>
+        <w:t>framework</w:t>
+      </w:r>
+      <w:proofErr w:type="spellEnd"/>
+      <w:r>
+        <w:t xml:space="preserve"> o cualquier otro grupo complejo de clases.</w:t>
+      </w:r>
+    </w:p>
+    <w:p>
+      <w:pPr>
+        <w:jc w:val="both"/>
+      </w:pPr>
+      <w:r>
+        <w:t>S</w:t>
+      </w:r>
+      <w:r>
+        <w:t>e utiliza cuando</w:t>
+      </w:r>
+      <w:r>
+        <w:t xml:space="preserve"> se</w:t>
+      </w:r>
+      <w:r>
+        <w:t xml:space="preserve"> necesita proporcionar una interfaz simplificada y unificada para un sistema complejo de subsistemas, facilitando su uso y reduciendo la dependencia directa de las clases internas.</w:t>
+      </w:r>
+    </w:p>
+    <w:p>
+      <w:pPr>
+        <w:jc w:val="both"/>
+      </w:pPr>
+      <w:r>
+        <w:t>El patrón ha sido utilizado para facilitar el acceso a la factura generada por el peaje, definiendo 3 clases del subsistema, de las cuales la clase fachada se hará responsable.</w:t>
+      </w:r>
+    </w:p>
+    <w:p/>
+    <w:p>
+      <w:pPr>
+        <w:jc w:val="center"/>
+      </w:pPr>
+      <w:r>
+        <w:drawing>
+          <wp:inline distT="0" distB="0" distL="0" distR="0" wp14:anchorId="54EE6DF1" wp14:editId="04ACD2A9">
+            <wp:extent cx="4730750" cy="3177012"/>
+            <wp:effectExtent l="0" t="0" r="0" b="4445"/>
+            <wp:docPr id="1825677006" name="Imagen 1" descr="Diagrama&#10;&#10;Descripción generada automáticamente"/>
+            <wp:cNvGraphicFramePr>
+              <a:graphicFrameLocks xmlns:a="http://schemas.openxmlformats.org/drawingml/2006/main" noChangeAspect="1"/>
+            </wp:cNvGraphicFramePr>
+            <a:graphic xmlns:a="http://schemas.openxmlformats.org/drawingml/2006/main">
+              <a:graphicData uri="http://schemas.openxmlformats.org/drawingml/2006/picture">
+                <pic:pic xmlns:pic="http://schemas.openxmlformats.org/drawingml/2006/picture">
+                  <pic:nvPicPr>
+                    <pic:cNvPr id="1825677006" name="Imagen 1" descr="Diagrama&#10;&#10;Descripción generada automáticamente"/>
+                    <pic:cNvPicPr/>
+                  </pic:nvPicPr>
+                  <pic:blipFill>
+                    <a:blip r:embed="rId23"/>
+                    <a:stretch>
+                      <a:fillRect/>
+                    </a:stretch>
+                  </pic:blipFill>
+                  <pic:spPr>
+                    <a:xfrm>
+                      <a:off x="0" y="0"/>
+                      <a:ext cx="4736059" cy="3180577"/>
+                    </a:xfrm>
+                    <a:prstGeom prst="rect">
+                      <a:avLst/>
+                    </a:prstGeom>
+                  </pic:spPr>
+                </pic:pic>
+              </a:graphicData>
+            </a:graphic>
+          </wp:inline>
+        </w:drawing>
+      </w:r>
+    </w:p>
+    <w:p>
+      <w:pPr>
+        <w:pStyle w:val="Descripcin"/>
+        <w:jc w:val="center"/>
+      </w:pPr>
+      <w:r>
+        <w:t>Figura 1</w:t>
+      </w:r>
+      <w:r>
+        <w:t>4</w:t>
+      </w:r>
+      <w:r>
+        <w:t xml:space="preserve">. Diagrama genérico del </w:t>
+      </w:r>
+      <w:proofErr w:type="spellStart"/>
+      <w:r>
+        <w:t>Facade</w:t>
+      </w:r>
+      <w:proofErr w:type="spellEnd"/>
+    </w:p>
+    <w:p/>
+    <w:p>
+      <w:pPr>
+        <w:jc w:val="center"/>
+      </w:pPr>
+      <w:r>
+        <w:rPr>
+          <w:noProof/>
+        </w:rPr>
+        <w:drawing>
+          <wp:inline distT="0" distB="0" distL="0" distR="0" wp14:anchorId="4EBC0674" wp14:editId="1264980B">
+            <wp:extent cx="4006850" cy="2269741"/>
+            <wp:effectExtent l="0" t="0" r="0" b="0"/>
+            <wp:docPr id="1459488747" name="Imagen 5"/>
+            <wp:cNvGraphicFramePr>
+              <a:graphicFrameLocks xmlns:a="http://schemas.openxmlformats.org/drawingml/2006/main" noChangeAspect="1"/>
+            </wp:cNvGraphicFramePr>
+            <a:graphic xmlns:a="http://schemas.openxmlformats.org/drawingml/2006/main">
+              <a:graphicData uri="http://schemas.openxmlformats.org/drawingml/2006/picture">
+                <pic:pic xmlns:pic="http://schemas.openxmlformats.org/drawingml/2006/picture">
+                  <pic:nvPicPr>
+                    <pic:cNvPr id="0" name="Picture 4"/>
+                    <pic:cNvPicPr>
+                      <a:picLocks noChangeAspect="1" noChangeArrowheads="1"/>
+                    </pic:cNvPicPr>
+                  </pic:nvPicPr>
+                  <pic:blipFill>
+                    <a:blip r:embed="rId24">
+                      <a:extLst>
+                        <a:ext uri="{28A0092B-C50C-407E-A947-70E740481C1C}">
+                          <a14:useLocalDpi xmlns:a14="http://schemas.microsoft.com/office/drawing/2010/main" val="0"/>
+                        </a:ext>
+                      </a:extLst>
+                    </a:blip>
+                    <a:srcRect/>
+                    <a:stretch>
+                      <a:fillRect/>
+                    </a:stretch>
+                  </pic:blipFill>
+                  <pic:spPr bwMode="auto">
+                    <a:xfrm>
+                      <a:off x="0" y="0"/>
+                      <a:ext cx="4011094" cy="2272145"/>
+                    </a:xfrm>
+                    <a:prstGeom prst="rect">
+                      <a:avLst/>
+                    </a:prstGeom>
+                    <a:noFill/>
+                    <a:ln>
+                      <a:noFill/>
+                    </a:ln>
+                  </pic:spPr>
+                </pic:pic>
+              </a:graphicData>
+            </a:graphic>
+          </wp:inline>
+        </w:drawing>
+      </w:r>
+    </w:p>
+    <w:p>
+      <w:pPr>
+        <w:pStyle w:val="Descripcin"/>
+        <w:jc w:val="center"/>
+      </w:pPr>
+      <w:r>
+        <w:t>Figura 1</w:t>
+      </w:r>
+      <w:r>
+        <w:t>5</w:t>
+      </w:r>
+      <w:r>
+        <w:t xml:space="preserve">. Diagrama de nuestra aplicación del </w:t>
+      </w:r>
+      <w:proofErr w:type="spellStart"/>
+      <w:r>
+        <w:t>Facade</w:t>
+      </w:r>
+      <w:proofErr w:type="spellEnd"/>
+    </w:p>
+    <w:p>
+      <w:pPr>
+        <w:pStyle w:val="Prrafodelista"/>
+        <w:numPr>
+          <w:ilvl w:val="0"/>
+          <w:numId w:val="10"/>
+        </w:numPr>
+        <w:jc w:val="both"/>
+      </w:pPr>
+      <w:proofErr w:type="spellStart"/>
+      <w:r>
+        <w:lastRenderedPageBreak/>
+        <w:t>FachadaFactura</w:t>
+      </w:r>
+      <w:proofErr w:type="spellEnd"/>
+      <w:r>
+        <w:t xml:space="preserve"> (Fachada)</w:t>
+      </w:r>
+      <w:r>
+        <w:t>: Es la clase fachada del sistema. Esta clase c</w:t>
+      </w:r>
+      <w:r>
+        <w:t xml:space="preserve">onoce las clases del subsistema y </w:t>
+      </w:r>
+      <w:r>
+        <w:t xml:space="preserve">se encarga de </w:t>
+      </w:r>
+      <w:r>
+        <w:t>delega</w:t>
+      </w:r>
+      <w:r>
+        <w:t>r</w:t>
+      </w:r>
+      <w:r>
+        <w:t xml:space="preserve"> las peticiones en los objetos del subsistema. </w:t>
+      </w:r>
+    </w:p>
+    <w:p>
+      <w:pPr>
+        <w:pStyle w:val="Prrafodelista"/>
+        <w:numPr>
+          <w:ilvl w:val="0"/>
+          <w:numId w:val="10"/>
+        </w:numPr>
+        <w:jc w:val="both"/>
+      </w:pPr>
+      <w:proofErr w:type="spellStart"/>
+      <w:r>
+        <w:t>TarifaFactura</w:t>
+      </w:r>
+      <w:proofErr w:type="spellEnd"/>
+      <w:r>
+        <w:t xml:space="preserve"> (Clase del subsistema)</w:t>
+      </w:r>
+      <w:r>
+        <w:t>:</w:t>
+      </w:r>
+      <w:r>
+        <w:t xml:space="preserve"> Esta clase se encarga de devolver de manera aleatoria el tipo de tarifa que será (estándar, reducida o premium).</w:t>
+      </w:r>
+    </w:p>
+    <w:p>
+      <w:pPr>
+        <w:pStyle w:val="Prrafodelista"/>
+        <w:numPr>
+          <w:ilvl w:val="0"/>
+          <w:numId w:val="10"/>
+        </w:numPr>
+        <w:jc w:val="both"/>
+      </w:pPr>
+      <w:proofErr w:type="spellStart"/>
+      <w:r>
+        <w:t>GeneradorPrecio</w:t>
+      </w:r>
+      <w:proofErr w:type="spellEnd"/>
+      <w:r>
+        <w:t xml:space="preserve"> </w:t>
+      </w:r>
+      <w:r>
+        <w:t>(Clase del subsistema</w:t>
+      </w:r>
+      <w:r>
+        <w:t>)</w:t>
+      </w:r>
+      <w:r>
+        <w:t>:</w:t>
+      </w:r>
+      <w:r>
+        <w:t xml:space="preserve"> Esta clase es la encargada de generar el precio base en función del tipo de vehículo, ya que para coches será de 3 y para camiones será de 5.</w:t>
+      </w:r>
+    </w:p>
+    <w:p>
+      <w:pPr>
+        <w:pStyle w:val="Prrafodelista"/>
+        <w:numPr>
+          <w:ilvl w:val="0"/>
+          <w:numId w:val="10"/>
+        </w:numPr>
+        <w:jc w:val="both"/>
+      </w:pPr>
+      <w:proofErr w:type="spellStart"/>
+      <w:r>
+        <w:t>GeneradorFactura</w:t>
+      </w:r>
+      <w:proofErr w:type="spellEnd"/>
+      <w:r>
+        <w:t xml:space="preserve"> </w:t>
+      </w:r>
+      <w:r>
+        <w:t>(Clase del subsistema</w:t>
+      </w:r>
+      <w:r>
+        <w:t>)</w:t>
+      </w:r>
+      <w:r>
+        <w:t>:</w:t>
+      </w:r>
+      <w:r>
+        <w:t xml:space="preserve"> Esta clase simplemente se encarga de generar la factura con el precio que ha sido asignado.</w:t>
+      </w:r>
+    </w:p>
+    <w:p>
+      <w:pPr>
+        <w:jc w:val="center"/>
+      </w:pPr>
+    </w:p>
+    <w:p/>
+    <w:p>
+      <w:pPr>
+        <w:rPr>
+          <w:rFonts w:eastAsiaTheme="majorEastAsia" w:cstheme="majorBidi"/>
+          <w:color w:val="0F4761" w:themeColor="accent1" w:themeShade="BF"/>
+          <w:sz w:val="28"/>
+          <w:szCs w:val="28"/>
+        </w:rPr>
+      </w:pPr>
+      <w:r>
+        <w:br w:type="page"/>
+      </w:r>
+    </w:p>
+    <w:p>
+      <w:pPr>
+        <w:pStyle w:val="Ttulo3"/>
+      </w:pPr>
+      <w:bookmarkStart w:id="17" w:name="_Toc186134896"/>
+      <w:r>
+        <w:lastRenderedPageBreak/>
         <w:t xml:space="preserve">Patrón </w:t>
       </w:r>
       <w:proofErr w:type="spellStart"/>
@@ -4061,14 +4914,140 @@
     </w:p>
     <w:p/>
     <w:p>
+      <w:pPr>
+        <w:jc w:val="both"/>
+      </w:pPr>
+      <w:proofErr w:type="spellStart"/>
+      <w:r>
+        <w:rPr>
+          <w:b/>
+          <w:bCs/>
+        </w:rPr>
+        <w:t>Flyweight</w:t>
+      </w:r>
+      <w:proofErr w:type="spellEnd"/>
+      <w:r>
+        <w:t> es un patrón de diseño estructural que te permite mantener más objetos dentro de la cantidad disponible de RAM compartiendo las partes comunes del estado entre varios objetos en lugar de mantener toda la información en cada objeto.</w:t>
+      </w:r>
+    </w:p>
+    <w:p>
+      <w:pPr>
+        <w:jc w:val="both"/>
+      </w:pPr>
+      <w:r>
+        <w:t xml:space="preserve">Se </w:t>
+      </w:r>
+      <w:r>
+        <w:t>utiliza cuando</w:t>
+      </w:r>
+      <w:r>
+        <w:t xml:space="preserve"> se</w:t>
+      </w:r>
+      <w:r>
+        <w:t xml:space="preserve"> necesita minimizar el uso de memoria al compartir datos comunes entre múltiples objetos similares, optimizando recursos en aplicaciones con gran cantidad de objetos.</w:t>
+      </w:r>
+    </w:p>
+    <w:p>
+      <w:pPr>
+        <w:jc w:val="both"/>
+      </w:pPr>
+      <w:r>
+        <w:t>El patrón ha sido utilizado para poder crear los distintos tipos de vehículos en el caso de que no existan,</w:t>
+      </w:r>
+      <w:r>
+        <w:t xml:space="preserve"> optimiza</w:t>
+      </w:r>
+      <w:r>
+        <w:t>ndo así</w:t>
+      </w:r>
+      <w:r>
+        <w:t xml:space="preserve"> la gestión de</w:t>
+      </w:r>
+      <w:r>
+        <w:t xml:space="preserve"> los vehículos,</w:t>
+      </w:r>
+      <w:r>
+        <w:t xml:space="preserve"> compartiendo recursos comunes y minimizando el uso excesivo de memoria.</w:t>
+      </w:r>
+    </w:p>
+    <w:p/>
+    <w:p>
+      <w:pPr>
+        <w:jc w:val="center"/>
+      </w:pPr>
+      <w:r>
+        <w:drawing>
+          <wp:inline distT="0" distB="0" distL="0" distR="0" wp14:anchorId="09B0EC1D" wp14:editId="4D2F1F04">
+            <wp:extent cx="5400040" cy="3322955"/>
+            <wp:effectExtent l="0" t="0" r="0" b="0"/>
+            <wp:docPr id="1451052994" name="Imagen 1" descr="Diagrama&#10;&#10;Descripción generada automáticamente"/>
+            <wp:cNvGraphicFramePr>
+              <a:graphicFrameLocks xmlns:a="http://schemas.openxmlformats.org/drawingml/2006/main" noChangeAspect="1"/>
+            </wp:cNvGraphicFramePr>
+            <a:graphic xmlns:a="http://schemas.openxmlformats.org/drawingml/2006/main">
+              <a:graphicData uri="http://schemas.openxmlformats.org/drawingml/2006/picture">
+                <pic:pic xmlns:pic="http://schemas.openxmlformats.org/drawingml/2006/picture">
+                  <pic:nvPicPr>
+                    <pic:cNvPr id="1451052994" name="Imagen 1" descr="Diagrama&#10;&#10;Descripción generada automáticamente"/>
+                    <pic:cNvPicPr/>
+                  </pic:nvPicPr>
+                  <pic:blipFill>
+                    <a:blip r:embed="rId25"/>
+                    <a:stretch>
+                      <a:fillRect/>
+                    </a:stretch>
+                  </pic:blipFill>
+                  <pic:spPr>
+                    <a:xfrm>
+                      <a:off x="0" y="0"/>
+                      <a:ext cx="5400040" cy="3322955"/>
+                    </a:xfrm>
+                    <a:prstGeom prst="rect">
+                      <a:avLst/>
+                    </a:prstGeom>
+                  </pic:spPr>
+                </pic:pic>
+              </a:graphicData>
+            </a:graphic>
+          </wp:inline>
+        </w:drawing>
+      </w:r>
+    </w:p>
+    <w:p>
+      <w:pPr>
+        <w:pStyle w:val="Descripcin"/>
+        <w:jc w:val="center"/>
+      </w:pPr>
+      <w:r>
+        <w:t>Figura 1</w:t>
+      </w:r>
+      <w:r>
+        <w:t>6</w:t>
+      </w:r>
+      <w:r>
+        <w:t xml:space="preserve">. Diagrama genérico del </w:t>
+      </w:r>
+      <w:proofErr w:type="spellStart"/>
+      <w:r>
+        <w:t>F</w:t>
+      </w:r>
+      <w:r>
+        <w:t>lyweight</w:t>
+      </w:r>
+      <w:proofErr w:type="spellEnd"/>
+    </w:p>
+    <w:p>
+      <w:pPr>
+        <w:jc w:val="center"/>
+      </w:pPr>
       <w:r>
         <w:rPr>
           <w:noProof/>
         </w:rPr>
         <w:lastRenderedPageBreak/>
         <w:drawing>
-          <wp:inline distT="0" distB="0" distL="0" distR="0" wp14:anchorId="5BDF1FAC" wp14:editId="6E55B7E4">
-            <wp:extent cx="2921000" cy="1568450"/>
+          <wp:inline distT="0" distB="0" distL="0" distR="0" wp14:anchorId="5BDF1FAC" wp14:editId="0F61ACBD">
+            <wp:extent cx="4446543" cy="2387600"/>
             <wp:effectExtent l="0" t="0" r="0" b="0"/>
             <wp:docPr id="850448367" name="Imagen 6"/>
             <wp:cNvGraphicFramePr>
@@ -4084,7 +5063,7 @@
                     </pic:cNvPicPr>
                   </pic:nvPicPr>
                   <pic:blipFill>
-                    <a:blip r:embed="rId21">
+                    <a:blip r:embed="rId26">
                       <a:extLst>
                         <a:ext uri="{28A0092B-C50C-407E-A947-70E740481C1C}">
                           <a14:useLocalDpi xmlns:a14="http://schemas.microsoft.com/office/drawing/2010/main" val="0"/>
@@ -4099,7 +5078,7 @@
                   <pic:spPr bwMode="auto">
                     <a:xfrm>
                       <a:off x="0" y="0"/>
-                      <a:ext cx="2921000" cy="1568450"/>
+                      <a:ext cx="4461677" cy="2395726"/>
                     </a:xfrm>
                     <a:prstGeom prst="rect">
                       <a:avLst/>
@@ -4118,13 +5097,48 @@
     </w:p>
     <w:p>
       <w:pPr>
-        <w:rPr>
-          <w:rFonts w:eastAsiaTheme="majorEastAsia" w:cstheme="majorBidi"/>
-          <w:color w:val="0F4761" w:themeColor="accent1" w:themeShade="BF"/>
-          <w:sz w:val="28"/>
-          <w:szCs w:val="28"/>
-        </w:rPr>
-      </w:pPr>
+        <w:pStyle w:val="Descripcin"/>
+        <w:jc w:val="center"/>
+      </w:pPr>
+      <w:r>
+        <w:t>Figura 1</w:t>
+      </w:r>
+      <w:r>
+        <w:t>7</w:t>
+      </w:r>
+      <w:r>
+        <w:t xml:space="preserve">. Diagrama de nuestra aplicación del </w:t>
+      </w:r>
+      <w:proofErr w:type="spellStart"/>
+      <w:r>
+        <w:t>F</w:t>
+      </w:r>
+      <w:r>
+        <w:t>lyweight</w:t>
+      </w:r>
+      <w:proofErr w:type="spellEnd"/>
+    </w:p>
+    <w:p/>
+    <w:p>
+      <w:pPr>
+        <w:pStyle w:val="Prrafodelista"/>
+        <w:numPr>
+          <w:ilvl w:val="0"/>
+          <w:numId w:val="11"/>
+        </w:numPr>
+        <w:jc w:val="both"/>
+      </w:pPr>
+      <w:proofErr w:type="spellStart"/>
+      <w:r>
+        <w:t>FactoriaVehiculos</w:t>
+      </w:r>
+      <w:proofErr w:type="spellEnd"/>
+      <w:r>
+        <w:t xml:space="preserve"> (Fábrica de pesos ligeros)</w:t>
+      </w:r>
+      <w:r>
+        <w:t>: Es la clase encargada de la gestión de la creación y reutilización de los objetos de tipo vehículo basados en su tipo (coche o camión) y su identificador.</w:t>
+      </w:r>
       <w:r>
         <w:br w:type="page"/>
       </w:r>
@@ -4133,7 +5147,7 @@
       <w:pPr>
         <w:pStyle w:val="Ttulo2"/>
       </w:pPr>
-      <w:bookmarkStart w:id="18" w:name="_Toc185954351"/>
+      <w:bookmarkStart w:id="18" w:name="_Toc186134897"/>
       <w:r>
         <w:lastRenderedPageBreak/>
         <w:t>Patrones de comportamiento</w:t>
@@ -4145,7 +5159,7 @@
       <w:pPr>
         <w:pStyle w:val="Ttulo3"/>
       </w:pPr>
-      <w:bookmarkStart w:id="19" w:name="_Toc185954352"/>
+      <w:bookmarkStart w:id="19" w:name="_Toc186134898"/>
       <w:r>
         <w:t xml:space="preserve">Patrón </w:t>
       </w:r>
@@ -4158,10 +5172,126 @@
     </w:p>
     <w:p/>
     <w:p>
+      <w:pPr>
+        <w:jc w:val="both"/>
+      </w:pPr>
+      <w:proofErr w:type="spellStart"/>
+      <w:r>
+        <w:rPr>
+          <w:b/>
+          <w:bCs/>
+        </w:rPr>
+        <w:t>Iterator</w:t>
+      </w:r>
+      <w:proofErr w:type="spellEnd"/>
+      <w:r>
+        <w:t> es un patrón de diseño de comportamiento que te permite recorrer elementos de una colección sin exponer su representación subyacente (lista, pila, árbol, etc.).</w:t>
+      </w:r>
+    </w:p>
+    <w:p>
+      <w:pPr>
+        <w:jc w:val="both"/>
+      </w:pPr>
+      <w:r>
+        <w:t xml:space="preserve">Se utiliza cuando se </w:t>
+      </w:r>
+      <w:r>
+        <w:t>necesita recorrer elementos de una colección de forma secuencial y uniforme, sin exponer detalles internos de la estructura de datos. Es ideal cuando deseas encapsular la lógica de iteración en un objeto separado y permitir operaciones de acceso a elementos mediante un enfoque consistente.</w:t>
+      </w:r>
+    </w:p>
+    <w:p>
+      <w:pPr>
+        <w:jc w:val="both"/>
+      </w:pPr>
+      <w:r>
+        <w:t xml:space="preserve">El patrón ha sido utilizado para poder acceder secuencialmente a todos los vehículos, ya que se encuentran dentro de una lista, por lo que tendremos </w:t>
+      </w:r>
+      <w:r>
+        <w:t>una forma uniforme, coherente</w:t>
+      </w:r>
+      <w:r>
+        <w:t xml:space="preserve"> e independiente</w:t>
+      </w:r>
+      <w:r>
+        <w:t xml:space="preserve"> de desplazar</w:t>
+      </w:r>
+      <w:r>
+        <w:t xml:space="preserve">nos </w:t>
+      </w:r>
+      <w:r>
+        <w:t>por los elementos de una colección.</w:t>
+      </w:r>
+    </w:p>
+    <w:p/>
+    <w:p>
+      <w:r>
+        <w:drawing>
+          <wp:inline distT="0" distB="0" distL="0" distR="0" wp14:anchorId="2E24E6D7" wp14:editId="503648B4">
+            <wp:extent cx="5400040" cy="3606165"/>
+            <wp:effectExtent l="0" t="0" r="0" b="0"/>
+            <wp:docPr id="697983056" name="Imagen 1" descr="Diagrama&#10;&#10;Descripción generada automáticamente"/>
+            <wp:cNvGraphicFramePr>
+              <a:graphicFrameLocks xmlns:a="http://schemas.openxmlformats.org/drawingml/2006/main" noChangeAspect="1"/>
+            </wp:cNvGraphicFramePr>
+            <a:graphic xmlns:a="http://schemas.openxmlformats.org/drawingml/2006/main">
+              <a:graphicData uri="http://schemas.openxmlformats.org/drawingml/2006/picture">
+                <pic:pic xmlns:pic="http://schemas.openxmlformats.org/drawingml/2006/picture">
+                  <pic:nvPicPr>
+                    <pic:cNvPr id="697983056" name="Imagen 1" descr="Diagrama&#10;&#10;Descripción generada automáticamente"/>
+                    <pic:cNvPicPr/>
+                  </pic:nvPicPr>
+                  <pic:blipFill>
+                    <a:blip r:embed="rId27"/>
+                    <a:stretch>
+                      <a:fillRect/>
+                    </a:stretch>
+                  </pic:blipFill>
+                  <pic:spPr>
+                    <a:xfrm>
+                      <a:off x="0" y="0"/>
+                      <a:ext cx="5400040" cy="3606165"/>
+                    </a:xfrm>
+                    <a:prstGeom prst="rect">
+                      <a:avLst/>
+                    </a:prstGeom>
+                  </pic:spPr>
+                </pic:pic>
+              </a:graphicData>
+            </a:graphic>
+          </wp:inline>
+        </w:drawing>
+      </w:r>
+    </w:p>
+    <w:p>
+      <w:pPr>
+        <w:pStyle w:val="Descripcin"/>
+        <w:jc w:val="center"/>
+      </w:pPr>
+      <w:r>
+        <w:t>Figura 1</w:t>
+      </w:r>
+      <w:r>
+        <w:t>8</w:t>
+      </w:r>
+      <w:r>
+        <w:t xml:space="preserve">. Diagrama genérico del </w:t>
+      </w:r>
+      <w:proofErr w:type="spellStart"/>
+      <w:r>
+        <w:t>Iterator</w:t>
+      </w:r>
+      <w:proofErr w:type="spellEnd"/>
+    </w:p>
+    <w:p/>
+    <w:p>
+      <w:pPr>
+        <w:jc w:val="center"/>
+      </w:pPr>
       <w:r>
         <w:rPr>
           <w:noProof/>
         </w:rPr>
+        <w:lastRenderedPageBreak/>
         <w:drawing>
           <wp:inline distT="0" distB="0" distL="0" distR="0" wp14:anchorId="16E23B87" wp14:editId="27E35FF5">
             <wp:extent cx="2603500" cy="3041650"/>
@@ -4180,7 +5310,7 @@
                     </pic:cNvPicPr>
                   </pic:nvPicPr>
                   <pic:blipFill>
-                    <a:blip r:embed="rId22">
+                    <a:blip r:embed="rId28">
                       <a:extLst>
                         <a:ext uri="{28A0092B-C50C-407E-A947-70E740481C1C}">
                           <a14:useLocalDpi xmlns:a14="http://schemas.microsoft.com/office/drawing/2010/main" val="0"/>
@@ -4212,13 +5342,180 @@
         </w:drawing>
       </w:r>
     </w:p>
+    <w:p>
+      <w:pPr>
+        <w:pStyle w:val="Descripcin"/>
+        <w:jc w:val="center"/>
+      </w:pPr>
+      <w:r>
+        <w:t>Figura 1</w:t>
+      </w:r>
+      <w:r>
+        <w:t>9</w:t>
+      </w:r>
+      <w:r>
+        <w:t xml:space="preserve">. Diagrama de nuestra aplicación del </w:t>
+      </w:r>
+      <w:proofErr w:type="spellStart"/>
+      <w:r>
+        <w:t>Iterator</w:t>
+      </w:r>
+      <w:proofErr w:type="spellEnd"/>
+    </w:p>
     <w:p/>
     <w:p>
       <w:pPr>
+        <w:pStyle w:val="Prrafodelista"/>
+        <w:numPr>
+          <w:ilvl w:val="0"/>
+          <w:numId w:val="11"/>
+        </w:numPr>
+        <w:jc w:val="both"/>
+      </w:pPr>
+      <w:r>
+        <w:t>Agregado</w:t>
+      </w:r>
+      <w:r>
+        <w:t xml:space="preserve"> (Agregado)</w:t>
+      </w:r>
+      <w:r>
+        <w:t>:</w:t>
+      </w:r>
+      <w:r>
+        <w:t xml:space="preserve"> Esta interfaz es utilizada para poder definir el método de fabricación para crear un iterador.</w:t>
+      </w:r>
+    </w:p>
+    <w:p>
+      <w:pPr>
+        <w:pStyle w:val="Prrafodelista"/>
+        <w:numPr>
+          <w:ilvl w:val="0"/>
+          <w:numId w:val="11"/>
+        </w:numPr>
+        <w:jc w:val="both"/>
+      </w:pPr>
+      <w:proofErr w:type="spellStart"/>
+      <w:r>
+        <w:t>AgregadoVehiculos</w:t>
+      </w:r>
+      <w:proofErr w:type="spellEnd"/>
+      <w:r>
+        <w:t xml:space="preserve"> (Agregado concreto)</w:t>
+      </w:r>
+      <w:r>
+        <w:t>:</w:t>
+      </w:r>
+      <w:r>
+        <w:t xml:space="preserve"> Esta clase i</w:t>
+      </w:r>
+      <w:r>
+        <w:t xml:space="preserve">mplementa la interfaz Agregado y crea los iteradores concretos </w:t>
+      </w:r>
+      <w:r>
+        <w:t>para los vehículos.</w:t>
+      </w:r>
+    </w:p>
+    <w:p>
+      <w:pPr>
+        <w:pStyle w:val="Prrafodelista"/>
+        <w:numPr>
+          <w:ilvl w:val="0"/>
+          <w:numId w:val="11"/>
+        </w:numPr>
+        <w:jc w:val="both"/>
+      </w:pPr>
+      <w:r>
+        <w:t>Iterador</w:t>
+      </w:r>
+      <w:r>
+        <w:t xml:space="preserve"> (Iterador)</w:t>
+      </w:r>
+      <w:r>
+        <w:t>:</w:t>
+      </w:r>
+      <w:r>
+        <w:t xml:space="preserve"> Esta i</w:t>
+      </w:r>
+      <w:r>
+        <w:t xml:space="preserve">nterfaz </w:t>
+      </w:r>
+      <w:r>
+        <w:t>es utilizada para definir los métodos de iteración</w:t>
+      </w:r>
+      <w:r>
+        <w:t>.</w:t>
+      </w:r>
+      <w:r>
+        <w:t xml:space="preserve"> En nuestro caso, hemos definido los métodos </w:t>
+      </w:r>
+      <w:proofErr w:type="spellStart"/>
+      <w:r>
+        <w:t>hayMas</w:t>
+      </w:r>
+      <w:proofErr w:type="spellEnd"/>
+      <w:r>
+        <w:t xml:space="preserve"> y siguiente.</w:t>
+      </w:r>
+    </w:p>
+    <w:p>
+      <w:pPr>
+        <w:pStyle w:val="Prrafodelista"/>
+        <w:numPr>
+          <w:ilvl w:val="0"/>
+          <w:numId w:val="11"/>
+        </w:numPr>
+        <w:jc w:val="both"/>
+      </w:pPr>
+      <w:proofErr w:type="spellStart"/>
+      <w:r>
+        <w:t>IteradorVehiculos</w:t>
+      </w:r>
+      <w:proofErr w:type="spellEnd"/>
+      <w:r>
+        <w:t xml:space="preserve"> (Iterador concreto)</w:t>
+      </w:r>
+      <w:r>
+        <w:t>:</w:t>
+      </w:r>
+      <w:r>
+        <w:t xml:space="preserve"> Es la clase que implementa </w:t>
+      </w:r>
+      <w:r>
+        <w:t xml:space="preserve">la interfaz Iterador </w:t>
+      </w:r>
+      <w:r>
+        <w:t>para proporcionar una implementación específica de la iteración sobre una colección de vehículos</w:t>
+      </w:r>
+      <w:r>
+        <w:t>.</w:t>
+      </w:r>
+    </w:p>
+    <w:p>
+      <w:pPr>
+        <w:jc w:val="center"/>
+      </w:pPr>
+    </w:p>
+    <w:p/>
+    <w:p>
+      <w:pPr>
+        <w:rPr>
+          <w:rFonts w:eastAsiaTheme="majorEastAsia" w:cstheme="majorBidi"/>
+          <w:color w:val="0F4761" w:themeColor="accent1" w:themeShade="BF"/>
+          <w:sz w:val="28"/>
+          <w:szCs w:val="28"/>
+        </w:rPr>
+      </w:pPr>
+      <w:r>
+        <w:br w:type="page"/>
+      </w:r>
+    </w:p>
+    <w:p>
+      <w:pPr>
         <w:pStyle w:val="Ttulo3"/>
       </w:pPr>
-      <w:bookmarkStart w:id="20" w:name="_Toc185954353"/>
-      <w:r>
+      <w:bookmarkStart w:id="20" w:name="_Toc186134899"/>
+      <w:r>
+        <w:lastRenderedPageBreak/>
         <w:t xml:space="preserve">Patrón </w:t>
       </w:r>
       <w:proofErr w:type="spellStart"/>
@@ -4230,14 +5527,117 @@
     </w:p>
     <w:p/>
     <w:p>
+      <w:pPr>
+        <w:jc w:val="both"/>
+      </w:pPr>
+      <w:proofErr w:type="spellStart"/>
+      <w:r>
+        <w:rPr>
+          <w:b/>
+          <w:bCs/>
+        </w:rPr>
+        <w:t>State</w:t>
+      </w:r>
+      <w:proofErr w:type="spellEnd"/>
+      <w:r>
+        <w:t> es un patrón de diseño de comportamiento que permite a un objeto alterar su comportamiento cuando su estado interno cambia. Parece como si el objeto cambiara su clase.</w:t>
+      </w:r>
+    </w:p>
+    <w:p>
+      <w:pPr>
+        <w:jc w:val="both"/>
+      </w:pPr>
+      <w:r>
+        <w:t>S</w:t>
+      </w:r>
+      <w:r>
+        <w:t>e utiliza cuando una clase necesita cambiar su comportamiento en función del estado en el que se encuentra. Permite definir un objeto con varios estados distintos y transitar entre ellos de manera controlada, proporcionando una forma de encapsular la lógica específica de cada estado sin depender de estructuras condicionales complejas.</w:t>
+      </w:r>
+    </w:p>
+    <w:p>
+      <w:pPr>
+        <w:jc w:val="both"/>
+      </w:pPr>
+      <w:r>
+        <w:t>El patrón ha sido utilizado para poder controlar el estado de la cabina, ya que ésta se puede encontrar tanto abierta como cerrada.</w:t>
+      </w:r>
+    </w:p>
+    <w:p/>
+    <w:p>
+      <w:pPr>
+        <w:jc w:val="center"/>
+      </w:pPr>
+      <w:r>
+        <w:drawing>
+          <wp:inline distT="0" distB="0" distL="0" distR="0" wp14:anchorId="22314876" wp14:editId="0B88650D">
+            <wp:extent cx="5400040" cy="2946400"/>
+            <wp:effectExtent l="0" t="0" r="0" b="6350"/>
+            <wp:docPr id="1538614498" name="Imagen 1" descr="Diagrama&#10;&#10;Descripción generada automáticamente"/>
+            <wp:cNvGraphicFramePr>
+              <a:graphicFrameLocks xmlns:a="http://schemas.openxmlformats.org/drawingml/2006/main" noChangeAspect="1"/>
+            </wp:cNvGraphicFramePr>
+            <a:graphic xmlns:a="http://schemas.openxmlformats.org/drawingml/2006/main">
+              <a:graphicData uri="http://schemas.openxmlformats.org/drawingml/2006/picture">
+                <pic:pic xmlns:pic="http://schemas.openxmlformats.org/drawingml/2006/picture">
+                  <pic:nvPicPr>
+                    <pic:cNvPr id="1538614498" name="Imagen 1" descr="Diagrama&#10;&#10;Descripción generada automáticamente"/>
+                    <pic:cNvPicPr/>
+                  </pic:nvPicPr>
+                  <pic:blipFill>
+                    <a:blip r:embed="rId29"/>
+                    <a:stretch>
+                      <a:fillRect/>
+                    </a:stretch>
+                  </pic:blipFill>
+                  <pic:spPr>
+                    <a:xfrm>
+                      <a:off x="0" y="0"/>
+                      <a:ext cx="5400040" cy="2946400"/>
+                    </a:xfrm>
+                    <a:prstGeom prst="rect">
+                      <a:avLst/>
+                    </a:prstGeom>
+                  </pic:spPr>
+                </pic:pic>
+              </a:graphicData>
+            </a:graphic>
+          </wp:inline>
+        </w:drawing>
+      </w:r>
+    </w:p>
+    <w:p>
+      <w:pPr>
+        <w:pStyle w:val="Descripcin"/>
+        <w:jc w:val="center"/>
+      </w:pPr>
+      <w:r>
+        <w:t xml:space="preserve">Figura </w:t>
+      </w:r>
+      <w:r>
+        <w:t>20</w:t>
+      </w:r>
+      <w:r>
+        <w:t xml:space="preserve">. Diagrama genérico del </w:t>
+      </w:r>
+      <w:proofErr w:type="spellStart"/>
+      <w:r>
+        <w:t>State</w:t>
+      </w:r>
+      <w:proofErr w:type="spellEnd"/>
+    </w:p>
+    <w:p/>
+    <w:p>
+      <w:pPr>
+        <w:jc w:val="center"/>
+      </w:pPr>
       <w:r>
         <w:rPr>
           <w:noProof/>
         </w:rPr>
         <w:drawing>
-          <wp:inline distT="0" distB="0" distL="0" distR="0" wp14:anchorId="56662A8E" wp14:editId="45E70D64">
-            <wp:extent cx="2889250" cy="1651000"/>
-            <wp:effectExtent l="0" t="0" r="6350" b="6350"/>
+          <wp:inline distT="0" distB="0" distL="0" distR="0" wp14:anchorId="56662A8E" wp14:editId="02780A76">
+            <wp:extent cx="3367088" cy="1924050"/>
+            <wp:effectExtent l="0" t="0" r="5080" b="0"/>
             <wp:docPr id="1796229757" name="Imagen 8"/>
             <wp:cNvGraphicFramePr>
               <a:graphicFrameLocks xmlns:a="http://schemas.openxmlformats.org/drawingml/2006/main" noChangeAspect="1"/>
@@ -4252,7 +5652,7 @@
                     </pic:cNvPicPr>
                   </pic:nvPicPr>
                   <pic:blipFill>
-                    <a:blip r:embed="rId23">
+                    <a:blip r:embed="rId30">
                       <a:extLst>
                         <a:ext uri="{28A0092B-C50C-407E-A947-70E740481C1C}">
                           <a14:useLocalDpi xmlns:a14="http://schemas.microsoft.com/office/drawing/2010/main" val="0"/>
@@ -4267,7 +5667,7 @@
                   <pic:spPr bwMode="auto">
                     <a:xfrm>
                       <a:off x="0" y="0"/>
-                      <a:ext cx="2889250" cy="1651000"/>
+                      <a:ext cx="3370683" cy="1926104"/>
                     </a:xfrm>
                     <a:prstGeom prst="rect">
                       <a:avLst/>
@@ -4284,21 +5684,102 @@
         </w:drawing>
       </w:r>
     </w:p>
-    <w:p/>
-    <w:p>
-      <w:pPr>
-        <w:pStyle w:val="Ttulo3"/>
-      </w:pPr>
-      <w:bookmarkStart w:id="21" w:name="_Toc185954354"/>
-      <w:r>
-        <w:t xml:space="preserve">Patrón </w:t>
+    <w:p>
+      <w:pPr>
+        <w:pStyle w:val="Descripcin"/>
+        <w:jc w:val="center"/>
+      </w:pPr>
+      <w:r>
+        <w:t xml:space="preserve">Figura </w:t>
+      </w:r>
+      <w:r>
+        <w:t>2</w:t>
+      </w:r>
+      <w:r>
+        <w:t xml:space="preserve">1. Diagrama de nuestra aplicación del </w:t>
       </w:r>
       <w:proofErr w:type="spellStart"/>
       <w:r>
-        <w:t>Strategy</w:t>
-      </w:r>
-      <w:bookmarkEnd w:id="21"/>
+        <w:t>State</w:t>
+      </w:r>
       <w:proofErr w:type="spellEnd"/>
+    </w:p>
+    <w:p>
+      <w:pPr>
+        <w:pStyle w:val="Prrafodelista"/>
+        <w:numPr>
+          <w:ilvl w:val="0"/>
+          <w:numId w:val="12"/>
+        </w:numPr>
+        <w:jc w:val="both"/>
+      </w:pPr>
+      <w:r>
+        <w:lastRenderedPageBreak/>
+        <w:t>Estado (Estado): Esta i</w:t>
+      </w:r>
+      <w:r>
+        <w:t>nterfaz define los métodos que dependen del estado del objeto</w:t>
+      </w:r>
+      <w:r>
+        <w:t xml:space="preserve"> (abierto o cerrado).</w:t>
+      </w:r>
+    </w:p>
+    <w:p>
+      <w:pPr>
+        <w:pStyle w:val="Prrafodelista"/>
+        <w:numPr>
+          <w:ilvl w:val="0"/>
+          <w:numId w:val="12"/>
+        </w:numPr>
+        <w:jc w:val="both"/>
+      </w:pPr>
+      <w:proofErr w:type="spellStart"/>
+      <w:r>
+        <w:t>EstadoCabinaAbierta</w:t>
+      </w:r>
+      <w:proofErr w:type="spellEnd"/>
+      <w:r>
+        <w:t xml:space="preserve"> (Estado concreto): Esta clase i</w:t>
+      </w:r>
+      <w:r>
+        <w:t xml:space="preserve">mplementa el comportamiento específico de </w:t>
+      </w:r>
+      <w:r>
+        <w:t>la cabina abierta.</w:t>
+      </w:r>
+    </w:p>
+    <w:p>
+      <w:pPr>
+        <w:pStyle w:val="Prrafodelista"/>
+        <w:numPr>
+          <w:ilvl w:val="0"/>
+          <w:numId w:val="12"/>
+        </w:numPr>
+        <w:jc w:val="both"/>
+      </w:pPr>
+      <w:proofErr w:type="spellStart"/>
+      <w:r>
+        <w:t>EstadoCabinaCerrada</w:t>
+      </w:r>
+      <w:proofErr w:type="spellEnd"/>
+      <w:r>
+        <w:t xml:space="preserve"> (Estado concreto): </w:t>
+      </w:r>
+      <w:r>
+        <w:t>Esta clase i</w:t>
+      </w:r>
+      <w:r>
+        <w:t xml:space="preserve">mplementa el comportamiento específico de </w:t>
+      </w:r>
+      <w:r>
+        <w:t xml:space="preserve">la cabina </w:t>
+      </w:r>
+      <w:r>
+        <w:t>cerrada</w:t>
+      </w:r>
+      <w:r>
+        <w:t>.</w:t>
+      </w:r>
     </w:p>
     <w:p/>
     <w:p>
@@ -4311,12 +5792,146 @@
         </w:rPr>
       </w:pPr>
       <w:r>
+        <w:br w:type="page"/>
+      </w:r>
+    </w:p>
+    <w:p>
+      <w:pPr>
+        <w:pStyle w:val="Ttulo3"/>
+      </w:pPr>
+      <w:bookmarkStart w:id="21" w:name="_Toc186134900"/>
+      <w:r>
+        <w:lastRenderedPageBreak/>
+        <w:t xml:space="preserve">Patrón </w:t>
+      </w:r>
+      <w:proofErr w:type="spellStart"/>
+      <w:r>
+        <w:t>Strategy</w:t>
+      </w:r>
+      <w:bookmarkEnd w:id="21"/>
+      <w:proofErr w:type="spellEnd"/>
+    </w:p>
+    <w:p/>
+    <w:p>
+      <w:pPr>
+        <w:jc w:val="both"/>
+      </w:pPr>
+      <w:proofErr w:type="spellStart"/>
+      <w:r>
+        <w:rPr>
+          <w:b/>
+          <w:bCs/>
+        </w:rPr>
+        <w:t>Strategy</w:t>
+      </w:r>
+      <w:proofErr w:type="spellEnd"/>
+      <w:r>
+        <w:t> es un patrón de diseño de comportamiento que te permite definir una familia de algoritmos, colocar cada uno de ellos en una clase separada y hacer sus objetos intercambiables.</w:t>
+      </w:r>
+    </w:p>
+    <w:p>
+      <w:pPr>
+        <w:jc w:val="both"/>
+      </w:pPr>
+      <w:r>
+        <w:t xml:space="preserve">Se </w:t>
+      </w:r>
+      <w:r>
+        <w:t>utiliza cuando</w:t>
+      </w:r>
+      <w:r>
+        <w:t xml:space="preserve"> se</w:t>
+      </w:r>
+      <w:r>
+        <w:t xml:space="preserve"> necesita variar o extender el comportamiento de una clase en función de diferentes algoritmos o estrategias, permitiendo a las clases delegar su lógica a diversas implementaciones específicas.</w:t>
+      </w:r>
+    </w:p>
+    <w:p>
+      <w:pPr>
+        <w:jc w:val="both"/>
+      </w:pPr>
+      <w:r>
+        <w:t>El patrón ha sido utilizado para poder definir tres tipos de estrategias para ajustar el precio de la factura.</w:t>
+      </w:r>
+    </w:p>
+    <w:p/>
+    <w:p>
+      <w:pPr>
+        <w:jc w:val="center"/>
+      </w:pPr>
+      <w:r>
+        <w:drawing>
+          <wp:inline distT="0" distB="0" distL="0" distR="0" wp14:anchorId="7B9E603F" wp14:editId="32817FC8">
+            <wp:extent cx="5400040" cy="2678430"/>
+            <wp:effectExtent l="0" t="0" r="0" b="7620"/>
+            <wp:docPr id="2076219243" name="Imagen 1" descr="Diagrama&#10;&#10;Descripción generada automáticamente"/>
+            <wp:cNvGraphicFramePr>
+              <a:graphicFrameLocks xmlns:a="http://schemas.openxmlformats.org/drawingml/2006/main" noChangeAspect="1"/>
+            </wp:cNvGraphicFramePr>
+            <a:graphic xmlns:a="http://schemas.openxmlformats.org/drawingml/2006/main">
+              <a:graphicData uri="http://schemas.openxmlformats.org/drawingml/2006/picture">
+                <pic:pic xmlns:pic="http://schemas.openxmlformats.org/drawingml/2006/picture">
+                  <pic:nvPicPr>
+                    <pic:cNvPr id="2076219243" name="Imagen 1" descr="Diagrama&#10;&#10;Descripción generada automáticamente"/>
+                    <pic:cNvPicPr/>
+                  </pic:nvPicPr>
+                  <pic:blipFill>
+                    <a:blip r:embed="rId31"/>
+                    <a:stretch>
+                      <a:fillRect/>
+                    </a:stretch>
+                  </pic:blipFill>
+                  <pic:spPr>
+                    <a:xfrm>
+                      <a:off x="0" y="0"/>
+                      <a:ext cx="5400040" cy="2678430"/>
+                    </a:xfrm>
+                    <a:prstGeom prst="rect">
+                      <a:avLst/>
+                    </a:prstGeom>
+                  </pic:spPr>
+                </pic:pic>
+              </a:graphicData>
+            </a:graphic>
+          </wp:inline>
+        </w:drawing>
+      </w:r>
+    </w:p>
+    <w:p>
+      <w:pPr>
+        <w:pStyle w:val="Descripcin"/>
+        <w:jc w:val="center"/>
+      </w:pPr>
+      <w:r>
+        <w:t>Figura 2</w:t>
+      </w:r>
+      <w:r>
+        <w:t>2</w:t>
+      </w:r>
+      <w:r>
+        <w:t xml:space="preserve">. Diagrama genérico del </w:t>
+      </w:r>
+      <w:proofErr w:type="spellStart"/>
+      <w:r>
+        <w:t>Strategy</w:t>
+      </w:r>
+      <w:proofErr w:type="spellEnd"/>
+    </w:p>
+    <w:p>
+      <w:pPr>
+        <w:jc w:val="center"/>
+      </w:pPr>
+    </w:p>
+    <w:p>
+      <w:pPr>
+        <w:jc w:val="center"/>
+      </w:pPr>
+      <w:r>
         <w:rPr>
           <w:noProof/>
         </w:rPr>
-        <w:lastRenderedPageBreak/>
         <w:drawing>
-          <wp:inline distT="0" distB="0" distL="0" distR="0" wp14:anchorId="363715A3" wp14:editId="6EA24B1D">
+          <wp:inline distT="0" distB="0" distL="0" distR="0" wp14:anchorId="363715A3" wp14:editId="17E4F9C2">
             <wp:extent cx="4832350" cy="1860550"/>
             <wp:effectExtent l="0" t="0" r="6350" b="6350"/>
             <wp:docPr id="1135014072" name="Imagen 9"/>
@@ -4333,7 +5948,7 @@
                     </pic:cNvPicPr>
                   </pic:nvPicPr>
                   <pic:blipFill>
-                    <a:blip r:embed="rId24">
+                    <a:blip r:embed="rId32">
                       <a:extLst>
                         <a:ext uri="{28A0092B-C50C-407E-A947-70E740481C1C}">
                           <a14:useLocalDpi xmlns:a14="http://schemas.microsoft.com/office/drawing/2010/main" val="0"/>
@@ -4364,15 +5979,222 @@
           </wp:inline>
         </w:drawing>
       </w:r>
+    </w:p>
+    <w:p>
+      <w:pPr>
+        <w:pStyle w:val="Descripcin"/>
+        <w:jc w:val="center"/>
+      </w:pPr>
+      <w:r>
+        <w:t>Figura 2</w:t>
+      </w:r>
+      <w:r>
+        <w:t>3</w:t>
+      </w:r>
+      <w:r>
+        <w:t xml:space="preserve">. Diagrama de nuestra aplicación del </w:t>
+      </w:r>
+      <w:proofErr w:type="spellStart"/>
+      <w:r>
+        <w:t>Strategy</w:t>
+      </w:r>
+      <w:proofErr w:type="spellEnd"/>
       <w:r>
         <w:br w:type="page"/>
       </w:r>
     </w:p>
     <w:p>
       <w:pPr>
+        <w:pStyle w:val="Prrafodelista"/>
+        <w:numPr>
+          <w:ilvl w:val="0"/>
+          <w:numId w:val="12"/>
+        </w:numPr>
+        <w:jc w:val="both"/>
+      </w:pPr>
+      <w:r>
+        <w:lastRenderedPageBreak/>
+        <w:t>Contexto</w:t>
+      </w:r>
+      <w:r>
+        <w:t xml:space="preserve"> (</w:t>
+      </w:r>
+      <w:r>
+        <w:t>Contexto</w:t>
+      </w:r>
+      <w:r>
+        <w:t xml:space="preserve">): Esta </w:t>
+      </w:r>
+      <w:r>
+        <w:t xml:space="preserve">clase </w:t>
+      </w:r>
+      <w:r>
+        <w:t>utiliza las diferentes estrategias para las distintas tareas.</w:t>
+      </w:r>
+      <w:r>
+        <w:t xml:space="preserve"> </w:t>
+      </w:r>
+      <w:r>
+        <w:t>Mantiene una referencia a la instancia Estrategia, y tiene un método para reemplazar la actual instancia de Estrategia.</w:t>
+      </w:r>
+    </w:p>
+    <w:p>
+      <w:pPr>
+        <w:pStyle w:val="Prrafodelista"/>
+        <w:numPr>
+          <w:ilvl w:val="0"/>
+          <w:numId w:val="12"/>
+        </w:numPr>
+        <w:jc w:val="both"/>
+      </w:pPr>
+      <w:r>
+        <w:t>Estrategia</w:t>
+      </w:r>
+      <w:r>
+        <w:t xml:space="preserve"> (Es</w:t>
+      </w:r>
+      <w:r>
+        <w:t>trategia</w:t>
+      </w:r>
+      <w:r>
+        <w:t xml:space="preserve">): Esta </w:t>
+      </w:r>
+      <w:r>
+        <w:t xml:space="preserve">interfaz </w:t>
+      </w:r>
+      <w:r>
+        <w:t>define todos los métodos disponibles</w:t>
+      </w:r>
+      <w:r>
+        <w:t xml:space="preserve"> (en nuestro caso, el método es calcular).</w:t>
+      </w:r>
+    </w:p>
+    <w:p>
+      <w:pPr>
+        <w:pStyle w:val="Prrafodelista"/>
+        <w:numPr>
+          <w:ilvl w:val="0"/>
+          <w:numId w:val="12"/>
+        </w:numPr>
+        <w:jc w:val="both"/>
+      </w:pPr>
+      <w:proofErr w:type="spellStart"/>
+      <w:r>
+        <w:t>Est</w:t>
+      </w:r>
+      <w:r>
+        <w:t>rategiaEstandar</w:t>
+      </w:r>
+      <w:proofErr w:type="spellEnd"/>
+      <w:r>
+        <w:t xml:space="preserve"> (Est</w:t>
+      </w:r>
+      <w:r>
+        <w:t>rategia</w:t>
+      </w:r>
+      <w:r>
+        <w:t xml:space="preserve"> concret</w:t>
+      </w:r>
+      <w:r>
+        <w:t>a</w:t>
+      </w:r>
+      <w:r>
+        <w:t>): Esta clase i</w:t>
+      </w:r>
+      <w:r>
+        <w:t xml:space="preserve">mplementa el comportamiento específico de </w:t>
+      </w:r>
+      <w:r>
+        <w:t xml:space="preserve">la </w:t>
+      </w:r>
+      <w:r>
+        <w:t>estrategia estándar (añadir el 21% al precio).</w:t>
+      </w:r>
+    </w:p>
+    <w:p>
+      <w:pPr>
+        <w:pStyle w:val="Prrafodelista"/>
+        <w:numPr>
+          <w:ilvl w:val="0"/>
+          <w:numId w:val="12"/>
+        </w:numPr>
+        <w:jc w:val="both"/>
+      </w:pPr>
+      <w:proofErr w:type="spellStart"/>
+      <w:r>
+        <w:t>Estrategia</w:t>
+      </w:r>
+      <w:r>
+        <w:t>Premium</w:t>
+      </w:r>
+      <w:proofErr w:type="spellEnd"/>
+      <w:r>
+        <w:t xml:space="preserve"> (Estrategia concreta): Esta clase i</w:t>
+      </w:r>
+      <w:r>
+        <w:t xml:space="preserve">mplementa el comportamiento específico de </w:t>
+      </w:r>
+      <w:r>
+        <w:t xml:space="preserve">la </w:t>
+      </w:r>
+      <w:r>
+        <w:t>estrategia premium (añadir el 5% al precio).</w:t>
+      </w:r>
+    </w:p>
+    <w:p>
+      <w:pPr>
+        <w:pStyle w:val="Prrafodelista"/>
+        <w:numPr>
+          <w:ilvl w:val="0"/>
+          <w:numId w:val="12"/>
+        </w:numPr>
+        <w:jc w:val="both"/>
+      </w:pPr>
+      <w:proofErr w:type="spellStart"/>
+      <w:r>
+        <w:t>Estrategia</w:t>
+      </w:r>
+      <w:r>
+        <w:t>Reducida</w:t>
+      </w:r>
+      <w:proofErr w:type="spellEnd"/>
+      <w:r>
+        <w:t xml:space="preserve"> (Estrategia concreta): Esta clase i</w:t>
+      </w:r>
+      <w:r>
+        <w:t xml:space="preserve">mplementa el comportamiento específico de </w:t>
+      </w:r>
+      <w:r>
+        <w:t xml:space="preserve">la </w:t>
+      </w:r>
+      <w:r>
+        <w:t>estrategia reducida (añadir el 10% al precio).</w:t>
+      </w:r>
+    </w:p>
+    <w:p>
+      <w:pPr>
+        <w:pStyle w:val="Prrafodelista"/>
+        <w:jc w:val="both"/>
+      </w:pPr>
+    </w:p>
+    <w:p>
+      <w:pPr>
+        <w:rPr>
+          <w:rFonts w:asciiTheme="majorHAnsi" w:eastAsiaTheme="majorEastAsia" w:hAnsiTheme="majorHAnsi" w:cstheme="majorBidi"/>
+          <w:color w:val="0F4761" w:themeColor="accent1" w:themeShade="BF"/>
+          <w:sz w:val="40"/>
+          <w:szCs w:val="40"/>
+        </w:rPr>
+      </w:pPr>
+      <w:r>
+        <w:br w:type="page"/>
+      </w:r>
+    </w:p>
+    <w:p>
+      <w:pPr>
         <w:pStyle w:val="Ttulo1"/>
       </w:pPr>
-      <w:bookmarkStart w:id="22" w:name="_Toc185954355"/>
+      <w:bookmarkStart w:id="22" w:name="_Toc186134901"/>
       <w:r>
         <w:lastRenderedPageBreak/>
         <w:t>Aplicación</w:t>
@@ -4384,7 +6206,7 @@
       <w:pPr>
         <w:pStyle w:val="Ttulo2"/>
       </w:pPr>
-      <w:bookmarkStart w:id="23" w:name="_Toc185954356"/>
+      <w:bookmarkStart w:id="23" w:name="_Toc186134902"/>
       <w:r>
         <w:t>Clases</w:t>
       </w:r>
@@ -4395,7 +6217,7 @@
       <w:pPr>
         <w:pStyle w:val="Ttulo2"/>
       </w:pPr>
-      <w:bookmarkStart w:id="24" w:name="_Toc185954357"/>
+      <w:bookmarkStart w:id="24" w:name="_Toc186134903"/>
       <w:r>
         <w:t>Uso de Java</w:t>
       </w:r>
@@ -4414,6 +6236,119 @@
 <file path=word/numbering.xml><?xml version="1.0" encoding="utf-8"?>
 <w:numbering xmlns:wpc="http://schemas.microsoft.com/office/word/2010/wordprocessingCanvas" xmlns:cx="http://schemas.microsoft.com/office/drawing/2014/chartex" xmlns:cx1="http://schemas.microsoft.com/office/drawing/2015/9/8/chartex" xmlns:cx2="http://schemas.microsoft.com/office/drawing/2015/10/21/chartex" xmlns:cx3="http://schemas.microsoft.com/office/drawing/2016/5/9/chartex" xmlns:cx4="http://schemas.microsoft.com/office/drawing/2016/5/10/chartex" xmlns:cx5="http://schemas.microsoft.com/office/drawing/2016/5/11/chartex" xmlns:cx6="http://schemas.microsoft.com/office/drawing/2016/5/12/chartex" xmlns:cx7="http://schemas.microsoft.com/office/drawing/2016/5/13/chartex" xmlns:cx8="http://schemas.microsoft.com/office/drawing/2016/5/14/chartex" xmlns:mc="http://schemas.openxmlformats.org/markup-compatibility/2006" xmlns:aink="http://schemas.microsoft.com/office/drawing/2016/ink" xmlns:am3d="http://schemas.microsoft.com/office/drawing/2017/model3d" xmlns:o="urn:schemas-microsoft-com:office:office" xmlns:oel="http://schemas.microsoft.com/office/2019/extlst" xmlns:r="http://schemas.openxmlformats.org/officeDocument/2006/relationships" xmlns:m="http://schemas.openxmlformats.org/officeDocument/2006/math" xmlns:v="urn:schemas-microsoft-com:vml" xmlns:wp14="http://schemas.microsoft.com/office/word/2010/wordprocessingDrawing" xmlns:wp="http://schemas.openxmlformats.org/drawingml/2006/wordprocessingDrawing" xmlns:w10="urn:schemas-microsoft-com:office:word" xmlns:w="http://schemas.openxmlformats.org/wordprocessingml/2006/main" xmlns:w14="http://schemas.microsoft.com/office/word/2010/wordml" xmlns:w15="http://schemas.microsoft.com/office/word/2012/wordml" xmlns:w16cex="http://schemas.microsoft.com/office/word/2018/wordml/cex" xmlns:w16cid="http://schemas.microsoft.com/office/word/2016/wordml/cid" xmlns:w16="http://schemas.microsoft.com/office/word/2018/wordml" xmlns:w16du="http://schemas.microsoft.com/office/word/2023/wordml/word16du" xmlns:w16sdtdh="http://schemas.microsoft.com/office/word/2020/wordml/sdtdatahash" xmlns:w16sdtfl="http://schemas.microsoft.com/office/word/2024/wordml/sdtformatlock" xmlns:w16se="http://schemas.microsoft.com/office/word/2015/wordml/symex" xmlns:wpg="http://schemas.microsoft.com/office/word/2010/wordprocessingGroup" xmlns:wpi="http://schemas.microsoft.com/office/word/2010/wordprocessingInk" xmlns:wne="http://schemas.microsoft.com/office/word/2006/wordml" xmlns:wps="http://schemas.microsoft.com/office/word/2010/wordprocessingShape" mc:Ignorable="w14 w15 w16se w16cid w16 w16cex w16sdtdh w16sdtfl w16du wp14">
   <w:abstractNum w:abstractNumId="0" w15:restartNumberingAfterBreak="0">
+    <w:nsid w:val="069A7DA4"/>
+    <w:multiLevelType w:val="hybridMultilevel"/>
+    <w:tmpl w:val="A54019B2"/>
+    <w:lvl w:ilvl="0" w:tplc="0C0A0001">
+      <w:start w:val="1"/>
+      <w:numFmt w:val="bullet"/>
+      <w:lvlText w:val=""/>
+      <w:lvlJc w:val="left"/>
+      <w:pPr>
+        <w:ind w:left="3600" w:hanging="360"/>
+      </w:pPr>
+      <w:rPr>
+        <w:rFonts w:ascii="Symbol" w:hAnsi="Symbol" w:hint="default"/>
+      </w:rPr>
+    </w:lvl>
+    <w:lvl w:ilvl="1" w:tplc="0C0A0003" w:tentative="1">
+      <w:start w:val="1"/>
+      <w:numFmt w:val="bullet"/>
+      <w:lvlText w:val="o"/>
+      <w:lvlJc w:val="left"/>
+      <w:pPr>
+        <w:ind w:left="4320" w:hanging="360"/>
+      </w:pPr>
+      <w:rPr>
+        <w:rFonts w:ascii="Courier New" w:hAnsi="Courier New" w:cs="Courier New" w:hint="default"/>
+      </w:rPr>
+    </w:lvl>
+    <w:lvl w:ilvl="2" w:tplc="0C0A0005" w:tentative="1">
+      <w:start w:val="1"/>
+      <w:numFmt w:val="bullet"/>
+      <w:lvlText w:val=""/>
+      <w:lvlJc w:val="left"/>
+      <w:pPr>
+        <w:ind w:left="5040" w:hanging="360"/>
+      </w:pPr>
+      <w:rPr>
+        <w:rFonts w:ascii="Wingdings" w:hAnsi="Wingdings" w:hint="default"/>
+      </w:rPr>
+    </w:lvl>
+    <w:lvl w:ilvl="3" w:tplc="0C0A0001" w:tentative="1">
+      <w:start w:val="1"/>
+      <w:numFmt w:val="bullet"/>
+      <w:lvlText w:val=""/>
+      <w:lvlJc w:val="left"/>
+      <w:pPr>
+        <w:ind w:left="5760" w:hanging="360"/>
+      </w:pPr>
+      <w:rPr>
+        <w:rFonts w:ascii="Symbol" w:hAnsi="Symbol" w:hint="default"/>
+      </w:rPr>
+    </w:lvl>
+    <w:lvl w:ilvl="4" w:tplc="0C0A0003" w:tentative="1">
+      <w:start w:val="1"/>
+      <w:numFmt w:val="bullet"/>
+      <w:lvlText w:val="o"/>
+      <w:lvlJc w:val="left"/>
+      <w:pPr>
+        <w:ind w:left="6480" w:hanging="360"/>
+      </w:pPr>
+      <w:rPr>
+        <w:rFonts w:ascii="Courier New" w:hAnsi="Courier New" w:cs="Courier New" w:hint="default"/>
+      </w:rPr>
+    </w:lvl>
+    <w:lvl w:ilvl="5" w:tplc="0C0A0005" w:tentative="1">
+      <w:start w:val="1"/>
+      <w:numFmt w:val="bullet"/>
+      <w:lvlText w:val=""/>
+      <w:lvlJc w:val="left"/>
+      <w:pPr>
+        <w:ind w:left="7200" w:hanging="360"/>
+      </w:pPr>
+      <w:rPr>
+        <w:rFonts w:ascii="Wingdings" w:hAnsi="Wingdings" w:hint="default"/>
+      </w:rPr>
+    </w:lvl>
+    <w:lvl w:ilvl="6" w:tplc="0C0A0001" w:tentative="1">
+      <w:start w:val="1"/>
+      <w:numFmt w:val="bullet"/>
+      <w:lvlText w:val=""/>
+      <w:lvlJc w:val="left"/>
+      <w:pPr>
+        <w:ind w:left="7920" w:hanging="360"/>
+      </w:pPr>
+      <w:rPr>
+        <w:rFonts w:ascii="Symbol" w:hAnsi="Symbol" w:hint="default"/>
+      </w:rPr>
+    </w:lvl>
+    <w:lvl w:ilvl="7" w:tplc="0C0A0003" w:tentative="1">
+      <w:start w:val="1"/>
+      <w:numFmt w:val="bullet"/>
+      <w:lvlText w:val="o"/>
+      <w:lvlJc w:val="left"/>
+      <w:pPr>
+        <w:ind w:left="8640" w:hanging="360"/>
+      </w:pPr>
+      <w:rPr>
+        <w:rFonts w:ascii="Courier New" w:hAnsi="Courier New" w:cs="Courier New" w:hint="default"/>
+      </w:rPr>
+    </w:lvl>
+    <w:lvl w:ilvl="8" w:tplc="0C0A0005" w:tentative="1">
+      <w:start w:val="1"/>
+      <w:numFmt w:val="bullet"/>
+      <w:lvlText w:val=""/>
+      <w:lvlJc w:val="left"/>
+      <w:pPr>
+        <w:ind w:left="9360" w:hanging="360"/>
+      </w:pPr>
+      <w:rPr>
+        <w:rFonts w:ascii="Wingdings" w:hAnsi="Wingdings" w:hint="default"/>
+      </w:rPr>
+    </w:lvl>
+  </w:abstractNum>
+  <w:abstractNum w:abstractNumId="1" w15:restartNumberingAfterBreak="0">
     <w:nsid w:val="101E7432"/>
     <w:multiLevelType w:val="multilevel"/>
     <w:tmpl w:val="793A0FC4"/>
@@ -4529,7 +6464,459 @@
       </w:pPr>
     </w:lvl>
   </w:abstractNum>
-  <w:abstractNum w:abstractNumId="1" w15:restartNumberingAfterBreak="0">
+  <w:abstractNum w:abstractNumId="2" w15:restartNumberingAfterBreak="0">
+    <w:nsid w:val="1BAB187F"/>
+    <w:multiLevelType w:val="hybridMultilevel"/>
+    <w:tmpl w:val="F2D21738"/>
+    <w:lvl w:ilvl="0" w:tplc="0C0A0001">
+      <w:start w:val="1"/>
+      <w:numFmt w:val="bullet"/>
+      <w:lvlText w:val=""/>
+      <w:lvlJc w:val="left"/>
+      <w:pPr>
+        <w:ind w:left="720" w:hanging="360"/>
+      </w:pPr>
+      <w:rPr>
+        <w:rFonts w:ascii="Symbol" w:hAnsi="Symbol" w:hint="default"/>
+      </w:rPr>
+    </w:lvl>
+    <w:lvl w:ilvl="1" w:tplc="0C0A0003" w:tentative="1">
+      <w:start w:val="1"/>
+      <w:numFmt w:val="bullet"/>
+      <w:lvlText w:val="o"/>
+      <w:lvlJc w:val="left"/>
+      <w:pPr>
+        <w:ind w:left="1440" w:hanging="360"/>
+      </w:pPr>
+      <w:rPr>
+        <w:rFonts w:ascii="Courier New" w:hAnsi="Courier New" w:cs="Courier New" w:hint="default"/>
+      </w:rPr>
+    </w:lvl>
+    <w:lvl w:ilvl="2" w:tplc="0C0A0005" w:tentative="1">
+      <w:start w:val="1"/>
+      <w:numFmt w:val="bullet"/>
+      <w:lvlText w:val=""/>
+      <w:lvlJc w:val="left"/>
+      <w:pPr>
+        <w:ind w:left="2160" w:hanging="360"/>
+      </w:pPr>
+      <w:rPr>
+        <w:rFonts w:ascii="Wingdings" w:hAnsi="Wingdings" w:hint="default"/>
+      </w:rPr>
+    </w:lvl>
+    <w:lvl w:ilvl="3" w:tplc="0C0A0001" w:tentative="1">
+      <w:start w:val="1"/>
+      <w:numFmt w:val="bullet"/>
+      <w:lvlText w:val=""/>
+      <w:lvlJc w:val="left"/>
+      <w:pPr>
+        <w:ind w:left="2880" w:hanging="360"/>
+      </w:pPr>
+      <w:rPr>
+        <w:rFonts w:ascii="Symbol" w:hAnsi="Symbol" w:hint="default"/>
+      </w:rPr>
+    </w:lvl>
+    <w:lvl w:ilvl="4" w:tplc="0C0A0003" w:tentative="1">
+      <w:start w:val="1"/>
+      <w:numFmt w:val="bullet"/>
+      <w:lvlText w:val="o"/>
+      <w:lvlJc w:val="left"/>
+      <w:pPr>
+        <w:ind w:left="3600" w:hanging="360"/>
+      </w:pPr>
+      <w:rPr>
+        <w:rFonts w:ascii="Courier New" w:hAnsi="Courier New" w:cs="Courier New" w:hint="default"/>
+      </w:rPr>
+    </w:lvl>
+    <w:lvl w:ilvl="5" w:tplc="0C0A0005" w:tentative="1">
+      <w:start w:val="1"/>
+      <w:numFmt w:val="bullet"/>
+      <w:lvlText w:val=""/>
+      <w:lvlJc w:val="left"/>
+      <w:pPr>
+        <w:ind w:left="4320" w:hanging="360"/>
+      </w:pPr>
+      <w:rPr>
+        <w:rFonts w:ascii="Wingdings" w:hAnsi="Wingdings" w:hint="default"/>
+      </w:rPr>
+    </w:lvl>
+    <w:lvl w:ilvl="6" w:tplc="0C0A0001" w:tentative="1">
+      <w:start w:val="1"/>
+      <w:numFmt w:val="bullet"/>
+      <w:lvlText w:val=""/>
+      <w:lvlJc w:val="left"/>
+      <w:pPr>
+        <w:ind w:left="5040" w:hanging="360"/>
+      </w:pPr>
+      <w:rPr>
+        <w:rFonts w:ascii="Symbol" w:hAnsi="Symbol" w:hint="default"/>
+      </w:rPr>
+    </w:lvl>
+    <w:lvl w:ilvl="7" w:tplc="0C0A0003" w:tentative="1">
+      <w:start w:val="1"/>
+      <w:numFmt w:val="bullet"/>
+      <w:lvlText w:val="o"/>
+      <w:lvlJc w:val="left"/>
+      <w:pPr>
+        <w:ind w:left="5760" w:hanging="360"/>
+      </w:pPr>
+      <w:rPr>
+        <w:rFonts w:ascii="Courier New" w:hAnsi="Courier New" w:cs="Courier New" w:hint="default"/>
+      </w:rPr>
+    </w:lvl>
+    <w:lvl w:ilvl="8" w:tplc="0C0A0005" w:tentative="1">
+      <w:start w:val="1"/>
+      <w:numFmt w:val="bullet"/>
+      <w:lvlText w:val=""/>
+      <w:lvlJc w:val="left"/>
+      <w:pPr>
+        <w:ind w:left="6480" w:hanging="360"/>
+      </w:pPr>
+      <w:rPr>
+        <w:rFonts w:ascii="Wingdings" w:hAnsi="Wingdings" w:hint="default"/>
+      </w:rPr>
+    </w:lvl>
+  </w:abstractNum>
+  <w:abstractNum w:abstractNumId="3" w15:restartNumberingAfterBreak="0">
+    <w:nsid w:val="364820E4"/>
+    <w:multiLevelType w:val="hybridMultilevel"/>
+    <w:tmpl w:val="8ACE69BE"/>
+    <w:lvl w:ilvl="0" w:tplc="0C0A0001">
+      <w:start w:val="1"/>
+      <w:numFmt w:val="bullet"/>
+      <w:lvlText w:val=""/>
+      <w:lvlJc w:val="left"/>
+      <w:pPr>
+        <w:ind w:left="720" w:hanging="360"/>
+      </w:pPr>
+      <w:rPr>
+        <w:rFonts w:ascii="Symbol" w:hAnsi="Symbol" w:hint="default"/>
+      </w:rPr>
+    </w:lvl>
+    <w:lvl w:ilvl="1" w:tplc="0C0A0003" w:tentative="1">
+      <w:start w:val="1"/>
+      <w:numFmt w:val="bullet"/>
+      <w:lvlText w:val="o"/>
+      <w:lvlJc w:val="left"/>
+      <w:pPr>
+        <w:ind w:left="1440" w:hanging="360"/>
+      </w:pPr>
+      <w:rPr>
+        <w:rFonts w:ascii="Courier New" w:hAnsi="Courier New" w:cs="Courier New" w:hint="default"/>
+      </w:rPr>
+    </w:lvl>
+    <w:lvl w:ilvl="2" w:tplc="0C0A0005" w:tentative="1">
+      <w:start w:val="1"/>
+      <w:numFmt w:val="bullet"/>
+      <w:lvlText w:val=""/>
+      <w:lvlJc w:val="left"/>
+      <w:pPr>
+        <w:ind w:left="2160" w:hanging="360"/>
+      </w:pPr>
+      <w:rPr>
+        <w:rFonts w:ascii="Wingdings" w:hAnsi="Wingdings" w:hint="default"/>
+      </w:rPr>
+    </w:lvl>
+    <w:lvl w:ilvl="3" w:tplc="0C0A0001" w:tentative="1">
+      <w:start w:val="1"/>
+      <w:numFmt w:val="bullet"/>
+      <w:lvlText w:val=""/>
+      <w:lvlJc w:val="left"/>
+      <w:pPr>
+        <w:ind w:left="2880" w:hanging="360"/>
+      </w:pPr>
+      <w:rPr>
+        <w:rFonts w:ascii="Symbol" w:hAnsi="Symbol" w:hint="default"/>
+      </w:rPr>
+    </w:lvl>
+    <w:lvl w:ilvl="4" w:tplc="0C0A0003" w:tentative="1">
+      <w:start w:val="1"/>
+      <w:numFmt w:val="bullet"/>
+      <w:lvlText w:val="o"/>
+      <w:lvlJc w:val="left"/>
+      <w:pPr>
+        <w:ind w:left="3600" w:hanging="360"/>
+      </w:pPr>
+      <w:rPr>
+        <w:rFonts w:ascii="Courier New" w:hAnsi="Courier New" w:cs="Courier New" w:hint="default"/>
+      </w:rPr>
+    </w:lvl>
+    <w:lvl w:ilvl="5" w:tplc="0C0A0005" w:tentative="1">
+      <w:start w:val="1"/>
+      <w:numFmt w:val="bullet"/>
+      <w:lvlText w:val=""/>
+      <w:lvlJc w:val="left"/>
+      <w:pPr>
+        <w:ind w:left="4320" w:hanging="360"/>
+      </w:pPr>
+      <w:rPr>
+        <w:rFonts w:ascii="Wingdings" w:hAnsi="Wingdings" w:hint="default"/>
+      </w:rPr>
+    </w:lvl>
+    <w:lvl w:ilvl="6" w:tplc="0C0A0001" w:tentative="1">
+      <w:start w:val="1"/>
+      <w:numFmt w:val="bullet"/>
+      <w:lvlText w:val=""/>
+      <w:lvlJc w:val="left"/>
+      <w:pPr>
+        <w:ind w:left="5040" w:hanging="360"/>
+      </w:pPr>
+      <w:rPr>
+        <w:rFonts w:ascii="Symbol" w:hAnsi="Symbol" w:hint="default"/>
+      </w:rPr>
+    </w:lvl>
+    <w:lvl w:ilvl="7" w:tplc="0C0A0003" w:tentative="1">
+      <w:start w:val="1"/>
+      <w:numFmt w:val="bullet"/>
+      <w:lvlText w:val="o"/>
+      <w:lvlJc w:val="left"/>
+      <w:pPr>
+        <w:ind w:left="5760" w:hanging="360"/>
+      </w:pPr>
+      <w:rPr>
+        <w:rFonts w:ascii="Courier New" w:hAnsi="Courier New" w:cs="Courier New" w:hint="default"/>
+      </w:rPr>
+    </w:lvl>
+    <w:lvl w:ilvl="8" w:tplc="0C0A0005" w:tentative="1">
+      <w:start w:val="1"/>
+      <w:numFmt w:val="bullet"/>
+      <w:lvlText w:val=""/>
+      <w:lvlJc w:val="left"/>
+      <w:pPr>
+        <w:ind w:left="6480" w:hanging="360"/>
+      </w:pPr>
+      <w:rPr>
+        <w:rFonts w:ascii="Wingdings" w:hAnsi="Wingdings" w:hint="default"/>
+      </w:rPr>
+    </w:lvl>
+  </w:abstractNum>
+  <w:abstractNum w:abstractNumId="4" w15:restartNumberingAfterBreak="0">
+    <w:nsid w:val="3D89034E"/>
+    <w:multiLevelType w:val="hybridMultilevel"/>
+    <w:tmpl w:val="CE2E596E"/>
+    <w:lvl w:ilvl="0" w:tplc="0C0A0001">
+      <w:start w:val="1"/>
+      <w:numFmt w:val="bullet"/>
+      <w:lvlText w:val=""/>
+      <w:lvlJc w:val="left"/>
+      <w:pPr>
+        <w:ind w:left="720" w:hanging="360"/>
+      </w:pPr>
+      <w:rPr>
+        <w:rFonts w:ascii="Symbol" w:hAnsi="Symbol" w:hint="default"/>
+      </w:rPr>
+    </w:lvl>
+    <w:lvl w:ilvl="1" w:tplc="0C0A0003" w:tentative="1">
+      <w:start w:val="1"/>
+      <w:numFmt w:val="bullet"/>
+      <w:lvlText w:val="o"/>
+      <w:lvlJc w:val="left"/>
+      <w:pPr>
+        <w:ind w:left="1440" w:hanging="360"/>
+      </w:pPr>
+      <w:rPr>
+        <w:rFonts w:ascii="Courier New" w:hAnsi="Courier New" w:cs="Courier New" w:hint="default"/>
+      </w:rPr>
+    </w:lvl>
+    <w:lvl w:ilvl="2" w:tplc="0C0A0005" w:tentative="1">
+      <w:start w:val="1"/>
+      <w:numFmt w:val="bullet"/>
+      <w:lvlText w:val=""/>
+      <w:lvlJc w:val="left"/>
+      <w:pPr>
+        <w:ind w:left="2160" w:hanging="360"/>
+      </w:pPr>
+      <w:rPr>
+        <w:rFonts w:ascii="Wingdings" w:hAnsi="Wingdings" w:hint="default"/>
+      </w:rPr>
+    </w:lvl>
+    <w:lvl w:ilvl="3" w:tplc="0C0A0001" w:tentative="1">
+      <w:start w:val="1"/>
+      <w:numFmt w:val="bullet"/>
+      <w:lvlText w:val=""/>
+      <w:lvlJc w:val="left"/>
+      <w:pPr>
+        <w:ind w:left="2880" w:hanging="360"/>
+      </w:pPr>
+      <w:rPr>
+        <w:rFonts w:ascii="Symbol" w:hAnsi="Symbol" w:hint="default"/>
+      </w:rPr>
+    </w:lvl>
+    <w:lvl w:ilvl="4" w:tplc="0C0A0003" w:tentative="1">
+      <w:start w:val="1"/>
+      <w:numFmt w:val="bullet"/>
+      <w:lvlText w:val="o"/>
+      <w:lvlJc w:val="left"/>
+      <w:pPr>
+        <w:ind w:left="3600" w:hanging="360"/>
+      </w:pPr>
+      <w:rPr>
+        <w:rFonts w:ascii="Courier New" w:hAnsi="Courier New" w:cs="Courier New" w:hint="default"/>
+      </w:rPr>
+    </w:lvl>
+    <w:lvl w:ilvl="5" w:tplc="0C0A0005" w:tentative="1">
+      <w:start w:val="1"/>
+      <w:numFmt w:val="bullet"/>
+      <w:lvlText w:val=""/>
+      <w:lvlJc w:val="left"/>
+      <w:pPr>
+        <w:ind w:left="4320" w:hanging="360"/>
+      </w:pPr>
+      <w:rPr>
+        <w:rFonts w:ascii="Wingdings" w:hAnsi="Wingdings" w:hint="default"/>
+      </w:rPr>
+    </w:lvl>
+    <w:lvl w:ilvl="6" w:tplc="0C0A0001" w:tentative="1">
+      <w:start w:val="1"/>
+      <w:numFmt w:val="bullet"/>
+      <w:lvlText w:val=""/>
+      <w:lvlJc w:val="left"/>
+      <w:pPr>
+        <w:ind w:left="5040" w:hanging="360"/>
+      </w:pPr>
+      <w:rPr>
+        <w:rFonts w:ascii="Symbol" w:hAnsi="Symbol" w:hint="default"/>
+      </w:rPr>
+    </w:lvl>
+    <w:lvl w:ilvl="7" w:tplc="0C0A0003" w:tentative="1">
+      <w:start w:val="1"/>
+      <w:numFmt w:val="bullet"/>
+      <w:lvlText w:val="o"/>
+      <w:lvlJc w:val="left"/>
+      <w:pPr>
+        <w:ind w:left="5760" w:hanging="360"/>
+      </w:pPr>
+      <w:rPr>
+        <w:rFonts w:ascii="Courier New" w:hAnsi="Courier New" w:cs="Courier New" w:hint="default"/>
+      </w:rPr>
+    </w:lvl>
+    <w:lvl w:ilvl="8" w:tplc="0C0A0005" w:tentative="1">
+      <w:start w:val="1"/>
+      <w:numFmt w:val="bullet"/>
+      <w:lvlText w:val=""/>
+      <w:lvlJc w:val="left"/>
+      <w:pPr>
+        <w:ind w:left="6480" w:hanging="360"/>
+      </w:pPr>
+      <w:rPr>
+        <w:rFonts w:ascii="Wingdings" w:hAnsi="Wingdings" w:hint="default"/>
+      </w:rPr>
+    </w:lvl>
+  </w:abstractNum>
+  <w:abstractNum w:abstractNumId="5" w15:restartNumberingAfterBreak="0">
+    <w:nsid w:val="40AA7847"/>
+    <w:multiLevelType w:val="hybridMultilevel"/>
+    <w:tmpl w:val="093493FC"/>
+    <w:lvl w:ilvl="0" w:tplc="0C0A0001">
+      <w:start w:val="1"/>
+      <w:numFmt w:val="bullet"/>
+      <w:lvlText w:val=""/>
+      <w:lvlJc w:val="left"/>
+      <w:pPr>
+        <w:ind w:left="720" w:hanging="360"/>
+      </w:pPr>
+      <w:rPr>
+        <w:rFonts w:ascii="Symbol" w:hAnsi="Symbol" w:hint="default"/>
+      </w:rPr>
+    </w:lvl>
+    <w:lvl w:ilvl="1" w:tplc="0C0A0003" w:tentative="1">
+      <w:start w:val="1"/>
+      <w:numFmt w:val="bullet"/>
+      <w:lvlText w:val="o"/>
+      <w:lvlJc w:val="left"/>
+      <w:pPr>
+        <w:ind w:left="1440" w:hanging="360"/>
+      </w:pPr>
+      <w:rPr>
+        <w:rFonts w:ascii="Courier New" w:hAnsi="Courier New" w:cs="Courier New" w:hint="default"/>
+      </w:rPr>
+    </w:lvl>
+    <w:lvl w:ilvl="2" w:tplc="0C0A0005" w:tentative="1">
+      <w:start w:val="1"/>
+      <w:numFmt w:val="bullet"/>
+      <w:lvlText w:val=""/>
+      <w:lvlJc w:val="left"/>
+      <w:pPr>
+        <w:ind w:left="2160" w:hanging="360"/>
+      </w:pPr>
+      <w:rPr>
+        <w:rFonts w:ascii="Wingdings" w:hAnsi="Wingdings" w:hint="default"/>
+      </w:rPr>
+    </w:lvl>
+    <w:lvl w:ilvl="3" w:tplc="0C0A0001" w:tentative="1">
+      <w:start w:val="1"/>
+      <w:numFmt w:val="bullet"/>
+      <w:lvlText w:val=""/>
+      <w:lvlJc w:val="left"/>
+      <w:pPr>
+        <w:ind w:left="2880" w:hanging="360"/>
+      </w:pPr>
+      <w:rPr>
+        <w:rFonts w:ascii="Symbol" w:hAnsi="Symbol" w:hint="default"/>
+      </w:rPr>
+    </w:lvl>
+    <w:lvl w:ilvl="4" w:tplc="0C0A0003" w:tentative="1">
+      <w:start w:val="1"/>
+      <w:numFmt w:val="bullet"/>
+      <w:lvlText w:val="o"/>
+      <w:lvlJc w:val="left"/>
+      <w:pPr>
+        <w:ind w:left="3600" w:hanging="360"/>
+      </w:pPr>
+      <w:rPr>
+        <w:rFonts w:ascii="Courier New" w:hAnsi="Courier New" w:cs="Courier New" w:hint="default"/>
+      </w:rPr>
+    </w:lvl>
+    <w:lvl w:ilvl="5" w:tplc="0C0A0005" w:tentative="1">
+      <w:start w:val="1"/>
+      <w:numFmt w:val="bullet"/>
+      <w:lvlText w:val=""/>
+      <w:lvlJc w:val="left"/>
+      <w:pPr>
+        <w:ind w:left="4320" w:hanging="360"/>
+      </w:pPr>
+      <w:rPr>
+        <w:rFonts w:ascii="Wingdings" w:hAnsi="Wingdings" w:hint="default"/>
+      </w:rPr>
+    </w:lvl>
+    <w:lvl w:ilvl="6" w:tplc="0C0A0001" w:tentative="1">
+      <w:start w:val="1"/>
+      <w:numFmt w:val="bullet"/>
+      <w:lvlText w:val=""/>
+      <w:lvlJc w:val="left"/>
+      <w:pPr>
+        <w:ind w:left="5040" w:hanging="360"/>
+      </w:pPr>
+      <w:rPr>
+        <w:rFonts w:ascii="Symbol" w:hAnsi="Symbol" w:hint="default"/>
+      </w:rPr>
+    </w:lvl>
+    <w:lvl w:ilvl="7" w:tplc="0C0A0003" w:tentative="1">
+      <w:start w:val="1"/>
+      <w:numFmt w:val="bullet"/>
+      <w:lvlText w:val="o"/>
+      <w:lvlJc w:val="left"/>
+      <w:pPr>
+        <w:ind w:left="5760" w:hanging="360"/>
+      </w:pPr>
+      <w:rPr>
+        <w:rFonts w:ascii="Courier New" w:hAnsi="Courier New" w:cs="Courier New" w:hint="default"/>
+      </w:rPr>
+    </w:lvl>
+    <w:lvl w:ilvl="8" w:tplc="0C0A0005" w:tentative="1">
+      <w:start w:val="1"/>
+      <w:numFmt w:val="bullet"/>
+      <w:lvlText w:val=""/>
+      <w:lvlJc w:val="left"/>
+      <w:pPr>
+        <w:ind w:left="6480" w:hanging="360"/>
+      </w:pPr>
+      <w:rPr>
+        <w:rFonts w:ascii="Wingdings" w:hAnsi="Wingdings" w:hint="default"/>
+      </w:rPr>
+    </w:lvl>
+  </w:abstractNum>
+  <w:abstractNum w:abstractNumId="6" w15:restartNumberingAfterBreak="0">
     <w:nsid w:val="4EC65231"/>
     <w:multiLevelType w:val="multilevel"/>
     <w:tmpl w:val="793A0FC4"/>
@@ -4645,7 +7032,233 @@
       </w:pPr>
     </w:lvl>
   </w:abstractNum>
-  <w:abstractNum w:abstractNumId="2" w15:restartNumberingAfterBreak="0">
+  <w:abstractNum w:abstractNumId="7" w15:restartNumberingAfterBreak="0">
+    <w:nsid w:val="4FB803B4"/>
+    <w:multiLevelType w:val="hybridMultilevel"/>
+    <w:tmpl w:val="A574C2DC"/>
+    <w:lvl w:ilvl="0" w:tplc="0C0A0001">
+      <w:start w:val="1"/>
+      <w:numFmt w:val="bullet"/>
+      <w:lvlText w:val=""/>
+      <w:lvlJc w:val="left"/>
+      <w:pPr>
+        <w:ind w:left="720" w:hanging="360"/>
+      </w:pPr>
+      <w:rPr>
+        <w:rFonts w:ascii="Symbol" w:hAnsi="Symbol" w:hint="default"/>
+      </w:rPr>
+    </w:lvl>
+    <w:lvl w:ilvl="1" w:tplc="0C0A0003" w:tentative="1">
+      <w:start w:val="1"/>
+      <w:numFmt w:val="bullet"/>
+      <w:lvlText w:val="o"/>
+      <w:lvlJc w:val="left"/>
+      <w:pPr>
+        <w:ind w:left="1440" w:hanging="360"/>
+      </w:pPr>
+      <w:rPr>
+        <w:rFonts w:ascii="Courier New" w:hAnsi="Courier New" w:cs="Courier New" w:hint="default"/>
+      </w:rPr>
+    </w:lvl>
+    <w:lvl w:ilvl="2" w:tplc="0C0A0005" w:tentative="1">
+      <w:start w:val="1"/>
+      <w:numFmt w:val="bullet"/>
+      <w:lvlText w:val=""/>
+      <w:lvlJc w:val="left"/>
+      <w:pPr>
+        <w:ind w:left="2160" w:hanging="360"/>
+      </w:pPr>
+      <w:rPr>
+        <w:rFonts w:ascii="Wingdings" w:hAnsi="Wingdings" w:hint="default"/>
+      </w:rPr>
+    </w:lvl>
+    <w:lvl w:ilvl="3" w:tplc="0C0A0001" w:tentative="1">
+      <w:start w:val="1"/>
+      <w:numFmt w:val="bullet"/>
+      <w:lvlText w:val=""/>
+      <w:lvlJc w:val="left"/>
+      <w:pPr>
+        <w:ind w:left="2880" w:hanging="360"/>
+      </w:pPr>
+      <w:rPr>
+        <w:rFonts w:ascii="Symbol" w:hAnsi="Symbol" w:hint="default"/>
+      </w:rPr>
+    </w:lvl>
+    <w:lvl w:ilvl="4" w:tplc="0C0A0003" w:tentative="1">
+      <w:start w:val="1"/>
+      <w:numFmt w:val="bullet"/>
+      <w:lvlText w:val="o"/>
+      <w:lvlJc w:val="left"/>
+      <w:pPr>
+        <w:ind w:left="3600" w:hanging="360"/>
+      </w:pPr>
+      <w:rPr>
+        <w:rFonts w:ascii="Courier New" w:hAnsi="Courier New" w:cs="Courier New" w:hint="default"/>
+      </w:rPr>
+    </w:lvl>
+    <w:lvl w:ilvl="5" w:tplc="0C0A0005" w:tentative="1">
+      <w:start w:val="1"/>
+      <w:numFmt w:val="bullet"/>
+      <w:lvlText w:val=""/>
+      <w:lvlJc w:val="left"/>
+      <w:pPr>
+        <w:ind w:left="4320" w:hanging="360"/>
+      </w:pPr>
+      <w:rPr>
+        <w:rFonts w:ascii="Wingdings" w:hAnsi="Wingdings" w:hint="default"/>
+      </w:rPr>
+    </w:lvl>
+    <w:lvl w:ilvl="6" w:tplc="0C0A0001" w:tentative="1">
+      <w:start w:val="1"/>
+      <w:numFmt w:val="bullet"/>
+      <w:lvlText w:val=""/>
+      <w:lvlJc w:val="left"/>
+      <w:pPr>
+        <w:ind w:left="5040" w:hanging="360"/>
+      </w:pPr>
+      <w:rPr>
+        <w:rFonts w:ascii="Symbol" w:hAnsi="Symbol" w:hint="default"/>
+      </w:rPr>
+    </w:lvl>
+    <w:lvl w:ilvl="7" w:tplc="0C0A0003" w:tentative="1">
+      <w:start w:val="1"/>
+      <w:numFmt w:val="bullet"/>
+      <w:lvlText w:val="o"/>
+      <w:lvlJc w:val="left"/>
+      <w:pPr>
+        <w:ind w:left="5760" w:hanging="360"/>
+      </w:pPr>
+      <w:rPr>
+        <w:rFonts w:ascii="Courier New" w:hAnsi="Courier New" w:cs="Courier New" w:hint="default"/>
+      </w:rPr>
+    </w:lvl>
+    <w:lvl w:ilvl="8" w:tplc="0C0A0005" w:tentative="1">
+      <w:start w:val="1"/>
+      <w:numFmt w:val="bullet"/>
+      <w:lvlText w:val=""/>
+      <w:lvlJc w:val="left"/>
+      <w:pPr>
+        <w:ind w:left="6480" w:hanging="360"/>
+      </w:pPr>
+      <w:rPr>
+        <w:rFonts w:ascii="Wingdings" w:hAnsi="Wingdings" w:hint="default"/>
+      </w:rPr>
+    </w:lvl>
+  </w:abstractNum>
+  <w:abstractNum w:abstractNumId="8" w15:restartNumberingAfterBreak="0">
+    <w:nsid w:val="56082946"/>
+    <w:multiLevelType w:val="hybridMultilevel"/>
+    <w:tmpl w:val="479A51F4"/>
+    <w:lvl w:ilvl="0" w:tplc="0C0A0001">
+      <w:start w:val="1"/>
+      <w:numFmt w:val="bullet"/>
+      <w:lvlText w:val=""/>
+      <w:lvlJc w:val="left"/>
+      <w:pPr>
+        <w:ind w:left="3600" w:hanging="360"/>
+      </w:pPr>
+      <w:rPr>
+        <w:rFonts w:ascii="Symbol" w:hAnsi="Symbol" w:hint="default"/>
+      </w:rPr>
+    </w:lvl>
+    <w:lvl w:ilvl="1" w:tplc="0C0A0003" w:tentative="1">
+      <w:start w:val="1"/>
+      <w:numFmt w:val="bullet"/>
+      <w:lvlText w:val="o"/>
+      <w:lvlJc w:val="left"/>
+      <w:pPr>
+        <w:ind w:left="4320" w:hanging="360"/>
+      </w:pPr>
+      <w:rPr>
+        <w:rFonts w:ascii="Courier New" w:hAnsi="Courier New" w:cs="Courier New" w:hint="default"/>
+      </w:rPr>
+    </w:lvl>
+    <w:lvl w:ilvl="2" w:tplc="0C0A0005" w:tentative="1">
+      <w:start w:val="1"/>
+      <w:numFmt w:val="bullet"/>
+      <w:lvlText w:val=""/>
+      <w:lvlJc w:val="left"/>
+      <w:pPr>
+        <w:ind w:left="5040" w:hanging="360"/>
+      </w:pPr>
+      <w:rPr>
+        <w:rFonts w:ascii="Wingdings" w:hAnsi="Wingdings" w:hint="default"/>
+      </w:rPr>
+    </w:lvl>
+    <w:lvl w:ilvl="3" w:tplc="0C0A0001" w:tentative="1">
+      <w:start w:val="1"/>
+      <w:numFmt w:val="bullet"/>
+      <w:lvlText w:val=""/>
+      <w:lvlJc w:val="left"/>
+      <w:pPr>
+        <w:ind w:left="5760" w:hanging="360"/>
+      </w:pPr>
+      <w:rPr>
+        <w:rFonts w:ascii="Symbol" w:hAnsi="Symbol" w:hint="default"/>
+      </w:rPr>
+    </w:lvl>
+    <w:lvl w:ilvl="4" w:tplc="0C0A0003" w:tentative="1">
+      <w:start w:val="1"/>
+      <w:numFmt w:val="bullet"/>
+      <w:lvlText w:val="o"/>
+      <w:lvlJc w:val="left"/>
+      <w:pPr>
+        <w:ind w:left="6480" w:hanging="360"/>
+      </w:pPr>
+      <w:rPr>
+        <w:rFonts w:ascii="Courier New" w:hAnsi="Courier New" w:cs="Courier New" w:hint="default"/>
+      </w:rPr>
+    </w:lvl>
+    <w:lvl w:ilvl="5" w:tplc="0C0A0005" w:tentative="1">
+      <w:start w:val="1"/>
+      <w:numFmt w:val="bullet"/>
+      <w:lvlText w:val=""/>
+      <w:lvlJc w:val="left"/>
+      <w:pPr>
+        <w:ind w:left="7200" w:hanging="360"/>
+      </w:pPr>
+      <w:rPr>
+        <w:rFonts w:ascii="Wingdings" w:hAnsi="Wingdings" w:hint="default"/>
+      </w:rPr>
+    </w:lvl>
+    <w:lvl w:ilvl="6" w:tplc="0C0A0001" w:tentative="1">
+      <w:start w:val="1"/>
+      <w:numFmt w:val="bullet"/>
+      <w:lvlText w:val=""/>
+      <w:lvlJc w:val="left"/>
+      <w:pPr>
+        <w:ind w:left="7920" w:hanging="360"/>
+      </w:pPr>
+      <w:rPr>
+        <w:rFonts w:ascii="Symbol" w:hAnsi="Symbol" w:hint="default"/>
+      </w:rPr>
+    </w:lvl>
+    <w:lvl w:ilvl="7" w:tplc="0C0A0003" w:tentative="1">
+      <w:start w:val="1"/>
+      <w:numFmt w:val="bullet"/>
+      <w:lvlText w:val="o"/>
+      <w:lvlJc w:val="left"/>
+      <w:pPr>
+        <w:ind w:left="8640" w:hanging="360"/>
+      </w:pPr>
+      <w:rPr>
+        <w:rFonts w:ascii="Courier New" w:hAnsi="Courier New" w:cs="Courier New" w:hint="default"/>
+      </w:rPr>
+    </w:lvl>
+    <w:lvl w:ilvl="8" w:tplc="0C0A0005" w:tentative="1">
+      <w:start w:val="1"/>
+      <w:numFmt w:val="bullet"/>
+      <w:lvlText w:val=""/>
+      <w:lvlJc w:val="left"/>
+      <w:pPr>
+        <w:ind w:left="9360" w:hanging="360"/>
+      </w:pPr>
+      <w:rPr>
+        <w:rFonts w:ascii="Wingdings" w:hAnsi="Wingdings" w:hint="default"/>
+      </w:rPr>
+    </w:lvl>
+  </w:abstractNum>
+  <w:abstractNum w:abstractNumId="9" w15:restartNumberingAfterBreak="0">
     <w:nsid w:val="582E382D"/>
     <w:multiLevelType w:val="multilevel"/>
     <w:tmpl w:val="793A0FC4"/>
@@ -4761,7 +7374,346 @@
       </w:pPr>
     </w:lvl>
   </w:abstractNum>
-  <w:abstractNum w:abstractNumId="3" w15:restartNumberingAfterBreak="0">
+  <w:abstractNum w:abstractNumId="10" w15:restartNumberingAfterBreak="0">
+    <w:nsid w:val="58A452C1"/>
+    <w:multiLevelType w:val="hybridMultilevel"/>
+    <w:tmpl w:val="41B05DD2"/>
+    <w:lvl w:ilvl="0" w:tplc="0C0A0001">
+      <w:start w:val="1"/>
+      <w:numFmt w:val="bullet"/>
+      <w:lvlText w:val=""/>
+      <w:lvlJc w:val="left"/>
+      <w:pPr>
+        <w:ind w:left="720" w:hanging="360"/>
+      </w:pPr>
+      <w:rPr>
+        <w:rFonts w:ascii="Symbol" w:hAnsi="Symbol" w:hint="default"/>
+      </w:rPr>
+    </w:lvl>
+    <w:lvl w:ilvl="1" w:tplc="0C0A0003" w:tentative="1">
+      <w:start w:val="1"/>
+      <w:numFmt w:val="bullet"/>
+      <w:lvlText w:val="o"/>
+      <w:lvlJc w:val="left"/>
+      <w:pPr>
+        <w:ind w:left="1440" w:hanging="360"/>
+      </w:pPr>
+      <w:rPr>
+        <w:rFonts w:ascii="Courier New" w:hAnsi="Courier New" w:cs="Courier New" w:hint="default"/>
+      </w:rPr>
+    </w:lvl>
+    <w:lvl w:ilvl="2" w:tplc="0C0A0005" w:tentative="1">
+      <w:start w:val="1"/>
+      <w:numFmt w:val="bullet"/>
+      <w:lvlText w:val=""/>
+      <w:lvlJc w:val="left"/>
+      <w:pPr>
+        <w:ind w:left="2160" w:hanging="360"/>
+      </w:pPr>
+      <w:rPr>
+        <w:rFonts w:ascii="Wingdings" w:hAnsi="Wingdings" w:hint="default"/>
+      </w:rPr>
+    </w:lvl>
+    <w:lvl w:ilvl="3" w:tplc="0C0A0001" w:tentative="1">
+      <w:start w:val="1"/>
+      <w:numFmt w:val="bullet"/>
+      <w:lvlText w:val=""/>
+      <w:lvlJc w:val="left"/>
+      <w:pPr>
+        <w:ind w:left="2880" w:hanging="360"/>
+      </w:pPr>
+      <w:rPr>
+        <w:rFonts w:ascii="Symbol" w:hAnsi="Symbol" w:hint="default"/>
+      </w:rPr>
+    </w:lvl>
+    <w:lvl w:ilvl="4" w:tplc="0C0A0003" w:tentative="1">
+      <w:start w:val="1"/>
+      <w:numFmt w:val="bullet"/>
+      <w:lvlText w:val="o"/>
+      <w:lvlJc w:val="left"/>
+      <w:pPr>
+        <w:ind w:left="3600" w:hanging="360"/>
+      </w:pPr>
+      <w:rPr>
+        <w:rFonts w:ascii="Courier New" w:hAnsi="Courier New" w:cs="Courier New" w:hint="default"/>
+      </w:rPr>
+    </w:lvl>
+    <w:lvl w:ilvl="5" w:tplc="0C0A0005" w:tentative="1">
+      <w:start w:val="1"/>
+      <w:numFmt w:val="bullet"/>
+      <w:lvlText w:val=""/>
+      <w:lvlJc w:val="left"/>
+      <w:pPr>
+        <w:ind w:left="4320" w:hanging="360"/>
+      </w:pPr>
+      <w:rPr>
+        <w:rFonts w:ascii="Wingdings" w:hAnsi="Wingdings" w:hint="default"/>
+      </w:rPr>
+    </w:lvl>
+    <w:lvl w:ilvl="6" w:tplc="0C0A0001" w:tentative="1">
+      <w:start w:val="1"/>
+      <w:numFmt w:val="bullet"/>
+      <w:lvlText w:val=""/>
+      <w:lvlJc w:val="left"/>
+      <w:pPr>
+        <w:ind w:left="5040" w:hanging="360"/>
+      </w:pPr>
+      <w:rPr>
+        <w:rFonts w:ascii="Symbol" w:hAnsi="Symbol" w:hint="default"/>
+      </w:rPr>
+    </w:lvl>
+    <w:lvl w:ilvl="7" w:tplc="0C0A0003" w:tentative="1">
+      <w:start w:val="1"/>
+      <w:numFmt w:val="bullet"/>
+      <w:lvlText w:val="o"/>
+      <w:lvlJc w:val="left"/>
+      <w:pPr>
+        <w:ind w:left="5760" w:hanging="360"/>
+      </w:pPr>
+      <w:rPr>
+        <w:rFonts w:ascii="Courier New" w:hAnsi="Courier New" w:cs="Courier New" w:hint="default"/>
+      </w:rPr>
+    </w:lvl>
+    <w:lvl w:ilvl="8" w:tplc="0C0A0005" w:tentative="1">
+      <w:start w:val="1"/>
+      <w:numFmt w:val="bullet"/>
+      <w:lvlText w:val=""/>
+      <w:lvlJc w:val="left"/>
+      <w:pPr>
+        <w:ind w:left="6480" w:hanging="360"/>
+      </w:pPr>
+      <w:rPr>
+        <w:rFonts w:ascii="Wingdings" w:hAnsi="Wingdings" w:hint="default"/>
+      </w:rPr>
+    </w:lvl>
+  </w:abstractNum>
+  <w:abstractNum w:abstractNumId="11" w15:restartNumberingAfterBreak="0">
+    <w:nsid w:val="680551A1"/>
+    <w:multiLevelType w:val="hybridMultilevel"/>
+    <w:tmpl w:val="B3BE1648"/>
+    <w:lvl w:ilvl="0" w:tplc="0C0A0001">
+      <w:start w:val="1"/>
+      <w:numFmt w:val="bullet"/>
+      <w:lvlText w:val=""/>
+      <w:lvlJc w:val="left"/>
+      <w:pPr>
+        <w:ind w:left="720" w:hanging="360"/>
+      </w:pPr>
+      <w:rPr>
+        <w:rFonts w:ascii="Symbol" w:hAnsi="Symbol" w:hint="default"/>
+      </w:rPr>
+    </w:lvl>
+    <w:lvl w:ilvl="1" w:tplc="0C0A0003" w:tentative="1">
+      <w:start w:val="1"/>
+      <w:numFmt w:val="bullet"/>
+      <w:lvlText w:val="o"/>
+      <w:lvlJc w:val="left"/>
+      <w:pPr>
+        <w:ind w:left="1440" w:hanging="360"/>
+      </w:pPr>
+      <w:rPr>
+        <w:rFonts w:ascii="Courier New" w:hAnsi="Courier New" w:cs="Courier New" w:hint="default"/>
+      </w:rPr>
+    </w:lvl>
+    <w:lvl w:ilvl="2" w:tplc="0C0A0005" w:tentative="1">
+      <w:start w:val="1"/>
+      <w:numFmt w:val="bullet"/>
+      <w:lvlText w:val=""/>
+      <w:lvlJc w:val="left"/>
+      <w:pPr>
+        <w:ind w:left="2160" w:hanging="360"/>
+      </w:pPr>
+      <w:rPr>
+        <w:rFonts w:ascii="Wingdings" w:hAnsi="Wingdings" w:hint="default"/>
+      </w:rPr>
+    </w:lvl>
+    <w:lvl w:ilvl="3" w:tplc="0C0A0001" w:tentative="1">
+      <w:start w:val="1"/>
+      <w:numFmt w:val="bullet"/>
+      <w:lvlText w:val=""/>
+      <w:lvlJc w:val="left"/>
+      <w:pPr>
+        <w:ind w:left="2880" w:hanging="360"/>
+      </w:pPr>
+      <w:rPr>
+        <w:rFonts w:ascii="Symbol" w:hAnsi="Symbol" w:hint="default"/>
+      </w:rPr>
+    </w:lvl>
+    <w:lvl w:ilvl="4" w:tplc="0C0A0003" w:tentative="1">
+      <w:start w:val="1"/>
+      <w:numFmt w:val="bullet"/>
+      <w:lvlText w:val="o"/>
+      <w:lvlJc w:val="left"/>
+      <w:pPr>
+        <w:ind w:left="3600" w:hanging="360"/>
+      </w:pPr>
+      <w:rPr>
+        <w:rFonts w:ascii="Courier New" w:hAnsi="Courier New" w:cs="Courier New" w:hint="default"/>
+      </w:rPr>
+    </w:lvl>
+    <w:lvl w:ilvl="5" w:tplc="0C0A0005" w:tentative="1">
+      <w:start w:val="1"/>
+      <w:numFmt w:val="bullet"/>
+      <w:lvlText w:val=""/>
+      <w:lvlJc w:val="left"/>
+      <w:pPr>
+        <w:ind w:left="4320" w:hanging="360"/>
+      </w:pPr>
+      <w:rPr>
+        <w:rFonts w:ascii="Wingdings" w:hAnsi="Wingdings" w:hint="default"/>
+      </w:rPr>
+    </w:lvl>
+    <w:lvl w:ilvl="6" w:tplc="0C0A0001" w:tentative="1">
+      <w:start w:val="1"/>
+      <w:numFmt w:val="bullet"/>
+      <w:lvlText w:val=""/>
+      <w:lvlJc w:val="left"/>
+      <w:pPr>
+        <w:ind w:left="5040" w:hanging="360"/>
+      </w:pPr>
+      <w:rPr>
+        <w:rFonts w:ascii="Symbol" w:hAnsi="Symbol" w:hint="default"/>
+      </w:rPr>
+    </w:lvl>
+    <w:lvl w:ilvl="7" w:tplc="0C0A0003" w:tentative="1">
+      <w:start w:val="1"/>
+      <w:numFmt w:val="bullet"/>
+      <w:lvlText w:val="o"/>
+      <w:lvlJc w:val="left"/>
+      <w:pPr>
+        <w:ind w:left="5760" w:hanging="360"/>
+      </w:pPr>
+      <w:rPr>
+        <w:rFonts w:ascii="Courier New" w:hAnsi="Courier New" w:cs="Courier New" w:hint="default"/>
+      </w:rPr>
+    </w:lvl>
+    <w:lvl w:ilvl="8" w:tplc="0C0A0005" w:tentative="1">
+      <w:start w:val="1"/>
+      <w:numFmt w:val="bullet"/>
+      <w:lvlText w:val=""/>
+      <w:lvlJc w:val="left"/>
+      <w:pPr>
+        <w:ind w:left="6480" w:hanging="360"/>
+      </w:pPr>
+      <w:rPr>
+        <w:rFonts w:ascii="Wingdings" w:hAnsi="Wingdings" w:hint="default"/>
+      </w:rPr>
+    </w:lvl>
+  </w:abstractNum>
+  <w:abstractNum w:abstractNumId="12" w15:restartNumberingAfterBreak="0">
+    <w:nsid w:val="6C816EF7"/>
+    <w:multiLevelType w:val="hybridMultilevel"/>
+    <w:tmpl w:val="87F44720"/>
+    <w:lvl w:ilvl="0" w:tplc="0C0A0001">
+      <w:start w:val="1"/>
+      <w:numFmt w:val="bullet"/>
+      <w:lvlText w:val=""/>
+      <w:lvlJc w:val="left"/>
+      <w:pPr>
+        <w:ind w:left="3600" w:hanging="360"/>
+      </w:pPr>
+      <w:rPr>
+        <w:rFonts w:ascii="Symbol" w:hAnsi="Symbol" w:hint="default"/>
+      </w:rPr>
+    </w:lvl>
+    <w:lvl w:ilvl="1" w:tplc="0C0A0003" w:tentative="1">
+      <w:start w:val="1"/>
+      <w:numFmt w:val="bullet"/>
+      <w:lvlText w:val="o"/>
+      <w:lvlJc w:val="left"/>
+      <w:pPr>
+        <w:ind w:left="4320" w:hanging="360"/>
+      </w:pPr>
+      <w:rPr>
+        <w:rFonts w:ascii="Courier New" w:hAnsi="Courier New" w:cs="Courier New" w:hint="default"/>
+      </w:rPr>
+    </w:lvl>
+    <w:lvl w:ilvl="2" w:tplc="0C0A0005" w:tentative="1">
+      <w:start w:val="1"/>
+      <w:numFmt w:val="bullet"/>
+      <w:lvlText w:val=""/>
+      <w:lvlJc w:val="left"/>
+      <w:pPr>
+        <w:ind w:left="5040" w:hanging="360"/>
+      </w:pPr>
+      <w:rPr>
+        <w:rFonts w:ascii="Wingdings" w:hAnsi="Wingdings" w:hint="default"/>
+      </w:rPr>
+    </w:lvl>
+    <w:lvl w:ilvl="3" w:tplc="0C0A0001" w:tentative="1">
+      <w:start w:val="1"/>
+      <w:numFmt w:val="bullet"/>
+      <w:lvlText w:val=""/>
+      <w:lvlJc w:val="left"/>
+      <w:pPr>
+        <w:ind w:left="5760" w:hanging="360"/>
+      </w:pPr>
+      <w:rPr>
+        <w:rFonts w:ascii="Symbol" w:hAnsi="Symbol" w:hint="default"/>
+      </w:rPr>
+    </w:lvl>
+    <w:lvl w:ilvl="4" w:tplc="0C0A0003" w:tentative="1">
+      <w:start w:val="1"/>
+      <w:numFmt w:val="bullet"/>
+      <w:lvlText w:val="o"/>
+      <w:lvlJc w:val="left"/>
+      <w:pPr>
+        <w:ind w:left="6480" w:hanging="360"/>
+      </w:pPr>
+      <w:rPr>
+        <w:rFonts w:ascii="Courier New" w:hAnsi="Courier New" w:cs="Courier New" w:hint="default"/>
+      </w:rPr>
+    </w:lvl>
+    <w:lvl w:ilvl="5" w:tplc="0C0A0005" w:tentative="1">
+      <w:start w:val="1"/>
+      <w:numFmt w:val="bullet"/>
+      <w:lvlText w:val=""/>
+      <w:lvlJc w:val="left"/>
+      <w:pPr>
+        <w:ind w:left="7200" w:hanging="360"/>
+      </w:pPr>
+      <w:rPr>
+        <w:rFonts w:ascii="Wingdings" w:hAnsi="Wingdings" w:hint="default"/>
+      </w:rPr>
+    </w:lvl>
+    <w:lvl w:ilvl="6" w:tplc="0C0A0001" w:tentative="1">
+      <w:start w:val="1"/>
+      <w:numFmt w:val="bullet"/>
+      <w:lvlText w:val=""/>
+      <w:lvlJc w:val="left"/>
+      <w:pPr>
+        <w:ind w:left="7920" w:hanging="360"/>
+      </w:pPr>
+      <w:rPr>
+        <w:rFonts w:ascii="Symbol" w:hAnsi="Symbol" w:hint="default"/>
+      </w:rPr>
+    </w:lvl>
+    <w:lvl w:ilvl="7" w:tplc="0C0A0003" w:tentative="1">
+      <w:start w:val="1"/>
+      <w:numFmt w:val="bullet"/>
+      <w:lvlText w:val="o"/>
+      <w:lvlJc w:val="left"/>
+      <w:pPr>
+        <w:ind w:left="8640" w:hanging="360"/>
+      </w:pPr>
+      <w:rPr>
+        <w:rFonts w:ascii="Courier New" w:hAnsi="Courier New" w:cs="Courier New" w:hint="default"/>
+      </w:rPr>
+    </w:lvl>
+    <w:lvl w:ilvl="8" w:tplc="0C0A0005" w:tentative="1">
+      <w:start w:val="1"/>
+      <w:numFmt w:val="bullet"/>
+      <w:lvlText w:val=""/>
+      <w:lvlJc w:val="left"/>
+      <w:pPr>
+        <w:ind w:left="9360" w:hanging="360"/>
+      </w:pPr>
+      <w:rPr>
+        <w:rFonts w:ascii="Wingdings" w:hAnsi="Wingdings" w:hint="default"/>
+      </w:rPr>
+    </w:lvl>
+  </w:abstractNum>
+  <w:abstractNum w:abstractNumId="13" w15:restartNumberingAfterBreak="0">
     <w:nsid w:val="728777C7"/>
     <w:multiLevelType w:val="hybridMultilevel"/>
     <w:tmpl w:val="9E383E42"/>
@@ -4874,7 +7826,120 @@
       </w:rPr>
     </w:lvl>
   </w:abstractNum>
-  <w:abstractNum w:abstractNumId="4" w15:restartNumberingAfterBreak="0">
+  <w:abstractNum w:abstractNumId="14" w15:restartNumberingAfterBreak="0">
+    <w:nsid w:val="73A00702"/>
+    <w:multiLevelType w:val="multilevel"/>
+    <w:tmpl w:val="F3DE3504"/>
+    <w:lvl w:ilvl="0">
+      <w:start w:val="1"/>
+      <w:numFmt w:val="decimal"/>
+      <w:lvlText w:val="%1."/>
+      <w:lvlJc w:val="left"/>
+      <w:pPr>
+        <w:tabs>
+          <w:tab w:val="num" w:pos="720"/>
+        </w:tabs>
+        <w:ind w:left="720" w:hanging="360"/>
+      </w:pPr>
+    </w:lvl>
+    <w:lvl w:ilvl="1" w:tentative="1">
+      <w:start w:val="1"/>
+      <w:numFmt w:val="decimal"/>
+      <w:lvlText w:val="%2."/>
+      <w:lvlJc w:val="left"/>
+      <w:pPr>
+        <w:tabs>
+          <w:tab w:val="num" w:pos="1440"/>
+        </w:tabs>
+        <w:ind w:left="1440" w:hanging="360"/>
+      </w:pPr>
+    </w:lvl>
+    <w:lvl w:ilvl="2" w:tentative="1">
+      <w:start w:val="1"/>
+      <w:numFmt w:val="decimal"/>
+      <w:lvlText w:val="%3."/>
+      <w:lvlJc w:val="left"/>
+      <w:pPr>
+        <w:tabs>
+          <w:tab w:val="num" w:pos="2160"/>
+        </w:tabs>
+        <w:ind w:left="2160" w:hanging="360"/>
+      </w:pPr>
+    </w:lvl>
+    <w:lvl w:ilvl="3" w:tentative="1">
+      <w:start w:val="1"/>
+      <w:numFmt w:val="decimal"/>
+      <w:lvlText w:val="%4."/>
+      <w:lvlJc w:val="left"/>
+      <w:pPr>
+        <w:tabs>
+          <w:tab w:val="num" w:pos="2880"/>
+        </w:tabs>
+        <w:ind w:left="2880" w:hanging="360"/>
+      </w:pPr>
+    </w:lvl>
+    <w:lvl w:ilvl="4" w:tentative="1">
+      <w:start w:val="1"/>
+      <w:numFmt w:val="decimal"/>
+      <w:lvlText w:val="%5."/>
+      <w:lvlJc w:val="left"/>
+      <w:pPr>
+        <w:tabs>
+          <w:tab w:val="num" w:pos="3600"/>
+        </w:tabs>
+        <w:ind w:left="3600" w:hanging="360"/>
+      </w:pPr>
+    </w:lvl>
+    <w:lvl w:ilvl="5" w:tentative="1">
+      <w:start w:val="1"/>
+      <w:numFmt w:val="decimal"/>
+      <w:lvlText w:val="%6."/>
+      <w:lvlJc w:val="left"/>
+      <w:pPr>
+        <w:tabs>
+          <w:tab w:val="num" w:pos="4320"/>
+        </w:tabs>
+        <w:ind w:left="4320" w:hanging="360"/>
+      </w:pPr>
+    </w:lvl>
+    <w:lvl w:ilvl="6" w:tentative="1">
+      <w:start w:val="1"/>
+      <w:numFmt w:val="decimal"/>
+      <w:lvlText w:val="%7."/>
+      <w:lvlJc w:val="left"/>
+      <w:pPr>
+        <w:tabs>
+          <w:tab w:val="num" w:pos="5040"/>
+        </w:tabs>
+        <w:ind w:left="5040" w:hanging="360"/>
+      </w:pPr>
+    </w:lvl>
+    <w:lvl w:ilvl="7" w:tentative="1">
+      <w:start w:val="1"/>
+      <w:numFmt w:val="decimal"/>
+      <w:lvlText w:val="%8."/>
+      <w:lvlJc w:val="left"/>
+      <w:pPr>
+        <w:tabs>
+          <w:tab w:val="num" w:pos="5760"/>
+        </w:tabs>
+        <w:ind w:left="5760" w:hanging="360"/>
+      </w:pPr>
+    </w:lvl>
+    <w:lvl w:ilvl="8" w:tentative="1">
+      <w:start w:val="1"/>
+      <w:numFmt w:val="decimal"/>
+      <w:lvlText w:val="%9."/>
+      <w:lvlJc w:val="left"/>
+      <w:pPr>
+        <w:tabs>
+          <w:tab w:val="num" w:pos="6480"/>
+        </w:tabs>
+        <w:ind w:left="6480" w:hanging="360"/>
+      </w:pPr>
+    </w:lvl>
+  </w:abstractNum>
+  <w:abstractNum w:abstractNumId="15" w15:restartNumberingAfterBreak="0">
     <w:nsid w:val="7B182B8B"/>
     <w:multiLevelType w:val="hybridMultilevel"/>
     <w:tmpl w:val="412EFB92"/>
@@ -4987,20 +8052,169 @@
       </w:rPr>
     </w:lvl>
   </w:abstractNum>
+  <w:abstractNum w:abstractNumId="16" w15:restartNumberingAfterBreak="0">
+    <w:nsid w:val="7FB64D1A"/>
+    <w:multiLevelType w:val="hybridMultilevel"/>
+    <w:tmpl w:val="373423E4"/>
+    <w:lvl w:ilvl="0" w:tplc="0C0A0001">
+      <w:start w:val="1"/>
+      <w:numFmt w:val="bullet"/>
+      <w:lvlText w:val=""/>
+      <w:lvlJc w:val="left"/>
+      <w:pPr>
+        <w:ind w:left="3600" w:hanging="360"/>
+      </w:pPr>
+      <w:rPr>
+        <w:rFonts w:ascii="Symbol" w:hAnsi="Symbol" w:hint="default"/>
+      </w:rPr>
+    </w:lvl>
+    <w:lvl w:ilvl="1" w:tplc="0C0A0003" w:tentative="1">
+      <w:start w:val="1"/>
+      <w:numFmt w:val="bullet"/>
+      <w:lvlText w:val="o"/>
+      <w:lvlJc w:val="left"/>
+      <w:pPr>
+        <w:ind w:left="4320" w:hanging="360"/>
+      </w:pPr>
+      <w:rPr>
+        <w:rFonts w:ascii="Courier New" w:hAnsi="Courier New" w:cs="Courier New" w:hint="default"/>
+      </w:rPr>
+    </w:lvl>
+    <w:lvl w:ilvl="2" w:tplc="0C0A0005" w:tentative="1">
+      <w:start w:val="1"/>
+      <w:numFmt w:val="bullet"/>
+      <w:lvlText w:val=""/>
+      <w:lvlJc w:val="left"/>
+      <w:pPr>
+        <w:ind w:left="5040" w:hanging="360"/>
+      </w:pPr>
+      <w:rPr>
+        <w:rFonts w:ascii="Wingdings" w:hAnsi="Wingdings" w:hint="default"/>
+      </w:rPr>
+    </w:lvl>
+    <w:lvl w:ilvl="3" w:tplc="0C0A0001" w:tentative="1">
+      <w:start w:val="1"/>
+      <w:numFmt w:val="bullet"/>
+      <w:lvlText w:val=""/>
+      <w:lvlJc w:val="left"/>
+      <w:pPr>
+        <w:ind w:left="5760" w:hanging="360"/>
+      </w:pPr>
+      <w:rPr>
+        <w:rFonts w:ascii="Symbol" w:hAnsi="Symbol" w:hint="default"/>
+      </w:rPr>
+    </w:lvl>
+    <w:lvl w:ilvl="4" w:tplc="0C0A0003" w:tentative="1">
+      <w:start w:val="1"/>
+      <w:numFmt w:val="bullet"/>
+      <w:lvlText w:val="o"/>
+      <w:lvlJc w:val="left"/>
+      <w:pPr>
+        <w:ind w:left="6480" w:hanging="360"/>
+      </w:pPr>
+      <w:rPr>
+        <w:rFonts w:ascii="Courier New" w:hAnsi="Courier New" w:cs="Courier New" w:hint="default"/>
+      </w:rPr>
+    </w:lvl>
+    <w:lvl w:ilvl="5" w:tplc="0C0A0005" w:tentative="1">
+      <w:start w:val="1"/>
+      <w:numFmt w:val="bullet"/>
+      <w:lvlText w:val=""/>
+      <w:lvlJc w:val="left"/>
+      <w:pPr>
+        <w:ind w:left="7200" w:hanging="360"/>
+      </w:pPr>
+      <w:rPr>
+        <w:rFonts w:ascii="Wingdings" w:hAnsi="Wingdings" w:hint="default"/>
+      </w:rPr>
+    </w:lvl>
+    <w:lvl w:ilvl="6" w:tplc="0C0A0001" w:tentative="1">
+      <w:start w:val="1"/>
+      <w:numFmt w:val="bullet"/>
+      <w:lvlText w:val=""/>
+      <w:lvlJc w:val="left"/>
+      <w:pPr>
+        <w:ind w:left="7920" w:hanging="360"/>
+      </w:pPr>
+      <w:rPr>
+        <w:rFonts w:ascii="Symbol" w:hAnsi="Symbol" w:hint="default"/>
+      </w:rPr>
+    </w:lvl>
+    <w:lvl w:ilvl="7" w:tplc="0C0A0003" w:tentative="1">
+      <w:start w:val="1"/>
+      <w:numFmt w:val="bullet"/>
+      <w:lvlText w:val="o"/>
+      <w:lvlJc w:val="left"/>
+      <w:pPr>
+        <w:ind w:left="8640" w:hanging="360"/>
+      </w:pPr>
+      <w:rPr>
+        <w:rFonts w:ascii="Courier New" w:hAnsi="Courier New" w:cs="Courier New" w:hint="default"/>
+      </w:rPr>
+    </w:lvl>
+    <w:lvl w:ilvl="8" w:tplc="0C0A0005" w:tentative="1">
+      <w:start w:val="1"/>
+      <w:numFmt w:val="bullet"/>
+      <w:lvlText w:val=""/>
+      <w:lvlJc w:val="left"/>
+      <w:pPr>
+        <w:ind w:left="9360" w:hanging="360"/>
+      </w:pPr>
+      <w:rPr>
+        <w:rFonts w:ascii="Wingdings" w:hAnsi="Wingdings" w:hint="default"/>
+      </w:rPr>
+    </w:lvl>
+  </w:abstractNum>
   <w:num w:numId="1" w16cid:durableId="787511933">
+    <w:abstractNumId w:val="13"/>
+  </w:num>
+  <w:num w:numId="2" w16cid:durableId="1654676131">
+    <w:abstractNumId w:val="15"/>
+  </w:num>
+  <w:num w:numId="3" w16cid:durableId="1386180931">
+    <w:abstractNumId w:val="9"/>
+  </w:num>
+  <w:num w:numId="4" w16cid:durableId="725228874">
+    <w:abstractNumId w:val="6"/>
+  </w:num>
+  <w:num w:numId="5" w16cid:durableId="473252785">
+    <w:abstractNumId w:val="1"/>
+  </w:num>
+  <w:num w:numId="6" w16cid:durableId="297495012">
+    <w:abstractNumId w:val="14"/>
+  </w:num>
+  <w:num w:numId="7" w16cid:durableId="1317800268">
+    <w:abstractNumId w:val="7"/>
+  </w:num>
+  <w:num w:numId="8" w16cid:durableId="352414001">
+    <w:abstractNumId w:val="5"/>
+  </w:num>
+  <w:num w:numId="9" w16cid:durableId="463038703">
+    <w:abstractNumId w:val="10"/>
+  </w:num>
+  <w:num w:numId="10" w16cid:durableId="1192963156">
+    <w:abstractNumId w:val="4"/>
+  </w:num>
+  <w:num w:numId="11" w16cid:durableId="1770199486">
     <w:abstractNumId w:val="3"/>
   </w:num>
-  <w:num w:numId="2" w16cid:durableId="1654676131">
-    <w:abstractNumId w:val="4"/>
-  </w:num>
-  <w:num w:numId="3" w16cid:durableId="1386180931">
+  <w:num w:numId="12" w16cid:durableId="1670332133">
     <w:abstractNumId w:val="2"/>
   </w:num>
-  <w:num w:numId="4" w16cid:durableId="725228874">
-    <w:abstractNumId w:val="1"/>
+  <w:num w:numId="13" w16cid:durableId="605306682">
+    <w:abstractNumId w:val="11"/>
   </w:num>
-  <w:num w:numId="5" w16cid:durableId="473252785">
+  <w:num w:numId="14" w16cid:durableId="1471705335">
+    <w:abstractNumId w:val="16"/>
+  </w:num>
+  <w:num w:numId="15" w16cid:durableId="1724020789">
+    <w:abstractNumId w:val="8"/>
+  </w:num>
+  <w:num w:numId="16" w16cid:durableId="1752772714">
     <w:abstractNumId w:val="0"/>
+  </w:num>
+  <w:num w:numId="17" w16cid:durableId="468281086">
+    <w:abstractNumId w:val="12"/>
   </w:num>
 </w:numbering>
 </file>
@@ -6009,6 +9223,19 @@
       <w14:ligatures w14:val="none"/>
     </w:rPr>
   </w:style>
+  <w:style w:type="paragraph" w:styleId="NormalWeb">
+    <w:name w:val="Normal (Web)"/>
+    <w:basedOn w:val="Normal"/>
+    <w:uiPriority w:val="99"/>
+    <w:semiHidden/>
+    <w:unhideWhenUsed/>
+    <w:rsid w:val="00E67CEA"/>
+    <w:rPr>
+      <w:rFonts w:ascii="Times New Roman" w:hAnsi="Times New Roman" w:cs="Times New Roman"/>
+      <w:sz w:val="24"/>
+      <w:szCs w:val="24"/>
+    </w:rPr>
+  </w:style>
 </w:styles>
 </file>
 

</xml_diff>

<commit_message>
Añadido diagramas de concurrencia y distribuida
</commit_message>
<xml_diff>
--- a/Memoria.docx
+++ b/Memoria.docx
@@ -668,7 +668,7 @@
           <w:r>
             <w:fldChar w:fldCharType="separate"/>
           </w:r>
-          <w:hyperlink w:anchor="_Toc186134879" w:history="1">
+          <w:hyperlink w:anchor="_Toc186377719" w:history="1">
             <w:r>
               <w:rPr>
                 <w:rStyle w:val="Hipervnculo"/>
@@ -695,7 +695,7 @@
                 <w:noProof/>
                 <w:webHidden/>
               </w:rPr>
-              <w:instrText xml:space="preserve"> PAGEREF _Toc186134879 \h </w:instrText>
+              <w:instrText xml:space="preserve"> PAGEREF _Toc186377719 \h </w:instrText>
             </w:r>
             <w:r>
               <w:rPr>
@@ -740,7 +740,7 @@
               <w:lang w:eastAsia="es-ES"/>
             </w:rPr>
           </w:pPr>
-          <w:hyperlink w:anchor="_Toc186134880" w:history="1">
+          <w:hyperlink w:anchor="_Toc186377720" w:history="1">
             <w:r>
               <w:rPr>
                 <w:rStyle w:val="Hipervnculo"/>
@@ -767,7 +767,7 @@
                 <w:noProof/>
                 <w:webHidden/>
               </w:rPr>
-              <w:instrText xml:space="preserve"> PAGEREF _Toc186134880 \h </w:instrText>
+              <w:instrText xml:space="preserve"> PAGEREF _Toc186377720 \h </w:instrText>
             </w:r>
             <w:r>
               <w:rPr>
@@ -812,7 +812,7 @@
               <w:lang w:eastAsia="es-ES"/>
             </w:rPr>
           </w:pPr>
-          <w:hyperlink w:anchor="_Toc186134881" w:history="1">
+          <w:hyperlink w:anchor="_Toc186377721" w:history="1">
             <w:r>
               <w:rPr>
                 <w:rStyle w:val="Hipervnculo"/>
@@ -839,7 +839,7 @@
                 <w:noProof/>
                 <w:webHidden/>
               </w:rPr>
-              <w:instrText xml:space="preserve"> PAGEREF _Toc186134881 \h </w:instrText>
+              <w:instrText xml:space="preserve"> PAGEREF _Toc186377721 \h </w:instrText>
             </w:r>
             <w:r>
               <w:rPr>
@@ -884,7 +884,7 @@
               <w:lang w:eastAsia="es-ES"/>
             </w:rPr>
           </w:pPr>
-          <w:hyperlink w:anchor="_Toc186134882" w:history="1">
+          <w:hyperlink w:anchor="_Toc186377722" w:history="1">
             <w:r>
               <w:rPr>
                 <w:rStyle w:val="Hipervnculo"/>
@@ -911,7 +911,7 @@
                 <w:noProof/>
                 <w:webHidden/>
               </w:rPr>
-              <w:instrText xml:space="preserve"> PAGEREF _Toc186134882 \h </w:instrText>
+              <w:instrText xml:space="preserve"> PAGEREF _Toc186377722 \h </w:instrText>
             </w:r>
             <w:r>
               <w:rPr>
@@ -956,7 +956,7 @@
               <w:lang w:eastAsia="es-ES"/>
             </w:rPr>
           </w:pPr>
-          <w:hyperlink w:anchor="_Toc186134883" w:history="1">
+          <w:hyperlink w:anchor="_Toc186377723" w:history="1">
             <w:r>
               <w:rPr>
                 <w:rStyle w:val="Hipervnculo"/>
@@ -983,7 +983,7 @@
                 <w:noProof/>
                 <w:webHidden/>
               </w:rPr>
-              <w:instrText xml:space="preserve"> PAGEREF _Toc186134883 \h </w:instrText>
+              <w:instrText xml:space="preserve"> PAGEREF _Toc186377723 \h </w:instrText>
             </w:r>
             <w:r>
               <w:rPr>
@@ -1028,7 +1028,7 @@
               <w:lang w:eastAsia="es-ES"/>
             </w:rPr>
           </w:pPr>
-          <w:hyperlink w:anchor="_Toc186134884" w:history="1">
+          <w:hyperlink w:anchor="_Toc186377724" w:history="1">
             <w:r>
               <w:rPr>
                 <w:rStyle w:val="Hipervnculo"/>
@@ -1055,7 +1055,7 @@
                 <w:noProof/>
                 <w:webHidden/>
               </w:rPr>
-              <w:instrText xml:space="preserve"> PAGEREF _Toc186134884 \h </w:instrText>
+              <w:instrText xml:space="preserve"> PAGEREF _Toc186377724 \h </w:instrText>
             </w:r>
             <w:r>
               <w:rPr>
@@ -1100,7 +1100,7 @@
               <w:lang w:eastAsia="es-ES"/>
             </w:rPr>
           </w:pPr>
-          <w:hyperlink w:anchor="_Toc186134885" w:history="1">
+          <w:hyperlink w:anchor="_Toc186377725" w:history="1">
             <w:r>
               <w:rPr>
                 <w:rStyle w:val="Hipervnculo"/>
@@ -1127,7 +1127,7 @@
                 <w:noProof/>
                 <w:webHidden/>
               </w:rPr>
-              <w:instrText xml:space="preserve"> PAGEREF _Toc186134885 \h </w:instrText>
+              <w:instrText xml:space="preserve"> PAGEREF _Toc186377725 \h </w:instrText>
             </w:r>
             <w:r>
               <w:rPr>
@@ -1172,7 +1172,7 @@
               <w:lang w:eastAsia="es-ES"/>
             </w:rPr>
           </w:pPr>
-          <w:hyperlink w:anchor="_Toc186134886" w:history="1">
+          <w:hyperlink w:anchor="_Toc186377726" w:history="1">
             <w:r>
               <w:rPr>
                 <w:rStyle w:val="Hipervnculo"/>
@@ -1199,7 +1199,7 @@
                 <w:noProof/>
                 <w:webHidden/>
               </w:rPr>
-              <w:instrText xml:space="preserve"> PAGEREF _Toc186134886 \h </w:instrText>
+              <w:instrText xml:space="preserve"> PAGEREF _Toc186377726 \h </w:instrText>
             </w:r>
             <w:r>
               <w:rPr>
@@ -1244,7 +1244,7 @@
               <w:lang w:eastAsia="es-ES"/>
             </w:rPr>
           </w:pPr>
-          <w:hyperlink w:anchor="_Toc186134887" w:history="1">
+          <w:hyperlink w:anchor="_Toc186377727" w:history="1">
             <w:r>
               <w:rPr>
                 <w:rStyle w:val="Hipervnculo"/>
@@ -1271,7 +1271,7 @@
                 <w:noProof/>
                 <w:webHidden/>
               </w:rPr>
-              <w:instrText xml:space="preserve"> PAGEREF _Toc186134887 \h </w:instrText>
+              <w:instrText xml:space="preserve"> PAGEREF _Toc186377727 \h </w:instrText>
             </w:r>
             <w:r>
               <w:rPr>
@@ -1316,7 +1316,7 @@
               <w:lang w:eastAsia="es-ES"/>
             </w:rPr>
           </w:pPr>
-          <w:hyperlink w:anchor="_Toc186134888" w:history="1">
+          <w:hyperlink w:anchor="_Toc186377728" w:history="1">
             <w:r>
               <w:rPr>
                 <w:rStyle w:val="Hipervnculo"/>
@@ -1343,7 +1343,7 @@
                 <w:noProof/>
                 <w:webHidden/>
               </w:rPr>
-              <w:instrText xml:space="preserve"> PAGEREF _Toc186134888 \h </w:instrText>
+              <w:instrText xml:space="preserve"> PAGEREF _Toc186377728 \h </w:instrText>
             </w:r>
             <w:r>
               <w:rPr>
@@ -1388,7 +1388,7 @@
               <w:lang w:eastAsia="es-ES"/>
             </w:rPr>
           </w:pPr>
-          <w:hyperlink w:anchor="_Toc186134889" w:history="1">
+          <w:hyperlink w:anchor="_Toc186377729" w:history="1">
             <w:r>
               <w:rPr>
                 <w:rStyle w:val="Hipervnculo"/>
@@ -1415,7 +1415,7 @@
                 <w:noProof/>
                 <w:webHidden/>
               </w:rPr>
-              <w:instrText xml:space="preserve"> PAGEREF _Toc186134889 \h </w:instrText>
+              <w:instrText xml:space="preserve"> PAGEREF _Toc186377729 \h </w:instrText>
             </w:r>
             <w:r>
               <w:rPr>
@@ -1460,7 +1460,7 @@
               <w:lang w:eastAsia="es-ES"/>
             </w:rPr>
           </w:pPr>
-          <w:hyperlink w:anchor="_Toc186134890" w:history="1">
+          <w:hyperlink w:anchor="_Toc186377730" w:history="1">
             <w:r>
               <w:rPr>
                 <w:rStyle w:val="Hipervnculo"/>
@@ -1487,7 +1487,7 @@
                 <w:noProof/>
                 <w:webHidden/>
               </w:rPr>
-              <w:instrText xml:space="preserve"> PAGEREF _Toc186134890 \h </w:instrText>
+              <w:instrText xml:space="preserve"> PAGEREF _Toc186377730 \h </w:instrText>
             </w:r>
             <w:r>
               <w:rPr>
@@ -1532,7 +1532,7 @@
               <w:lang w:eastAsia="es-ES"/>
             </w:rPr>
           </w:pPr>
-          <w:hyperlink w:anchor="_Toc186134891" w:history="1">
+          <w:hyperlink w:anchor="_Toc186377731" w:history="1">
             <w:r>
               <w:rPr>
                 <w:rStyle w:val="Hipervnculo"/>
@@ -1559,7 +1559,7 @@
                 <w:noProof/>
                 <w:webHidden/>
               </w:rPr>
-              <w:instrText xml:space="preserve"> PAGEREF _Toc186134891 \h </w:instrText>
+              <w:instrText xml:space="preserve"> PAGEREF _Toc186377731 \h </w:instrText>
             </w:r>
             <w:r>
               <w:rPr>
@@ -1604,7 +1604,7 @@
               <w:lang w:eastAsia="es-ES"/>
             </w:rPr>
           </w:pPr>
-          <w:hyperlink w:anchor="_Toc186134892" w:history="1">
+          <w:hyperlink w:anchor="_Toc186377732" w:history="1">
             <w:r>
               <w:rPr>
                 <w:rStyle w:val="Hipervnculo"/>
@@ -1631,7 +1631,7 @@
                 <w:noProof/>
                 <w:webHidden/>
               </w:rPr>
-              <w:instrText xml:space="preserve"> PAGEREF _Toc186134892 \h </w:instrText>
+              <w:instrText xml:space="preserve"> PAGEREF _Toc186377732 \h </w:instrText>
             </w:r>
             <w:r>
               <w:rPr>
@@ -1676,7 +1676,7 @@
               <w:lang w:eastAsia="es-ES"/>
             </w:rPr>
           </w:pPr>
-          <w:hyperlink w:anchor="_Toc186134893" w:history="1">
+          <w:hyperlink w:anchor="_Toc186377733" w:history="1">
             <w:r>
               <w:rPr>
                 <w:rStyle w:val="Hipervnculo"/>
@@ -1703,7 +1703,7 @@
                 <w:noProof/>
                 <w:webHidden/>
               </w:rPr>
-              <w:instrText xml:space="preserve"> PAGEREF _Toc186134893 \h </w:instrText>
+              <w:instrText xml:space="preserve"> PAGEREF _Toc186377733 \h </w:instrText>
             </w:r>
             <w:r>
               <w:rPr>
@@ -1748,7 +1748,7 @@
               <w:lang w:eastAsia="es-ES"/>
             </w:rPr>
           </w:pPr>
-          <w:hyperlink w:anchor="_Toc186134894" w:history="1">
+          <w:hyperlink w:anchor="_Toc186377734" w:history="1">
             <w:r>
               <w:rPr>
                 <w:rStyle w:val="Hipervnculo"/>
@@ -1775,7 +1775,7 @@
                 <w:noProof/>
                 <w:webHidden/>
               </w:rPr>
-              <w:instrText xml:space="preserve"> PAGEREF _Toc186134894 \h </w:instrText>
+              <w:instrText xml:space="preserve"> PAGEREF _Toc186377734 \h </w:instrText>
             </w:r>
             <w:r>
               <w:rPr>
@@ -1820,7 +1820,7 @@
               <w:lang w:eastAsia="es-ES"/>
             </w:rPr>
           </w:pPr>
-          <w:hyperlink w:anchor="_Toc186134895" w:history="1">
+          <w:hyperlink w:anchor="_Toc186377735" w:history="1">
             <w:r>
               <w:rPr>
                 <w:rStyle w:val="Hipervnculo"/>
@@ -1847,7 +1847,7 @@
                 <w:noProof/>
                 <w:webHidden/>
               </w:rPr>
-              <w:instrText xml:space="preserve"> PAGEREF _Toc186134895 \h </w:instrText>
+              <w:instrText xml:space="preserve"> PAGEREF _Toc186377735 \h </w:instrText>
             </w:r>
             <w:r>
               <w:rPr>
@@ -1892,7 +1892,7 @@
               <w:lang w:eastAsia="es-ES"/>
             </w:rPr>
           </w:pPr>
-          <w:hyperlink w:anchor="_Toc186134896" w:history="1">
+          <w:hyperlink w:anchor="_Toc186377736" w:history="1">
             <w:r>
               <w:rPr>
                 <w:rStyle w:val="Hipervnculo"/>
@@ -1919,7 +1919,7 @@
                 <w:noProof/>
                 <w:webHidden/>
               </w:rPr>
-              <w:instrText xml:space="preserve"> PAGEREF _Toc186134896 \h </w:instrText>
+              <w:instrText xml:space="preserve"> PAGEREF _Toc186377736 \h </w:instrText>
             </w:r>
             <w:r>
               <w:rPr>
@@ -1964,7 +1964,7 @@
               <w:lang w:eastAsia="es-ES"/>
             </w:rPr>
           </w:pPr>
-          <w:hyperlink w:anchor="_Toc186134897" w:history="1">
+          <w:hyperlink w:anchor="_Toc186377737" w:history="1">
             <w:r>
               <w:rPr>
                 <w:rStyle w:val="Hipervnculo"/>
@@ -1991,7 +1991,7 @@
                 <w:noProof/>
                 <w:webHidden/>
               </w:rPr>
-              <w:instrText xml:space="preserve"> PAGEREF _Toc186134897 \h </w:instrText>
+              <w:instrText xml:space="preserve"> PAGEREF _Toc186377737 \h </w:instrText>
             </w:r>
             <w:r>
               <w:rPr>
@@ -2036,7 +2036,7 @@
               <w:lang w:eastAsia="es-ES"/>
             </w:rPr>
           </w:pPr>
-          <w:hyperlink w:anchor="_Toc186134898" w:history="1">
+          <w:hyperlink w:anchor="_Toc186377738" w:history="1">
             <w:r>
               <w:rPr>
                 <w:rStyle w:val="Hipervnculo"/>
@@ -2063,7 +2063,7 @@
                 <w:noProof/>
                 <w:webHidden/>
               </w:rPr>
-              <w:instrText xml:space="preserve"> PAGEREF _Toc186134898 \h </w:instrText>
+              <w:instrText xml:space="preserve"> PAGEREF _Toc186377738 \h </w:instrText>
             </w:r>
             <w:r>
               <w:rPr>
@@ -2108,7 +2108,7 @@
               <w:lang w:eastAsia="es-ES"/>
             </w:rPr>
           </w:pPr>
-          <w:hyperlink w:anchor="_Toc186134899" w:history="1">
+          <w:hyperlink w:anchor="_Toc186377739" w:history="1">
             <w:r>
               <w:rPr>
                 <w:rStyle w:val="Hipervnculo"/>
@@ -2135,7 +2135,7 @@
                 <w:noProof/>
                 <w:webHidden/>
               </w:rPr>
-              <w:instrText xml:space="preserve"> PAGEREF _Toc186134899 \h </w:instrText>
+              <w:instrText xml:space="preserve"> PAGEREF _Toc186377739 \h </w:instrText>
             </w:r>
             <w:r>
               <w:rPr>
@@ -2180,7 +2180,7 @@
               <w:lang w:eastAsia="es-ES"/>
             </w:rPr>
           </w:pPr>
-          <w:hyperlink w:anchor="_Toc186134900" w:history="1">
+          <w:hyperlink w:anchor="_Toc186377740" w:history="1">
             <w:r>
               <w:rPr>
                 <w:rStyle w:val="Hipervnculo"/>
@@ -2207,7 +2207,7 @@
                 <w:noProof/>
                 <w:webHidden/>
               </w:rPr>
-              <w:instrText xml:space="preserve"> PAGEREF _Toc186134900 \h </w:instrText>
+              <w:instrText xml:space="preserve"> PAGEREF _Toc186377740 \h </w:instrText>
             </w:r>
             <w:r>
               <w:rPr>
@@ -2252,7 +2252,7 @@
               <w:lang w:eastAsia="es-ES"/>
             </w:rPr>
           </w:pPr>
-          <w:hyperlink w:anchor="_Toc186134901" w:history="1">
+          <w:hyperlink w:anchor="_Toc186377741" w:history="1">
             <w:r>
               <w:rPr>
                 <w:rStyle w:val="Hipervnculo"/>
@@ -2279,7 +2279,7 @@
                 <w:noProof/>
                 <w:webHidden/>
               </w:rPr>
-              <w:instrText xml:space="preserve"> PAGEREF _Toc186134901 \h </w:instrText>
+              <w:instrText xml:space="preserve"> PAGEREF _Toc186377741 \h </w:instrText>
             </w:r>
             <w:r>
               <w:rPr>
@@ -2324,13 +2324,13 @@
               <w:lang w:eastAsia="es-ES"/>
             </w:rPr>
           </w:pPr>
-          <w:hyperlink w:anchor="_Toc186134902" w:history="1">
+          <w:hyperlink w:anchor="_Toc186377742" w:history="1">
             <w:r>
               <w:rPr>
                 <w:rStyle w:val="Hipervnculo"/>
                 <w:noProof/>
               </w:rPr>
-              <w:t>Clases</w:t>
+              <w:t>Clases de concurrencia</w:t>
             </w:r>
             <w:r>
               <w:rPr>
@@ -2351,7 +2351,7 @@
                 <w:noProof/>
                 <w:webHidden/>
               </w:rPr>
-              <w:instrText xml:space="preserve"> PAGEREF _Toc186134902 \h </w:instrText>
+              <w:instrText xml:space="preserve"> PAGEREF _Toc186377742 \h </w:instrText>
             </w:r>
             <w:r>
               <w:rPr>
@@ -2396,12 +2396,84 @@
               <w:lang w:eastAsia="es-ES"/>
             </w:rPr>
           </w:pPr>
-          <w:hyperlink w:anchor="_Toc186134903" w:history="1">
+          <w:hyperlink w:anchor="_Toc186377743" w:history="1">
             <w:r>
               <w:rPr>
                 <w:rStyle w:val="Hipervnculo"/>
                 <w:noProof/>
               </w:rPr>
+              <w:t>Clases de distribuida</w:t>
+            </w:r>
+            <w:r>
+              <w:rPr>
+                <w:noProof/>
+                <w:webHidden/>
+              </w:rPr>
+              <w:tab/>
+            </w:r>
+            <w:r>
+              <w:rPr>
+                <w:noProof/>
+                <w:webHidden/>
+              </w:rPr>
+              <w:fldChar w:fldCharType="begin"/>
+            </w:r>
+            <w:r>
+              <w:rPr>
+                <w:noProof/>
+                <w:webHidden/>
+              </w:rPr>
+              <w:instrText xml:space="preserve"> PAGEREF _Toc186377743 \h </w:instrText>
+            </w:r>
+            <w:r>
+              <w:rPr>
+                <w:noProof/>
+                <w:webHidden/>
+              </w:rPr>
+            </w:r>
+            <w:r>
+              <w:rPr>
+                <w:noProof/>
+                <w:webHidden/>
+              </w:rPr>
+              <w:fldChar w:fldCharType="separate"/>
+            </w:r>
+            <w:r>
+              <w:rPr>
+                <w:noProof/>
+                <w:webHidden/>
+              </w:rPr>
+              <w:t>26</w:t>
+            </w:r>
+            <w:r>
+              <w:rPr>
+                <w:noProof/>
+                <w:webHidden/>
+              </w:rPr>
+              <w:fldChar w:fldCharType="end"/>
+            </w:r>
+          </w:hyperlink>
+        </w:p>
+        <w:p>
+          <w:pPr>
+            <w:pStyle w:val="TDC2"/>
+            <w:tabs>
+              <w:tab w:val="right" w:leader="dot" w:pos="8494"/>
+            </w:tabs>
+            <w:rPr>
+              <w:rFonts w:eastAsiaTheme="minorEastAsia"/>
+              <w:noProof/>
+              <w:sz w:val="24"/>
+              <w:szCs w:val="24"/>
+              <w:lang w:eastAsia="es-ES"/>
+            </w:rPr>
+          </w:pPr>
+          <w:hyperlink w:anchor="_Toc186377744" w:history="1">
+            <w:r>
+              <w:rPr>
+                <w:rStyle w:val="Hipervnculo"/>
+                <w:noProof/>
+              </w:rPr>
               <w:t>Uso de Java</w:t>
             </w:r>
             <w:r>
@@ -2423,7 +2495,7 @@
                 <w:noProof/>
                 <w:webHidden/>
               </w:rPr>
-              <w:instrText xml:space="preserve"> PAGEREF _Toc186134903 \h </w:instrText>
+              <w:instrText xml:space="preserve"> PAGEREF _Toc186377744 \h </w:instrText>
             </w:r>
             <w:r>
               <w:rPr>
@@ -2443,7 +2515,7 @@
                 <w:noProof/>
                 <w:webHidden/>
               </w:rPr>
-              <w:t>25</w:t>
+              <w:t>27</w:t>
             </w:r>
             <w:r>
               <w:rPr>
@@ -2474,7 +2546,7 @@
       <w:pPr>
         <w:pStyle w:val="Ttulo1"/>
       </w:pPr>
-      <w:bookmarkStart w:id="0" w:name="_Toc186134879"/>
+      <w:bookmarkStart w:id="0" w:name="_Toc186377719"/>
       <w:r>
         <w:lastRenderedPageBreak/>
         <w:t>Enunciado y Requisitos</w:t>
@@ -2486,7 +2558,7 @@
       <w:pPr>
         <w:pStyle w:val="Ttulo2"/>
       </w:pPr>
-      <w:bookmarkStart w:id="1" w:name="_Toc186134880"/>
+      <w:bookmarkStart w:id="1" w:name="_Toc186377720"/>
       <w:r>
         <w:t>Introducción</w:t>
       </w:r>
@@ -2546,7 +2618,7 @@
           <w:rFonts w:eastAsiaTheme="minorHAnsi"/>
         </w:rPr>
       </w:pPr>
-      <w:bookmarkStart w:id="2" w:name="_Toc186134881"/>
+      <w:bookmarkStart w:id="2" w:name="_Toc186377721"/>
       <w:r>
         <w:rPr>
           <w:rFonts w:eastAsiaTheme="minorHAnsi"/>
@@ -2587,7 +2659,7 @@
       <w:pPr>
         <w:pStyle w:val="Ttulo2"/>
       </w:pPr>
-      <w:bookmarkStart w:id="3" w:name="_Toc186134882"/>
+      <w:bookmarkStart w:id="3" w:name="_Toc186377722"/>
       <w:r>
         <w:t>Objetivos</w:t>
       </w:r>
@@ -2703,7 +2775,7 @@
       <w:pPr>
         <w:pStyle w:val="Ttulo2"/>
       </w:pPr>
-      <w:bookmarkStart w:id="4" w:name="_Toc186134883"/>
+      <w:bookmarkStart w:id="4" w:name="_Toc186377723"/>
       <w:r>
         <w:lastRenderedPageBreak/>
         <w:t>Características principales</w:t>
@@ -2822,7 +2894,7 @@
       <w:pPr>
         <w:pStyle w:val="Ttulo2"/>
       </w:pPr>
-      <w:bookmarkStart w:id="5" w:name="_Toc186134884"/>
+      <w:bookmarkStart w:id="5" w:name="_Toc186377724"/>
       <w:r>
         <w:t>Requisitos funcionales y técnicos</w:t>
       </w:r>
@@ -3115,7 +3187,7 @@
       <w:pPr>
         <w:pStyle w:val="Ttulo2"/>
       </w:pPr>
-      <w:bookmarkStart w:id="6" w:name="_Toc186134885"/>
+      <w:bookmarkStart w:id="6" w:name="_Toc186377725"/>
       <w:r>
         <w:t>Innovaciones</w:t>
       </w:r>
@@ -3191,7 +3263,7 @@
       <w:pPr>
         <w:pStyle w:val="Ttulo1"/>
       </w:pPr>
-      <w:bookmarkStart w:id="7" w:name="_Toc186134886"/>
+      <w:bookmarkStart w:id="7" w:name="_Toc186377726"/>
       <w:r>
         <w:lastRenderedPageBreak/>
         <w:t>Manual de usuario</w:t>
@@ -3209,7 +3281,7 @@
       <w:pPr>
         <w:pStyle w:val="Ttulo2"/>
       </w:pPr>
-      <w:bookmarkStart w:id="8" w:name="_Toc186134887"/>
+      <w:bookmarkStart w:id="8" w:name="_Toc186377727"/>
       <w:r>
         <w:t>Concurrencia</w:t>
       </w:r>
@@ -3269,27 +3341,14 @@
       <w:r>
         <w:t xml:space="preserve">Figura </w:t>
       </w:r>
-      <w:r>
-        <w:fldChar w:fldCharType="begin"/>
-      </w:r>
-      <w:r>
-        <w:instrText xml:space="preserve"> SEQ Figura \* ARABIC </w:instrText>
-      </w:r>
-      <w:r>
-        <w:fldChar w:fldCharType="separate"/>
-      </w:r>
-      <w:r>
-        <w:rPr>
-          <w:noProof/>
-        </w:rPr>
-        <w:t>1</w:t>
-      </w:r>
-      <w:r>
-        <w:rPr>
-          <w:noProof/>
-        </w:rPr>
-        <w:fldChar w:fldCharType="end"/>
-      </w:r>
+      <w:fldSimple w:instr=" SEQ Figura \* ARABIC ">
+        <w:r>
+          <w:rPr>
+            <w:noProof/>
+          </w:rPr>
+          <w:t>1</w:t>
+        </w:r>
+      </w:fldSimple>
       <w:r>
         <w:t>. Interfaz concurrente</w:t>
       </w:r>
@@ -3480,7 +3539,7 @@
       <w:pPr>
         <w:pStyle w:val="Ttulo2"/>
       </w:pPr>
-      <w:bookmarkStart w:id="9" w:name="_Toc186134888"/>
+      <w:bookmarkStart w:id="9" w:name="_Toc186377728"/>
       <w:r>
         <w:lastRenderedPageBreak/>
         <w:t>Distribuida</w:t>
@@ -3670,7 +3729,7 @@
       <w:pPr>
         <w:pStyle w:val="Ttulo1"/>
       </w:pPr>
-      <w:bookmarkStart w:id="10" w:name="_Toc186134889"/>
+      <w:bookmarkStart w:id="10" w:name="_Toc186377729"/>
       <w:r>
         <w:lastRenderedPageBreak/>
         <w:t>Diseño de la aplicación</w:t>
@@ -3682,7 +3741,7 @@
       <w:pPr>
         <w:pStyle w:val="Ttulo2"/>
       </w:pPr>
-      <w:bookmarkStart w:id="11" w:name="_Toc186134890"/>
+      <w:bookmarkStart w:id="11" w:name="_Toc186377730"/>
       <w:r>
         <w:t>Patrones de creación</w:t>
       </w:r>
@@ -3693,7 +3752,7 @@
       <w:pPr>
         <w:pStyle w:val="Ttulo3"/>
       </w:pPr>
-      <w:bookmarkStart w:id="12" w:name="_Toc186134891"/>
+      <w:bookmarkStart w:id="12" w:name="_Toc186377731"/>
       <w:r>
         <w:t xml:space="preserve">Patrón Factory </w:t>
       </w:r>
@@ -3764,6 +3823,9 @@
         <w:jc w:val="center"/>
       </w:pPr>
       <w:r>
+        <w:rPr>
+          <w:noProof/>
+        </w:rPr>
         <w:drawing>
           <wp:inline distT="0" distB="0" distL="0" distR="0" wp14:anchorId="69562970" wp14:editId="16363E71">
             <wp:extent cx="5400040" cy="3275965"/>
@@ -3807,16 +3869,7 @@
         <w:jc w:val="center"/>
       </w:pPr>
       <w:r>
-        <w:t xml:space="preserve">Figura </w:t>
-      </w:r>
-      <w:r>
-        <w:t>8</w:t>
-      </w:r>
-      <w:r>
-        <w:t xml:space="preserve">. </w:t>
-      </w:r>
-      <w:r>
-        <w:t xml:space="preserve">Diagrama </w:t>
+        <w:t xml:space="preserve">Figura 8. Diagrama </w:t>
       </w:r>
       <w:r>
         <w:t>genérico</w:t>
@@ -3907,13 +3960,7 @@
         <w:t>9</w:t>
       </w:r>
       <w:r>
-        <w:t xml:space="preserve">. Diagrama </w:t>
-      </w:r>
-      <w:r>
-        <w:t>de nuestra aplicación</w:t>
-      </w:r>
-      <w:r>
-        <w:t xml:space="preserve"> del Factory </w:t>
+        <w:t xml:space="preserve">. Diagrama de nuestra aplicación del Factory </w:t>
       </w:r>
       <w:proofErr w:type="spellStart"/>
       <w:r>
@@ -4015,7 +4062,7 @@
       <w:pPr>
         <w:pStyle w:val="Ttulo3"/>
       </w:pPr>
-      <w:bookmarkStart w:id="13" w:name="_Toc186134892"/>
+      <w:bookmarkStart w:id="13" w:name="_Toc186377732"/>
       <w:r>
         <w:lastRenderedPageBreak/>
         <w:t xml:space="preserve">Patrón </w:t>
@@ -4088,6 +4135,9 @@
         <w:jc w:val="center"/>
       </w:pPr>
       <w:r>
+        <w:rPr>
+          <w:noProof/>
+        </w:rPr>
         <w:drawing>
           <wp:inline distT="0" distB="0" distL="0" distR="0" wp14:anchorId="24D37A19" wp14:editId="30A46083">
             <wp:extent cx="5400040" cy="1649730"/>
@@ -4131,13 +4181,7 @@
         <w:jc w:val="center"/>
       </w:pPr>
       <w:r>
-        <w:t xml:space="preserve">Figura </w:t>
-      </w:r>
-      <w:r>
-        <w:t>10</w:t>
-      </w:r>
-      <w:r>
-        <w:t xml:space="preserve">. Diagrama </w:t>
+        <w:t xml:space="preserve">Figura 10. Diagrama </w:t>
       </w:r>
       <w:r>
         <w:t>genérico</w:t>
@@ -4216,13 +4260,7 @@
         <w:jc w:val="center"/>
       </w:pPr>
       <w:r>
-        <w:t xml:space="preserve">Figura </w:t>
-      </w:r>
-      <w:r>
-        <w:t>11</w:t>
-      </w:r>
-      <w:r>
-        <w:t xml:space="preserve">. Diagrama de nuestra aplicación del </w:t>
+        <w:t xml:space="preserve">Figura 11. Diagrama de nuestra aplicación del </w:t>
       </w:r>
       <w:proofErr w:type="spellStart"/>
       <w:r>
@@ -4276,7 +4314,7 @@
       <w:pPr>
         <w:pStyle w:val="Ttulo2"/>
       </w:pPr>
-      <w:bookmarkStart w:id="14" w:name="_Toc186134893"/>
+      <w:bookmarkStart w:id="14" w:name="_Toc186377733"/>
       <w:r>
         <w:lastRenderedPageBreak/>
         <w:t>Patrones estructurales</w:t>
@@ -4288,7 +4326,7 @@
       <w:pPr>
         <w:pStyle w:val="Ttulo3"/>
       </w:pPr>
-      <w:bookmarkStart w:id="15" w:name="_Toc186134894"/>
+      <w:bookmarkStart w:id="15" w:name="_Toc186377734"/>
       <w:r>
         <w:t xml:space="preserve">Patrón </w:t>
       </w:r>
@@ -4348,6 +4386,9 @@
         <w:jc w:val="center"/>
       </w:pPr>
       <w:r>
+        <w:rPr>
+          <w:noProof/>
+        </w:rPr>
         <w:drawing>
           <wp:inline distT="0" distB="0" distL="0" distR="0" wp14:anchorId="303EA4D7" wp14:editId="0ADF9E3F">
             <wp:extent cx="5400040" cy="2314575"/>
@@ -4391,13 +4432,7 @@
         <w:jc w:val="center"/>
       </w:pPr>
       <w:r>
-        <w:t xml:space="preserve">Figura </w:t>
-      </w:r>
-      <w:r>
-        <w:t>12</w:t>
-      </w:r>
-      <w:r>
-        <w:t xml:space="preserve">. Diagrama genérico del </w:t>
+        <w:t xml:space="preserve">Figura 12. Diagrama genérico del </w:t>
       </w:r>
       <w:proofErr w:type="spellStart"/>
       <w:r>
@@ -4470,13 +4505,7 @@
         <w:jc w:val="center"/>
       </w:pPr>
       <w:r>
-        <w:t>Figura 1</w:t>
-      </w:r>
-      <w:r>
-        <w:t>3</w:t>
-      </w:r>
-      <w:r>
-        <w:t xml:space="preserve">. Diagrama de nuestra aplicación del </w:t>
+        <w:t xml:space="preserve">Figura 13. Diagrama de nuestra aplicación del </w:t>
       </w:r>
       <w:proofErr w:type="spellStart"/>
       <w:r>
@@ -4551,7 +4580,7 @@
       <w:pPr>
         <w:pStyle w:val="Ttulo3"/>
       </w:pPr>
-      <w:bookmarkStart w:id="16" w:name="_Toc186134895"/>
+      <w:bookmarkStart w:id="16" w:name="_Toc186377735"/>
       <w:r>
         <w:lastRenderedPageBreak/>
         <w:t xml:space="preserve">Patrón </w:t>
@@ -4620,6 +4649,9 @@
         <w:jc w:val="center"/>
       </w:pPr>
       <w:r>
+        <w:rPr>
+          <w:noProof/>
+        </w:rPr>
         <w:drawing>
           <wp:inline distT="0" distB="0" distL="0" distR="0" wp14:anchorId="54EE6DF1" wp14:editId="04ACD2A9">
             <wp:extent cx="4730750" cy="3177012"/>
@@ -4663,13 +4695,7 @@
         <w:jc w:val="center"/>
       </w:pPr>
       <w:r>
-        <w:t>Figura 1</w:t>
-      </w:r>
-      <w:r>
-        <w:t>4</w:t>
-      </w:r>
-      <w:r>
-        <w:t xml:space="preserve">. Diagrama genérico del </w:t>
+        <w:t xml:space="preserve">Figura 14. Diagrama genérico del </w:t>
       </w:r>
       <w:proofErr w:type="spellStart"/>
       <w:r>
@@ -4832,13 +4858,7 @@
       </w:r>
       <w:proofErr w:type="spellEnd"/>
       <w:r>
-        <w:t xml:space="preserve"> </w:t>
-      </w:r>
-      <w:r>
-        <w:t>(Clase del subsistema</w:t>
-      </w:r>
-      <w:r>
-        <w:t>)</w:t>
+        <w:t xml:space="preserve"> (Clase del subsistema)</w:t>
       </w:r>
       <w:r>
         <w:t>:</w:t>
@@ -4862,13 +4882,7 @@
       </w:r>
       <w:proofErr w:type="spellEnd"/>
       <w:r>
-        <w:t xml:space="preserve"> </w:t>
-      </w:r>
-      <w:r>
-        <w:t>(Clase del subsistema</w:t>
-      </w:r>
-      <w:r>
-        <w:t>)</w:t>
+        <w:t xml:space="preserve"> (Clase del subsistema)</w:t>
       </w:r>
       <w:r>
         <w:t>:</w:t>
@@ -4900,7 +4914,7 @@
       <w:pPr>
         <w:pStyle w:val="Ttulo3"/>
       </w:pPr>
-      <w:bookmarkStart w:id="17" w:name="_Toc186134896"/>
+      <w:bookmarkStart w:id="17" w:name="_Toc186377736"/>
       <w:r>
         <w:lastRenderedPageBreak/>
         <w:t xml:space="preserve">Patrón </w:t>
@@ -4976,6 +4990,9 @@
         <w:jc w:val="center"/>
       </w:pPr>
       <w:r>
+        <w:rPr>
+          <w:noProof/>
+        </w:rPr>
         <w:drawing>
           <wp:inline distT="0" distB="0" distL="0" distR="0" wp14:anchorId="09B0EC1D" wp14:editId="4D2F1F04">
             <wp:extent cx="5400040" cy="3322955"/>
@@ -5019,20 +5036,11 @@
         <w:jc w:val="center"/>
       </w:pPr>
       <w:r>
-        <w:t>Figura 1</w:t>
-      </w:r>
-      <w:r>
-        <w:t>6</w:t>
-      </w:r>
-      <w:r>
-        <w:t xml:space="preserve">. Diagrama genérico del </w:t>
+        <w:t xml:space="preserve">Figura 16. Diagrama genérico del </w:t>
       </w:r>
       <w:proofErr w:type="spellStart"/>
       <w:r>
-        <w:t>F</w:t>
-      </w:r>
-      <w:r>
-        <w:t>lyweight</w:t>
+        <w:t>Flyweight</w:t>
       </w:r>
       <w:proofErr w:type="spellEnd"/>
     </w:p>
@@ -5101,20 +5109,11 @@
         <w:jc w:val="center"/>
       </w:pPr>
       <w:r>
-        <w:t>Figura 1</w:t>
-      </w:r>
-      <w:r>
-        <w:t>7</w:t>
-      </w:r>
-      <w:r>
-        <w:t xml:space="preserve">. Diagrama de nuestra aplicación del </w:t>
+        <w:t xml:space="preserve">Figura 17. Diagrama de nuestra aplicación del </w:t>
       </w:r>
       <w:proofErr w:type="spellStart"/>
       <w:r>
-        <w:t>F</w:t>
-      </w:r>
-      <w:r>
-        <w:t>lyweight</w:t>
+        <w:t>Flyweight</w:t>
       </w:r>
       <w:proofErr w:type="spellEnd"/>
     </w:p>
@@ -5147,7 +5146,7 @@
       <w:pPr>
         <w:pStyle w:val="Ttulo2"/>
       </w:pPr>
-      <w:bookmarkStart w:id="18" w:name="_Toc186134897"/>
+      <w:bookmarkStart w:id="18" w:name="_Toc186377737"/>
       <w:r>
         <w:lastRenderedPageBreak/>
         <w:t>Patrones de comportamiento</w:t>
@@ -5159,7 +5158,7 @@
       <w:pPr>
         <w:pStyle w:val="Ttulo3"/>
       </w:pPr>
-      <w:bookmarkStart w:id="19" w:name="_Toc186134898"/>
+      <w:bookmarkStart w:id="19" w:name="_Toc186377738"/>
       <w:r>
         <w:t xml:space="preserve">Patrón </w:t>
       </w:r>
@@ -5225,6 +5224,9 @@
     <w:p/>
     <w:p>
       <w:r>
+        <w:rPr>
+          <w:noProof/>
+        </w:rPr>
         <w:drawing>
           <wp:inline distT="0" distB="0" distL="0" distR="0" wp14:anchorId="2E24E6D7" wp14:editId="503648B4">
             <wp:extent cx="5400040" cy="3606165"/>
@@ -5268,13 +5270,7 @@
         <w:jc w:val="center"/>
       </w:pPr>
       <w:r>
-        <w:t>Figura 1</w:t>
-      </w:r>
-      <w:r>
-        <w:t>8</w:t>
-      </w:r>
-      <w:r>
-        <w:t xml:space="preserve">. Diagrama genérico del </w:t>
+        <w:t xml:space="preserve">Figura 18. Diagrama genérico del </w:t>
       </w:r>
       <w:proofErr w:type="spellStart"/>
       <w:r>
@@ -5348,13 +5344,7 @@
         <w:jc w:val="center"/>
       </w:pPr>
       <w:r>
-        <w:t>Figura 1</w:t>
-      </w:r>
-      <w:r>
-        <w:t>9</w:t>
-      </w:r>
-      <w:r>
-        <w:t xml:space="preserve">. Diagrama de nuestra aplicación del </w:t>
+        <w:t xml:space="preserve">Figura 19. Diagrama de nuestra aplicación del </w:t>
       </w:r>
       <w:proofErr w:type="spellStart"/>
       <w:r>
@@ -5513,7 +5503,7 @@
       <w:pPr>
         <w:pStyle w:val="Ttulo3"/>
       </w:pPr>
-      <w:bookmarkStart w:id="20" w:name="_Toc186134899"/>
+      <w:bookmarkStart w:id="20" w:name="_Toc186377739"/>
       <w:r>
         <w:lastRenderedPageBreak/>
         <w:t xml:space="preserve">Patrón </w:t>
@@ -5568,6 +5558,9 @@
         <w:jc w:val="center"/>
       </w:pPr>
       <w:r>
+        <w:rPr>
+          <w:noProof/>
+        </w:rPr>
         <w:drawing>
           <wp:inline distT="0" distB="0" distL="0" distR="0" wp14:anchorId="22314876" wp14:editId="0B88650D">
             <wp:extent cx="5400040" cy="2946400"/>
@@ -5611,13 +5604,7 @@
         <w:jc w:val="center"/>
       </w:pPr>
       <w:r>
-        <w:t xml:space="preserve">Figura </w:t>
-      </w:r>
-      <w:r>
-        <w:t>20</w:t>
-      </w:r>
-      <w:r>
-        <w:t xml:space="preserve">. Diagrama genérico del </w:t>
+        <w:t xml:space="preserve">Figura 20. Diagrama genérico del </w:t>
       </w:r>
       <w:proofErr w:type="spellStart"/>
       <w:r>
@@ -5690,13 +5677,7 @@
         <w:jc w:val="center"/>
       </w:pPr>
       <w:r>
-        <w:t xml:space="preserve">Figura </w:t>
-      </w:r>
-      <w:r>
-        <w:t>2</w:t>
-      </w:r>
-      <w:r>
-        <w:t xml:space="preserve">1. Diagrama de nuestra aplicación del </w:t>
+        <w:t xml:space="preserve">Figura 21. Diagrama de nuestra aplicación del </w:t>
       </w:r>
       <w:proofErr w:type="spellStart"/>
       <w:r>
@@ -5763,22 +5744,13 @@
       </w:r>
       <w:proofErr w:type="spellEnd"/>
       <w:r>
-        <w:t xml:space="preserve"> (Estado concreto): </w:t>
-      </w:r>
-      <w:r>
-        <w:t>Esta clase i</w:t>
+        <w:t xml:space="preserve"> (Estado concreto): Esta clase i</w:t>
       </w:r>
       <w:r>
         <w:t xml:space="preserve">mplementa el comportamiento específico de </w:t>
       </w:r>
       <w:r>
-        <w:t xml:space="preserve">la cabina </w:t>
-      </w:r>
-      <w:r>
-        <w:t>cerrada</w:t>
-      </w:r>
-      <w:r>
-        <w:t>.</w:t>
+        <w:t>la cabina cerrada.</w:t>
       </w:r>
     </w:p>
     <w:p/>
@@ -5799,7 +5771,7 @@
       <w:pPr>
         <w:pStyle w:val="Ttulo3"/>
       </w:pPr>
-      <w:bookmarkStart w:id="21" w:name="_Toc186134900"/>
+      <w:bookmarkStart w:id="21" w:name="_Toc186377740"/>
       <w:r>
         <w:lastRenderedPageBreak/>
         <w:t xml:space="preserve">Patrón </w:t>
@@ -5860,6 +5832,9 @@
         <w:jc w:val="center"/>
       </w:pPr>
       <w:r>
+        <w:rPr>
+          <w:noProof/>
+        </w:rPr>
         <w:drawing>
           <wp:inline distT="0" distB="0" distL="0" distR="0" wp14:anchorId="7B9E603F" wp14:editId="32817FC8">
             <wp:extent cx="5400040" cy="2678430"/>
@@ -5903,13 +5878,7 @@
         <w:jc w:val="center"/>
       </w:pPr>
       <w:r>
-        <w:t>Figura 2</w:t>
-      </w:r>
-      <w:r>
-        <w:t>2</w:t>
-      </w:r>
-      <w:r>
-        <w:t xml:space="preserve">. Diagrama genérico del </w:t>
+        <w:t xml:space="preserve">Figura 22. Diagrama genérico del </w:t>
       </w:r>
       <w:proofErr w:type="spellStart"/>
       <w:r>
@@ -5985,19 +5954,15 @@
         <w:pStyle w:val="Descripcin"/>
         <w:jc w:val="center"/>
       </w:pPr>
-      <w:r>
-        <w:t>Figura 2</w:t>
-      </w:r>
-      <w:r>
-        <w:t>3</w:t>
-      </w:r>
-      <w:r>
-        <w:t xml:space="preserve">. Diagrama de nuestra aplicación del </w:t>
+      <w:bookmarkStart w:id="22" w:name="_Hlk186380760"/>
+      <w:r>
+        <w:t xml:space="preserve">Figura 23. Diagrama de nuestra aplicación del </w:t>
       </w:r>
       <w:proofErr w:type="spellStart"/>
       <w:r>
         <w:t>Strategy</w:t>
       </w:r>
+      <w:bookmarkEnd w:id="22"/>
       <w:proofErr w:type="spellEnd"/>
       <w:r>
         <w:br w:type="page"/>
@@ -6014,16 +5979,7 @@
       </w:pPr>
       <w:r>
         <w:lastRenderedPageBreak/>
-        <w:t>Contexto</w:t>
-      </w:r>
-      <w:r>
-        <w:t xml:space="preserve"> (</w:t>
-      </w:r>
-      <w:r>
-        <w:t>Contexto</w:t>
-      </w:r>
-      <w:r>
-        <w:t xml:space="preserve">): Esta </w:t>
+        <w:t xml:space="preserve">Contexto (Contexto): Esta </w:t>
       </w:r>
       <w:r>
         <w:t xml:space="preserve">clase </w:t>
@@ -6048,16 +6004,7 @@
         <w:jc w:val="both"/>
       </w:pPr>
       <w:r>
-        <w:t>Estrategia</w:t>
-      </w:r>
-      <w:r>
-        <w:t xml:space="preserve"> (Es</w:t>
-      </w:r>
-      <w:r>
-        <w:t>trategia</w:t>
-      </w:r>
-      <w:r>
-        <w:t xml:space="preserve">): Esta </w:t>
+        <w:t xml:space="preserve">Estrategia (Estrategia): Esta </w:t>
       </w:r>
       <w:r>
         <w:t xml:space="preserve">interfaz </w:t>
@@ -6080,26 +6027,11 @@
       </w:pPr>
       <w:proofErr w:type="spellStart"/>
       <w:r>
-        <w:t>Est</w:t>
-      </w:r>
-      <w:r>
-        <w:t>rategiaEstandar</w:t>
+        <w:t>EstrategiaEstandar</w:t>
       </w:r>
       <w:proofErr w:type="spellEnd"/>
       <w:r>
-        <w:t xml:space="preserve"> (Est</w:t>
-      </w:r>
-      <w:r>
-        <w:t>rategia</w:t>
-      </w:r>
-      <w:r>
-        <w:t xml:space="preserve"> concret</w:t>
-      </w:r>
-      <w:r>
-        <w:t>a</w:t>
-      </w:r>
-      <w:r>
-        <w:t>): Esta clase i</w:t>
+        <w:t xml:space="preserve"> (Estrategia concreta): Esta clase i</w:t>
       </w:r>
       <w:r>
         <w:t xml:space="preserve">mplementa el comportamiento específico de </w:t>
@@ -6122,10 +6054,7 @@
       </w:pPr>
       <w:proofErr w:type="spellStart"/>
       <w:r>
-        <w:t>Estrategia</w:t>
-      </w:r>
-      <w:r>
-        <w:t>Premium</w:t>
+        <w:t>EstrategiaPremium</w:t>
       </w:r>
       <w:proofErr w:type="spellEnd"/>
       <w:r>
@@ -6152,10 +6081,7 @@
       </w:pPr>
       <w:proofErr w:type="spellStart"/>
       <w:r>
-        <w:t>Estrategia</w:t>
-      </w:r>
-      <w:r>
-        <w:t>Reducida</w:t>
+        <w:t>EstrategiaReducida</w:t>
       </w:r>
       <w:proofErr w:type="spellEnd"/>
       <w:r>
@@ -6194,34 +6120,211 @@
       <w:pPr>
         <w:pStyle w:val="Ttulo1"/>
       </w:pPr>
-      <w:bookmarkStart w:id="22" w:name="_Toc186134901"/>
+      <w:bookmarkStart w:id="23" w:name="_Toc186377741"/>
       <w:r>
         <w:lastRenderedPageBreak/>
         <w:t>Aplicación</w:t>
       </w:r>
-      <w:bookmarkEnd w:id="22"/>
+      <w:bookmarkEnd w:id="23"/>
     </w:p>
     <w:p/>
     <w:p>
       <w:pPr>
         <w:pStyle w:val="Ttulo2"/>
       </w:pPr>
-      <w:bookmarkStart w:id="23" w:name="_Toc186134902"/>
+      <w:bookmarkStart w:id="24" w:name="_Toc186377742"/>
       <w:r>
         <w:t>Clases</w:t>
       </w:r>
-      <w:bookmarkEnd w:id="23"/>
+      <w:r>
+        <w:t xml:space="preserve"> de concurrencia</w:t>
+      </w:r>
+      <w:bookmarkEnd w:id="24"/>
     </w:p>
     <w:p/>
     <w:p>
       <w:pPr>
+        <w:jc w:val="center"/>
+      </w:pPr>
+      <w:r>
+        <w:rPr>
+          <w:noProof/>
+        </w:rPr>
+        <w:drawing>
+          <wp:inline distT="0" distB="0" distL="0" distR="0" wp14:anchorId="330DDBAD" wp14:editId="6DE091E4">
+            <wp:extent cx="3476539" cy="6985000"/>
+            <wp:effectExtent l="0" t="0" r="0" b="6350"/>
+            <wp:docPr id="773326120" name="Imagen 2"/>
+            <wp:cNvGraphicFramePr>
+              <a:graphicFrameLocks xmlns:a="http://schemas.openxmlformats.org/drawingml/2006/main" noChangeAspect="1"/>
+            </wp:cNvGraphicFramePr>
+            <a:graphic xmlns:a="http://schemas.openxmlformats.org/drawingml/2006/main">
+              <a:graphicData uri="http://schemas.openxmlformats.org/drawingml/2006/picture">
+                <pic:pic xmlns:pic="http://schemas.openxmlformats.org/drawingml/2006/picture">
+                  <pic:nvPicPr>
+                    <pic:cNvPr id="0" name="Picture 1"/>
+                    <pic:cNvPicPr>
+                      <a:picLocks noChangeAspect="1" noChangeArrowheads="1"/>
+                    </pic:cNvPicPr>
+                  </pic:nvPicPr>
+                  <pic:blipFill>
+                    <a:blip r:embed="rId33">
+                      <a:extLst>
+                        <a:ext uri="{28A0092B-C50C-407E-A947-70E740481C1C}">
+                          <a14:useLocalDpi xmlns:a14="http://schemas.microsoft.com/office/drawing/2010/main" val="0"/>
+                        </a:ext>
+                      </a:extLst>
+                    </a:blip>
+                    <a:srcRect/>
+                    <a:stretch>
+                      <a:fillRect/>
+                    </a:stretch>
+                  </pic:blipFill>
+                  <pic:spPr bwMode="auto">
+                    <a:xfrm>
+                      <a:off x="0" y="0"/>
+                      <a:ext cx="3479707" cy="6991364"/>
+                    </a:xfrm>
+                    <a:prstGeom prst="rect">
+                      <a:avLst/>
+                    </a:prstGeom>
+                    <a:noFill/>
+                    <a:ln>
+                      <a:noFill/>
+                    </a:ln>
+                  </pic:spPr>
+                </pic:pic>
+              </a:graphicData>
+            </a:graphic>
+          </wp:inline>
+        </w:drawing>
+      </w:r>
+    </w:p>
+    <w:p>
+      <w:pPr>
+        <w:pStyle w:val="Descripcin"/>
+        <w:jc w:val="center"/>
+      </w:pPr>
+      <w:r>
+        <w:t>Figura 2</w:t>
+      </w:r>
+      <w:r>
+        <w:t>4</w:t>
+      </w:r>
+      <w:r>
+        <w:t xml:space="preserve">. Diagrama de </w:t>
+      </w:r>
+      <w:r>
+        <w:t>concurrencia</w:t>
+      </w:r>
+      <w:r>
+        <w:br w:type="page"/>
+      </w:r>
+    </w:p>
+    <w:p>
+      <w:pPr>
         <w:pStyle w:val="Ttulo2"/>
       </w:pPr>
-      <w:bookmarkStart w:id="24" w:name="_Toc186134903"/>
-      <w:r>
+      <w:bookmarkStart w:id="25" w:name="_Toc186377743"/>
+      <w:r>
+        <w:lastRenderedPageBreak/>
+        <w:t xml:space="preserve">Clases de </w:t>
+      </w:r>
+      <w:r>
+        <w:t>distribuida</w:t>
+      </w:r>
+      <w:bookmarkEnd w:id="25"/>
+    </w:p>
+    <w:p/>
+    <w:p>
+      <w:pPr>
+        <w:jc w:val="center"/>
+      </w:pPr>
+      <w:r>
+        <w:rPr>
+          <w:noProof/>
+        </w:rPr>
+        <w:drawing>
+          <wp:inline distT="0" distB="0" distL="0" distR="0" wp14:anchorId="5775B3A1" wp14:editId="4387E4C7">
+            <wp:extent cx="3404244" cy="7842250"/>
+            <wp:effectExtent l="0" t="0" r="5715" b="6350"/>
+            <wp:docPr id="948845558" name="Imagen 3"/>
+            <wp:cNvGraphicFramePr>
+              <a:graphicFrameLocks xmlns:a="http://schemas.openxmlformats.org/drawingml/2006/main" noChangeAspect="1"/>
+            </wp:cNvGraphicFramePr>
+            <a:graphic xmlns:a="http://schemas.openxmlformats.org/drawingml/2006/main">
+              <a:graphicData uri="http://schemas.openxmlformats.org/drawingml/2006/picture">
+                <pic:pic xmlns:pic="http://schemas.openxmlformats.org/drawingml/2006/picture">
+                  <pic:nvPicPr>
+                    <pic:cNvPr id="0" name="Picture 2"/>
+                    <pic:cNvPicPr>
+                      <a:picLocks noChangeAspect="1" noChangeArrowheads="1"/>
+                    </pic:cNvPicPr>
+                  </pic:nvPicPr>
+                  <pic:blipFill>
+                    <a:blip r:embed="rId34">
+                      <a:extLst>
+                        <a:ext uri="{28A0092B-C50C-407E-A947-70E740481C1C}">
+                          <a14:useLocalDpi xmlns:a14="http://schemas.microsoft.com/office/drawing/2010/main" val="0"/>
+                        </a:ext>
+                      </a:extLst>
+                    </a:blip>
+                    <a:srcRect/>
+                    <a:stretch>
+                      <a:fillRect/>
+                    </a:stretch>
+                  </pic:blipFill>
+                  <pic:spPr bwMode="auto">
+                    <a:xfrm>
+                      <a:off x="0" y="0"/>
+                      <a:ext cx="3408630" cy="7852354"/>
+                    </a:xfrm>
+                    <a:prstGeom prst="rect">
+                      <a:avLst/>
+                    </a:prstGeom>
+                    <a:noFill/>
+                    <a:ln>
+                      <a:noFill/>
+                    </a:ln>
+                  </pic:spPr>
+                </pic:pic>
+              </a:graphicData>
+            </a:graphic>
+          </wp:inline>
+        </w:drawing>
+      </w:r>
+    </w:p>
+    <w:p>
+      <w:pPr>
+        <w:pStyle w:val="Descripcin"/>
+        <w:jc w:val="center"/>
+      </w:pPr>
+      <w:r>
+        <w:t>Figura 2</w:t>
+      </w:r>
+      <w:r>
+        <w:t>5</w:t>
+      </w:r>
+      <w:r>
+        <w:t xml:space="preserve">. Diagrama de </w:t>
+      </w:r>
+      <w:r>
+        <w:t>distribuida</w:t>
+      </w:r>
+      <w:r>
+        <w:br w:type="page"/>
+      </w:r>
+    </w:p>
+    <w:p>
+      <w:pPr>
+        <w:pStyle w:val="Ttulo2"/>
+      </w:pPr>
+      <w:bookmarkStart w:id="26" w:name="_Toc186377744"/>
+      <w:r>
+        <w:lastRenderedPageBreak/>
         <w:t>Uso de Java</w:t>
       </w:r>
-      <w:bookmarkEnd w:id="24"/>
+      <w:bookmarkEnd w:id="26"/>
     </w:p>
     <w:sectPr>
       <w:pgSz w:w="11906" w:h="16838"/>

</xml_diff>

<commit_message>
Explicación de las clases distribuidas añadido
</commit_message>
<xml_diff>
--- a/Memoria.docx
+++ b/Memoria.docx
@@ -668,7 +668,7 @@
           <w:r>
             <w:fldChar w:fldCharType="separate"/>
           </w:r>
-          <w:hyperlink w:anchor="_Toc186454995" w:history="1">
+          <w:hyperlink w:anchor="_Toc186508880" w:history="1">
             <w:r>
               <w:rPr>
                 <w:rStyle w:val="Hipervnculo"/>
@@ -695,7 +695,7 @@
                 <w:noProof/>
                 <w:webHidden/>
               </w:rPr>
-              <w:instrText xml:space="preserve"> PAGEREF _Toc186454995 \h </w:instrText>
+              <w:instrText xml:space="preserve"> PAGEREF _Toc186508880 \h </w:instrText>
             </w:r>
             <w:r>
               <w:rPr>
@@ -740,7 +740,7 @@
               <w:lang w:eastAsia="es-ES"/>
             </w:rPr>
           </w:pPr>
-          <w:hyperlink w:anchor="_Toc186454996" w:history="1">
+          <w:hyperlink w:anchor="_Toc186508881" w:history="1">
             <w:r>
               <w:rPr>
                 <w:rStyle w:val="Hipervnculo"/>
@@ -767,7 +767,7 @@
                 <w:noProof/>
                 <w:webHidden/>
               </w:rPr>
-              <w:instrText xml:space="preserve"> PAGEREF _Toc186454996 \h </w:instrText>
+              <w:instrText xml:space="preserve"> PAGEREF _Toc186508881 \h </w:instrText>
             </w:r>
             <w:r>
               <w:rPr>
@@ -812,7 +812,7 @@
               <w:lang w:eastAsia="es-ES"/>
             </w:rPr>
           </w:pPr>
-          <w:hyperlink w:anchor="_Toc186454997" w:history="1">
+          <w:hyperlink w:anchor="_Toc186508882" w:history="1">
             <w:r>
               <w:rPr>
                 <w:rStyle w:val="Hipervnculo"/>
@@ -839,7 +839,7 @@
                 <w:noProof/>
                 <w:webHidden/>
               </w:rPr>
-              <w:instrText xml:space="preserve"> PAGEREF _Toc186454997 \h </w:instrText>
+              <w:instrText xml:space="preserve"> PAGEREF _Toc186508882 \h </w:instrText>
             </w:r>
             <w:r>
               <w:rPr>
@@ -884,7 +884,7 @@
               <w:lang w:eastAsia="es-ES"/>
             </w:rPr>
           </w:pPr>
-          <w:hyperlink w:anchor="_Toc186454998" w:history="1">
+          <w:hyperlink w:anchor="_Toc186508883" w:history="1">
             <w:r>
               <w:rPr>
                 <w:rStyle w:val="Hipervnculo"/>
@@ -911,7 +911,7 @@
                 <w:noProof/>
                 <w:webHidden/>
               </w:rPr>
-              <w:instrText xml:space="preserve"> PAGEREF _Toc186454998 \h </w:instrText>
+              <w:instrText xml:space="preserve"> PAGEREF _Toc186508883 \h </w:instrText>
             </w:r>
             <w:r>
               <w:rPr>
@@ -956,7 +956,7 @@
               <w:lang w:eastAsia="es-ES"/>
             </w:rPr>
           </w:pPr>
-          <w:hyperlink w:anchor="_Toc186454999" w:history="1">
+          <w:hyperlink w:anchor="_Toc186508884" w:history="1">
             <w:r>
               <w:rPr>
                 <w:rStyle w:val="Hipervnculo"/>
@@ -983,7 +983,7 @@
                 <w:noProof/>
                 <w:webHidden/>
               </w:rPr>
-              <w:instrText xml:space="preserve"> PAGEREF _Toc186454999 \h </w:instrText>
+              <w:instrText xml:space="preserve"> PAGEREF _Toc186508884 \h </w:instrText>
             </w:r>
             <w:r>
               <w:rPr>
@@ -1028,7 +1028,7 @@
               <w:lang w:eastAsia="es-ES"/>
             </w:rPr>
           </w:pPr>
-          <w:hyperlink w:anchor="_Toc186455000" w:history="1">
+          <w:hyperlink w:anchor="_Toc186508885" w:history="1">
             <w:r>
               <w:rPr>
                 <w:rStyle w:val="Hipervnculo"/>
@@ -1055,7 +1055,7 @@
                 <w:noProof/>
                 <w:webHidden/>
               </w:rPr>
-              <w:instrText xml:space="preserve"> PAGEREF _Toc186455000 \h </w:instrText>
+              <w:instrText xml:space="preserve"> PAGEREF _Toc186508885 \h </w:instrText>
             </w:r>
             <w:r>
               <w:rPr>
@@ -1100,7 +1100,7 @@
               <w:lang w:eastAsia="es-ES"/>
             </w:rPr>
           </w:pPr>
-          <w:hyperlink w:anchor="_Toc186455001" w:history="1">
+          <w:hyperlink w:anchor="_Toc186508886" w:history="1">
             <w:r>
               <w:rPr>
                 <w:rStyle w:val="Hipervnculo"/>
@@ -1127,7 +1127,7 @@
                 <w:noProof/>
                 <w:webHidden/>
               </w:rPr>
-              <w:instrText xml:space="preserve"> PAGEREF _Toc186455001 \h </w:instrText>
+              <w:instrText xml:space="preserve"> PAGEREF _Toc186508886 \h </w:instrText>
             </w:r>
             <w:r>
               <w:rPr>
@@ -1172,7 +1172,7 @@
               <w:lang w:eastAsia="es-ES"/>
             </w:rPr>
           </w:pPr>
-          <w:hyperlink w:anchor="_Toc186455002" w:history="1">
+          <w:hyperlink w:anchor="_Toc186508887" w:history="1">
             <w:r>
               <w:rPr>
                 <w:rStyle w:val="Hipervnculo"/>
@@ -1199,7 +1199,7 @@
                 <w:noProof/>
                 <w:webHidden/>
               </w:rPr>
-              <w:instrText xml:space="preserve"> PAGEREF _Toc186455002 \h </w:instrText>
+              <w:instrText xml:space="preserve"> PAGEREF _Toc186508887 \h </w:instrText>
             </w:r>
             <w:r>
               <w:rPr>
@@ -1244,7 +1244,7 @@
               <w:lang w:eastAsia="es-ES"/>
             </w:rPr>
           </w:pPr>
-          <w:hyperlink w:anchor="_Toc186455003" w:history="1">
+          <w:hyperlink w:anchor="_Toc186508888" w:history="1">
             <w:r>
               <w:rPr>
                 <w:rStyle w:val="Hipervnculo"/>
@@ -1271,7 +1271,7 @@
                 <w:noProof/>
                 <w:webHidden/>
               </w:rPr>
-              <w:instrText xml:space="preserve"> PAGEREF _Toc186455003 \h </w:instrText>
+              <w:instrText xml:space="preserve"> PAGEREF _Toc186508888 \h </w:instrText>
             </w:r>
             <w:r>
               <w:rPr>
@@ -1316,7 +1316,7 @@
               <w:lang w:eastAsia="es-ES"/>
             </w:rPr>
           </w:pPr>
-          <w:hyperlink w:anchor="_Toc186455004" w:history="1">
+          <w:hyperlink w:anchor="_Toc186508889" w:history="1">
             <w:r>
               <w:rPr>
                 <w:rStyle w:val="Hipervnculo"/>
@@ -1343,7 +1343,7 @@
                 <w:noProof/>
                 <w:webHidden/>
               </w:rPr>
-              <w:instrText xml:space="preserve"> PAGEREF _Toc186455004 \h </w:instrText>
+              <w:instrText xml:space="preserve"> PAGEREF _Toc186508889 \h </w:instrText>
             </w:r>
             <w:r>
               <w:rPr>
@@ -1388,7 +1388,7 @@
               <w:lang w:eastAsia="es-ES"/>
             </w:rPr>
           </w:pPr>
-          <w:hyperlink w:anchor="_Toc186455005" w:history="1">
+          <w:hyperlink w:anchor="_Toc186508890" w:history="1">
             <w:r>
               <w:rPr>
                 <w:rStyle w:val="Hipervnculo"/>
@@ -1415,7 +1415,7 @@
                 <w:noProof/>
                 <w:webHidden/>
               </w:rPr>
-              <w:instrText xml:space="preserve"> PAGEREF _Toc186455005 \h </w:instrText>
+              <w:instrText xml:space="preserve"> PAGEREF _Toc186508890 \h </w:instrText>
             </w:r>
             <w:r>
               <w:rPr>
@@ -1460,7 +1460,7 @@
               <w:lang w:eastAsia="es-ES"/>
             </w:rPr>
           </w:pPr>
-          <w:hyperlink w:anchor="_Toc186455006" w:history="1">
+          <w:hyperlink w:anchor="_Toc186508891" w:history="1">
             <w:r>
               <w:rPr>
                 <w:rStyle w:val="Hipervnculo"/>
@@ -1487,7 +1487,7 @@
                 <w:noProof/>
                 <w:webHidden/>
               </w:rPr>
-              <w:instrText xml:space="preserve"> PAGEREF _Toc186455006 \h </w:instrText>
+              <w:instrText xml:space="preserve"> PAGEREF _Toc186508891 \h </w:instrText>
             </w:r>
             <w:r>
               <w:rPr>
@@ -1532,7 +1532,7 @@
               <w:lang w:eastAsia="es-ES"/>
             </w:rPr>
           </w:pPr>
-          <w:hyperlink w:anchor="_Toc186455007" w:history="1">
+          <w:hyperlink w:anchor="_Toc186508892" w:history="1">
             <w:r>
               <w:rPr>
                 <w:rStyle w:val="Hipervnculo"/>
@@ -1559,7 +1559,7 @@
                 <w:noProof/>
                 <w:webHidden/>
               </w:rPr>
-              <w:instrText xml:space="preserve"> PAGEREF _Toc186455007 \h </w:instrText>
+              <w:instrText xml:space="preserve"> PAGEREF _Toc186508892 \h </w:instrText>
             </w:r>
             <w:r>
               <w:rPr>
@@ -1604,7 +1604,7 @@
               <w:lang w:eastAsia="es-ES"/>
             </w:rPr>
           </w:pPr>
-          <w:hyperlink w:anchor="_Toc186455008" w:history="1">
+          <w:hyperlink w:anchor="_Toc186508893" w:history="1">
             <w:r>
               <w:rPr>
                 <w:rStyle w:val="Hipervnculo"/>
@@ -1631,7 +1631,7 @@
                 <w:noProof/>
                 <w:webHidden/>
               </w:rPr>
-              <w:instrText xml:space="preserve"> PAGEREF _Toc186455008 \h </w:instrText>
+              <w:instrText xml:space="preserve"> PAGEREF _Toc186508893 \h </w:instrText>
             </w:r>
             <w:r>
               <w:rPr>
@@ -1676,7 +1676,7 @@
               <w:lang w:eastAsia="es-ES"/>
             </w:rPr>
           </w:pPr>
-          <w:hyperlink w:anchor="_Toc186455009" w:history="1">
+          <w:hyperlink w:anchor="_Toc186508894" w:history="1">
             <w:r>
               <w:rPr>
                 <w:rStyle w:val="Hipervnculo"/>
@@ -1703,7 +1703,7 @@
                 <w:noProof/>
                 <w:webHidden/>
               </w:rPr>
-              <w:instrText xml:space="preserve"> PAGEREF _Toc186455009 \h </w:instrText>
+              <w:instrText xml:space="preserve"> PAGEREF _Toc186508894 \h </w:instrText>
             </w:r>
             <w:r>
               <w:rPr>
@@ -1748,7 +1748,7 @@
               <w:lang w:eastAsia="es-ES"/>
             </w:rPr>
           </w:pPr>
-          <w:hyperlink w:anchor="_Toc186455010" w:history="1">
+          <w:hyperlink w:anchor="_Toc186508895" w:history="1">
             <w:r>
               <w:rPr>
                 <w:rStyle w:val="Hipervnculo"/>
@@ -1775,7 +1775,7 @@
                 <w:noProof/>
                 <w:webHidden/>
               </w:rPr>
-              <w:instrText xml:space="preserve"> PAGEREF _Toc186455010 \h </w:instrText>
+              <w:instrText xml:space="preserve"> PAGEREF _Toc186508895 \h </w:instrText>
             </w:r>
             <w:r>
               <w:rPr>
@@ -1820,7 +1820,7 @@
               <w:lang w:eastAsia="es-ES"/>
             </w:rPr>
           </w:pPr>
-          <w:hyperlink w:anchor="_Toc186455011" w:history="1">
+          <w:hyperlink w:anchor="_Toc186508896" w:history="1">
             <w:r>
               <w:rPr>
                 <w:rStyle w:val="Hipervnculo"/>
@@ -1847,7 +1847,7 @@
                 <w:noProof/>
                 <w:webHidden/>
               </w:rPr>
-              <w:instrText xml:space="preserve"> PAGEREF _Toc186455011 \h </w:instrText>
+              <w:instrText xml:space="preserve"> PAGEREF _Toc186508896 \h </w:instrText>
             </w:r>
             <w:r>
               <w:rPr>
@@ -1892,7 +1892,7 @@
               <w:lang w:eastAsia="es-ES"/>
             </w:rPr>
           </w:pPr>
-          <w:hyperlink w:anchor="_Toc186455012" w:history="1">
+          <w:hyperlink w:anchor="_Toc186508897" w:history="1">
             <w:r>
               <w:rPr>
                 <w:rStyle w:val="Hipervnculo"/>
@@ -1919,7 +1919,7 @@
                 <w:noProof/>
                 <w:webHidden/>
               </w:rPr>
-              <w:instrText xml:space="preserve"> PAGEREF _Toc186455012 \h </w:instrText>
+              <w:instrText xml:space="preserve"> PAGEREF _Toc186508897 \h </w:instrText>
             </w:r>
             <w:r>
               <w:rPr>
@@ -1964,7 +1964,7 @@
               <w:lang w:eastAsia="es-ES"/>
             </w:rPr>
           </w:pPr>
-          <w:hyperlink w:anchor="_Toc186455013" w:history="1">
+          <w:hyperlink w:anchor="_Toc186508898" w:history="1">
             <w:r>
               <w:rPr>
                 <w:rStyle w:val="Hipervnculo"/>
@@ -1991,7 +1991,7 @@
                 <w:noProof/>
                 <w:webHidden/>
               </w:rPr>
-              <w:instrText xml:space="preserve"> PAGEREF _Toc186455013 \h </w:instrText>
+              <w:instrText xml:space="preserve"> PAGEREF _Toc186508898 \h </w:instrText>
             </w:r>
             <w:r>
               <w:rPr>
@@ -2036,7 +2036,7 @@
               <w:lang w:eastAsia="es-ES"/>
             </w:rPr>
           </w:pPr>
-          <w:hyperlink w:anchor="_Toc186455014" w:history="1">
+          <w:hyperlink w:anchor="_Toc186508899" w:history="1">
             <w:r>
               <w:rPr>
                 <w:rStyle w:val="Hipervnculo"/>
@@ -2063,7 +2063,7 @@
                 <w:noProof/>
                 <w:webHidden/>
               </w:rPr>
-              <w:instrText xml:space="preserve"> PAGEREF _Toc186455014 \h </w:instrText>
+              <w:instrText xml:space="preserve"> PAGEREF _Toc186508899 \h </w:instrText>
             </w:r>
             <w:r>
               <w:rPr>
@@ -2108,7 +2108,7 @@
               <w:lang w:eastAsia="es-ES"/>
             </w:rPr>
           </w:pPr>
-          <w:hyperlink w:anchor="_Toc186455015" w:history="1">
+          <w:hyperlink w:anchor="_Toc186508900" w:history="1">
             <w:r>
               <w:rPr>
                 <w:rStyle w:val="Hipervnculo"/>
@@ -2135,7 +2135,7 @@
                 <w:noProof/>
                 <w:webHidden/>
               </w:rPr>
-              <w:instrText xml:space="preserve"> PAGEREF _Toc186455015 \h </w:instrText>
+              <w:instrText xml:space="preserve"> PAGEREF _Toc186508900 \h </w:instrText>
             </w:r>
             <w:r>
               <w:rPr>
@@ -2180,7 +2180,7 @@
               <w:lang w:eastAsia="es-ES"/>
             </w:rPr>
           </w:pPr>
-          <w:hyperlink w:anchor="_Toc186455016" w:history="1">
+          <w:hyperlink w:anchor="_Toc186508901" w:history="1">
             <w:r>
               <w:rPr>
                 <w:rStyle w:val="Hipervnculo"/>
@@ -2207,7 +2207,7 @@
                 <w:noProof/>
                 <w:webHidden/>
               </w:rPr>
-              <w:instrText xml:space="preserve"> PAGEREF _Toc186455016 \h </w:instrText>
+              <w:instrText xml:space="preserve"> PAGEREF _Toc186508901 \h </w:instrText>
             </w:r>
             <w:r>
               <w:rPr>
@@ -2252,7 +2252,7 @@
               <w:lang w:eastAsia="es-ES"/>
             </w:rPr>
           </w:pPr>
-          <w:hyperlink w:anchor="_Toc186455017" w:history="1">
+          <w:hyperlink w:anchor="_Toc186508902" w:history="1">
             <w:r>
               <w:rPr>
                 <w:rStyle w:val="Hipervnculo"/>
@@ -2279,7 +2279,7 @@
                 <w:noProof/>
                 <w:webHidden/>
               </w:rPr>
-              <w:instrText xml:space="preserve"> PAGEREF _Toc186455017 \h </w:instrText>
+              <w:instrText xml:space="preserve"> PAGEREF _Toc186508902 \h </w:instrText>
             </w:r>
             <w:r>
               <w:rPr>
@@ -2324,7 +2324,7 @@
               <w:lang w:eastAsia="es-ES"/>
             </w:rPr>
           </w:pPr>
-          <w:hyperlink w:anchor="_Toc186455018" w:history="1">
+          <w:hyperlink w:anchor="_Toc186508903" w:history="1">
             <w:r>
               <w:rPr>
                 <w:rStyle w:val="Hipervnculo"/>
@@ -2351,7 +2351,7 @@
                 <w:noProof/>
                 <w:webHidden/>
               </w:rPr>
-              <w:instrText xml:space="preserve"> PAGEREF _Toc186455018 \h </w:instrText>
+              <w:instrText xml:space="preserve"> PAGEREF _Toc186508903 \h </w:instrText>
             </w:r>
             <w:r>
               <w:rPr>
@@ -2396,7 +2396,7 @@
               <w:lang w:eastAsia="es-ES"/>
             </w:rPr>
           </w:pPr>
-          <w:hyperlink w:anchor="_Toc186455019" w:history="1">
+          <w:hyperlink w:anchor="_Toc186508904" w:history="1">
             <w:r>
               <w:rPr>
                 <w:rStyle w:val="Hipervnculo"/>
@@ -2423,7 +2423,7 @@
                 <w:noProof/>
                 <w:webHidden/>
               </w:rPr>
-              <w:instrText xml:space="preserve"> PAGEREF _Toc186455019 \h </w:instrText>
+              <w:instrText xml:space="preserve"> PAGEREF _Toc186508904 \h </w:instrText>
             </w:r>
             <w:r>
               <w:rPr>
@@ -2468,7 +2468,7 @@
               <w:lang w:eastAsia="es-ES"/>
             </w:rPr>
           </w:pPr>
-          <w:hyperlink w:anchor="_Toc186455020" w:history="1">
+          <w:hyperlink w:anchor="_Toc186508905" w:history="1">
             <w:r>
               <w:rPr>
                 <w:rStyle w:val="Hipervnculo"/>
@@ -2495,7 +2495,7 @@
                 <w:noProof/>
                 <w:webHidden/>
               </w:rPr>
-              <w:instrText xml:space="preserve"> PAGEREF _Toc186455020 \h </w:instrText>
+              <w:instrText xml:space="preserve"> PAGEREF _Toc186508905 \h </w:instrText>
             </w:r>
             <w:r>
               <w:rPr>
@@ -2515,7 +2515,7 @@
                 <w:noProof/>
                 <w:webHidden/>
               </w:rPr>
-              <w:t>34</w:t>
+              <w:t>35</w:t>
             </w:r>
             <w:r>
               <w:rPr>
@@ -2546,7 +2546,7 @@
       <w:pPr>
         <w:pStyle w:val="Ttulo1"/>
       </w:pPr>
-      <w:bookmarkStart w:id="0" w:name="_Toc186454995"/>
+      <w:bookmarkStart w:id="0" w:name="_Toc186508880"/>
       <w:r>
         <w:lastRenderedPageBreak/>
         <w:t>Enunciado y Requisitos</w:t>
@@ -2558,7 +2558,7 @@
       <w:pPr>
         <w:pStyle w:val="Ttulo2"/>
       </w:pPr>
-      <w:bookmarkStart w:id="1" w:name="_Toc186454996"/>
+      <w:bookmarkStart w:id="1" w:name="_Toc186508881"/>
       <w:r>
         <w:t>Introducción</w:t>
       </w:r>
@@ -2618,7 +2618,7 @@
           <w:rFonts w:eastAsiaTheme="minorHAnsi"/>
         </w:rPr>
       </w:pPr>
-      <w:bookmarkStart w:id="2" w:name="_Toc186454997"/>
+      <w:bookmarkStart w:id="2" w:name="_Toc186508882"/>
       <w:r>
         <w:rPr>
           <w:rFonts w:eastAsiaTheme="minorHAnsi"/>
@@ -2659,7 +2659,7 @@
       <w:pPr>
         <w:pStyle w:val="Ttulo2"/>
       </w:pPr>
-      <w:bookmarkStart w:id="3" w:name="_Toc186454998"/>
+      <w:bookmarkStart w:id="3" w:name="_Toc186508883"/>
       <w:r>
         <w:t>Objetivos</w:t>
       </w:r>
@@ -2775,7 +2775,7 @@
       <w:pPr>
         <w:pStyle w:val="Ttulo2"/>
       </w:pPr>
-      <w:bookmarkStart w:id="4" w:name="_Toc186454999"/>
+      <w:bookmarkStart w:id="4" w:name="_Toc186508884"/>
       <w:r>
         <w:lastRenderedPageBreak/>
         <w:t>Características principales</w:t>
@@ -2894,7 +2894,7 @@
       <w:pPr>
         <w:pStyle w:val="Ttulo2"/>
       </w:pPr>
-      <w:bookmarkStart w:id="5" w:name="_Toc186455000"/>
+      <w:bookmarkStart w:id="5" w:name="_Toc186508885"/>
       <w:r>
         <w:t>Requisitos funcionales y técnicos</w:t>
       </w:r>
@@ -3187,7 +3187,7 @@
       <w:pPr>
         <w:pStyle w:val="Ttulo2"/>
       </w:pPr>
-      <w:bookmarkStart w:id="6" w:name="_Toc186455001"/>
+      <w:bookmarkStart w:id="6" w:name="_Toc186508886"/>
       <w:r>
         <w:t>Innovaciones</w:t>
       </w:r>
@@ -3263,7 +3263,7 @@
       <w:pPr>
         <w:pStyle w:val="Ttulo1"/>
       </w:pPr>
-      <w:bookmarkStart w:id="7" w:name="_Toc186455002"/>
+      <w:bookmarkStart w:id="7" w:name="_Toc186508887"/>
       <w:r>
         <w:lastRenderedPageBreak/>
         <w:t>Manual de usuario</w:t>
@@ -3281,7 +3281,7 @@
       <w:pPr>
         <w:pStyle w:val="Ttulo2"/>
       </w:pPr>
-      <w:bookmarkStart w:id="8" w:name="_Toc186455003"/>
+      <w:bookmarkStart w:id="8" w:name="_Toc186508888"/>
       <w:r>
         <w:t>Concurrencia</w:t>
       </w:r>
@@ -3552,7 +3552,7 @@
       <w:pPr>
         <w:pStyle w:val="Ttulo2"/>
       </w:pPr>
-      <w:bookmarkStart w:id="9" w:name="_Toc186455004"/>
+      <w:bookmarkStart w:id="9" w:name="_Toc186508889"/>
       <w:r>
         <w:lastRenderedPageBreak/>
         <w:t>Distribuida</w:t>
@@ -3742,7 +3742,7 @@
       <w:pPr>
         <w:pStyle w:val="Ttulo1"/>
       </w:pPr>
-      <w:bookmarkStart w:id="10" w:name="_Toc186455005"/>
+      <w:bookmarkStart w:id="10" w:name="_Toc186508890"/>
       <w:r>
         <w:lastRenderedPageBreak/>
         <w:t>Diseño de la aplicación</w:t>
@@ -3754,7 +3754,7 @@
       <w:pPr>
         <w:pStyle w:val="Ttulo2"/>
       </w:pPr>
-      <w:bookmarkStart w:id="11" w:name="_Toc186455006"/>
+      <w:bookmarkStart w:id="11" w:name="_Toc186508891"/>
       <w:r>
         <w:t>Patrones de creación</w:t>
       </w:r>
@@ -3765,7 +3765,7 @@
       <w:pPr>
         <w:pStyle w:val="Ttulo3"/>
       </w:pPr>
-      <w:bookmarkStart w:id="12" w:name="_Toc186455007"/>
+      <w:bookmarkStart w:id="12" w:name="_Toc186508892"/>
       <w:r>
         <w:t xml:space="preserve">Patrón Factory </w:t>
       </w:r>
@@ -4075,7 +4075,7 @@
       <w:pPr>
         <w:pStyle w:val="Ttulo3"/>
       </w:pPr>
-      <w:bookmarkStart w:id="13" w:name="_Toc186455008"/>
+      <w:bookmarkStart w:id="13" w:name="_Toc186508893"/>
       <w:r>
         <w:lastRenderedPageBreak/>
         <w:t xml:space="preserve">Patrón </w:t>
@@ -4327,7 +4327,7 @@
       <w:pPr>
         <w:pStyle w:val="Ttulo2"/>
       </w:pPr>
-      <w:bookmarkStart w:id="14" w:name="_Toc186455009"/>
+      <w:bookmarkStart w:id="14" w:name="_Toc186508894"/>
       <w:r>
         <w:lastRenderedPageBreak/>
         <w:t>Patrones estructurales</w:t>
@@ -4339,7 +4339,7 @@
       <w:pPr>
         <w:pStyle w:val="Ttulo3"/>
       </w:pPr>
-      <w:bookmarkStart w:id="15" w:name="_Toc186455010"/>
+      <w:bookmarkStart w:id="15" w:name="_Toc186508895"/>
       <w:r>
         <w:t xml:space="preserve">Patrón </w:t>
       </w:r>
@@ -4593,7 +4593,7 @@
       <w:pPr>
         <w:pStyle w:val="Ttulo3"/>
       </w:pPr>
-      <w:bookmarkStart w:id="16" w:name="_Toc186455011"/>
+      <w:bookmarkStart w:id="16" w:name="_Toc186508896"/>
       <w:r>
         <w:lastRenderedPageBreak/>
         <w:t xml:space="preserve">Patrón </w:t>
@@ -4927,7 +4927,7 @@
       <w:pPr>
         <w:pStyle w:val="Ttulo3"/>
       </w:pPr>
-      <w:bookmarkStart w:id="17" w:name="_Toc186455012"/>
+      <w:bookmarkStart w:id="17" w:name="_Toc186508897"/>
       <w:r>
         <w:lastRenderedPageBreak/>
         <w:t xml:space="preserve">Patrón </w:t>
@@ -5159,7 +5159,7 @@
       <w:pPr>
         <w:pStyle w:val="Ttulo2"/>
       </w:pPr>
-      <w:bookmarkStart w:id="18" w:name="_Toc186455013"/>
+      <w:bookmarkStart w:id="18" w:name="_Toc186508898"/>
       <w:r>
         <w:lastRenderedPageBreak/>
         <w:t>Patrones de comportamiento</w:t>
@@ -5171,7 +5171,7 @@
       <w:pPr>
         <w:pStyle w:val="Ttulo3"/>
       </w:pPr>
-      <w:bookmarkStart w:id="19" w:name="_Toc186455014"/>
+      <w:bookmarkStart w:id="19" w:name="_Toc186508899"/>
       <w:r>
         <w:t xml:space="preserve">Patrón </w:t>
       </w:r>
@@ -5516,7 +5516,7 @@
       <w:pPr>
         <w:pStyle w:val="Ttulo3"/>
       </w:pPr>
-      <w:bookmarkStart w:id="20" w:name="_Toc186455015"/>
+      <w:bookmarkStart w:id="20" w:name="_Toc186508900"/>
       <w:r>
         <w:lastRenderedPageBreak/>
         <w:t xml:space="preserve">Patrón </w:t>
@@ -5784,7 +5784,7 @@
       <w:pPr>
         <w:pStyle w:val="Ttulo3"/>
       </w:pPr>
-      <w:bookmarkStart w:id="21" w:name="_Toc186455016"/>
+      <w:bookmarkStart w:id="21" w:name="_Toc186508901"/>
       <w:r>
         <w:lastRenderedPageBreak/>
         <w:t xml:space="preserve">Patrón </w:t>
@@ -6133,7 +6133,7 @@
       <w:pPr>
         <w:pStyle w:val="Ttulo1"/>
       </w:pPr>
-      <w:bookmarkStart w:id="23" w:name="_Toc186455017"/>
+      <w:bookmarkStart w:id="23" w:name="_Toc186508902"/>
       <w:r>
         <w:lastRenderedPageBreak/>
         <w:t>Aplicación</w:t>
@@ -6145,7 +6145,7 @@
       <w:pPr>
         <w:pStyle w:val="Ttulo2"/>
       </w:pPr>
-      <w:bookmarkStart w:id="24" w:name="_Toc186455018"/>
+      <w:bookmarkStart w:id="24" w:name="_Toc186508903"/>
       <w:r>
         <w:t>Clases</w:t>
       </w:r>
@@ -6238,14 +6238,7 @@
           <w:bCs/>
         </w:rPr>
         <w:lastRenderedPageBreak/>
-        <w:t>C</w:t>
-      </w:r>
-      <w:r>
-        <w:rPr>
-          <w:b/>
-          <w:bCs/>
-        </w:rPr>
-        <w:t>abina</w:t>
+        <w:t>Cabina</w:t>
       </w:r>
       <w:r>
         <w:t xml:space="preserve">: </w:t>
@@ -6646,10 +6639,7 @@
         <w:jc w:val="both"/>
       </w:pPr>
       <w:r>
-        <w:t>Empleado</w:t>
-      </w:r>
-      <w:r>
-        <w:t>: Método constructor de la clase.</w:t>
+        <w:t>Empleado: Método constructor de la clase.</w:t>
       </w:r>
     </w:p>
     <w:p>
@@ -6665,13 +6655,7 @@
         <w:t>run: Método que n</w:t>
       </w:r>
       <w:r>
-        <w:t xml:space="preserve">o recibe nada como parámetro y se encarga de establecer la rutina de un empleado. El empleado en primer lugar entrará al peaje, donde se le asignará una cabina en la que trabajará, acto seguido entrará a ella y cobrará al vehículo, en el caso de que haya cobrado ya a 6 </w:t>
-      </w:r>
-      <w:r>
-        <w:t>vehículos</w:t>
-      </w:r>
-      <w:r>
-        <w:t xml:space="preserve"> tiene un descanso que durará 5 segundos, y acto seguido volverá a entrar a la cabina. S</w:t>
+        <w:t>o recibe nada como parámetro y se encarga de establecer la rutina de un empleado. El empleado en primer lugar entrará al peaje, donde se le asignará una cabina en la que trabajará, acto seguido entrará a ella y cobrará al vehículo, en el caso de que haya cobrado ya a 6 vehículos tiene un descanso que durará 5 segundos, y acto seguido volverá a entrar a la cabina. S</w:t>
       </w:r>
       <w:r>
         <w:t xml:space="preserve">i </w:t>
@@ -7207,10 +7191,7 @@
         <w:t xml:space="preserve"> </w:t>
       </w:r>
       <w:r>
-        <w:t>que</w:t>
-      </w:r>
-      <w:r>
-        <w:t xml:space="preserve"> almacena el </w:t>
+        <w:t xml:space="preserve">que almacena el </w:t>
       </w:r>
       <w:proofErr w:type="spellStart"/>
       <w:r>
@@ -8207,30 +8188,326 @@
         <w:t>:</w:t>
       </w:r>
       <w:r>
+        <w:t xml:space="preserve"> Atributo </w:t>
+      </w:r>
+      <w:r>
+        <w:t xml:space="preserve">de tipo </w:t>
+      </w:r>
+      <w:proofErr w:type="spellStart"/>
+      <w:r>
+        <w:t>Condition</w:t>
+      </w:r>
+      <w:proofErr w:type="spellEnd"/>
+      <w:r>
+        <w:t xml:space="preserve"> A</w:t>
+      </w:r>
+      <w:r>
+        <w:t xml:space="preserve">quí los </w:t>
+      </w:r>
+      <w:r>
+        <w:t>camiones</w:t>
+      </w:r>
+      <w:r>
+        <w:t xml:space="preserve"> esperan por orden de llegada su turno</w:t>
+      </w:r>
+      <w:r>
+        <w:t>.</w:t>
+      </w:r>
+    </w:p>
+    <w:p>
+      <w:pPr>
+        <w:pStyle w:val="Prrafodelista"/>
+        <w:numPr>
+          <w:ilvl w:val="2"/>
+          <w:numId w:val="12"/>
+        </w:numPr>
+        <w:jc w:val="both"/>
+      </w:pPr>
+      <w:proofErr w:type="spellStart"/>
+      <w:r>
+        <w:t>ambulanciaEspera</w:t>
+      </w:r>
+      <w:proofErr w:type="spellEnd"/>
+      <w:r>
+        <w:t>:</w:t>
+      </w:r>
+      <w:r>
+        <w:t xml:space="preserve"> Atributo </w:t>
+      </w:r>
+      <w:r>
+        <w:t xml:space="preserve">de tipo </w:t>
+      </w:r>
+      <w:proofErr w:type="spellStart"/>
+      <w:r>
+        <w:t>Condition</w:t>
+      </w:r>
+      <w:proofErr w:type="spellEnd"/>
+      <w:r>
+        <w:t xml:space="preserve"> A</w:t>
+      </w:r>
+      <w:r>
+        <w:t>quí l</w:t>
+      </w:r>
+      <w:r>
+        <w:t xml:space="preserve">as ambulancias </w:t>
+      </w:r>
+      <w:r>
+        <w:t>esperan por orden de llegada su turno</w:t>
+      </w:r>
+      <w:r>
+        <w:t>.</w:t>
+      </w:r>
+    </w:p>
+    <w:p>
+      <w:pPr>
+        <w:pStyle w:val="Prrafodelista"/>
+        <w:numPr>
+          <w:ilvl w:val="2"/>
+          <w:numId w:val="12"/>
+        </w:numPr>
+        <w:jc w:val="both"/>
+      </w:pPr>
+      <w:proofErr w:type="spellStart"/>
+      <w:r>
+        <w:t>listaEsperaPeaje</w:t>
+      </w:r>
+      <w:proofErr w:type="spellEnd"/>
+      <w:r>
+        <w:t>:</w:t>
+      </w:r>
+      <w:r>
+        <w:t xml:space="preserve"> Atributo </w:t>
+      </w:r>
+      <w:r>
+        <w:t xml:space="preserve">de tipo </w:t>
+      </w:r>
+      <w:proofErr w:type="spellStart"/>
+      <w:r>
+        <w:t>ListaThreads</w:t>
+      </w:r>
+      <w:proofErr w:type="spellEnd"/>
+      <w:r>
+        <w:t>. S</w:t>
+      </w:r>
+      <w:r>
+        <w:t xml:space="preserve">e encarga de editar el </w:t>
+      </w:r>
+      <w:proofErr w:type="spellStart"/>
+      <w:r>
+        <w:t>JtextField</w:t>
+      </w:r>
+      <w:proofErr w:type="spellEnd"/>
+      <w:r>
+        <w:t xml:space="preserve"> de la cola de espera del peaje</w:t>
+      </w:r>
+      <w:r>
+        <w:t>.</w:t>
+      </w:r>
+    </w:p>
+    <w:p>
+      <w:pPr>
+        <w:pStyle w:val="Prrafodelista"/>
+        <w:numPr>
+          <w:ilvl w:val="2"/>
+          <w:numId w:val="12"/>
+        </w:numPr>
+        <w:jc w:val="both"/>
+      </w:pPr>
+      <w:r>
+        <w:t>log:</w:t>
+      </w:r>
+      <w:r>
+        <w:t xml:space="preserve"> Atributo </w:t>
+      </w:r>
+      <w:r>
+        <w:t>de tipo Log</w:t>
+      </w:r>
+      <w:r>
+        <w:t xml:space="preserve"> que</w:t>
+      </w:r>
+      <w:r>
+        <w:t xml:space="preserve"> almacena </w:t>
+      </w:r>
+      <w:r>
+        <w:t>el</w:t>
+      </w:r>
+      <w:r>
+        <w:t xml:space="preserve"> log compartido por todo el sistema concurrente</w:t>
+      </w:r>
+      <w:r>
+        <w:t>.</w:t>
+      </w:r>
+    </w:p>
+    <w:p>
+      <w:pPr>
+        <w:pStyle w:val="Prrafodelista"/>
+        <w:numPr>
+          <w:ilvl w:val="2"/>
+          <w:numId w:val="12"/>
+        </w:numPr>
+        <w:jc w:val="both"/>
+      </w:pPr>
+      <w:proofErr w:type="spellStart"/>
+      <w:r>
+        <w:t>factoria</w:t>
+      </w:r>
+      <w:proofErr w:type="spellEnd"/>
+      <w:r>
+        <w:t>:</w:t>
+      </w:r>
+      <w:r>
+        <w:t xml:space="preserve"> Atributo de tipo </w:t>
+      </w:r>
+      <w:proofErr w:type="spellStart"/>
+      <w:r>
+        <w:t>FactoriaDeCabinas</w:t>
+      </w:r>
+      <w:proofErr w:type="spellEnd"/>
+      <w:r>
+        <w:t xml:space="preserve"> que crea una factoría para las cabinas.</w:t>
+      </w:r>
+    </w:p>
+    <w:p>
+      <w:pPr>
+        <w:pStyle w:val="Prrafodelista"/>
+        <w:numPr>
+          <w:ilvl w:val="2"/>
+          <w:numId w:val="12"/>
+        </w:numPr>
+        <w:jc w:val="both"/>
+      </w:pPr>
+      <w:proofErr w:type="spellStart"/>
+      <w:r>
+        <w:t>jTextFields</w:t>
+      </w:r>
+      <w:proofErr w:type="spellEnd"/>
+      <w:r>
+        <w:t>:</w:t>
+      </w:r>
+      <w:r>
+        <w:t xml:space="preserve"> Atributos de tipo </w:t>
+      </w:r>
+      <w:proofErr w:type="spellStart"/>
+      <w:r>
+        <w:t>jTextFields</w:t>
+      </w:r>
+      <w:proofErr w:type="spellEnd"/>
+      <w:r>
+        <w:t xml:space="preserve"> para </w:t>
+      </w:r>
+      <w:r>
+        <w:t>de toda la interfaz concurrent</w:t>
+      </w:r>
+      <w:r>
+        <w:t>e.</w:t>
+      </w:r>
+    </w:p>
+    <w:p>
+      <w:pPr>
+        <w:pStyle w:val="Prrafodelista"/>
+        <w:numPr>
+          <w:ilvl w:val="1"/>
+          <w:numId w:val="12"/>
+        </w:numPr>
+        <w:jc w:val="both"/>
+      </w:pPr>
+      <w:r>
+        <w:t>Métodos:</w:t>
+      </w:r>
+    </w:p>
+    <w:p>
+      <w:pPr>
+        <w:pStyle w:val="Prrafodelista"/>
+        <w:numPr>
+          <w:ilvl w:val="2"/>
+          <w:numId w:val="12"/>
+        </w:numPr>
+        <w:jc w:val="both"/>
+      </w:pPr>
+      <w:r>
+        <w:t>Peaje: Método constructor de la clase.</w:t>
+      </w:r>
+    </w:p>
+    <w:p>
+      <w:pPr>
+        <w:pStyle w:val="Prrafodelista"/>
+        <w:numPr>
+          <w:ilvl w:val="2"/>
+          <w:numId w:val="12"/>
+        </w:numPr>
+        <w:jc w:val="both"/>
+      </w:pPr>
+      <w:proofErr w:type="spellStart"/>
+      <w:r>
+        <w:t>entraPeajeVehiculo</w:t>
+      </w:r>
+      <w:proofErr w:type="spellEnd"/>
+      <w:r>
+        <w:t>:</w:t>
+      </w:r>
+      <w:r>
         <w:t xml:space="preserve"> </w:t>
       </w:r>
       <w:r>
-        <w:t xml:space="preserve">Atributo </w:t>
-      </w:r>
-      <w:r>
-        <w:t xml:space="preserve">de tipo </w:t>
-      </w:r>
-      <w:proofErr w:type="spellStart"/>
-      <w:r>
-        <w:t>Condition</w:t>
-      </w:r>
-      <w:proofErr w:type="spellEnd"/>
-      <w:r>
-        <w:t xml:space="preserve"> A</w:t>
-      </w:r>
-      <w:r>
-        <w:t xml:space="preserve">quí los </w:t>
-      </w:r>
-      <w:r>
-        <w:t>camiones</w:t>
-      </w:r>
-      <w:r>
-        <w:t xml:space="preserve"> esperan por orden de llegada su turno</w:t>
+        <w:t>Método que r</w:t>
+      </w:r>
+      <w:r>
+        <w:t>ecibe como parámetro el vehículo que quiere entrar al peaje</w:t>
+      </w:r>
+      <w:r>
+        <w:t xml:space="preserve"> y</w:t>
+      </w:r>
+      <w:r>
+        <w:t xml:space="preserve"> funciona de la siguiente manera: En primer lugar tenemos que ver el tipo de vehículo que entra, si es coche o ambulancia, pasará a mirar si hay una cabina disponible, en el caso de que la haya</w:t>
+      </w:r>
+      <w:r>
+        <w:t>,</w:t>
+      </w:r>
+      <w:r>
+        <w:t xml:space="preserve"> llamará a la función de </w:t>
+      </w:r>
+      <w:proofErr w:type="spellStart"/>
+      <w:r>
+        <w:t>cabinaManualCocheDisponible</w:t>
+      </w:r>
+      <w:proofErr w:type="spellEnd"/>
+      <w:r>
+        <w:t xml:space="preserve">, y si no hay manual, obtendrá una automática, pero si no hay cabinas libres tendrá que esperar hasta que un vehículo salga y le de </w:t>
+      </w:r>
+      <w:proofErr w:type="spellStart"/>
+      <w:r>
+        <w:t>signal</w:t>
+      </w:r>
+      <w:proofErr w:type="spellEnd"/>
+      <w:r>
+        <w:t xml:space="preserve"> debido a que hay una cabina libre, respetando siempre la prioridad de las ambulancias. Sería el mismo procedimiento para camiones, pero solo mirará las cabinas de camiones y no respetarán la prioridad de las ambulancias, ya que estas solo van a las cabinas de coches. </w:t>
+      </w:r>
+    </w:p>
+    <w:p>
+      <w:pPr>
+        <w:pStyle w:val="Prrafodelista"/>
+        <w:numPr>
+          <w:ilvl w:val="2"/>
+          <w:numId w:val="12"/>
+        </w:numPr>
+        <w:jc w:val="both"/>
+      </w:pPr>
+      <w:proofErr w:type="spellStart"/>
+      <w:r>
+        <w:t>cabinaCocheDisponible</w:t>
+      </w:r>
+      <w:proofErr w:type="spellEnd"/>
+      <w:r>
+        <w:t>:</w:t>
+      </w:r>
+      <w:r>
+        <w:t xml:space="preserve"> </w:t>
+      </w:r>
+      <w:r>
+        <w:t>Método que n</w:t>
+      </w:r>
+      <w:r>
+        <w:t>o recibe ningún parámetro. Devuelve un booleano indicando si hay una cabina libre de coches o no, ya sea automática o manual</w:t>
       </w:r>
       <w:r>
         <w:t>.</w:t>
@@ -8247,7 +8524,7 @@
       </w:pPr>
       <w:proofErr w:type="spellStart"/>
       <w:r>
-        <w:t>ambulanciaEspera</w:t>
+        <w:t>cabinaCamionDisponible</w:t>
       </w:r>
       <w:proofErr w:type="spellEnd"/>
       <w:r>
@@ -8257,318 +8534,10 @@
         <w:t xml:space="preserve"> </w:t>
       </w:r>
       <w:r>
-        <w:t xml:space="preserve">Atributo </w:t>
-      </w:r>
-      <w:r>
-        <w:t xml:space="preserve">de tipo </w:t>
-      </w:r>
-      <w:proofErr w:type="spellStart"/>
-      <w:r>
-        <w:t>Condition</w:t>
-      </w:r>
-      <w:proofErr w:type="spellEnd"/>
-      <w:r>
-        <w:t xml:space="preserve"> A</w:t>
-      </w:r>
-      <w:r>
-        <w:t>quí l</w:t>
-      </w:r>
-      <w:r>
-        <w:t xml:space="preserve">as ambulancias </w:t>
-      </w:r>
-      <w:r>
-        <w:t>esperan por orden de llegada su turno</w:t>
-      </w:r>
-      <w:r>
-        <w:t>.</w:t>
-      </w:r>
-    </w:p>
-    <w:p>
-      <w:pPr>
-        <w:pStyle w:val="Prrafodelista"/>
-        <w:numPr>
-          <w:ilvl w:val="2"/>
-          <w:numId w:val="12"/>
-        </w:numPr>
-        <w:jc w:val="both"/>
-      </w:pPr>
-      <w:proofErr w:type="spellStart"/>
-      <w:r>
-        <w:t>listaEsperaPeaje</w:t>
-      </w:r>
-      <w:proofErr w:type="spellEnd"/>
-      <w:r>
-        <w:t>:</w:t>
-      </w:r>
-      <w:r>
-        <w:t xml:space="preserve"> Atributo </w:t>
-      </w:r>
-      <w:r>
-        <w:t xml:space="preserve">de tipo </w:t>
-      </w:r>
-      <w:proofErr w:type="spellStart"/>
-      <w:r>
-        <w:t>ListaThreads</w:t>
-      </w:r>
-      <w:proofErr w:type="spellEnd"/>
-      <w:r>
-        <w:t>. S</w:t>
-      </w:r>
-      <w:r>
-        <w:t xml:space="preserve">e encarga de editar el </w:t>
-      </w:r>
-      <w:proofErr w:type="spellStart"/>
-      <w:r>
-        <w:t>JtextField</w:t>
-      </w:r>
-      <w:proofErr w:type="spellEnd"/>
-      <w:r>
-        <w:t xml:space="preserve"> de la cola de espera del peaje</w:t>
-      </w:r>
-      <w:r>
-        <w:t>.</w:t>
-      </w:r>
-    </w:p>
-    <w:p>
-      <w:pPr>
-        <w:pStyle w:val="Prrafodelista"/>
-        <w:numPr>
-          <w:ilvl w:val="2"/>
-          <w:numId w:val="12"/>
-        </w:numPr>
-        <w:jc w:val="both"/>
-      </w:pPr>
-      <w:r>
-        <w:t>log:</w:t>
-      </w:r>
-      <w:r>
-        <w:t xml:space="preserve"> Atributo </w:t>
-      </w:r>
-      <w:r>
-        <w:t>de tipo Log</w:t>
-      </w:r>
-      <w:r>
-        <w:t xml:space="preserve"> que</w:t>
-      </w:r>
-      <w:r>
-        <w:t xml:space="preserve"> almacena </w:t>
-      </w:r>
-      <w:r>
-        <w:t>el</w:t>
-      </w:r>
-      <w:r>
-        <w:t xml:space="preserve"> log compartido por todo el sistema concurrente</w:t>
-      </w:r>
-      <w:r>
-        <w:t>.</w:t>
-      </w:r>
-    </w:p>
-    <w:p>
-      <w:pPr>
-        <w:pStyle w:val="Prrafodelista"/>
-        <w:numPr>
-          <w:ilvl w:val="2"/>
-          <w:numId w:val="12"/>
-        </w:numPr>
-        <w:jc w:val="both"/>
-      </w:pPr>
-      <w:proofErr w:type="spellStart"/>
-      <w:r>
-        <w:t>factoria</w:t>
-      </w:r>
-      <w:proofErr w:type="spellEnd"/>
-      <w:r>
-        <w:t>:</w:t>
-      </w:r>
-      <w:r>
-        <w:t xml:space="preserve"> Atributo de tipo </w:t>
-      </w:r>
-      <w:proofErr w:type="spellStart"/>
-      <w:r>
-        <w:t>FactoriaDeCabinas</w:t>
-      </w:r>
-      <w:proofErr w:type="spellEnd"/>
-      <w:r>
-        <w:t xml:space="preserve"> que crea una factoría para las cabinas.</w:t>
-      </w:r>
-    </w:p>
-    <w:p>
-      <w:pPr>
-        <w:pStyle w:val="Prrafodelista"/>
-        <w:numPr>
-          <w:ilvl w:val="2"/>
-          <w:numId w:val="12"/>
-        </w:numPr>
-        <w:jc w:val="both"/>
-      </w:pPr>
-      <w:proofErr w:type="spellStart"/>
-      <w:r>
-        <w:t>jTextFields</w:t>
-      </w:r>
-      <w:proofErr w:type="spellEnd"/>
-      <w:r>
-        <w:t>:</w:t>
-      </w:r>
-      <w:r>
-        <w:t xml:space="preserve"> Atributos de tipo </w:t>
-      </w:r>
-      <w:proofErr w:type="spellStart"/>
-      <w:r>
-        <w:t>jTextFields</w:t>
-      </w:r>
-      <w:proofErr w:type="spellEnd"/>
-      <w:r>
-        <w:t xml:space="preserve"> para </w:t>
-      </w:r>
-      <w:r>
-        <w:t>de toda la interfaz concurrent</w:t>
-      </w:r>
-      <w:r>
-        <w:t>e.</w:t>
-      </w:r>
-    </w:p>
-    <w:p>
-      <w:pPr>
-        <w:pStyle w:val="Prrafodelista"/>
-        <w:numPr>
-          <w:ilvl w:val="1"/>
-          <w:numId w:val="12"/>
-        </w:numPr>
-        <w:jc w:val="both"/>
-      </w:pPr>
-      <w:r>
-        <w:t>Métodos:</w:t>
-      </w:r>
-    </w:p>
-    <w:p>
-      <w:pPr>
-        <w:pStyle w:val="Prrafodelista"/>
-        <w:numPr>
-          <w:ilvl w:val="2"/>
-          <w:numId w:val="12"/>
-        </w:numPr>
-        <w:jc w:val="both"/>
-      </w:pPr>
-      <w:r>
-        <w:t>Peaje: Método constructor de la clase.</w:t>
-      </w:r>
-    </w:p>
-    <w:p>
-      <w:pPr>
-        <w:pStyle w:val="Prrafodelista"/>
-        <w:numPr>
-          <w:ilvl w:val="2"/>
-          <w:numId w:val="12"/>
-        </w:numPr>
-        <w:jc w:val="both"/>
-      </w:pPr>
-      <w:proofErr w:type="spellStart"/>
-      <w:r>
-        <w:t>entraPeajeVehiculo</w:t>
-      </w:r>
-      <w:proofErr w:type="spellEnd"/>
-      <w:r>
-        <w:t>:</w:t>
-      </w:r>
-      <w:r>
-        <w:t xml:space="preserve"> </w:t>
-      </w:r>
-      <w:r>
-        <w:t>Método que r</w:t>
-      </w:r>
-      <w:r>
-        <w:t>ecibe como parámetro el vehículo que quiere entrar al peaje</w:t>
-      </w:r>
-      <w:r>
-        <w:t xml:space="preserve"> y</w:t>
-      </w:r>
-      <w:r>
-        <w:t xml:space="preserve"> funciona de la siguiente manera: En primer lugar tenemos que ver el tipo de vehículo que entra, si es coche o ambulancia, pasará a mirar si hay una cabina disponible, en el caso de que la haya</w:t>
-      </w:r>
-      <w:r>
-        <w:t>,</w:t>
-      </w:r>
-      <w:r>
-        <w:t xml:space="preserve"> llamará a la función de </w:t>
-      </w:r>
-      <w:proofErr w:type="spellStart"/>
-      <w:r>
-        <w:t>cabinaManualCocheDisponible</w:t>
-      </w:r>
-      <w:proofErr w:type="spellEnd"/>
-      <w:r>
-        <w:t xml:space="preserve">, y si no hay manual, obtendrá una automática, pero si no hay cabinas libres tendrá que esperar hasta que un vehículo salga y le de </w:t>
-      </w:r>
-      <w:proofErr w:type="spellStart"/>
-      <w:r>
-        <w:t>signal</w:t>
-      </w:r>
-      <w:proofErr w:type="spellEnd"/>
-      <w:r>
-        <w:t xml:space="preserve"> debido a que hay una cabina libre, respetando siempre la prioridad de las ambulancias. Sería el mismo procedimiento para camiones, pero solo mirará las cabinas de camiones y no respetarán la prioridad de las ambulancias, ya que estas solo van a las cabinas de coches. </w:t>
-      </w:r>
-    </w:p>
-    <w:p>
-      <w:pPr>
-        <w:pStyle w:val="Prrafodelista"/>
-        <w:numPr>
-          <w:ilvl w:val="2"/>
-          <w:numId w:val="12"/>
-        </w:numPr>
-        <w:jc w:val="both"/>
-      </w:pPr>
-      <w:proofErr w:type="spellStart"/>
-      <w:r>
-        <w:t>cabinaCocheDisponible</w:t>
-      </w:r>
-      <w:proofErr w:type="spellEnd"/>
-      <w:r>
-        <w:t>:</w:t>
-      </w:r>
-      <w:r>
-        <w:t xml:space="preserve"> </w:t>
-      </w:r>
-      <w:r>
         <w:t>Método que n</w:t>
       </w:r>
       <w:r>
-        <w:t>o recibe ningún parámetro. Devuelve un booleano indicando si hay una cabina libre de coches o no, ya sea automática o manual</w:t>
-      </w:r>
-      <w:r>
-        <w:t>.</w:t>
-      </w:r>
-    </w:p>
-    <w:p>
-      <w:pPr>
-        <w:pStyle w:val="Prrafodelista"/>
-        <w:numPr>
-          <w:ilvl w:val="2"/>
-          <w:numId w:val="12"/>
-        </w:numPr>
-        <w:jc w:val="both"/>
-      </w:pPr>
-      <w:proofErr w:type="spellStart"/>
-      <w:r>
-        <w:t>cabinaCamionDisponible</w:t>
-      </w:r>
-      <w:proofErr w:type="spellEnd"/>
-      <w:r>
-        <w:t>:</w:t>
-      </w:r>
-      <w:r>
-        <w:t xml:space="preserve"> </w:t>
-      </w:r>
-      <w:r>
-        <w:t>Método que n</w:t>
-      </w:r>
-      <w:r>
-        <w:t xml:space="preserve">o recibe ningún parámetro. Hace lo mismo que el método descrito con </w:t>
-      </w:r>
-      <w:r>
-        <w:t>anterioridad,</w:t>
-      </w:r>
-      <w:r>
-        <w:t xml:space="preserve"> pero con las cabinas de camiones</w:t>
+        <w:t>o recibe ningún parámetro. Hace lo mismo que el método descrito con anterioridad, pero con las cabinas de camiones</w:t>
       </w:r>
       <w:r>
         <w:t>.</w:t>
@@ -8808,13 +8777,7 @@
         <w:t>: Método que r</w:t>
       </w:r>
       <w:r>
-        <w:t xml:space="preserve">ecibe como parámetro el vehículo que quiere salir del peaje. En primer </w:t>
-      </w:r>
-      <w:r>
-        <w:t>lugar,</w:t>
-      </w:r>
-      <w:r>
-        <w:t xml:space="preserve"> se ve el tipo del vehículo que quiere salir, si es coche o ambulancia o cami</w:t>
+        <w:t>ecibe como parámetro el vehículo que quiere salir del peaje. En primer lugar, se ve el tipo del vehículo que quiere salir, si es coche o ambulancia o cami</w:t>
       </w:r>
       <w:r>
         <w:t>ó</w:t>
@@ -8860,13 +8823,7 @@
       </w:r>
       <w:proofErr w:type="spellEnd"/>
       <w:r>
-        <w:t xml:space="preserve"> a las ambulancias, </w:t>
-      </w:r>
-      <w:r>
-        <w:t>ya que,</w:t>
-      </w:r>
-      <w:r>
-        <w:t xml:space="preserve"> si se les da, no se puede garantizar que una cabina de coches esté libre, ya que los camiones no usan esas cabinas.</w:t>
+        <w:t xml:space="preserve"> a las ambulancias, ya que, si se les da, no se puede garantizar que una cabina de coches esté libre, ya que los camiones no usan esas cabinas.</w:t>
       </w:r>
     </w:p>
     <w:p>
@@ -9492,16 +9449,7 @@
       </w:r>
       <w:proofErr w:type="spellEnd"/>
       <w:r>
-        <w:t xml:space="preserve">: </w:t>
-      </w:r>
-      <w:r>
-        <w:t xml:space="preserve">Atributo de tipo entero para llevar la cuenta de los </w:t>
-      </w:r>
-      <w:r>
-        <w:t>camiones</w:t>
-      </w:r>
-      <w:r>
-        <w:t xml:space="preserve"> que han pasado por el peaje.</w:t>
+        <w:t>: Atributo de tipo entero para llevar la cuenta de los camiones que han pasado por el peaje.</w:t>
       </w:r>
     </w:p>
     <w:p>
@@ -9519,22 +9467,7 @@
       </w:r>
       <w:proofErr w:type="spellEnd"/>
       <w:r>
-        <w:t xml:space="preserve">: </w:t>
-      </w:r>
-      <w:r>
-        <w:t>Atributo de tipo entero para llevar la cuenta de l</w:t>
-      </w:r>
-      <w:r>
-        <w:t>a</w:t>
-      </w:r>
-      <w:r>
-        <w:t xml:space="preserve">s </w:t>
-      </w:r>
-      <w:r>
-        <w:t>ambulancias</w:t>
-      </w:r>
-      <w:r>
-        <w:t xml:space="preserve"> que han pasado por el peaje.</w:t>
+        <w:t>: Atributo de tipo entero para llevar la cuenta de las ambulancias que han pasado por el peaje.</w:t>
       </w:r>
     </w:p>
     <w:p>
@@ -9671,10 +9604,7 @@
         <w:t>: Esta clase</w:t>
       </w:r>
       <w:r>
-        <w:t xml:space="preserve"> </w:t>
-      </w:r>
-      <w:r>
-        <w:t>simula el comportamiento de los vehículos dentro del peaje (coches, camiones y ambulancias). Tiene los siguientes atributos y métodos</w:t>
+        <w:t xml:space="preserve"> simula el comportamiento de los vehículos dentro del peaje (coches, camiones y ambulancias). Tiene los siguientes atributos y métodos</w:t>
       </w:r>
       <w:r>
         <w:t>:</w:t>
@@ -9712,10 +9642,7 @@
         <w:t xml:space="preserve">: Atributo </w:t>
       </w:r>
       <w:r>
-        <w:t>de</w:t>
-      </w:r>
-      <w:r>
-        <w:t xml:space="preserve"> tipo </w:t>
+        <w:t xml:space="preserve">de tipo </w:t>
       </w:r>
       <w:proofErr w:type="spellStart"/>
       <w:r>
@@ -10281,7 +10208,7 @@
       <w:pPr>
         <w:pStyle w:val="Ttulo2"/>
       </w:pPr>
-      <w:bookmarkStart w:id="25" w:name="_Toc186455019"/>
+      <w:bookmarkStart w:id="25" w:name="_Toc186508904"/>
       <w:r>
         <w:lastRenderedPageBreak/>
         <w:t>Clases de distribuida</w:t>
@@ -10355,15 +10282,560 @@
       <w:r>
         <w:t>Figura 25. Diagrama de distribuida</w:t>
       </w:r>
+    </w:p>
+    <w:p>
+      <w:pPr>
+        <w:pStyle w:val="Prrafodelista"/>
+        <w:numPr>
+          <w:ilvl w:val="0"/>
+          <w:numId w:val="12"/>
+        </w:numPr>
+        <w:jc w:val="both"/>
+      </w:pPr>
       <w:r>
         <w:br w:type="page"/>
       </w:r>
+      <w:proofErr w:type="spellStart"/>
+      <w:r>
+        <w:rPr>
+          <w:b/>
+          <w:bCs/>
+        </w:rPr>
+        <w:lastRenderedPageBreak/>
+        <w:t>ClienteDePeaje</w:t>
+      </w:r>
+      <w:proofErr w:type="spellEnd"/>
+      <w:r>
+        <w:t xml:space="preserve">: </w:t>
+      </w:r>
+      <w:r>
+        <w:t>Clase main del programa. Tiene los siguientes atributos y métodos:</w:t>
+      </w:r>
+    </w:p>
+    <w:p>
+      <w:pPr>
+        <w:pStyle w:val="Prrafodelista"/>
+        <w:numPr>
+          <w:ilvl w:val="1"/>
+          <w:numId w:val="12"/>
+        </w:numPr>
+        <w:jc w:val="both"/>
+      </w:pPr>
+      <w:r>
+        <w:t>Atributos:</w:t>
+      </w:r>
+    </w:p>
+    <w:p>
+      <w:pPr>
+        <w:pStyle w:val="Prrafodelista"/>
+        <w:numPr>
+          <w:ilvl w:val="2"/>
+          <w:numId w:val="12"/>
+        </w:numPr>
+        <w:jc w:val="both"/>
+      </w:pPr>
+      <w:r>
+        <w:t>botonCierraCabinaCoches4Pulsado</w:t>
+      </w:r>
+      <w:r>
+        <w:t>/</w:t>
+      </w:r>
+      <w:r>
+        <w:t xml:space="preserve"> </w:t>
+      </w:r>
+      <w:r>
+        <w:t>botonCierraCabinaCoches</w:t>
+      </w:r>
+      <w:r>
+        <w:t>5</w:t>
+      </w:r>
+      <w:r>
+        <w:t>Pulsado</w:t>
+      </w:r>
+      <w:r>
+        <w:t>/</w:t>
+      </w:r>
+      <w:r>
+        <w:t xml:space="preserve"> </w:t>
+      </w:r>
+      <w:r>
+        <w:t>botonCierraCabinaCoches</w:t>
+      </w:r>
+      <w:r>
+        <w:t>6</w:t>
+      </w:r>
+      <w:r>
+        <w:t>Pulsado</w:t>
+      </w:r>
+      <w:r>
+        <w:t>: Atributos de tipo booleano que simulan el comportamiento del botón para los coches.</w:t>
+      </w:r>
+    </w:p>
+    <w:p>
+      <w:pPr>
+        <w:pStyle w:val="Prrafodelista"/>
+        <w:numPr>
+          <w:ilvl w:val="2"/>
+          <w:numId w:val="12"/>
+        </w:numPr>
+        <w:jc w:val="both"/>
+      </w:pPr>
+      <w:r>
+        <w:t>botonCierraCabinaCamiones3Pulsado</w:t>
+      </w:r>
+      <w:r>
+        <w:t>/</w:t>
+      </w:r>
+      <w:r>
+        <w:rPr>
+          <w:rFonts w:ascii="Courier New" w:eastAsia="Times New Roman" w:hAnsi="Courier New" w:cs="Courier New"/>
+          <w:color w:val="EF596F"/>
+          <w:kern w:val="0"/>
+          <w:sz w:val="20"/>
+          <w:szCs w:val="20"/>
+          <w:lang w:eastAsia="es-ES"/>
+          <w14:ligatures w14:val="none"/>
+        </w:rPr>
+        <w:t xml:space="preserve"> </w:t>
+      </w:r>
+      <w:r>
+        <w:t>botonCierraCabinaCamiones</w:t>
+      </w:r>
+      <w:r>
+        <w:t>4</w:t>
+      </w:r>
+      <w:r>
+        <w:t>Pulsado</w:t>
+      </w:r>
+      <w:r>
+        <w:t>: Atributos de tipo booleano que simulan el comportamiento del botón para los camiones.</w:t>
+      </w:r>
+    </w:p>
+    <w:p>
+      <w:pPr>
+        <w:pStyle w:val="Prrafodelista"/>
+        <w:numPr>
+          <w:ilvl w:val="1"/>
+          <w:numId w:val="12"/>
+        </w:numPr>
+        <w:jc w:val="both"/>
+      </w:pPr>
+      <w:r>
+        <w:t>Métodos:</w:t>
+      </w:r>
+    </w:p>
+    <w:p>
+      <w:pPr>
+        <w:pStyle w:val="Prrafodelista"/>
+        <w:numPr>
+          <w:ilvl w:val="2"/>
+          <w:numId w:val="12"/>
+        </w:numPr>
+        <w:jc w:val="both"/>
+      </w:pPr>
+      <w:proofErr w:type="spellStart"/>
+      <w:r>
+        <w:t>ClienteDePeaje</w:t>
+      </w:r>
+      <w:proofErr w:type="spellEnd"/>
+      <w:r>
+        <w:t>: Método constructor de la clase.</w:t>
+      </w:r>
+    </w:p>
+    <w:p>
+      <w:pPr>
+        <w:pStyle w:val="Prrafodelista"/>
+        <w:numPr>
+          <w:ilvl w:val="2"/>
+          <w:numId w:val="12"/>
+        </w:numPr>
+        <w:jc w:val="both"/>
+      </w:pPr>
+      <w:r>
+        <w:t>botonCierraCabinaCoches4ActionPerformed</w:t>
+      </w:r>
+      <w:r>
+        <w:t>/</w:t>
+      </w:r>
+      <w:r>
+        <w:t xml:space="preserve"> </w:t>
+      </w:r>
+      <w:r>
+        <w:t>botonCierraCabinaCoches</w:t>
+      </w:r>
+      <w:r>
+        <w:t>5</w:t>
+      </w:r>
+      <w:r>
+        <w:t>ActionPerformed</w:t>
+      </w:r>
+      <w:r>
+        <w:t>/</w:t>
+      </w:r>
+      <w:r>
+        <w:t xml:space="preserve"> </w:t>
+      </w:r>
+      <w:r>
+        <w:t>botonCierraCabinaCoches</w:t>
+      </w:r>
+      <w:r>
+        <w:t>6</w:t>
+      </w:r>
+      <w:r>
+        <w:t>ActionPerformed</w:t>
+      </w:r>
+      <w:r>
+        <w:t>/</w:t>
+      </w:r>
+      <w:r>
+        <w:rPr>
+          <w:rFonts w:ascii="Courier New" w:eastAsia="Times New Roman" w:hAnsi="Courier New" w:cs="Courier New"/>
+          <w:color w:val="61AFEF"/>
+          <w:kern w:val="0"/>
+          <w:sz w:val="20"/>
+          <w:szCs w:val="20"/>
+          <w:lang w:eastAsia="es-ES"/>
+          <w14:ligatures w14:val="none"/>
+        </w:rPr>
+        <w:t xml:space="preserve"> </w:t>
+      </w:r>
+      <w:r>
+        <w:t>botonCierraCabinaCamiones3ActionPerformed</w:t>
+      </w:r>
+      <w:r>
+        <w:t>/</w:t>
+      </w:r>
+      <w:r>
+        <w:rPr>
+          <w:rFonts w:ascii="Courier New" w:eastAsia="Times New Roman" w:hAnsi="Courier New" w:cs="Courier New"/>
+          <w:color w:val="61AFEF"/>
+          <w:kern w:val="0"/>
+          <w:sz w:val="20"/>
+          <w:szCs w:val="20"/>
+          <w:lang w:eastAsia="es-ES"/>
+          <w14:ligatures w14:val="none"/>
+        </w:rPr>
+        <w:t xml:space="preserve"> </w:t>
+      </w:r>
+      <w:r>
+        <w:t>botonCierraCabinaCamiones</w:t>
+      </w:r>
+      <w:r>
+        <w:t>4</w:t>
+      </w:r>
+      <w:r>
+        <w:t>ActionPerformed</w:t>
+      </w:r>
+      <w:r>
+        <w:t>: Método que simula el comportamiento del botón cuando es pulsado. Si éste es pulsado, cierra la cabina. Al volver a pulsarlo, abrirá la cabina.</w:t>
+      </w:r>
+    </w:p>
+    <w:p>
+      <w:pPr>
+        <w:pStyle w:val="Prrafodelista"/>
+        <w:numPr>
+          <w:ilvl w:val="2"/>
+          <w:numId w:val="12"/>
+        </w:numPr>
+        <w:jc w:val="both"/>
+      </w:pPr>
+      <w:proofErr w:type="spellStart"/>
+      <w:r>
+        <w:t>actualizaCuadrosDeTexto</w:t>
+      </w:r>
+      <w:proofErr w:type="spellEnd"/>
+      <w:r>
+        <w:t xml:space="preserve">: Método para actualizar los </w:t>
+      </w:r>
+      <w:proofErr w:type="spellStart"/>
+      <w:r>
+        <w:t>JTextField</w:t>
+      </w:r>
+      <w:proofErr w:type="spellEnd"/>
+      <w:r>
+        <w:t xml:space="preserve"> del cliente.</w:t>
+      </w:r>
+    </w:p>
+    <w:p>
+      <w:pPr>
+        <w:pStyle w:val="Prrafodelista"/>
+        <w:numPr>
+          <w:ilvl w:val="2"/>
+          <w:numId w:val="12"/>
+        </w:numPr>
+        <w:jc w:val="both"/>
+      </w:pPr>
+      <w:r>
+        <w:t>main:</w:t>
+      </w:r>
+      <w:r>
+        <w:t xml:space="preserve"> </w:t>
+      </w:r>
+      <w:r>
+        <w:t>Método main donde se crea el servidor y se ejecuta.</w:t>
+      </w:r>
+    </w:p>
+    <w:p>
+      <w:pPr>
+        <w:jc w:val="both"/>
+      </w:pPr>
+    </w:p>
+    <w:p>
+      <w:pPr>
+        <w:pStyle w:val="Prrafodelista"/>
+        <w:numPr>
+          <w:ilvl w:val="0"/>
+          <w:numId w:val="12"/>
+        </w:numPr>
+        <w:jc w:val="both"/>
+      </w:pPr>
+      <w:proofErr w:type="spellStart"/>
+      <w:r>
+        <w:t>GestorInterface</w:t>
+      </w:r>
+      <w:proofErr w:type="spellEnd"/>
+      <w:r>
+        <w:t>: Clase que t</w:t>
+      </w:r>
+      <w:r>
+        <w:t xml:space="preserve">iene los métodos codificados presentes en la interfaz </w:t>
+      </w:r>
+      <w:proofErr w:type="spellStart"/>
+      <w:r>
+        <w:t>InterfacePeaje</w:t>
+      </w:r>
+      <w:proofErr w:type="spellEnd"/>
+      <w:r>
+        <w:t>. Tiene los siguientes atributos y métodos</w:t>
+      </w:r>
+      <w:r>
+        <w:t>:</w:t>
+      </w:r>
+    </w:p>
+    <w:p>
+      <w:pPr>
+        <w:pStyle w:val="Prrafodelista"/>
+        <w:numPr>
+          <w:ilvl w:val="1"/>
+          <w:numId w:val="12"/>
+        </w:numPr>
+        <w:jc w:val="both"/>
+      </w:pPr>
+      <w:r>
+        <w:t>Atributos:</w:t>
+      </w:r>
+    </w:p>
+    <w:p>
+      <w:pPr>
+        <w:pStyle w:val="Prrafodelista"/>
+        <w:numPr>
+          <w:ilvl w:val="2"/>
+          <w:numId w:val="12"/>
+        </w:numPr>
+        <w:jc w:val="both"/>
+      </w:pPr>
+      <w:r>
+        <w:t xml:space="preserve">peaje: Atributo de tipo Peaje que </w:t>
+      </w:r>
+      <w:r>
+        <w:t>almacena el peaje donde tiene lugar toda la parte concurrente</w:t>
+      </w:r>
+      <w:r>
+        <w:t>.</w:t>
+      </w:r>
+    </w:p>
+    <w:p>
+      <w:pPr>
+        <w:pStyle w:val="Prrafodelista"/>
+        <w:numPr>
+          <w:ilvl w:val="1"/>
+          <w:numId w:val="12"/>
+        </w:numPr>
+        <w:jc w:val="both"/>
+      </w:pPr>
+      <w:r>
+        <w:t>Métodos:</w:t>
+      </w:r>
+    </w:p>
+    <w:p>
+      <w:pPr>
+        <w:pStyle w:val="Prrafodelista"/>
+        <w:numPr>
+          <w:ilvl w:val="2"/>
+          <w:numId w:val="12"/>
+        </w:numPr>
+        <w:jc w:val="both"/>
+      </w:pPr>
+      <w:proofErr w:type="spellStart"/>
+      <w:r>
+        <w:t>GestorInterface</w:t>
+      </w:r>
+      <w:proofErr w:type="spellEnd"/>
+      <w:r>
+        <w:t>: Método constructor de la clase.</w:t>
+      </w:r>
+    </w:p>
+    <w:p>
+      <w:pPr>
+        <w:pStyle w:val="Prrafodelista"/>
+        <w:numPr>
+          <w:ilvl w:val="2"/>
+          <w:numId w:val="12"/>
+        </w:numPr>
+        <w:jc w:val="both"/>
+      </w:pPr>
+      <w:r>
+        <w:t>cierraCabinaCoche4</w:t>
+      </w:r>
+      <w:r>
+        <w:t>/</w:t>
+      </w:r>
+      <w:r>
+        <w:t>cierraCabinaCoche</w:t>
+      </w:r>
+      <w:r>
+        <w:t>5/</w:t>
+      </w:r>
+      <w:r>
+        <w:t>cierraCabinaCoche</w:t>
+      </w:r>
+      <w:r>
+        <w:t>6/cierraCabinaCamion3/cierraCabinaCamion4: Método que sirve para cerrar las cabinas de los coches o camiones.</w:t>
+      </w:r>
+    </w:p>
+    <w:p>
+      <w:pPr>
+        <w:pStyle w:val="Prrafodelista"/>
+        <w:numPr>
+          <w:ilvl w:val="2"/>
+          <w:numId w:val="12"/>
+        </w:numPr>
+        <w:jc w:val="both"/>
+      </w:pPr>
+      <w:r>
+        <w:t>abreCabinaCoche4/abreCabiinaCoche5/abreCabinaCoche6/abreCabinaCamion3/abreCabinaCamion4: Método que sirve para abrir las cabinas de los coches o camiones.</w:t>
+      </w:r>
+    </w:p>
+    <w:p>
+      <w:pPr>
+        <w:pStyle w:val="Prrafodelista"/>
+        <w:numPr>
+          <w:ilvl w:val="2"/>
+          <w:numId w:val="12"/>
+        </w:numPr>
+        <w:jc w:val="both"/>
+      </w:pPr>
+      <w:proofErr w:type="spellStart"/>
+      <w:r>
+        <w:t>devuelveContenidoJTextFields</w:t>
+      </w:r>
+      <w:proofErr w:type="spellEnd"/>
+      <w:r>
+        <w:t>: Método que r</w:t>
+      </w:r>
+      <w:r>
+        <w:t xml:space="preserve">ecibe </w:t>
+      </w:r>
+      <w:r>
+        <w:t xml:space="preserve">como parámetro </w:t>
+      </w:r>
+      <w:r>
+        <w:t xml:space="preserve">el nombre del </w:t>
+      </w:r>
+      <w:proofErr w:type="spellStart"/>
+      <w:r>
+        <w:t>JTextField</w:t>
+      </w:r>
+      <w:proofErr w:type="spellEnd"/>
+      <w:r>
+        <w:t xml:space="preserve"> </w:t>
+      </w:r>
+      <w:r>
+        <w:t xml:space="preserve">del </w:t>
+      </w:r>
+      <w:r>
+        <w:t>que se quiere coger el texto</w:t>
+      </w:r>
+      <w:r>
+        <w:t xml:space="preserve">, y </w:t>
+      </w:r>
+      <w:r>
+        <w:t xml:space="preserve">sirve para actualizar los </w:t>
+      </w:r>
+      <w:proofErr w:type="spellStart"/>
+      <w:r>
+        <w:t>JTextField</w:t>
+      </w:r>
+      <w:proofErr w:type="spellEnd"/>
+      <w:r>
+        <w:t>.</w:t>
+      </w:r>
+    </w:p>
+    <w:p>
+      <w:pPr>
+        <w:jc w:val="both"/>
+      </w:pPr>
+    </w:p>
+    <w:p>
+      <w:pPr>
+        <w:pStyle w:val="Prrafodelista"/>
+        <w:numPr>
+          <w:ilvl w:val="0"/>
+          <w:numId w:val="12"/>
+        </w:numPr>
+        <w:jc w:val="both"/>
+      </w:pPr>
+      <w:proofErr w:type="spellStart"/>
+      <w:r>
+        <w:t>InterfacePeaje</w:t>
+      </w:r>
+      <w:proofErr w:type="spellEnd"/>
+      <w:r>
+        <w:t xml:space="preserve">: Interfaz de la clase </w:t>
+      </w:r>
+      <w:proofErr w:type="spellStart"/>
+      <w:r>
+        <w:t>GestorInterface</w:t>
+      </w:r>
+      <w:proofErr w:type="spellEnd"/>
+      <w:r>
+        <w:t xml:space="preserve"> donde figura la declaración de todos los métodos que usa dicha clase, los cuales </w:t>
+      </w:r>
+      <w:r>
+        <w:t xml:space="preserve">lanzan la excepción </w:t>
+      </w:r>
+      <w:proofErr w:type="spellStart"/>
+      <w:r>
+        <w:t>RemoteException</w:t>
+      </w:r>
+      <w:proofErr w:type="spellEnd"/>
+      <w:r>
+        <w:t xml:space="preserve">, </w:t>
+      </w:r>
+      <w:r>
+        <w:t>que</w:t>
+      </w:r>
+      <w:r>
+        <w:t xml:space="preserve"> es un requisito para métodos remotos en RMI.</w:t>
+      </w:r>
+    </w:p>
+    <w:p>
+      <w:pPr>
+        <w:pStyle w:val="Prrafodelista"/>
+        <w:numPr>
+          <w:ilvl w:val="0"/>
+          <w:numId w:val="20"/>
+        </w:numPr>
+      </w:pPr>
+      <w:r>
+        <w:br w:type="page"/>
+      </w:r>
     </w:p>
     <w:p>
       <w:pPr>
         <w:pStyle w:val="Ttulo2"/>
       </w:pPr>
-      <w:bookmarkStart w:id="26" w:name="_Toc186455020"/>
+      <w:bookmarkStart w:id="26" w:name="_Toc186508905"/>
       <w:r>
         <w:lastRenderedPageBreak/>
         <w:t>Uso de Java</w:t>
@@ -11177,6 +11649,119 @@
     </w:lvl>
   </w:abstractNum>
   <w:abstractNum w:abstractNumId="7" w15:restartNumberingAfterBreak="0">
+    <w:nsid w:val="45591940"/>
+    <w:multiLevelType w:val="hybridMultilevel"/>
+    <w:tmpl w:val="D7E037DA"/>
+    <w:lvl w:ilvl="0" w:tplc="0C0A0001">
+      <w:start w:val="1"/>
+      <w:numFmt w:val="bullet"/>
+      <w:lvlText w:val=""/>
+      <w:lvlJc w:val="left"/>
+      <w:pPr>
+        <w:ind w:left="720" w:hanging="360"/>
+      </w:pPr>
+      <w:rPr>
+        <w:rFonts w:ascii="Symbol" w:hAnsi="Symbol" w:hint="default"/>
+      </w:rPr>
+    </w:lvl>
+    <w:lvl w:ilvl="1" w:tplc="0C0A0003" w:tentative="1">
+      <w:start w:val="1"/>
+      <w:numFmt w:val="bullet"/>
+      <w:lvlText w:val="o"/>
+      <w:lvlJc w:val="left"/>
+      <w:pPr>
+        <w:ind w:left="1440" w:hanging="360"/>
+      </w:pPr>
+      <w:rPr>
+        <w:rFonts w:ascii="Courier New" w:hAnsi="Courier New" w:cs="Courier New" w:hint="default"/>
+      </w:rPr>
+    </w:lvl>
+    <w:lvl w:ilvl="2" w:tplc="0C0A0005" w:tentative="1">
+      <w:start w:val="1"/>
+      <w:numFmt w:val="bullet"/>
+      <w:lvlText w:val=""/>
+      <w:lvlJc w:val="left"/>
+      <w:pPr>
+        <w:ind w:left="2160" w:hanging="360"/>
+      </w:pPr>
+      <w:rPr>
+        <w:rFonts w:ascii="Wingdings" w:hAnsi="Wingdings" w:hint="default"/>
+      </w:rPr>
+    </w:lvl>
+    <w:lvl w:ilvl="3" w:tplc="0C0A0001" w:tentative="1">
+      <w:start w:val="1"/>
+      <w:numFmt w:val="bullet"/>
+      <w:lvlText w:val=""/>
+      <w:lvlJc w:val="left"/>
+      <w:pPr>
+        <w:ind w:left="2880" w:hanging="360"/>
+      </w:pPr>
+      <w:rPr>
+        <w:rFonts w:ascii="Symbol" w:hAnsi="Symbol" w:hint="default"/>
+      </w:rPr>
+    </w:lvl>
+    <w:lvl w:ilvl="4" w:tplc="0C0A0003" w:tentative="1">
+      <w:start w:val="1"/>
+      <w:numFmt w:val="bullet"/>
+      <w:lvlText w:val="o"/>
+      <w:lvlJc w:val="left"/>
+      <w:pPr>
+        <w:ind w:left="3600" w:hanging="360"/>
+      </w:pPr>
+      <w:rPr>
+        <w:rFonts w:ascii="Courier New" w:hAnsi="Courier New" w:cs="Courier New" w:hint="default"/>
+      </w:rPr>
+    </w:lvl>
+    <w:lvl w:ilvl="5" w:tplc="0C0A0005" w:tentative="1">
+      <w:start w:val="1"/>
+      <w:numFmt w:val="bullet"/>
+      <w:lvlText w:val=""/>
+      <w:lvlJc w:val="left"/>
+      <w:pPr>
+        <w:ind w:left="4320" w:hanging="360"/>
+      </w:pPr>
+      <w:rPr>
+        <w:rFonts w:ascii="Wingdings" w:hAnsi="Wingdings" w:hint="default"/>
+      </w:rPr>
+    </w:lvl>
+    <w:lvl w:ilvl="6" w:tplc="0C0A0001" w:tentative="1">
+      <w:start w:val="1"/>
+      <w:numFmt w:val="bullet"/>
+      <w:lvlText w:val=""/>
+      <w:lvlJc w:val="left"/>
+      <w:pPr>
+        <w:ind w:left="5040" w:hanging="360"/>
+      </w:pPr>
+      <w:rPr>
+        <w:rFonts w:ascii="Symbol" w:hAnsi="Symbol" w:hint="default"/>
+      </w:rPr>
+    </w:lvl>
+    <w:lvl w:ilvl="7" w:tplc="0C0A0003" w:tentative="1">
+      <w:start w:val="1"/>
+      <w:numFmt w:val="bullet"/>
+      <w:lvlText w:val="o"/>
+      <w:lvlJc w:val="left"/>
+      <w:pPr>
+        <w:ind w:left="5760" w:hanging="360"/>
+      </w:pPr>
+      <w:rPr>
+        <w:rFonts w:ascii="Courier New" w:hAnsi="Courier New" w:cs="Courier New" w:hint="default"/>
+      </w:rPr>
+    </w:lvl>
+    <w:lvl w:ilvl="8" w:tplc="0C0A0005" w:tentative="1">
+      <w:start w:val="1"/>
+      <w:numFmt w:val="bullet"/>
+      <w:lvlText w:val=""/>
+      <w:lvlJc w:val="left"/>
+      <w:pPr>
+        <w:ind w:left="6480" w:hanging="360"/>
+      </w:pPr>
+      <w:rPr>
+        <w:rFonts w:ascii="Wingdings" w:hAnsi="Wingdings" w:hint="default"/>
+      </w:rPr>
+    </w:lvl>
+  </w:abstractNum>
+  <w:abstractNum w:abstractNumId="8" w15:restartNumberingAfterBreak="0">
     <w:nsid w:val="4EC65231"/>
     <w:multiLevelType w:val="multilevel"/>
     <w:tmpl w:val="793A0FC4"/>
@@ -11292,7 +11877,7 @@
       </w:pPr>
     </w:lvl>
   </w:abstractNum>
-  <w:abstractNum w:abstractNumId="8" w15:restartNumberingAfterBreak="0">
+  <w:abstractNum w:abstractNumId="9" w15:restartNumberingAfterBreak="0">
     <w:nsid w:val="4FB803B4"/>
     <w:multiLevelType w:val="hybridMultilevel"/>
     <w:tmpl w:val="A574C2DC"/>
@@ -11405,7 +11990,7 @@
       </w:rPr>
     </w:lvl>
   </w:abstractNum>
-  <w:abstractNum w:abstractNumId="9" w15:restartNumberingAfterBreak="0">
+  <w:abstractNum w:abstractNumId="10" w15:restartNumberingAfterBreak="0">
     <w:nsid w:val="56082946"/>
     <w:multiLevelType w:val="hybridMultilevel"/>
     <w:tmpl w:val="479A51F4"/>
@@ -11518,7 +12103,7 @@
       </w:rPr>
     </w:lvl>
   </w:abstractNum>
-  <w:abstractNum w:abstractNumId="10" w15:restartNumberingAfterBreak="0">
+  <w:abstractNum w:abstractNumId="11" w15:restartNumberingAfterBreak="0">
     <w:nsid w:val="582E382D"/>
     <w:multiLevelType w:val="multilevel"/>
     <w:tmpl w:val="793A0FC4"/>
@@ -11634,7 +12219,7 @@
       </w:pPr>
     </w:lvl>
   </w:abstractNum>
-  <w:abstractNum w:abstractNumId="11" w15:restartNumberingAfterBreak="0">
+  <w:abstractNum w:abstractNumId="12" w15:restartNumberingAfterBreak="0">
     <w:nsid w:val="58A452C1"/>
     <w:multiLevelType w:val="hybridMultilevel"/>
     <w:tmpl w:val="41B05DD2"/>
@@ -11747,7 +12332,7 @@
       </w:rPr>
     </w:lvl>
   </w:abstractNum>
-  <w:abstractNum w:abstractNumId="12" w15:restartNumberingAfterBreak="0">
+  <w:abstractNum w:abstractNumId="13" w15:restartNumberingAfterBreak="0">
     <w:nsid w:val="680551A1"/>
     <w:multiLevelType w:val="hybridMultilevel"/>
     <w:tmpl w:val="B3BE1648"/>
@@ -11860,7 +12445,7 @@
       </w:rPr>
     </w:lvl>
   </w:abstractNum>
-  <w:abstractNum w:abstractNumId="13" w15:restartNumberingAfterBreak="0">
+  <w:abstractNum w:abstractNumId="14" w15:restartNumberingAfterBreak="0">
     <w:nsid w:val="6C816EF7"/>
     <w:multiLevelType w:val="hybridMultilevel"/>
     <w:tmpl w:val="87F44720"/>
@@ -11973,7 +12558,7 @@
       </w:rPr>
     </w:lvl>
   </w:abstractNum>
-  <w:abstractNum w:abstractNumId="14" w15:restartNumberingAfterBreak="0">
+  <w:abstractNum w:abstractNumId="15" w15:restartNumberingAfterBreak="0">
     <w:nsid w:val="728777C7"/>
     <w:multiLevelType w:val="hybridMultilevel"/>
     <w:tmpl w:val="9E383E42"/>
@@ -12086,7 +12671,7 @@
       </w:rPr>
     </w:lvl>
   </w:abstractNum>
-  <w:abstractNum w:abstractNumId="15" w15:restartNumberingAfterBreak="0">
+  <w:abstractNum w:abstractNumId="16" w15:restartNumberingAfterBreak="0">
     <w:nsid w:val="73A00702"/>
     <w:multiLevelType w:val="multilevel"/>
     <w:tmpl w:val="F3DE3504"/>
@@ -12199,7 +12784,7 @@
       </w:pPr>
     </w:lvl>
   </w:abstractNum>
-  <w:abstractNum w:abstractNumId="16" w15:restartNumberingAfterBreak="0">
+  <w:abstractNum w:abstractNumId="17" w15:restartNumberingAfterBreak="0">
     <w:nsid w:val="7B182B8B"/>
     <w:multiLevelType w:val="hybridMultilevel"/>
     <w:tmpl w:val="412EFB92"/>
@@ -12312,7 +12897,120 @@
       </w:rPr>
     </w:lvl>
   </w:abstractNum>
-  <w:abstractNum w:abstractNumId="17" w15:restartNumberingAfterBreak="0">
+  <w:abstractNum w:abstractNumId="18" w15:restartNumberingAfterBreak="0">
+    <w:nsid w:val="7B182C96"/>
+    <w:multiLevelType w:val="hybridMultilevel"/>
+    <w:tmpl w:val="6296880E"/>
+    <w:lvl w:ilvl="0" w:tplc="0C0A0001">
+      <w:start w:val="1"/>
+      <w:numFmt w:val="bullet"/>
+      <w:lvlText w:val=""/>
+      <w:lvlJc w:val="left"/>
+      <w:pPr>
+        <w:ind w:left="720" w:hanging="360"/>
+      </w:pPr>
+      <w:rPr>
+        <w:rFonts w:ascii="Symbol" w:hAnsi="Symbol" w:hint="default"/>
+      </w:rPr>
+    </w:lvl>
+    <w:lvl w:ilvl="1" w:tplc="0C0A0003" w:tentative="1">
+      <w:start w:val="1"/>
+      <w:numFmt w:val="bullet"/>
+      <w:lvlText w:val="o"/>
+      <w:lvlJc w:val="left"/>
+      <w:pPr>
+        <w:ind w:left="1440" w:hanging="360"/>
+      </w:pPr>
+      <w:rPr>
+        <w:rFonts w:ascii="Courier New" w:hAnsi="Courier New" w:cs="Courier New" w:hint="default"/>
+      </w:rPr>
+    </w:lvl>
+    <w:lvl w:ilvl="2" w:tplc="0C0A0005" w:tentative="1">
+      <w:start w:val="1"/>
+      <w:numFmt w:val="bullet"/>
+      <w:lvlText w:val=""/>
+      <w:lvlJc w:val="left"/>
+      <w:pPr>
+        <w:ind w:left="2160" w:hanging="360"/>
+      </w:pPr>
+      <w:rPr>
+        <w:rFonts w:ascii="Wingdings" w:hAnsi="Wingdings" w:hint="default"/>
+      </w:rPr>
+    </w:lvl>
+    <w:lvl w:ilvl="3" w:tplc="0C0A0001" w:tentative="1">
+      <w:start w:val="1"/>
+      <w:numFmt w:val="bullet"/>
+      <w:lvlText w:val=""/>
+      <w:lvlJc w:val="left"/>
+      <w:pPr>
+        <w:ind w:left="2880" w:hanging="360"/>
+      </w:pPr>
+      <w:rPr>
+        <w:rFonts w:ascii="Symbol" w:hAnsi="Symbol" w:hint="default"/>
+      </w:rPr>
+    </w:lvl>
+    <w:lvl w:ilvl="4" w:tplc="0C0A0003" w:tentative="1">
+      <w:start w:val="1"/>
+      <w:numFmt w:val="bullet"/>
+      <w:lvlText w:val="o"/>
+      <w:lvlJc w:val="left"/>
+      <w:pPr>
+        <w:ind w:left="3600" w:hanging="360"/>
+      </w:pPr>
+      <w:rPr>
+        <w:rFonts w:ascii="Courier New" w:hAnsi="Courier New" w:cs="Courier New" w:hint="default"/>
+      </w:rPr>
+    </w:lvl>
+    <w:lvl w:ilvl="5" w:tplc="0C0A0005" w:tentative="1">
+      <w:start w:val="1"/>
+      <w:numFmt w:val="bullet"/>
+      <w:lvlText w:val=""/>
+      <w:lvlJc w:val="left"/>
+      <w:pPr>
+        <w:ind w:left="4320" w:hanging="360"/>
+      </w:pPr>
+      <w:rPr>
+        <w:rFonts w:ascii="Wingdings" w:hAnsi="Wingdings" w:hint="default"/>
+      </w:rPr>
+    </w:lvl>
+    <w:lvl w:ilvl="6" w:tplc="0C0A0001" w:tentative="1">
+      <w:start w:val="1"/>
+      <w:numFmt w:val="bullet"/>
+      <w:lvlText w:val=""/>
+      <w:lvlJc w:val="left"/>
+      <w:pPr>
+        <w:ind w:left="5040" w:hanging="360"/>
+      </w:pPr>
+      <w:rPr>
+        <w:rFonts w:ascii="Symbol" w:hAnsi="Symbol" w:hint="default"/>
+      </w:rPr>
+    </w:lvl>
+    <w:lvl w:ilvl="7" w:tplc="0C0A0003" w:tentative="1">
+      <w:start w:val="1"/>
+      <w:numFmt w:val="bullet"/>
+      <w:lvlText w:val="o"/>
+      <w:lvlJc w:val="left"/>
+      <w:pPr>
+        <w:ind w:left="5760" w:hanging="360"/>
+      </w:pPr>
+      <w:rPr>
+        <w:rFonts w:ascii="Courier New" w:hAnsi="Courier New" w:cs="Courier New" w:hint="default"/>
+      </w:rPr>
+    </w:lvl>
+    <w:lvl w:ilvl="8" w:tplc="0C0A0005" w:tentative="1">
+      <w:start w:val="1"/>
+      <w:numFmt w:val="bullet"/>
+      <w:lvlText w:val=""/>
+      <w:lvlJc w:val="left"/>
+      <w:pPr>
+        <w:ind w:left="6480" w:hanging="360"/>
+      </w:pPr>
+      <w:rPr>
+        <w:rFonts w:ascii="Wingdings" w:hAnsi="Wingdings" w:hint="default"/>
+      </w:rPr>
+    </w:lvl>
+  </w:abstractNum>
+  <w:abstractNum w:abstractNumId="19" w15:restartNumberingAfterBreak="0">
     <w:nsid w:val="7FB64D1A"/>
     <w:multiLevelType w:val="hybridMultilevel"/>
     <w:tmpl w:val="373423E4"/>
@@ -12426,31 +13124,31 @@
     </w:lvl>
   </w:abstractNum>
   <w:num w:numId="1" w16cid:durableId="787511933">
-    <w:abstractNumId w:val="14"/>
+    <w:abstractNumId w:val="15"/>
   </w:num>
   <w:num w:numId="2" w16cid:durableId="1654676131">
-    <w:abstractNumId w:val="16"/>
+    <w:abstractNumId w:val="17"/>
   </w:num>
   <w:num w:numId="3" w16cid:durableId="1386180931">
-    <w:abstractNumId w:val="10"/>
+    <w:abstractNumId w:val="11"/>
   </w:num>
   <w:num w:numId="4" w16cid:durableId="725228874">
-    <w:abstractNumId w:val="7"/>
+    <w:abstractNumId w:val="8"/>
   </w:num>
   <w:num w:numId="5" w16cid:durableId="473252785">
     <w:abstractNumId w:val="1"/>
   </w:num>
   <w:num w:numId="6" w16cid:durableId="297495012">
-    <w:abstractNumId w:val="15"/>
+    <w:abstractNumId w:val="16"/>
   </w:num>
   <w:num w:numId="7" w16cid:durableId="1317800268">
-    <w:abstractNumId w:val="8"/>
+    <w:abstractNumId w:val="9"/>
   </w:num>
   <w:num w:numId="8" w16cid:durableId="352414001">
     <w:abstractNumId w:val="6"/>
   </w:num>
   <w:num w:numId="9" w16cid:durableId="463038703">
-    <w:abstractNumId w:val="11"/>
+    <w:abstractNumId w:val="12"/>
   </w:num>
   <w:num w:numId="10" w16cid:durableId="1192963156">
     <w:abstractNumId w:val="5"/>
@@ -12462,22 +13160,28 @@
     <w:abstractNumId w:val="2"/>
   </w:num>
   <w:num w:numId="13" w16cid:durableId="605306682">
-    <w:abstractNumId w:val="12"/>
+    <w:abstractNumId w:val="13"/>
   </w:num>
   <w:num w:numId="14" w16cid:durableId="1471705335">
-    <w:abstractNumId w:val="17"/>
+    <w:abstractNumId w:val="19"/>
   </w:num>
   <w:num w:numId="15" w16cid:durableId="1724020789">
-    <w:abstractNumId w:val="9"/>
+    <w:abstractNumId w:val="10"/>
   </w:num>
   <w:num w:numId="16" w16cid:durableId="1752772714">
     <w:abstractNumId w:val="0"/>
   </w:num>
   <w:num w:numId="17" w16cid:durableId="468281086">
-    <w:abstractNumId w:val="13"/>
+    <w:abstractNumId w:val="14"/>
   </w:num>
   <w:num w:numId="18" w16cid:durableId="1432819013">
     <w:abstractNumId w:val="3"/>
+  </w:num>
+  <w:num w:numId="19" w16cid:durableId="1949463515">
+    <w:abstractNumId w:val="18"/>
+  </w:num>
+  <w:num w:numId="20" w16cid:durableId="1086656610">
+    <w:abstractNumId w:val="7"/>
   </w:num>
 </w:numbering>
 </file>
@@ -13499,6 +14203,36 @@
       <w:szCs w:val="24"/>
     </w:rPr>
   </w:style>
+  <w:style w:type="paragraph" w:styleId="HTMLconformatoprevio">
+    <w:name w:val="HTML Preformatted"/>
+    <w:basedOn w:val="Normal"/>
+    <w:link w:val="HTMLconformatoprevioCar"/>
+    <w:uiPriority w:val="99"/>
+    <w:semiHidden/>
+    <w:unhideWhenUsed/>
+    <w:rsid w:val="008F64B6"/>
+    <w:pPr>
+      <w:spacing w:after="0" w:line="240" w:lineRule="auto"/>
+    </w:pPr>
+    <w:rPr>
+      <w:rFonts w:ascii="Consolas" w:hAnsi="Consolas"/>
+      <w:sz w:val="20"/>
+      <w:szCs w:val="20"/>
+    </w:rPr>
+  </w:style>
+  <w:style w:type="character" w:customStyle="1" w:styleId="HTMLconformatoprevioCar">
+    <w:name w:val="HTML con formato previo Car"/>
+    <w:basedOn w:val="Fuentedeprrafopredeter"/>
+    <w:link w:val="HTMLconformatoprevio"/>
+    <w:uiPriority w:val="99"/>
+    <w:semiHidden/>
+    <w:rsid w:val="008F64B6"/>
+    <w:rPr>
+      <w:rFonts w:ascii="Consolas" w:hAnsi="Consolas"/>
+      <w:sz w:val="20"/>
+      <w:szCs w:val="20"/>
+    </w:rPr>
+  </w:style>
 </w:styles>
 </file>
 

</xml_diff>

<commit_message>
Añadido de detalles en la memoria
</commit_message>
<xml_diff>
--- a/Memoria.docx
+++ b/Memoria.docx
@@ -3341,27 +3341,14 @@
       <w:r>
         <w:t xml:space="preserve">Figura </w:t>
       </w:r>
-      <w:r>
-        <w:fldChar w:fldCharType="begin"/>
-      </w:r>
-      <w:r>
-        <w:instrText xml:space="preserve"> SEQ Figura \* ARABIC </w:instrText>
-      </w:r>
-      <w:r>
-        <w:fldChar w:fldCharType="separate"/>
-      </w:r>
-      <w:r>
-        <w:rPr>
-          <w:noProof/>
-        </w:rPr>
-        <w:t>1</w:t>
-      </w:r>
-      <w:r>
-        <w:rPr>
-          <w:noProof/>
-        </w:rPr>
-        <w:fldChar w:fldCharType="end"/>
-      </w:r>
+      <w:fldSimple w:instr=" SEQ Figura \* ARABIC ">
+        <w:r>
+          <w:rPr>
+            <w:noProof/>
+          </w:rPr>
+          <w:t>1</w:t>
+        </w:r>
+      </w:fldSimple>
       <w:r>
         <w:t>. Interfaz concurrente</w:t>
       </w:r>
@@ -3767,14 +3754,9 @@
       </w:pPr>
       <w:bookmarkStart w:id="12" w:name="_Toc186508892"/>
       <w:r>
-        <w:t xml:space="preserve">Patrón Factory </w:t>
-      </w:r>
-      <w:proofErr w:type="spellStart"/>
-      <w:r>
-        <w:t>Method</w:t>
+        <w:t>Patrón Factory Method</w:t>
       </w:r>
       <w:bookmarkEnd w:id="12"/>
-      <w:proofErr w:type="spellEnd"/>
     </w:p>
     <w:p/>
     <w:p>
@@ -3786,17 +3768,8 @@
           <w:b/>
           <w:bCs/>
         </w:rPr>
-        <w:t xml:space="preserve">Factory </w:t>
-      </w:r>
-      <w:proofErr w:type="spellStart"/>
-      <w:r>
-        <w:rPr>
-          <w:b/>
-          <w:bCs/>
-        </w:rPr>
-        <w:t>Method</w:t>
-      </w:r>
-      <w:proofErr w:type="spellEnd"/>
+        <w:t>Factory Method</w:t>
+      </w:r>
       <w:r>
         <w:t> es un patrón de diseño creacional que proporciona una interfaz para crear objetos en una superclase, mientras permite a las subclases alterar el tipo de objetos que se crearán.</w:t>
       </w:r>
@@ -3888,13 +3861,8 @@
         <w:t>genérico</w:t>
       </w:r>
       <w:r>
-        <w:t xml:space="preserve"> del Factory </w:t>
-      </w:r>
-      <w:proofErr w:type="spellStart"/>
-      <w:r>
-        <w:t>Method</w:t>
-      </w:r>
-      <w:proofErr w:type="spellEnd"/>
+        <w:t xml:space="preserve"> del Factory Method</w:t>
+      </w:r>
     </w:p>
     <w:p>
       <w:pPr>
@@ -3973,13 +3941,8 @@
         <w:t>9</w:t>
       </w:r>
       <w:r>
-        <w:t xml:space="preserve">. Diagrama de nuestra aplicación del Factory </w:t>
-      </w:r>
-      <w:proofErr w:type="spellStart"/>
-      <w:r>
-        <w:t>Method</w:t>
-      </w:r>
-      <w:proofErr w:type="spellEnd"/>
+        <w:t>. Diagrama de nuestra aplicación del Factory Method</w:t>
+      </w:r>
     </w:p>
     <w:p/>
     <w:p>
@@ -3991,11 +3954,9 @@
         </w:numPr>
         <w:jc w:val="both"/>
       </w:pPr>
-      <w:proofErr w:type="spellStart"/>
       <w:r>
         <w:t>FactoriaDeCabinas</w:t>
       </w:r>
-      <w:proofErr w:type="spellEnd"/>
       <w:r>
         <w:t xml:space="preserve"> (Creador)</w:t>
       </w:r>
@@ -4012,11 +3973,9 @@
         </w:numPr>
         <w:jc w:val="both"/>
       </w:pPr>
-      <w:proofErr w:type="spellStart"/>
       <w:r>
         <w:t>CabinaManual</w:t>
       </w:r>
-      <w:proofErr w:type="spellEnd"/>
       <w:r>
         <w:t xml:space="preserve"> (Producto concreto)</w:t>
       </w:r>
@@ -4036,11 +3995,9 @@
         </w:numPr>
         <w:jc w:val="both"/>
       </w:pPr>
-      <w:proofErr w:type="spellStart"/>
       <w:r>
         <w:t>CabinaAutomatica</w:t>
       </w:r>
-      <w:proofErr w:type="spellEnd"/>
       <w:r>
         <w:t xml:space="preserve"> (Producto concreto)</w:t>
       </w:r>
@@ -4078,21 +4035,15 @@
       <w:bookmarkStart w:id="13" w:name="_Toc186508893"/>
       <w:r>
         <w:lastRenderedPageBreak/>
-        <w:t xml:space="preserve">Patrón </w:t>
-      </w:r>
-      <w:proofErr w:type="spellStart"/>
-      <w:r>
-        <w:t>Singleton</w:t>
+        <w:t>Patrón Singleton</w:t>
       </w:r>
       <w:bookmarkEnd w:id="13"/>
-      <w:proofErr w:type="spellEnd"/>
     </w:p>
     <w:p/>
     <w:p>
       <w:pPr>
         <w:jc w:val="both"/>
       </w:pPr>
-      <w:proofErr w:type="spellStart"/>
       <w:r>
         <w:rPr>
           <w:b/>
@@ -4100,7 +4051,6 @@
         </w:rPr>
         <w:t>Singleton</w:t>
       </w:r>
-      <w:proofErr w:type="spellEnd"/>
       <w:r>
         <w:t> es un patrón de diseño creacional que nos permite asegurarnos de que una clase tenga una única instancia, a la vez que proporciona un punto de acceso global a dicha instancia.</w:t>
       </w:r>
@@ -4129,7 +4079,6 @@
       <w:r>
         <w:t xml:space="preserve">El patrón ha sido utilizado para poder crear un </w:t>
       </w:r>
-      <w:proofErr w:type="spellStart"/>
       <w:r>
         <w:rPr>
           <w:i/>
@@ -4137,7 +4086,6 @@
         </w:rPr>
         <w:t>logger</w:t>
       </w:r>
-      <w:proofErr w:type="spellEnd"/>
       <w:r>
         <w:t xml:space="preserve"> donde se almacene un historial de los vehículos que han pasado por el peaje con su respectiva hora.</w:t>
       </w:r>
@@ -4200,13 +4148,8 @@
         <w:t>genérico</w:t>
       </w:r>
       <w:r>
-        <w:t xml:space="preserve"> del </w:t>
-      </w:r>
-      <w:proofErr w:type="spellStart"/>
-      <w:r>
-        <w:t>Singleton</w:t>
-      </w:r>
-      <w:proofErr w:type="spellEnd"/>
+        <w:t xml:space="preserve"> del Singleton</w:t>
+      </w:r>
     </w:p>
     <w:p/>
     <w:p>
@@ -4275,11 +4218,9 @@
       <w:r>
         <w:t xml:space="preserve">Figura 11. Diagrama de nuestra aplicación del </w:t>
       </w:r>
-      <w:proofErr w:type="spellStart"/>
       <w:r>
         <w:t>Singleton</w:t>
       </w:r>
-      <w:proofErr w:type="spellEnd"/>
     </w:p>
     <w:p/>
     <w:p>
@@ -4295,15 +4236,7 @@
         <w:t>Log</w:t>
       </w:r>
       <w:r>
-        <w:t xml:space="preserve"> (</w:t>
-      </w:r>
-      <w:proofErr w:type="spellStart"/>
-      <w:r>
-        <w:t>Singleton</w:t>
-      </w:r>
-      <w:proofErr w:type="spellEnd"/>
-      <w:r>
-        <w:t>)</w:t>
+        <w:t xml:space="preserve"> (Singleton)</w:t>
       </w:r>
       <w:r>
         <w:t>: En esta clase de define una instancia la cual será accesible por el resto de las clases sin necesidad de modificar el código</w:t>
@@ -4341,21 +4274,15 @@
       </w:pPr>
       <w:bookmarkStart w:id="15" w:name="_Toc186508895"/>
       <w:r>
-        <w:t xml:space="preserve">Patrón </w:t>
-      </w:r>
-      <w:proofErr w:type="spellStart"/>
-      <w:r>
-        <w:t>Adapter</w:t>
+        <w:t>Patrón Adapter</w:t>
       </w:r>
       <w:bookmarkEnd w:id="15"/>
-      <w:proofErr w:type="spellEnd"/>
     </w:p>
     <w:p/>
     <w:p>
       <w:pPr>
         <w:jc w:val="both"/>
       </w:pPr>
-      <w:proofErr w:type="spellStart"/>
       <w:r>
         <w:rPr>
           <w:b/>
@@ -4363,7 +4290,6 @@
         </w:rPr>
         <w:t>Adapter</w:t>
       </w:r>
-      <w:proofErr w:type="spellEnd"/>
       <w:r>
         <w:t> es un patrón de diseño estructural que permite la colaboración entre objetos con interfaces incompatibles.</w:t>
       </w:r>
@@ -4445,13 +4371,8 @@
         <w:jc w:val="center"/>
       </w:pPr>
       <w:r>
-        <w:t xml:space="preserve">Figura 12. Diagrama genérico del </w:t>
-      </w:r>
-      <w:proofErr w:type="spellStart"/>
-      <w:r>
-        <w:t>Adapter</w:t>
-      </w:r>
-      <w:proofErr w:type="spellEnd"/>
+        <w:t>Figura 12. Diagrama genérico del Adapter</w:t>
+      </w:r>
     </w:p>
     <w:p/>
     <w:p>
@@ -4518,13 +4439,8 @@
         <w:jc w:val="center"/>
       </w:pPr>
       <w:r>
-        <w:t xml:space="preserve">Figura 13. Diagrama de nuestra aplicación del </w:t>
-      </w:r>
-      <w:proofErr w:type="spellStart"/>
-      <w:r>
-        <w:t>Adapter</w:t>
-      </w:r>
-      <w:proofErr w:type="spellEnd"/>
+        <w:t>Figura 13. Diagrama de nuestra aplicación del Adapter</w:t>
+      </w:r>
     </w:p>
     <w:p>
       <w:pPr>
@@ -4555,11 +4471,9 @@
         </w:numPr>
         <w:jc w:val="both"/>
       </w:pPr>
-      <w:proofErr w:type="spellStart"/>
       <w:r>
         <w:t>AdaptadorDinero</w:t>
       </w:r>
-      <w:proofErr w:type="spellEnd"/>
       <w:r>
         <w:t xml:space="preserve"> (Adaptador)</w:t>
       </w:r>
@@ -4596,21 +4510,15 @@
       <w:bookmarkStart w:id="16" w:name="_Toc186508896"/>
       <w:r>
         <w:lastRenderedPageBreak/>
-        <w:t xml:space="preserve">Patrón </w:t>
-      </w:r>
-      <w:proofErr w:type="spellStart"/>
-      <w:r>
-        <w:t>Facade</w:t>
+        <w:t>Patrón Facade</w:t>
       </w:r>
       <w:bookmarkEnd w:id="16"/>
-      <w:proofErr w:type="spellEnd"/>
     </w:p>
     <w:p/>
     <w:p>
       <w:pPr>
         <w:jc w:val="both"/>
       </w:pPr>
-      <w:proofErr w:type="spellStart"/>
       <w:r>
         <w:rPr>
           <w:b/>
@@ -4618,17 +4526,8 @@
         </w:rPr>
         <w:t>Facade</w:t>
       </w:r>
-      <w:proofErr w:type="spellEnd"/>
-      <w:r>
-        <w:t xml:space="preserve"> es un patrón de diseño estructural que proporciona una interfaz simplificada a una biblioteca, un </w:t>
-      </w:r>
-      <w:proofErr w:type="spellStart"/>
-      <w:r>
-        <w:t>framework</w:t>
-      </w:r>
-      <w:proofErr w:type="spellEnd"/>
-      <w:r>
-        <w:t xml:space="preserve"> o cualquier otro grupo complejo de clases.</w:t>
+      <w:r>
+        <w:t> es un patrón de diseño estructural que proporciona una interfaz simplificada a una biblioteca, un framework o cualquier otro grupo complejo de clases.</w:t>
       </w:r>
     </w:p>
     <w:p>
@@ -4708,13 +4607,8 @@
         <w:jc w:val="center"/>
       </w:pPr>
       <w:r>
-        <w:t xml:space="preserve">Figura 14. Diagrama genérico del </w:t>
-      </w:r>
-      <w:proofErr w:type="spellStart"/>
-      <w:r>
-        <w:t>Facade</w:t>
-      </w:r>
-      <w:proofErr w:type="spellEnd"/>
+        <w:t>Figura 14. Diagrama genérico del Facade</w:t>
+      </w:r>
     </w:p>
     <w:p/>
     <w:p>
@@ -4787,13 +4681,8 @@
         <w:t>5</w:t>
       </w:r>
       <w:r>
-        <w:t xml:space="preserve">. Diagrama de nuestra aplicación del </w:t>
-      </w:r>
-      <w:proofErr w:type="spellStart"/>
-      <w:r>
-        <w:t>Facade</w:t>
-      </w:r>
-      <w:proofErr w:type="spellEnd"/>
+        <w:t>. Diagrama de nuestra aplicación del Facade</w:t>
+      </w:r>
     </w:p>
     <w:p>
       <w:pPr>
@@ -4804,12 +4693,10 @@
         </w:numPr>
         <w:jc w:val="both"/>
       </w:pPr>
-      <w:proofErr w:type="spellStart"/>
       <w:r>
         <w:lastRenderedPageBreak/>
         <w:t>FachadaFactura</w:t>
       </w:r>
-      <w:proofErr w:type="spellEnd"/>
       <w:r>
         <w:t xml:space="preserve"> (Fachada)</w:t>
       </w:r>
@@ -4841,11 +4728,9 @@
         </w:numPr>
         <w:jc w:val="both"/>
       </w:pPr>
-      <w:proofErr w:type="spellStart"/>
       <w:r>
         <w:t>TarifaFactura</w:t>
       </w:r>
-      <w:proofErr w:type="spellEnd"/>
       <w:r>
         <w:t xml:space="preserve"> (Clase del subsistema)</w:t>
       </w:r>
@@ -4865,11 +4750,9 @@
         </w:numPr>
         <w:jc w:val="both"/>
       </w:pPr>
-      <w:proofErr w:type="spellStart"/>
       <w:r>
         <w:t>GeneradorPrecio</w:t>
       </w:r>
-      <w:proofErr w:type="spellEnd"/>
       <w:r>
         <w:t xml:space="preserve"> (Clase del subsistema)</w:t>
       </w:r>
@@ -4889,11 +4772,9 @@
         </w:numPr>
         <w:jc w:val="both"/>
       </w:pPr>
-      <w:proofErr w:type="spellStart"/>
       <w:r>
         <w:t>GeneradorFactura</w:t>
       </w:r>
-      <w:proofErr w:type="spellEnd"/>
       <w:r>
         <w:t xml:space="preserve"> (Clase del subsistema)</w:t>
       </w:r>
@@ -4930,21 +4811,15 @@
       <w:bookmarkStart w:id="17" w:name="_Toc186508897"/>
       <w:r>
         <w:lastRenderedPageBreak/>
-        <w:t xml:space="preserve">Patrón </w:t>
-      </w:r>
-      <w:proofErr w:type="spellStart"/>
-      <w:r>
-        <w:t>Flyweight</w:t>
+        <w:t>Patrón Flyweight</w:t>
       </w:r>
       <w:bookmarkEnd w:id="17"/>
-      <w:proofErr w:type="spellEnd"/>
     </w:p>
     <w:p/>
     <w:p>
       <w:pPr>
         <w:jc w:val="both"/>
       </w:pPr>
-      <w:proofErr w:type="spellStart"/>
       <w:r>
         <w:rPr>
           <w:b/>
@@ -4952,7 +4827,6 @@
         </w:rPr>
         <w:t>Flyweight</w:t>
       </w:r>
-      <w:proofErr w:type="spellEnd"/>
       <w:r>
         <w:t> es un patrón de diseño estructural que te permite mantener más objetos dentro de la cantidad disponible de RAM compartiendo las partes comunes del estado entre varios objetos en lugar de mantener toda la información en cada objeto.</w:t>
       </w:r>
@@ -5049,13 +4923,8 @@
         <w:jc w:val="center"/>
       </w:pPr>
       <w:r>
-        <w:t xml:space="preserve">Figura 16. Diagrama genérico del </w:t>
-      </w:r>
-      <w:proofErr w:type="spellStart"/>
-      <w:r>
-        <w:t>Flyweight</w:t>
-      </w:r>
-      <w:proofErr w:type="spellEnd"/>
+        <w:t>Figura 16. Diagrama genérico del Flyweight</w:t>
+      </w:r>
     </w:p>
     <w:p>
       <w:pPr>
@@ -5122,13 +4991,8 @@
         <w:jc w:val="center"/>
       </w:pPr>
       <w:r>
-        <w:t xml:space="preserve">Figura 17. Diagrama de nuestra aplicación del </w:t>
-      </w:r>
-      <w:proofErr w:type="spellStart"/>
-      <w:r>
-        <w:t>Flyweight</w:t>
-      </w:r>
-      <w:proofErr w:type="spellEnd"/>
+        <w:t>Figura 17. Diagrama de nuestra aplicación del Flyweight</w:t>
+      </w:r>
     </w:p>
     <w:p/>
     <w:p>
@@ -5140,11 +5004,9 @@
         </w:numPr>
         <w:jc w:val="both"/>
       </w:pPr>
-      <w:proofErr w:type="spellStart"/>
       <w:r>
         <w:t>FactoriaVehiculos</w:t>
       </w:r>
-      <w:proofErr w:type="spellEnd"/>
       <w:r>
         <w:t xml:space="preserve"> (Fábrica de pesos ligeros)</w:t>
       </w:r>
@@ -5173,21 +5035,15 @@
       </w:pPr>
       <w:bookmarkStart w:id="19" w:name="_Toc186508899"/>
       <w:r>
-        <w:t xml:space="preserve">Patrón </w:t>
-      </w:r>
-      <w:proofErr w:type="spellStart"/>
-      <w:r>
-        <w:t>Iterator</w:t>
+        <w:t>Patrón Iterator</w:t>
       </w:r>
       <w:bookmarkEnd w:id="19"/>
-      <w:proofErr w:type="spellEnd"/>
     </w:p>
     <w:p/>
     <w:p>
       <w:pPr>
         <w:jc w:val="both"/>
       </w:pPr>
-      <w:proofErr w:type="spellStart"/>
       <w:r>
         <w:rPr>
           <w:b/>
@@ -5195,7 +5051,6 @@
         </w:rPr>
         <w:t>Iterator</w:t>
       </w:r>
-      <w:proofErr w:type="spellEnd"/>
       <w:r>
         <w:t> es un patrón de diseño de comportamiento que te permite recorrer elementos de una colección sin exponer su representación subyacente (lista, pila, árbol, etc.).</w:t>
       </w:r>
@@ -5283,13 +5138,8 @@
         <w:jc w:val="center"/>
       </w:pPr>
       <w:r>
-        <w:t xml:space="preserve">Figura 18. Diagrama genérico del </w:t>
-      </w:r>
-      <w:proofErr w:type="spellStart"/>
-      <w:r>
-        <w:t>Iterator</w:t>
-      </w:r>
-      <w:proofErr w:type="spellEnd"/>
+        <w:t>Figura 18. Diagrama genérico del Iterator</w:t>
+      </w:r>
     </w:p>
     <w:p/>
     <w:p>
@@ -5357,13 +5207,8 @@
         <w:jc w:val="center"/>
       </w:pPr>
       <w:r>
-        <w:t xml:space="preserve">Figura 19. Diagrama de nuestra aplicación del </w:t>
-      </w:r>
-      <w:proofErr w:type="spellStart"/>
-      <w:r>
-        <w:t>Iterator</w:t>
-      </w:r>
-      <w:proofErr w:type="spellEnd"/>
+        <w:t>Figura 19. Diagrama de nuestra aplicación del Iterator</w:t>
+      </w:r>
     </w:p>
     <w:p/>
     <w:p>
@@ -5397,11 +5242,9 @@
         </w:numPr>
         <w:jc w:val="both"/>
       </w:pPr>
-      <w:proofErr w:type="spellStart"/>
       <w:r>
         <w:t>AgregadoVehiculos</w:t>
       </w:r>
-      <w:proofErr w:type="spellEnd"/>
       <w:r>
         <w:t xml:space="preserve"> (Agregado concreto)</w:t>
       </w:r>
@@ -5449,15 +5292,7 @@
         <w:t>.</w:t>
       </w:r>
       <w:r>
-        <w:t xml:space="preserve"> En nuestro caso, hemos definido los métodos </w:t>
-      </w:r>
-      <w:proofErr w:type="spellStart"/>
-      <w:r>
-        <w:t>hayMas</w:t>
-      </w:r>
-      <w:proofErr w:type="spellEnd"/>
-      <w:r>
-        <w:t xml:space="preserve"> y siguiente.</w:t>
+        <w:t xml:space="preserve"> En nuestro caso, hemos definido los métodos hayMas y siguiente.</w:t>
       </w:r>
     </w:p>
     <w:p>
@@ -5469,11 +5304,9 @@
         </w:numPr>
         <w:jc w:val="both"/>
       </w:pPr>
-      <w:proofErr w:type="spellStart"/>
       <w:r>
         <w:t>IteradorVehiculos</w:t>
       </w:r>
-      <w:proofErr w:type="spellEnd"/>
       <w:r>
         <w:t xml:space="preserve"> (Iterador concreto)</w:t>
       </w:r>
@@ -5519,21 +5352,15 @@
       <w:bookmarkStart w:id="20" w:name="_Toc186508900"/>
       <w:r>
         <w:lastRenderedPageBreak/>
-        <w:t xml:space="preserve">Patrón </w:t>
-      </w:r>
-      <w:proofErr w:type="spellStart"/>
-      <w:r>
-        <w:t>State</w:t>
+        <w:t>Patrón State</w:t>
       </w:r>
       <w:bookmarkEnd w:id="20"/>
-      <w:proofErr w:type="spellEnd"/>
     </w:p>
     <w:p/>
     <w:p>
       <w:pPr>
         <w:jc w:val="both"/>
       </w:pPr>
-      <w:proofErr w:type="spellStart"/>
       <w:r>
         <w:rPr>
           <w:b/>
@@ -5541,7 +5368,6 @@
         </w:rPr>
         <w:t>State</w:t>
       </w:r>
-      <w:proofErr w:type="spellEnd"/>
       <w:r>
         <w:t> es un patrón de diseño de comportamiento que permite a un objeto alterar su comportamiento cuando su estado interno cambia. Parece como si el objeto cambiara su clase.</w:t>
       </w:r>
@@ -5617,13 +5443,8 @@
         <w:jc w:val="center"/>
       </w:pPr>
       <w:r>
-        <w:t xml:space="preserve">Figura 20. Diagrama genérico del </w:t>
-      </w:r>
-      <w:proofErr w:type="spellStart"/>
-      <w:r>
-        <w:t>State</w:t>
-      </w:r>
-      <w:proofErr w:type="spellEnd"/>
+        <w:t>Figura 20. Diagrama genérico del State</w:t>
+      </w:r>
     </w:p>
     <w:p/>
     <w:p>
@@ -5690,13 +5511,8 @@
         <w:jc w:val="center"/>
       </w:pPr>
       <w:r>
-        <w:t xml:space="preserve">Figura 21. Diagrama de nuestra aplicación del </w:t>
-      </w:r>
-      <w:proofErr w:type="spellStart"/>
-      <w:r>
-        <w:t>State</w:t>
-      </w:r>
-      <w:proofErr w:type="spellEnd"/>
+        <w:t>Figura 21. Diagrama de nuestra aplicación del State</w:t>
+      </w:r>
     </w:p>
     <w:p>
       <w:pPr>
@@ -5727,13 +5543,8 @@
         </w:numPr>
         <w:jc w:val="both"/>
       </w:pPr>
-      <w:proofErr w:type="spellStart"/>
-      <w:r>
-        <w:t>EstadoCabinaAbierta</w:t>
-      </w:r>
-      <w:proofErr w:type="spellEnd"/>
-      <w:r>
-        <w:t xml:space="preserve"> (Estado concreto): Esta clase i</w:t>
+      <w:r>
+        <w:t>EstadoCabinaAbierta (Estado concreto): Esta clase i</w:t>
       </w:r>
       <w:r>
         <w:t xml:space="preserve">mplementa el comportamiento específico de </w:t>
@@ -5751,13 +5562,8 @@
         </w:numPr>
         <w:jc w:val="both"/>
       </w:pPr>
-      <w:proofErr w:type="spellStart"/>
-      <w:r>
-        <w:t>EstadoCabinaCerrada</w:t>
-      </w:r>
-      <w:proofErr w:type="spellEnd"/>
-      <w:r>
-        <w:t xml:space="preserve"> (Estado concreto): Esta clase i</w:t>
+      <w:r>
+        <w:t>EstadoCabinaCerrada (Estado concreto): Esta clase i</w:t>
       </w:r>
       <w:r>
         <w:t xml:space="preserve">mplementa el comportamiento específico de </w:t>
@@ -5787,21 +5593,15 @@
       <w:bookmarkStart w:id="21" w:name="_Toc186508901"/>
       <w:r>
         <w:lastRenderedPageBreak/>
-        <w:t xml:space="preserve">Patrón </w:t>
-      </w:r>
-      <w:proofErr w:type="spellStart"/>
-      <w:r>
-        <w:t>Strategy</w:t>
+        <w:t>Patrón Strategy</w:t>
       </w:r>
       <w:bookmarkEnd w:id="21"/>
-      <w:proofErr w:type="spellEnd"/>
     </w:p>
     <w:p/>
     <w:p>
       <w:pPr>
         <w:jc w:val="both"/>
       </w:pPr>
-      <w:proofErr w:type="spellStart"/>
       <w:r>
         <w:rPr>
           <w:b/>
@@ -5809,7 +5609,6 @@
         </w:rPr>
         <w:t>Strategy</w:t>
       </w:r>
-      <w:proofErr w:type="spellEnd"/>
       <w:r>
         <w:t> es un patrón de diseño de comportamiento que te permite definir una familia de algoritmos, colocar cada uno de ellos en una clase separada y hacer sus objetos intercambiables.</w:t>
       </w:r>
@@ -5891,13 +5690,8 @@
         <w:jc w:val="center"/>
       </w:pPr>
       <w:r>
-        <w:t xml:space="preserve">Figura 22. Diagrama genérico del </w:t>
-      </w:r>
-      <w:proofErr w:type="spellStart"/>
-      <w:r>
-        <w:t>Strategy</w:t>
-      </w:r>
-      <w:proofErr w:type="spellEnd"/>
+        <w:t>Figura 22. Diagrama genérico del Strategy</w:t>
+      </w:r>
     </w:p>
     <w:p>
       <w:pPr>
@@ -5969,14 +5763,9 @@
       </w:pPr>
       <w:bookmarkStart w:id="22" w:name="_Hlk186380760"/>
       <w:r>
-        <w:t xml:space="preserve">Figura 23. Diagrama de nuestra aplicación del </w:t>
-      </w:r>
-      <w:proofErr w:type="spellStart"/>
-      <w:r>
-        <w:t>Strategy</w:t>
+        <w:t>Figura 23. Diagrama de nuestra aplicación del Strategy</w:t>
       </w:r>
       <w:bookmarkEnd w:id="22"/>
-      <w:proofErr w:type="spellEnd"/>
       <w:r>
         <w:br w:type="page"/>
       </w:r>
@@ -6038,13 +5827,8 @@
         </w:numPr>
         <w:jc w:val="both"/>
       </w:pPr>
-      <w:proofErr w:type="spellStart"/>
-      <w:r>
-        <w:t>EstrategiaEstandar</w:t>
-      </w:r>
-      <w:proofErr w:type="spellEnd"/>
-      <w:r>
-        <w:t xml:space="preserve"> (Estrategia concreta): Esta clase i</w:t>
+      <w:r>
+        <w:t>EstrategiaEstandar (Estrategia concreta): Esta clase i</w:t>
       </w:r>
       <w:r>
         <w:t xml:space="preserve">mplementa el comportamiento específico de </w:t>
@@ -6065,13 +5849,8 @@
         </w:numPr>
         <w:jc w:val="both"/>
       </w:pPr>
-      <w:proofErr w:type="spellStart"/>
-      <w:r>
-        <w:t>EstrategiaPremium</w:t>
-      </w:r>
-      <w:proofErr w:type="spellEnd"/>
-      <w:r>
-        <w:t xml:space="preserve"> (Estrategia concreta): Esta clase i</w:t>
+      <w:r>
+        <w:t>EstrategiaPremium (Estrategia concreta): Esta clase i</w:t>
       </w:r>
       <w:r>
         <w:t xml:space="preserve">mplementa el comportamiento específico de </w:t>
@@ -6092,13 +5871,8 @@
         </w:numPr>
         <w:jc w:val="both"/>
       </w:pPr>
-      <w:proofErr w:type="spellStart"/>
-      <w:r>
-        <w:t>EstrategiaReducida</w:t>
-      </w:r>
-      <w:proofErr w:type="spellEnd"/>
-      <w:r>
-        <w:t xml:space="preserve"> (Estrategia concreta): Esta clase i</w:t>
+      <w:r>
+        <w:t>EstrategiaReducida (Estrategia concreta): Esta clase i</w:t>
       </w:r>
       <w:r>
         <w:t xml:space="preserve">mplementa el comportamiento específico de </w:t>
@@ -6275,22 +6049,15 @@
         </w:numPr>
         <w:jc w:val="both"/>
       </w:pPr>
-      <w:proofErr w:type="spellStart"/>
       <w:r>
         <w:t>nombreCabina</w:t>
       </w:r>
-      <w:proofErr w:type="spellEnd"/>
       <w:r>
         <w:t>: Atributo</w:t>
       </w:r>
       <w:r>
-        <w:t xml:space="preserve"> de tipo </w:t>
-      </w:r>
-      <w:proofErr w:type="spellStart"/>
-      <w:r>
-        <w:t>String</w:t>
-      </w:r>
-      <w:proofErr w:type="spellEnd"/>
+        <w:t xml:space="preserve"> de tipo String</w:t>
+      </w:r>
       <w:r>
         <w:t xml:space="preserve"> que</w:t>
       </w:r>
@@ -6364,21 +6131,11 @@
         </w:numPr>
         <w:jc w:val="both"/>
       </w:pPr>
-      <w:proofErr w:type="spellStart"/>
       <w:r>
         <w:t>getNombreCabina</w:t>
       </w:r>
-      <w:proofErr w:type="spellEnd"/>
-      <w:r>
-        <w:t xml:space="preserve">: Método </w:t>
-      </w:r>
-      <w:proofErr w:type="spellStart"/>
-      <w:r>
-        <w:t>get</w:t>
-      </w:r>
-      <w:proofErr w:type="spellEnd"/>
-      <w:r>
-        <w:t xml:space="preserve"> del nombre.</w:t>
+      <w:r>
+        <w:t>: Método get del nombre.</w:t>
       </w:r>
     </w:p>
     <w:p>
@@ -6390,13 +6147,8 @@
         </w:numPr>
         <w:jc w:val="both"/>
       </w:pPr>
-      <w:proofErr w:type="spellStart"/>
-      <w:r>
-        <w:t>isDisponible</w:t>
-      </w:r>
-      <w:proofErr w:type="spellEnd"/>
-      <w:r>
-        <w:t>: Método booleano que indica si la cabina está disponible para usar.</w:t>
+      <w:r>
+        <w:t>isDisponible: Método booleano que indica si la cabina está disponible para usar.</w:t>
       </w:r>
     </w:p>
     <w:p>
@@ -6408,13 +6160,8 @@
         </w:numPr>
         <w:jc w:val="both"/>
       </w:pPr>
-      <w:proofErr w:type="spellStart"/>
-      <w:r>
-        <w:t>setDisponible</w:t>
-      </w:r>
-      <w:proofErr w:type="spellEnd"/>
-      <w:r>
-        <w:t>: Método que cambia si la cabina está disponible para ocupar.</w:t>
+      <w:r>
+        <w:t>setDisponible: Método que cambia si la cabina está disponible para ocupar.</w:t>
       </w:r>
     </w:p>
     <w:p>
@@ -6443,15 +6190,7 @@
         <w:t xml:space="preserve">: </w:t>
       </w:r>
       <w:r>
-        <w:t xml:space="preserve">En esta clase se simula el comportamiento de los empleados, que son modelados como hilos y por tanto heredan de la clase </w:t>
-      </w:r>
-      <w:proofErr w:type="spellStart"/>
-      <w:r>
-        <w:t>Thread</w:t>
-      </w:r>
-      <w:proofErr w:type="spellEnd"/>
-      <w:r>
-        <w:t xml:space="preserve"> para comportarse como tal. Tiene los siguientes atributos y métodos:</w:t>
+        <w:t>En esta clase se simula el comportamiento de los empleados, que son modelados como hilos y por tanto heredan de la clase Thread para comportarse como tal. Tiene los siguientes atributos y métodos:</w:t>
       </w:r>
     </w:p>
     <w:p>
@@ -6476,11 +6215,9 @@
         </w:numPr>
         <w:jc w:val="both"/>
       </w:pPr>
-      <w:proofErr w:type="spellStart"/>
       <w:r>
         <w:t>peajesCobrados</w:t>
       </w:r>
-      <w:proofErr w:type="spellEnd"/>
       <w:r>
         <w:t xml:space="preserve">: Atributo </w:t>
       </w:r>
@@ -6507,15 +6244,7 @@
         <w:jc w:val="both"/>
       </w:pPr>
       <w:r>
-        <w:t xml:space="preserve">identificador: Atributo de tipo </w:t>
-      </w:r>
-      <w:proofErr w:type="spellStart"/>
-      <w:r>
-        <w:t>String</w:t>
-      </w:r>
-      <w:proofErr w:type="spellEnd"/>
-      <w:r>
-        <w:t xml:space="preserve"> que almacena un identificador único para cada empleado.</w:t>
+        <w:t>identificador: Atributo de tipo String que almacena un identificador único para cada empleado.</w:t>
       </w:r>
     </w:p>
     <w:p>
@@ -6537,13 +6266,8 @@
         <w:t>: Atributo</w:t>
       </w:r>
       <w:r>
-        <w:t xml:space="preserve"> de tipo </w:t>
-      </w:r>
-      <w:proofErr w:type="spellStart"/>
-      <w:r>
-        <w:t>CabinaManual</w:t>
-      </w:r>
-      <w:proofErr w:type="spellEnd"/>
+        <w:t xml:space="preserve"> de tipo CabinaManual</w:t>
+      </w:r>
       <w:r>
         <w:t xml:space="preserve"> que</w:t>
       </w:r>
@@ -6677,26 +6401,10 @@
         <w:jc w:val="both"/>
       </w:pPr>
       <w:r>
-        <w:t xml:space="preserve"> </w:t>
-      </w:r>
-      <w:proofErr w:type="spellStart"/>
-      <w:r>
-        <w:t>cobraVehiculo</w:t>
-      </w:r>
-      <w:proofErr w:type="spellEnd"/>
-      <w:r>
-        <w:t>: Método que n</w:t>
-      </w:r>
-      <w:r>
-        <w:t xml:space="preserve">o recibe ningún parámetro y se encarga de dormir al empleado entre 6 y 8 segundos, que es el tiempo que </w:t>
-      </w:r>
-      <w:proofErr w:type="spellStart"/>
-      <w:r>
-        <w:t>tardá</w:t>
-      </w:r>
-      <w:proofErr w:type="spellEnd"/>
-      <w:r>
-        <w:t xml:space="preserve"> en cobrar a un vehículo</w:t>
+        <w:t xml:space="preserve"> cobraVehiculo: Método que n</w:t>
+      </w:r>
+      <w:r>
+        <w:t>o recibe ningún parámetro y se encarga de dormir al empleado entre 6 y 8 segundos, que es el tiempo que tardá en cobrar a un vehículo</w:t>
       </w:r>
       <w:r>
         <w:t>.</w:t>
@@ -6730,21 +6438,8 @@
         </w:numPr>
         <w:jc w:val="both"/>
       </w:pPr>
-      <w:proofErr w:type="spellStart"/>
-      <w:r>
-        <w:t>getIdentificador</w:t>
-      </w:r>
-      <w:proofErr w:type="spellEnd"/>
-      <w:r>
-        <w:t xml:space="preserve">: Método </w:t>
-      </w:r>
-      <w:proofErr w:type="spellStart"/>
-      <w:r>
-        <w:t>get</w:t>
-      </w:r>
-      <w:proofErr w:type="spellEnd"/>
-      <w:r>
-        <w:t xml:space="preserve"> del identificador.</w:t>
+      <w:r>
+        <w:t>getIdentificador: Método get del identificador.</w:t>
       </w:r>
     </w:p>
     <w:p>
@@ -6756,21 +6451,8 @@
         </w:numPr>
         <w:jc w:val="both"/>
       </w:pPr>
-      <w:proofErr w:type="spellStart"/>
-      <w:r>
-        <w:t>getPeajesCobrados</w:t>
-      </w:r>
-      <w:proofErr w:type="spellEnd"/>
-      <w:r>
-        <w:t xml:space="preserve">: Método </w:t>
-      </w:r>
-      <w:proofErr w:type="spellStart"/>
-      <w:r>
-        <w:t>get</w:t>
-      </w:r>
-      <w:proofErr w:type="spellEnd"/>
-      <w:r>
-        <w:t xml:space="preserve"> de los peajes cobrados.</w:t>
+      <w:r>
+        <w:t>getPeajesCobrados: Método get de los peajes cobrados.</w:t>
       </w:r>
     </w:p>
     <w:p>
@@ -6782,14 +6464,9 @@
         </w:numPr>
         <w:jc w:val="both"/>
       </w:pPr>
-      <w:proofErr w:type="spellStart"/>
       <w:r>
         <w:lastRenderedPageBreak/>
-        <w:t>setPeajesCobrados</w:t>
-      </w:r>
-      <w:proofErr w:type="spellEnd"/>
-      <w:r>
-        <w:t>: Método set de los peajes cobrados.</w:t>
+        <w:t>setPeajesCobrados: Método set de los peajes cobrados.</w:t>
       </w:r>
     </w:p>
     <w:p>
@@ -6801,21 +6478,8 @@
         </w:numPr>
         <w:jc w:val="both"/>
       </w:pPr>
-      <w:proofErr w:type="spellStart"/>
-      <w:r>
-        <w:t>getCabina</w:t>
-      </w:r>
-      <w:proofErr w:type="spellEnd"/>
-      <w:r>
-        <w:t xml:space="preserve">: Método </w:t>
-      </w:r>
-      <w:proofErr w:type="spellStart"/>
-      <w:r>
-        <w:t>get</w:t>
-      </w:r>
-      <w:proofErr w:type="spellEnd"/>
-      <w:r>
-        <w:t xml:space="preserve"> de la cabina.</w:t>
+      <w:r>
+        <w:t>getCabina: Método get de la cabina.</w:t>
       </w:r>
     </w:p>
     <w:p>
@@ -6827,13 +6491,8 @@
         </w:numPr>
         <w:jc w:val="both"/>
       </w:pPr>
-      <w:proofErr w:type="spellStart"/>
-      <w:r>
-        <w:t>setCabina</w:t>
-      </w:r>
-      <w:proofErr w:type="spellEnd"/>
-      <w:r>
-        <w:t>: Método set de la cabina.</w:t>
+      <w:r>
+        <w:t>setCabina: Método set de la cabina.</w:t>
       </w:r>
     </w:p>
     <w:p>
@@ -6845,21 +6504,8 @@
         </w:numPr>
         <w:jc w:val="both"/>
       </w:pPr>
-      <w:proofErr w:type="spellStart"/>
-      <w:r>
-        <w:t>getPaso</w:t>
-      </w:r>
-      <w:proofErr w:type="spellEnd"/>
-      <w:r>
-        <w:t xml:space="preserve">: Método </w:t>
-      </w:r>
-      <w:proofErr w:type="spellStart"/>
-      <w:r>
-        <w:t>get</w:t>
-      </w:r>
-      <w:proofErr w:type="spellEnd"/>
-      <w:r>
-        <w:t xml:space="preserve"> del paso</w:t>
+      <w:r>
+        <w:t>getPaso: Método get del paso</w:t>
       </w:r>
       <w:r>
         <w:t>.</w:t>
@@ -6912,21 +6558,8 @@
         </w:numPr>
         <w:jc w:val="both"/>
       </w:pPr>
-      <w:proofErr w:type="spellStart"/>
-      <w:r>
-        <w:t>idVehiculo</w:t>
-      </w:r>
-      <w:proofErr w:type="spellEnd"/>
-      <w:r>
-        <w:t xml:space="preserve">: Atributo de tipo </w:t>
-      </w:r>
-      <w:proofErr w:type="spellStart"/>
-      <w:r>
-        <w:t>String</w:t>
-      </w:r>
-      <w:proofErr w:type="spellEnd"/>
-      <w:r>
-        <w:t xml:space="preserve"> que almacena un id único para cada vehículo.</w:t>
+      <w:r>
+        <w:t>idVehiculo: Atributo de tipo String que almacena un id único para cada vehículo.</w:t>
       </w:r>
     </w:p>
     <w:p>
@@ -6939,15 +6572,7 @@
         <w:jc w:val="both"/>
       </w:pPr>
       <w:r>
-        <w:t xml:space="preserve">precio: Atributo de tipo </w:t>
-      </w:r>
-      <w:proofErr w:type="spellStart"/>
-      <w:r>
-        <w:t>double</w:t>
-      </w:r>
-      <w:proofErr w:type="spellEnd"/>
-      <w:r>
-        <w:t xml:space="preserve"> para indicar el precio que hay que pagar.</w:t>
+        <w:t>precio: Atributo de tipo double para indicar el precio que hay que pagar.</w:t>
       </w:r>
     </w:p>
     <w:p>
@@ -6985,13 +6610,8 @@
         </w:numPr>
         <w:jc w:val="both"/>
       </w:pPr>
-      <w:proofErr w:type="spellStart"/>
-      <w:r>
-        <w:t>getIdVehiculo</w:t>
-      </w:r>
-      <w:proofErr w:type="spellEnd"/>
-      <w:r>
-        <w:t>: Método set del id del vehículo.</w:t>
+      <w:r>
+        <w:t>getIdVehiculo: Método set del id del vehículo.</w:t>
       </w:r>
     </w:p>
     <w:p>
@@ -7003,21 +6623,8 @@
         </w:numPr>
         <w:jc w:val="both"/>
       </w:pPr>
-      <w:proofErr w:type="spellStart"/>
-      <w:r>
-        <w:t>getPrecio</w:t>
-      </w:r>
-      <w:proofErr w:type="spellEnd"/>
-      <w:r>
-        <w:t xml:space="preserve">: Método </w:t>
-      </w:r>
-      <w:proofErr w:type="spellStart"/>
-      <w:r>
-        <w:t>get</w:t>
-      </w:r>
-      <w:proofErr w:type="spellEnd"/>
-      <w:r>
-        <w:t xml:space="preserve"> del precio.</w:t>
+      <w:r>
+        <w:t>getPrecio: Método get del precio.</w:t>
       </w:r>
     </w:p>
     <w:p>
@@ -7034,7 +6641,6 @@
         </w:numPr>
         <w:jc w:val="both"/>
       </w:pPr>
-      <w:proofErr w:type="spellStart"/>
       <w:r>
         <w:rPr>
           <w:b/>
@@ -7042,7 +6648,6 @@
         </w:rPr>
         <w:t>ListaThreads</w:t>
       </w:r>
-      <w:proofErr w:type="spellEnd"/>
       <w:r>
         <w:t xml:space="preserve">: </w:t>
       </w:r>
@@ -7053,15 +6658,7 @@
         <w:t>s</w:t>
       </w:r>
       <w:r>
-        <w:t xml:space="preserve">e encarga de editar los </w:t>
-      </w:r>
-      <w:proofErr w:type="spellStart"/>
-      <w:r>
-        <w:t>JTextField</w:t>
-      </w:r>
-      <w:proofErr w:type="spellEnd"/>
-      <w:r>
-        <w:t>. Tiene los siguientes</w:t>
+        <w:t>e encarga de editar los JTextField. Tiene los siguientes</w:t>
       </w:r>
       <w:r>
         <w:t xml:space="preserve"> a</w:t>
@@ -7095,22 +6692,15 @@
         </w:numPr>
         <w:jc w:val="both"/>
       </w:pPr>
-      <w:proofErr w:type="spellStart"/>
       <w:r>
         <w:t>listaVehiculos</w:t>
       </w:r>
-      <w:proofErr w:type="spellEnd"/>
       <w:r>
         <w:t xml:space="preserve">: Atributo </w:t>
       </w:r>
       <w:r>
-        <w:t xml:space="preserve">de tipo </w:t>
-      </w:r>
-      <w:proofErr w:type="spellStart"/>
-      <w:r>
-        <w:t>arraylist</w:t>
-      </w:r>
-      <w:proofErr w:type="spellEnd"/>
+        <w:t>de tipo arraylist</w:t>
+      </w:r>
       <w:r>
         <w:t xml:space="preserve"> para almacenar</w:t>
       </w:r>
@@ -7136,22 +6726,15 @@
         </w:numPr>
         <w:jc w:val="both"/>
       </w:pPr>
-      <w:proofErr w:type="spellStart"/>
       <w:r>
         <w:t>listaEmpleados</w:t>
       </w:r>
-      <w:proofErr w:type="spellEnd"/>
       <w:r>
         <w:t>: Atributo</w:t>
       </w:r>
       <w:r>
-        <w:t xml:space="preserve"> de tipo </w:t>
-      </w:r>
-      <w:proofErr w:type="spellStart"/>
-      <w:r>
-        <w:t>arraylist</w:t>
-      </w:r>
-      <w:proofErr w:type="spellEnd"/>
+        <w:t xml:space="preserve"> de tipo arraylist</w:t>
+      </w:r>
       <w:r>
         <w:t xml:space="preserve"> para almacenar</w:t>
       </w:r>
@@ -7171,35 +6754,17 @@
         </w:numPr>
         <w:jc w:val="both"/>
       </w:pPr>
-      <w:proofErr w:type="spellStart"/>
-      <w:r>
-        <w:t>tf</w:t>
-      </w:r>
-      <w:proofErr w:type="spellEnd"/>
-      <w:r>
-        <w:t xml:space="preserve">: Atributo </w:t>
-      </w:r>
-      <w:r>
-        <w:t xml:space="preserve">de tipo </w:t>
-      </w:r>
-      <w:proofErr w:type="spellStart"/>
-      <w:r>
-        <w:t>JTextField</w:t>
-      </w:r>
-      <w:proofErr w:type="spellEnd"/>
+      <w:r>
+        <w:t xml:space="preserve">tf: Atributo </w:t>
+      </w:r>
+      <w:r>
+        <w:t>de tipo JTextField</w:t>
+      </w:r>
       <w:r>
         <w:t xml:space="preserve"> </w:t>
       </w:r>
       <w:r>
-        <w:t xml:space="preserve">que almacena el </w:t>
-      </w:r>
-      <w:proofErr w:type="spellStart"/>
-      <w:r>
-        <w:t>JTextField</w:t>
-      </w:r>
-      <w:proofErr w:type="spellEnd"/>
-      <w:r>
-        <w:t xml:space="preserve"> a editar</w:t>
+        <w:t>que almacena el JTextField a editar</w:t>
       </w:r>
       <w:r>
         <w:t>.</w:t>
@@ -7227,11 +6792,9 @@
         </w:numPr>
         <w:jc w:val="both"/>
       </w:pPr>
-      <w:proofErr w:type="spellStart"/>
       <w:r>
         <w:t>ListaThreads</w:t>
       </w:r>
-      <w:proofErr w:type="spellEnd"/>
       <w:r>
         <w:t>:</w:t>
       </w:r>
@@ -7257,32 +6820,164 @@
         </w:numPr>
         <w:jc w:val="both"/>
       </w:pPr>
-      <w:proofErr w:type="spellStart"/>
       <w:r>
         <w:t>meterVehiculo</w:t>
       </w:r>
-      <w:proofErr w:type="spellEnd"/>
       <w:r>
         <w:t>: Método que r</w:t>
       </w:r>
       <w:r>
-        <w:t xml:space="preserve">ecibe como parámetro el vehículo a añadir. Se encarga de añadir el vehículo al array y de imprimir su ID en el </w:t>
-      </w:r>
-      <w:proofErr w:type="spellStart"/>
-      <w:r>
-        <w:t>JTextField</w:t>
-      </w:r>
-      <w:proofErr w:type="spellEnd"/>
-      <w:r>
-        <w:t xml:space="preserve"> llamado al método </w:t>
-      </w:r>
-      <w:proofErr w:type="spellStart"/>
+        <w:t>ecibe como parámetro el vehículo a añadir. Se encarga de añadir el vehículo al array y de imprimir su ID en el JTextField llamado al método imprimirVehiculo</w:t>
+      </w:r>
+      <w:r>
+        <w:t>.</w:t>
+      </w:r>
+    </w:p>
+    <w:p>
+      <w:pPr>
+        <w:pStyle w:val="Prrafodelista"/>
+        <w:numPr>
+          <w:ilvl w:val="2"/>
+          <w:numId w:val="12"/>
+        </w:numPr>
+        <w:jc w:val="both"/>
+      </w:pPr>
+      <w:r>
+        <w:t>meterEmpleado</w:t>
+      </w:r>
+      <w:r>
+        <w:t>:</w:t>
+      </w:r>
+      <w:r>
+        <w:t xml:space="preserve"> </w:t>
+      </w:r>
+      <w:r>
+        <w:t>Método que r</w:t>
+      </w:r>
+      <w:r>
+        <w:t>ecibe como parámetro el empleado a añadir. Se encarga de añadir el empleado al array de empleados y de imprimir su ID en el JTextField llamando al método imprimirEmpleado</w:t>
+      </w:r>
+      <w:r>
+        <w:t>.</w:t>
+      </w:r>
+    </w:p>
+    <w:p>
+      <w:pPr>
+        <w:pStyle w:val="Prrafodelista"/>
+        <w:numPr>
+          <w:ilvl w:val="2"/>
+          <w:numId w:val="12"/>
+        </w:numPr>
+        <w:jc w:val="both"/>
+      </w:pPr>
+      <w:r>
+        <w:t>sacarVehiculo</w:t>
+      </w:r>
+      <w:r>
+        <w:t>:</w:t>
+      </w:r>
+      <w:r>
+        <w:t xml:space="preserve"> </w:t>
+      </w:r>
+      <w:r>
+        <w:t>Método que r</w:t>
+      </w:r>
+      <w:r>
+        <w:t>ecibe como parámetro el vehículo al que queremos sacar. Se encarga de eliminar el vehículo del arraylist y del JTextField llamando al método imprimirVehiculo</w:t>
+      </w:r>
+      <w:r>
+        <w:t>.</w:t>
+      </w:r>
+    </w:p>
+    <w:p>
+      <w:pPr>
+        <w:pStyle w:val="Prrafodelista"/>
+        <w:numPr>
+          <w:ilvl w:val="2"/>
+          <w:numId w:val="12"/>
+        </w:numPr>
+        <w:jc w:val="both"/>
+      </w:pPr>
+      <w:r>
+        <w:t>sacarEmpleado</w:t>
+      </w:r>
+      <w:r>
+        <w:t>:</w:t>
+      </w:r>
+      <w:r>
+        <w:t xml:space="preserve"> </w:t>
+      </w:r>
+      <w:r>
+        <w:t>Método que r</w:t>
+      </w:r>
+      <w:r>
+        <w:t>ecibe como parámetro el empleado al que queremos sacar. Se encarha de eliminar el empleado del arraylist y del JTextField llamando al método imprimirEmpleado</w:t>
+      </w:r>
+      <w:r>
+        <w:t>.</w:t>
+      </w:r>
+    </w:p>
+    <w:p>
+      <w:pPr>
+        <w:pStyle w:val="Prrafodelista"/>
+        <w:numPr>
+          <w:ilvl w:val="2"/>
+          <w:numId w:val="12"/>
+        </w:numPr>
+        <w:jc w:val="both"/>
+      </w:pPr>
+      <w:r>
+        <w:t>meterAmbulancia</w:t>
+      </w:r>
+      <w:r>
+        <w:t>:</w:t>
+      </w:r>
+      <w:r>
+        <w:t xml:space="preserve"> </w:t>
+      </w:r>
+      <w:r>
+        <w:t>Método que r</w:t>
+      </w:r>
+      <w:r>
+        <w:t>ecibe como parámetro el vehículo (que ser</w:t>
+      </w:r>
+      <w:r>
+        <w:t>á</w:t>
+      </w:r>
+      <w:r>
+        <w:t xml:space="preserve"> una ambulancia) a la cual queremos añadir. Se encarga de añadirla por la izquierda del arraylist (se añade según índice) respetando a las ambulancias que ya estaban esperando. Y se actualiza el JTextField mediante el método imprimirVehiculo</w:t>
+      </w:r>
+      <w:r>
+        <w:t>.</w:t>
+      </w:r>
+    </w:p>
+    <w:p>
+      <w:pPr>
+        <w:pStyle w:val="Prrafodelista"/>
+        <w:numPr>
+          <w:ilvl w:val="2"/>
+          <w:numId w:val="12"/>
+        </w:numPr>
+        <w:jc w:val="both"/>
+      </w:pPr>
       <w:r>
         <w:t>imprimirVehiculo</w:t>
       </w:r>
-      <w:proofErr w:type="spellEnd"/>
-      <w:r>
-        <w:t>.</w:t>
+      <w:r>
+        <w:t>:</w:t>
+      </w:r>
+      <w:r>
+        <w:t xml:space="preserve"> </w:t>
+      </w:r>
+      <w:r>
+        <w:t>Método que n</w:t>
+      </w:r>
+      <w:r>
+        <w:t xml:space="preserve">o recibe ningún parámetro. Se encarga de recorrer el arraylist de vehículos, recogiendo su ID y </w:t>
+      </w:r>
+      <w:r>
+        <w:lastRenderedPageBreak/>
+        <w:t xml:space="preserve">añadiéndolos a la variable contenido mediante concatenación, una vez terminado, se le hace un setText al JTextField y se le actualiza el texto. </w:t>
       </w:r>
     </w:p>
     <w:p>
@@ -7294,291 +6989,14 @@
         </w:numPr>
         <w:jc w:val="both"/>
       </w:pPr>
-      <w:proofErr w:type="spellStart"/>
-      <w:r>
-        <w:t>meterEmpleado</w:t>
-      </w:r>
-      <w:proofErr w:type="spellEnd"/>
-      <w:r>
-        <w:t>:</w:t>
-      </w:r>
-      <w:r>
-        <w:t xml:space="preserve"> </w:t>
-      </w:r>
-      <w:r>
-        <w:t>Método que r</w:t>
-      </w:r>
-      <w:r>
-        <w:t xml:space="preserve">ecibe como parámetro el empleado a añadir. Se encarga de añadir el empleado al array de empleados y de imprimir su ID en el </w:t>
-      </w:r>
-      <w:proofErr w:type="spellStart"/>
-      <w:r>
-        <w:t>JTextField</w:t>
-      </w:r>
-      <w:proofErr w:type="spellEnd"/>
-      <w:r>
-        <w:t xml:space="preserve"> llamando al método </w:t>
-      </w:r>
-      <w:proofErr w:type="spellStart"/>
       <w:r>
         <w:t>imprimirEmpleado</w:t>
       </w:r>
-      <w:proofErr w:type="spellEnd"/>
-      <w:r>
-        <w:t>.</w:t>
-      </w:r>
-    </w:p>
-    <w:p>
-      <w:pPr>
-        <w:pStyle w:val="Prrafodelista"/>
-        <w:numPr>
-          <w:ilvl w:val="2"/>
-          <w:numId w:val="12"/>
-        </w:numPr>
-        <w:jc w:val="both"/>
-      </w:pPr>
-      <w:proofErr w:type="spellStart"/>
-      <w:r>
-        <w:t>sacarVehiculo</w:t>
-      </w:r>
-      <w:proofErr w:type="spellEnd"/>
-      <w:r>
-        <w:t>:</w:t>
-      </w:r>
-      <w:r>
-        <w:t xml:space="preserve"> </w:t>
-      </w:r>
-      <w:r>
-        <w:t>Método que r</w:t>
-      </w:r>
-      <w:r>
-        <w:t xml:space="preserve">ecibe como parámetro el vehículo al que queremos sacar. Se encarga de eliminar el vehículo del </w:t>
-      </w:r>
-      <w:proofErr w:type="spellStart"/>
-      <w:r>
-        <w:t>arraylist</w:t>
-      </w:r>
-      <w:proofErr w:type="spellEnd"/>
-      <w:r>
-        <w:t xml:space="preserve"> y del </w:t>
-      </w:r>
-      <w:proofErr w:type="spellStart"/>
-      <w:r>
-        <w:t>JTextField</w:t>
-      </w:r>
-      <w:proofErr w:type="spellEnd"/>
-      <w:r>
-        <w:t xml:space="preserve"> llamando al método </w:t>
-      </w:r>
-      <w:proofErr w:type="spellStart"/>
-      <w:r>
-        <w:t>imprimirVehiculo</w:t>
-      </w:r>
-      <w:proofErr w:type="spellEnd"/>
-      <w:r>
-        <w:t>.</w:t>
-      </w:r>
-    </w:p>
-    <w:p>
-      <w:pPr>
-        <w:pStyle w:val="Prrafodelista"/>
-        <w:numPr>
-          <w:ilvl w:val="2"/>
-          <w:numId w:val="12"/>
-        </w:numPr>
-        <w:jc w:val="both"/>
-      </w:pPr>
-      <w:proofErr w:type="spellStart"/>
-      <w:r>
-        <w:t>sacarEmpleado</w:t>
-      </w:r>
-      <w:proofErr w:type="spellEnd"/>
-      <w:r>
-        <w:t>:</w:t>
-      </w:r>
-      <w:r>
-        <w:t xml:space="preserve"> </w:t>
-      </w:r>
-      <w:r>
-        <w:t>Método que r</w:t>
-      </w:r>
-      <w:r>
-        <w:t xml:space="preserve">ecibe como parámetro el empleado al que queremos sacar. Se </w:t>
-      </w:r>
-      <w:proofErr w:type="spellStart"/>
-      <w:r>
-        <w:t>encarha</w:t>
-      </w:r>
-      <w:proofErr w:type="spellEnd"/>
-      <w:r>
-        <w:t xml:space="preserve"> de eliminar el empleado del </w:t>
-      </w:r>
-      <w:proofErr w:type="spellStart"/>
-      <w:r>
-        <w:t>arraylist</w:t>
-      </w:r>
-      <w:proofErr w:type="spellEnd"/>
-      <w:r>
-        <w:t xml:space="preserve"> y del </w:t>
-      </w:r>
-      <w:proofErr w:type="spellStart"/>
-      <w:r>
-        <w:t>JTextField</w:t>
-      </w:r>
-      <w:proofErr w:type="spellEnd"/>
-      <w:r>
-        <w:t xml:space="preserve"> llamando al método </w:t>
-      </w:r>
-      <w:proofErr w:type="spellStart"/>
-      <w:r>
-        <w:t>imprimirEmpleado</w:t>
-      </w:r>
-      <w:proofErr w:type="spellEnd"/>
-      <w:r>
-        <w:t>.</w:t>
-      </w:r>
-    </w:p>
-    <w:p>
-      <w:pPr>
-        <w:pStyle w:val="Prrafodelista"/>
-        <w:numPr>
-          <w:ilvl w:val="2"/>
-          <w:numId w:val="12"/>
-        </w:numPr>
-        <w:jc w:val="both"/>
-      </w:pPr>
-      <w:proofErr w:type="spellStart"/>
-      <w:r>
-        <w:t>meterAmbulancia</w:t>
-      </w:r>
-      <w:proofErr w:type="spellEnd"/>
-      <w:r>
-        <w:t>:</w:t>
-      </w:r>
-      <w:r>
-        <w:t xml:space="preserve"> </w:t>
-      </w:r>
-      <w:r>
-        <w:t>Método que r</w:t>
-      </w:r>
-      <w:r>
-        <w:t>ecibe como parámetro el vehículo (que ser</w:t>
-      </w:r>
-      <w:r>
-        <w:t>á</w:t>
-      </w:r>
-      <w:r>
-        <w:t xml:space="preserve"> una ambulancia) a la cual queremos añadir. Se encarga de añadirla por la izquierda del </w:t>
-      </w:r>
-      <w:proofErr w:type="spellStart"/>
-      <w:r>
-        <w:t>arraylist</w:t>
-      </w:r>
-      <w:proofErr w:type="spellEnd"/>
-      <w:r>
-        <w:t xml:space="preserve"> (se añade según índice) respetando a las ambulancias que ya estaban esperando. Y se actualiza el </w:t>
-      </w:r>
-      <w:proofErr w:type="spellStart"/>
-      <w:r>
-        <w:t>JTextField</w:t>
-      </w:r>
-      <w:proofErr w:type="spellEnd"/>
-      <w:r>
-        <w:t xml:space="preserve"> mediante el método </w:t>
-      </w:r>
-      <w:proofErr w:type="spellStart"/>
-      <w:r>
-        <w:t>imprimirVehiculo</w:t>
-      </w:r>
-      <w:proofErr w:type="spellEnd"/>
-      <w:r>
-        <w:t>.</w:t>
-      </w:r>
-    </w:p>
-    <w:p>
-      <w:pPr>
-        <w:pStyle w:val="Prrafodelista"/>
-        <w:numPr>
-          <w:ilvl w:val="2"/>
-          <w:numId w:val="12"/>
-        </w:numPr>
-        <w:jc w:val="both"/>
-      </w:pPr>
-      <w:proofErr w:type="spellStart"/>
-      <w:r>
-        <w:t>imprimirVehiculo</w:t>
-      </w:r>
-      <w:proofErr w:type="spellEnd"/>
-      <w:r>
-        <w:t>:</w:t>
-      </w:r>
-      <w:r>
-        <w:t xml:space="preserve"> </w:t>
-      </w:r>
-      <w:r>
-        <w:t>Método que n</w:t>
-      </w:r>
-      <w:r>
-        <w:t xml:space="preserve">o recibe ningún parámetro. Se encarga de recorrer el </w:t>
-      </w:r>
-      <w:proofErr w:type="spellStart"/>
-      <w:r>
-        <w:t>arraylist</w:t>
-      </w:r>
-      <w:proofErr w:type="spellEnd"/>
-      <w:r>
-        <w:t xml:space="preserve"> de vehículos, recogiendo su ID y </w:t>
-      </w:r>
-      <w:r>
-        <w:lastRenderedPageBreak/>
-        <w:t xml:space="preserve">añadiéndolos a la variable contenido mediante concatenación, una vez terminado, se le hace un </w:t>
-      </w:r>
-      <w:proofErr w:type="spellStart"/>
-      <w:r>
-        <w:t>setText</w:t>
-      </w:r>
-      <w:proofErr w:type="spellEnd"/>
-      <w:r>
-        <w:t xml:space="preserve"> al </w:t>
-      </w:r>
-      <w:proofErr w:type="spellStart"/>
-      <w:r>
-        <w:t>JTextField</w:t>
-      </w:r>
-      <w:proofErr w:type="spellEnd"/>
-      <w:r>
-        <w:t xml:space="preserve"> y se le actualiza el texto. </w:t>
-      </w:r>
-    </w:p>
-    <w:p>
-      <w:pPr>
-        <w:pStyle w:val="Prrafodelista"/>
-        <w:numPr>
-          <w:ilvl w:val="2"/>
-          <w:numId w:val="12"/>
-        </w:numPr>
-        <w:jc w:val="both"/>
-      </w:pPr>
-      <w:proofErr w:type="spellStart"/>
-      <w:r>
-        <w:t>imprimirEmpleado</w:t>
-      </w:r>
-      <w:proofErr w:type="spellEnd"/>
       <w:r>
         <w:t>: Método que n</w:t>
       </w:r>
       <w:r>
-        <w:t xml:space="preserve">o recibe parámetros. Hace lo mismo que </w:t>
-      </w:r>
-      <w:proofErr w:type="spellStart"/>
-      <w:proofErr w:type="gramStart"/>
-      <w:r>
-        <w:t>imprimirVehiculo</w:t>
-      </w:r>
-      <w:proofErr w:type="spellEnd"/>
-      <w:proofErr w:type="gramEnd"/>
-      <w:r>
-        <w:t xml:space="preserve"> pero con empleados.</w:t>
+        <w:t>o recibe parámetros. Hace lo mismo que imprimirVehiculo pero con empleados.</w:t>
       </w:r>
     </w:p>
     <w:p>
@@ -7669,15 +7087,7 @@
         <w:t>: Atributo</w:t>
       </w:r>
       <w:r>
-        <w:t xml:space="preserve"> de tipo </w:t>
-      </w:r>
-      <w:proofErr w:type="spellStart"/>
-      <w:r>
-        <w:t>Lock</w:t>
-      </w:r>
-      <w:proofErr w:type="spellEnd"/>
-      <w:r>
-        <w:t>, es el cerrojo que protege los métodos de la clase</w:t>
+        <w:t xml:space="preserve"> de tipo Lock, es el cerrojo que protege los métodos de la clase</w:t>
       </w:r>
       <w:r>
         <w:t>.</w:t>
@@ -7702,23 +7112,7 @@
         <w:t>: Atributo</w:t>
       </w:r>
       <w:r>
-        <w:t xml:space="preserve"> de tipo </w:t>
-      </w:r>
-      <w:proofErr w:type="spellStart"/>
-      <w:r>
-        <w:t>Condition</w:t>
-      </w:r>
-      <w:proofErr w:type="spellEnd"/>
-      <w:r>
-        <w:t xml:space="preserve">, es el </w:t>
-      </w:r>
-      <w:proofErr w:type="spellStart"/>
-      <w:r>
-        <w:t>condition</w:t>
-      </w:r>
-      <w:proofErr w:type="spellEnd"/>
-      <w:r>
-        <w:t xml:space="preserve"> asociado al cerrojo</w:t>
+        <w:t xml:space="preserve"> de tipo Condition, es el condition asociado al cerrojo</w:t>
       </w:r>
       <w:r>
         <w:t>. E</w:t>
@@ -7793,15 +7187,7 @@
         <w:t>Método que n</w:t>
       </w:r>
       <w:r>
-        <w:t xml:space="preserve">o recibe ningún parámetro. Se encarga de mirar si el booleano cerrado es true o false, si es false podrá continuar su ejecución, pero si está en true tendrá que parar hasta que se le de </w:t>
-      </w:r>
-      <w:proofErr w:type="spellStart"/>
-      <w:r>
-        <w:t>signal</w:t>
-      </w:r>
-      <w:proofErr w:type="spellEnd"/>
-      <w:r>
-        <w:t>, que es cuando se abre de nuevo el paso</w:t>
+        <w:t>o recibe ningún parámetro. Se encarga de mirar si el booleano cerrado es true o false, si es false podrá continuar su ejecución, pero si está en true tendrá que parar hasta que se le de signal, que es cuando se abre de nuevo el paso</w:t>
       </w:r>
       <w:r>
         <w:t>.</w:t>
@@ -7881,13 +7267,8 @@
         </w:numPr>
         <w:jc w:val="both"/>
       </w:pPr>
-      <w:proofErr w:type="spellStart"/>
-      <w:r>
-        <w:t>isCerrado</w:t>
-      </w:r>
-      <w:proofErr w:type="spellEnd"/>
-      <w:r>
-        <w:t>: Método de tipo booleano que devuelve si un paso está cerrado o no.</w:t>
+      <w:r>
+        <w:t>isCerrado: Método de tipo booleano que devuelve si un paso está cerrado o no.</w:t>
       </w:r>
     </w:p>
     <w:p>
@@ -7899,13 +7280,8 @@
         </w:numPr>
         <w:jc w:val="both"/>
       </w:pPr>
-      <w:proofErr w:type="spellStart"/>
-      <w:r>
-        <w:t>setCerrado</w:t>
-      </w:r>
-      <w:proofErr w:type="spellEnd"/>
-      <w:r>
-        <w:t>: Método set para cerrado.</w:t>
+      <w:r>
+        <w:t>setCerrado: Método set para cerrado.</w:t>
       </w:r>
     </w:p>
     <w:p>
@@ -7965,15 +7341,7 @@
         <w:t>cabinaCoches1, cabinaCoches2, cabinaCoches3, cabinaCamiones1, cabinaCamiones2</w:t>
       </w:r>
       <w:r>
-        <w:t xml:space="preserve">: Atributos de tipo </w:t>
-      </w:r>
-      <w:proofErr w:type="spellStart"/>
-      <w:r>
-        <w:t>CabinaManual</w:t>
-      </w:r>
-      <w:proofErr w:type="spellEnd"/>
-      <w:r>
-        <w:t xml:space="preserve"> para simular las cabinas manuales.</w:t>
+        <w:t>: Atributos de tipo CabinaManual para simular las cabinas manuales.</w:t>
       </w:r>
     </w:p>
     <w:p>
@@ -7989,15 +7357,7 @@
         <w:t>cabinaCoches4, cabinaCoches5, cabinaCoches6, cabinaCamiones3, cabinaCamiones4</w:t>
       </w:r>
       <w:r>
-        <w:t xml:space="preserve">: Atributos de tipo </w:t>
-      </w:r>
-      <w:proofErr w:type="spellStart"/>
-      <w:r>
-        <w:t>CabinaAutomatica</w:t>
-      </w:r>
-      <w:proofErr w:type="spellEnd"/>
-      <w:r>
-        <w:t xml:space="preserve"> para simular las cabinas automáticas.</w:t>
+        <w:t>: Atributos de tipo CabinaAutomatica para simular las cabinas automáticas.</w:t>
       </w:r>
     </w:p>
     <w:p>
@@ -8022,11 +7382,325 @@
         </w:numPr>
         <w:jc w:val="both"/>
       </w:pPr>
-      <w:proofErr w:type="spellStart"/>
-      <w:r>
-        <w:t>ambulanciasEsperando</w:t>
-      </w:r>
-      <w:proofErr w:type="spellEnd"/>
+      <w:r>
+        <w:t>ambulanciasEsperando:</w:t>
+      </w:r>
+      <w:r>
+        <w:t xml:space="preserve"> </w:t>
+      </w:r>
+      <w:r>
+        <w:t xml:space="preserve">Atributo </w:t>
+      </w:r>
+      <w:r>
+        <w:t>de tipo entero</w:t>
+      </w:r>
+      <w:r>
+        <w:t xml:space="preserve"> que</w:t>
+      </w:r>
+      <w:r>
+        <w:t xml:space="preserve"> guarda el n</w:t>
+      </w:r>
+      <w:r>
+        <w:t>ú</w:t>
+      </w:r>
+      <w:r>
+        <w:t>mero de ambulancias que están esperando en la cola</w:t>
+      </w:r>
+      <w:r>
+        <w:t>.</w:t>
+      </w:r>
+    </w:p>
+    <w:p>
+      <w:pPr>
+        <w:pStyle w:val="Prrafodelista"/>
+        <w:numPr>
+          <w:ilvl w:val="2"/>
+          <w:numId w:val="12"/>
+        </w:numPr>
+        <w:jc w:val="both"/>
+      </w:pPr>
+      <w:r>
+        <w:t>colaEspera:</w:t>
+      </w:r>
+      <w:r>
+        <w:t xml:space="preserve"> Atributo </w:t>
+      </w:r>
+      <w:r>
+        <w:t>de tipo Lock</w:t>
+      </w:r>
+      <w:r>
+        <w:t>. E</w:t>
+      </w:r>
+      <w:r>
+        <w:t>s el cerrojo que protege las funciones de la clase</w:t>
+      </w:r>
+      <w:r>
+        <w:t>.</w:t>
+      </w:r>
+    </w:p>
+    <w:p>
+      <w:pPr>
+        <w:pStyle w:val="Prrafodelista"/>
+        <w:numPr>
+          <w:ilvl w:val="2"/>
+          <w:numId w:val="12"/>
+        </w:numPr>
+        <w:jc w:val="both"/>
+      </w:pPr>
+      <w:r>
+        <w:t>entradaEmpleados:</w:t>
+      </w:r>
+      <w:r>
+        <w:t xml:space="preserve"> Atributo </w:t>
+      </w:r>
+      <w:r>
+        <w:t>de tipo Lock</w:t>
+      </w:r>
+      <w:r>
+        <w:t>. E</w:t>
+      </w:r>
+      <w:r>
+        <w:t>s el cerrojo que protege la entrada de los empleados a las cabinas</w:t>
+      </w:r>
+      <w:r>
+        <w:t>.</w:t>
+      </w:r>
+    </w:p>
+    <w:p>
+      <w:pPr>
+        <w:pStyle w:val="Prrafodelista"/>
+        <w:numPr>
+          <w:ilvl w:val="2"/>
+          <w:numId w:val="12"/>
+        </w:numPr>
+        <w:jc w:val="both"/>
+      </w:pPr>
+      <w:r>
+        <w:lastRenderedPageBreak/>
+        <w:t>cocheEspera:</w:t>
+      </w:r>
+      <w:r>
+        <w:t xml:space="preserve"> Atributo </w:t>
+      </w:r>
+      <w:r>
+        <w:t>de tipo Condition</w:t>
+      </w:r>
+      <w:r>
+        <w:t xml:space="preserve"> A</w:t>
+      </w:r>
+      <w:r>
+        <w:t>quí los coches esperan por orden de llegada su turno</w:t>
+      </w:r>
+      <w:r>
+        <w:t>.</w:t>
+      </w:r>
+    </w:p>
+    <w:p>
+      <w:pPr>
+        <w:pStyle w:val="Prrafodelista"/>
+        <w:numPr>
+          <w:ilvl w:val="2"/>
+          <w:numId w:val="12"/>
+        </w:numPr>
+        <w:jc w:val="both"/>
+      </w:pPr>
+      <w:r>
+        <w:t>camionEspera:</w:t>
+      </w:r>
+      <w:r>
+        <w:t xml:space="preserve"> Atributo </w:t>
+      </w:r>
+      <w:r>
+        <w:t>de tipo Condition</w:t>
+      </w:r>
+      <w:r>
+        <w:t xml:space="preserve"> A</w:t>
+      </w:r>
+      <w:r>
+        <w:t xml:space="preserve">quí los </w:t>
+      </w:r>
+      <w:r>
+        <w:t>camiones</w:t>
+      </w:r>
+      <w:r>
+        <w:t xml:space="preserve"> esperan por orden de llegada su turno</w:t>
+      </w:r>
+      <w:r>
+        <w:t>.</w:t>
+      </w:r>
+    </w:p>
+    <w:p>
+      <w:pPr>
+        <w:pStyle w:val="Prrafodelista"/>
+        <w:numPr>
+          <w:ilvl w:val="2"/>
+          <w:numId w:val="12"/>
+        </w:numPr>
+        <w:jc w:val="both"/>
+      </w:pPr>
+      <w:r>
+        <w:t>ambulanciaEspera:</w:t>
+      </w:r>
+      <w:r>
+        <w:t xml:space="preserve"> Atributo </w:t>
+      </w:r>
+      <w:r>
+        <w:t>de tipo Condition</w:t>
+      </w:r>
+      <w:r>
+        <w:t xml:space="preserve"> A</w:t>
+      </w:r>
+      <w:r>
+        <w:t>quí l</w:t>
+      </w:r>
+      <w:r>
+        <w:t xml:space="preserve">as ambulancias </w:t>
+      </w:r>
+      <w:r>
+        <w:t>esperan por orden de llegada su turno</w:t>
+      </w:r>
+      <w:r>
+        <w:t>.</w:t>
+      </w:r>
+    </w:p>
+    <w:p>
+      <w:pPr>
+        <w:pStyle w:val="Prrafodelista"/>
+        <w:numPr>
+          <w:ilvl w:val="2"/>
+          <w:numId w:val="12"/>
+        </w:numPr>
+        <w:jc w:val="both"/>
+      </w:pPr>
+      <w:r>
+        <w:t>listaEsperaPeaje:</w:t>
+      </w:r>
+      <w:r>
+        <w:t xml:space="preserve"> Atributo </w:t>
+      </w:r>
+      <w:r>
+        <w:t>de tipo ListaThreads</w:t>
+      </w:r>
+      <w:r>
+        <w:t>. S</w:t>
+      </w:r>
+      <w:r>
+        <w:t>e encarga de editar el JtextField de la cola de espera del peaje</w:t>
+      </w:r>
+      <w:r>
+        <w:t>.</w:t>
+      </w:r>
+    </w:p>
+    <w:p>
+      <w:pPr>
+        <w:pStyle w:val="Prrafodelista"/>
+        <w:numPr>
+          <w:ilvl w:val="2"/>
+          <w:numId w:val="12"/>
+        </w:numPr>
+        <w:jc w:val="both"/>
+      </w:pPr>
+      <w:r>
+        <w:t>log:</w:t>
+      </w:r>
+      <w:r>
+        <w:t xml:space="preserve"> Atributo </w:t>
+      </w:r>
+      <w:r>
+        <w:t>de tipo Log</w:t>
+      </w:r>
+      <w:r>
+        <w:t xml:space="preserve"> que</w:t>
+      </w:r>
+      <w:r>
+        <w:t xml:space="preserve"> almacena </w:t>
+      </w:r>
+      <w:r>
+        <w:t>el</w:t>
+      </w:r>
+      <w:r>
+        <w:t xml:space="preserve"> log compartido por todo el sistema concurrente</w:t>
+      </w:r>
+      <w:r>
+        <w:t>.</w:t>
+      </w:r>
+    </w:p>
+    <w:p>
+      <w:pPr>
+        <w:pStyle w:val="Prrafodelista"/>
+        <w:numPr>
+          <w:ilvl w:val="2"/>
+          <w:numId w:val="12"/>
+        </w:numPr>
+        <w:jc w:val="both"/>
+      </w:pPr>
+      <w:r>
+        <w:t>factoria:</w:t>
+      </w:r>
+      <w:r>
+        <w:t xml:space="preserve"> Atributo de tipo FactoriaDeCabinas que crea una factoría para las cabinas.</w:t>
+      </w:r>
+    </w:p>
+    <w:p>
+      <w:pPr>
+        <w:pStyle w:val="Prrafodelista"/>
+        <w:numPr>
+          <w:ilvl w:val="2"/>
+          <w:numId w:val="12"/>
+        </w:numPr>
+        <w:jc w:val="both"/>
+      </w:pPr>
+      <w:r>
+        <w:t>jTextFields:</w:t>
+      </w:r>
+      <w:r>
+        <w:t xml:space="preserve"> Atributos de tipo jTextFields para </w:t>
+      </w:r>
+      <w:r>
+        <w:t>de toda la interfaz concurrent</w:t>
+      </w:r>
+      <w:r>
+        <w:t>e.</w:t>
+      </w:r>
+    </w:p>
+    <w:p>
+      <w:pPr>
+        <w:pStyle w:val="Prrafodelista"/>
+        <w:numPr>
+          <w:ilvl w:val="1"/>
+          <w:numId w:val="12"/>
+        </w:numPr>
+        <w:jc w:val="both"/>
+      </w:pPr>
+      <w:r>
+        <w:t>Métodos:</w:t>
+      </w:r>
+    </w:p>
+    <w:p>
+      <w:pPr>
+        <w:pStyle w:val="Prrafodelista"/>
+        <w:numPr>
+          <w:ilvl w:val="2"/>
+          <w:numId w:val="12"/>
+        </w:numPr>
+        <w:jc w:val="both"/>
+      </w:pPr>
+      <w:r>
+        <w:t>Peaje: Método constructor de la clase.</w:t>
+      </w:r>
+    </w:p>
+    <w:p>
+      <w:pPr>
+        <w:pStyle w:val="Prrafodelista"/>
+        <w:numPr>
+          <w:ilvl w:val="2"/>
+          <w:numId w:val="12"/>
+        </w:numPr>
+        <w:jc w:val="both"/>
+      </w:pPr>
+      <w:r>
+        <w:t>entraPeajeVehiculo</w:t>
+      </w:r>
       <w:r>
         <w:t>:</w:t>
       </w:r>
@@ -8034,22 +7708,47 @@
         <w:t xml:space="preserve"> </w:t>
       </w:r>
       <w:r>
-        <w:t xml:space="preserve">Atributo </w:t>
-      </w:r>
-      <w:r>
-        <w:t>de tipo entero</w:t>
-      </w:r>
-      <w:r>
-        <w:t xml:space="preserve"> que</w:t>
-      </w:r>
-      <w:r>
-        <w:t xml:space="preserve"> guarda el n</w:t>
-      </w:r>
-      <w:r>
-        <w:t>ú</w:t>
-      </w:r>
-      <w:r>
-        <w:t>mero de ambulancias que están esperando en la cola</w:t>
+        <w:t>Método que r</w:t>
+      </w:r>
+      <w:r>
+        <w:t>ecibe como parámetro el vehículo que quiere entrar al peaje</w:t>
+      </w:r>
+      <w:r>
+        <w:t xml:space="preserve"> y</w:t>
+      </w:r>
+      <w:r>
+        <w:t xml:space="preserve"> funciona de la siguiente manera: En primer lugar tenemos que ver el tipo de vehículo que entra, si es coche o ambulancia, pasará a mirar si hay una cabina disponible, en el caso de que la haya</w:t>
+      </w:r>
+      <w:r>
+        <w:t>,</w:t>
+      </w:r>
+      <w:r>
+        <w:t xml:space="preserve"> llamará a la función de cabinaManualCocheDisponible, y si no hay manual, obtendrá una automática, pero si no hay cabinas libres tendrá que esperar hasta que un vehículo salga y le de signal debido a que hay una cabina libre, respetando siempre la prioridad de las ambulancias. Sería el mismo procedimiento para camiones, pero solo mirará las cabinas de camiones y no respetarán la prioridad de las ambulancias, ya que estas solo van a las cabinas de coches. </w:t>
+      </w:r>
+    </w:p>
+    <w:p>
+      <w:pPr>
+        <w:pStyle w:val="Prrafodelista"/>
+        <w:numPr>
+          <w:ilvl w:val="2"/>
+          <w:numId w:val="12"/>
+        </w:numPr>
+        <w:jc w:val="both"/>
+      </w:pPr>
+      <w:r>
+        <w:t>cabinaCocheDisponible</w:t>
+      </w:r>
+      <w:r>
+        <w:t>:</w:t>
+      </w:r>
+      <w:r>
+        <w:t xml:space="preserve"> </w:t>
+      </w:r>
+      <w:r>
+        <w:t>Método que n</w:t>
+      </w:r>
+      <w:r>
+        <w:t>o recibe ningún parámetro. Devuelve un booleano indicando si hay una cabina libre de coches o no, ya sea automática o manual</w:t>
       </w:r>
       <w:r>
         <w:t>.</w:t>
@@ -8064,30 +7763,20 @@
         </w:numPr>
         <w:jc w:val="both"/>
       </w:pPr>
-      <w:proofErr w:type="spellStart"/>
-      <w:r>
-        <w:t>colaEspera</w:t>
-      </w:r>
-      <w:proofErr w:type="spellEnd"/>
+      <w:r>
+        <w:t>cabinaCamionDisponible</w:t>
+      </w:r>
       <w:r>
         <w:t>:</w:t>
       </w:r>
       <w:r>
-        <w:t xml:space="preserve"> Atributo </w:t>
-      </w:r>
-      <w:r>
-        <w:t xml:space="preserve">de tipo </w:t>
-      </w:r>
-      <w:proofErr w:type="spellStart"/>
-      <w:r>
-        <w:t>Lock</w:t>
-      </w:r>
-      <w:proofErr w:type="spellEnd"/>
-      <w:r>
-        <w:t>. E</w:t>
-      </w:r>
-      <w:r>
-        <w:t>s el cerrojo que protege las funciones de la clase</w:t>
+        <w:t xml:space="preserve"> </w:t>
+      </w:r>
+      <w:r>
+        <w:t>Método que n</w:t>
+      </w:r>
+      <w:r>
+        <w:t>o recibe ningún parámetro. Hace lo mismo que el método descrito con anterioridad, pero con las cabinas de camiones</w:t>
       </w:r>
       <w:r>
         <w:t>.</w:t>
@@ -8102,30 +7791,14 @@
         </w:numPr>
         <w:jc w:val="both"/>
       </w:pPr>
-      <w:proofErr w:type="spellStart"/>
-      <w:r>
-        <w:t>entradaEmpleados</w:t>
-      </w:r>
-      <w:proofErr w:type="spellEnd"/>
-      <w:r>
-        <w:t>:</w:t>
-      </w:r>
-      <w:r>
-        <w:t xml:space="preserve"> Atributo </w:t>
-      </w:r>
-      <w:r>
-        <w:t xml:space="preserve">de tipo </w:t>
-      </w:r>
-      <w:proofErr w:type="spellStart"/>
-      <w:r>
-        <w:t>Lock</w:t>
-      </w:r>
-      <w:proofErr w:type="spellEnd"/>
-      <w:r>
-        <w:t>. E</w:t>
-      </w:r>
-      <w:r>
-        <w:t>s el cerrojo que protege la entrada de los empleados a las cabinas</w:t>
+      <w:r>
+        <w:t>cabinaManualCocheDisponible</w:t>
+      </w:r>
+      <w:r>
+        <w:t>: Método que n</w:t>
+      </w:r>
+      <w:r>
+        <w:t>o recibe ningún parámetro. Devuelve una cabina manual de coche disponible comprobando si están disponibles o no</w:t>
       </w:r>
       <w:r>
         <w:t>.</w:t>
@@ -8140,31 +7813,20 @@
         </w:numPr>
         <w:jc w:val="both"/>
       </w:pPr>
-      <w:proofErr w:type="spellStart"/>
-      <w:r>
-        <w:lastRenderedPageBreak/>
-        <w:t>cocheEspera</w:t>
-      </w:r>
-      <w:proofErr w:type="spellEnd"/>
-      <w:r>
-        <w:t>:</w:t>
-      </w:r>
-      <w:r>
-        <w:t xml:space="preserve"> Atributo </w:t>
-      </w:r>
-      <w:r>
-        <w:t xml:space="preserve">de tipo </w:t>
-      </w:r>
-      <w:proofErr w:type="spellStart"/>
-      <w:r>
-        <w:t>Condition</w:t>
-      </w:r>
-      <w:proofErr w:type="spellEnd"/>
-      <w:r>
-        <w:t xml:space="preserve"> A</w:t>
-      </w:r>
-      <w:r>
-        <w:t>quí los coches esperan por orden de llegada su turno</w:t>
+      <w:r>
+        <w:t xml:space="preserve">cabinaAutomaticaCocheDisponible → </w:t>
+      </w:r>
+      <w:r>
+        <w:t>Método que n</w:t>
+      </w:r>
+      <w:r>
+        <w:t>o re</w:t>
+      </w:r>
+      <w:r>
+        <w:t>ci</w:t>
+      </w:r>
+      <w:r>
+        <w:t>be ningún parámetro. Devuelve una cabina automática de coche disponible mirando el acceso, que será true solo si está abierta y disponible al mismo tiempo</w:t>
       </w:r>
       <w:r>
         <w:t>.</w:t>
@@ -8179,36 +7841,14 @@
         </w:numPr>
         <w:jc w:val="both"/>
       </w:pPr>
-      <w:proofErr w:type="spellStart"/>
-      <w:r>
-        <w:t>camionEspera</w:t>
-      </w:r>
-      <w:proofErr w:type="spellEnd"/>
-      <w:r>
-        <w:t>:</w:t>
-      </w:r>
-      <w:r>
-        <w:t xml:space="preserve"> Atributo </w:t>
-      </w:r>
-      <w:r>
-        <w:t xml:space="preserve">de tipo </w:t>
-      </w:r>
-      <w:proofErr w:type="spellStart"/>
-      <w:r>
-        <w:t>Condition</w:t>
-      </w:r>
-      <w:proofErr w:type="spellEnd"/>
-      <w:r>
-        <w:t xml:space="preserve"> A</w:t>
-      </w:r>
-      <w:r>
-        <w:t xml:space="preserve">quí los </w:t>
-      </w:r>
-      <w:r>
-        <w:t>camiones</w:t>
-      </w:r>
-      <w:r>
-        <w:t xml:space="preserve"> esperan por orden de llegada su turno</w:t>
+      <w:r>
+        <w:t>CabinaManualCamionDisponible</w:t>
+      </w:r>
+      <w:r>
+        <w:t>: Método que n</w:t>
+      </w:r>
+      <w:r>
+        <w:t>o recibe ningún parámetro. Se encarga de devolver una cabina manual disponible comprobando si están disponibles</w:t>
       </w:r>
       <w:r>
         <w:t>.</w:t>
@@ -8223,36 +7863,14 @@
         </w:numPr>
         <w:jc w:val="both"/>
       </w:pPr>
-      <w:proofErr w:type="spellStart"/>
-      <w:r>
-        <w:t>ambulanciaEspera</w:t>
-      </w:r>
-      <w:proofErr w:type="spellEnd"/>
-      <w:r>
-        <w:t>:</w:t>
-      </w:r>
-      <w:r>
-        <w:t xml:space="preserve"> Atributo </w:t>
-      </w:r>
-      <w:r>
-        <w:t xml:space="preserve">de tipo </w:t>
-      </w:r>
-      <w:proofErr w:type="spellStart"/>
-      <w:r>
-        <w:t>Condition</w:t>
-      </w:r>
-      <w:proofErr w:type="spellEnd"/>
-      <w:r>
-        <w:t xml:space="preserve"> A</w:t>
-      </w:r>
-      <w:r>
-        <w:t>quí l</w:t>
-      </w:r>
-      <w:r>
-        <w:t xml:space="preserve">as ambulancias </w:t>
-      </w:r>
-      <w:r>
-        <w:t>esperan por orden de llegada su turno</w:t>
+      <w:r>
+        <w:t>CabinaAutomaticaCamionDisponible</w:t>
+      </w:r>
+      <w:r>
+        <w:t>: Método que n</w:t>
+      </w:r>
+      <w:r>
+        <w:t>o recibe ningún parámetro. Se encarga de devolver una cabina automática de camión disponible mirando el acceso explicado con anterioridad</w:t>
       </w:r>
       <w:r>
         <w:t>.</w:t>
@@ -8267,402 +7885,10 @@
         </w:numPr>
         <w:jc w:val="both"/>
       </w:pPr>
-      <w:proofErr w:type="spellStart"/>
-      <w:r>
-        <w:t>listaEsperaPeaje</w:t>
-      </w:r>
-      <w:proofErr w:type="spellEnd"/>
-      <w:r>
-        <w:t>:</w:t>
-      </w:r>
-      <w:r>
-        <w:t xml:space="preserve"> Atributo </w:t>
-      </w:r>
-      <w:r>
-        <w:t xml:space="preserve">de tipo </w:t>
-      </w:r>
-      <w:proofErr w:type="spellStart"/>
-      <w:r>
-        <w:t>ListaThreads</w:t>
-      </w:r>
-      <w:proofErr w:type="spellEnd"/>
-      <w:r>
-        <w:t>. S</w:t>
-      </w:r>
-      <w:r>
-        <w:t xml:space="preserve">e encarga de editar el </w:t>
-      </w:r>
-      <w:proofErr w:type="spellStart"/>
-      <w:r>
-        <w:t>JtextField</w:t>
-      </w:r>
-      <w:proofErr w:type="spellEnd"/>
-      <w:r>
-        <w:t xml:space="preserve"> de la cola de espera del peaje</w:t>
-      </w:r>
-      <w:r>
-        <w:t>.</w:t>
-      </w:r>
-    </w:p>
-    <w:p>
-      <w:pPr>
-        <w:pStyle w:val="Prrafodelista"/>
-        <w:numPr>
-          <w:ilvl w:val="2"/>
-          <w:numId w:val="12"/>
-        </w:numPr>
-        <w:jc w:val="both"/>
-      </w:pPr>
-      <w:r>
-        <w:t>log:</w:t>
-      </w:r>
-      <w:r>
-        <w:t xml:space="preserve"> Atributo </w:t>
-      </w:r>
-      <w:r>
-        <w:t>de tipo Log</w:t>
-      </w:r>
-      <w:r>
-        <w:t xml:space="preserve"> que</w:t>
-      </w:r>
-      <w:r>
-        <w:t xml:space="preserve"> almacena </w:t>
-      </w:r>
-      <w:r>
-        <w:t>el</w:t>
-      </w:r>
-      <w:r>
-        <w:t xml:space="preserve"> log compartido por todo el sistema concurrente</w:t>
-      </w:r>
-      <w:r>
-        <w:t>.</w:t>
-      </w:r>
-    </w:p>
-    <w:p>
-      <w:pPr>
-        <w:pStyle w:val="Prrafodelista"/>
-        <w:numPr>
-          <w:ilvl w:val="2"/>
-          <w:numId w:val="12"/>
-        </w:numPr>
-        <w:jc w:val="both"/>
-      </w:pPr>
-      <w:proofErr w:type="spellStart"/>
-      <w:r>
-        <w:t>factoria</w:t>
-      </w:r>
-      <w:proofErr w:type="spellEnd"/>
-      <w:r>
-        <w:t>:</w:t>
-      </w:r>
-      <w:r>
-        <w:t xml:space="preserve"> Atributo de tipo </w:t>
-      </w:r>
-      <w:proofErr w:type="spellStart"/>
-      <w:r>
-        <w:t>FactoriaDeCabinas</w:t>
-      </w:r>
-      <w:proofErr w:type="spellEnd"/>
-      <w:r>
-        <w:t xml:space="preserve"> que crea una factoría para las cabinas.</w:t>
-      </w:r>
-    </w:p>
-    <w:p>
-      <w:pPr>
-        <w:pStyle w:val="Prrafodelista"/>
-        <w:numPr>
-          <w:ilvl w:val="2"/>
-          <w:numId w:val="12"/>
-        </w:numPr>
-        <w:jc w:val="both"/>
-      </w:pPr>
-      <w:proofErr w:type="spellStart"/>
-      <w:r>
-        <w:t>jTextFields</w:t>
-      </w:r>
-      <w:proofErr w:type="spellEnd"/>
-      <w:r>
-        <w:t>:</w:t>
-      </w:r>
-      <w:r>
-        <w:t xml:space="preserve"> Atributos de tipo </w:t>
-      </w:r>
-      <w:proofErr w:type="spellStart"/>
-      <w:r>
-        <w:t>jTextFields</w:t>
-      </w:r>
-      <w:proofErr w:type="spellEnd"/>
-      <w:r>
-        <w:t xml:space="preserve"> para </w:t>
-      </w:r>
-      <w:r>
-        <w:t>de toda la interfaz concurrent</w:t>
-      </w:r>
-      <w:r>
-        <w:t>e.</w:t>
-      </w:r>
-    </w:p>
-    <w:p>
-      <w:pPr>
-        <w:pStyle w:val="Prrafodelista"/>
-        <w:numPr>
-          <w:ilvl w:val="1"/>
-          <w:numId w:val="12"/>
-        </w:numPr>
-        <w:jc w:val="both"/>
-      </w:pPr>
-      <w:r>
-        <w:t>Métodos:</w:t>
-      </w:r>
-    </w:p>
-    <w:p>
-      <w:pPr>
-        <w:pStyle w:val="Prrafodelista"/>
-        <w:numPr>
-          <w:ilvl w:val="2"/>
-          <w:numId w:val="12"/>
-        </w:numPr>
-        <w:jc w:val="both"/>
-      </w:pPr>
-      <w:r>
-        <w:t>Peaje: Método constructor de la clase.</w:t>
-      </w:r>
-    </w:p>
-    <w:p>
-      <w:pPr>
-        <w:pStyle w:val="Prrafodelista"/>
-        <w:numPr>
-          <w:ilvl w:val="2"/>
-          <w:numId w:val="12"/>
-        </w:numPr>
-        <w:jc w:val="both"/>
-      </w:pPr>
-      <w:proofErr w:type="spellStart"/>
-      <w:r>
-        <w:t>entraPeajeVehiculo</w:t>
-      </w:r>
-      <w:proofErr w:type="spellEnd"/>
-      <w:r>
-        <w:t>:</w:t>
-      </w:r>
-      <w:r>
-        <w:t xml:space="preserve"> </w:t>
-      </w:r>
-      <w:r>
-        <w:t>Método que r</w:t>
-      </w:r>
-      <w:r>
-        <w:t>ecibe como parámetro el vehículo que quiere entrar al peaje</w:t>
-      </w:r>
-      <w:r>
-        <w:t xml:space="preserve"> y</w:t>
-      </w:r>
-      <w:r>
-        <w:t xml:space="preserve"> funciona de la siguiente manera: En primer lugar tenemos que ver el tipo de vehículo que entra, si es coche o ambulancia, pasará a mirar si hay una cabina disponible, en el caso de que la haya</w:t>
-      </w:r>
-      <w:r>
-        <w:t>,</w:t>
-      </w:r>
-      <w:r>
-        <w:t xml:space="preserve"> llamará a la función de </w:t>
-      </w:r>
-      <w:proofErr w:type="spellStart"/>
-      <w:r>
-        <w:t>cabinaManualCocheDisponible</w:t>
-      </w:r>
-      <w:proofErr w:type="spellEnd"/>
-      <w:r>
-        <w:t xml:space="preserve">, y si no hay manual, obtendrá una automática, pero si no hay cabinas libres tendrá que esperar hasta que un vehículo salga y le de </w:t>
-      </w:r>
-      <w:proofErr w:type="spellStart"/>
-      <w:r>
-        <w:t>signal</w:t>
-      </w:r>
-      <w:proofErr w:type="spellEnd"/>
-      <w:r>
-        <w:t xml:space="preserve"> debido a que hay una cabina libre, respetando siempre la prioridad de las ambulancias. Sería el mismo procedimiento para camiones, pero solo mirará las cabinas de camiones y no respetarán la prioridad de las ambulancias, ya que estas solo van a las cabinas de coches. </w:t>
-      </w:r>
-    </w:p>
-    <w:p>
-      <w:pPr>
-        <w:pStyle w:val="Prrafodelista"/>
-        <w:numPr>
-          <w:ilvl w:val="2"/>
-          <w:numId w:val="12"/>
-        </w:numPr>
-        <w:jc w:val="both"/>
-      </w:pPr>
-      <w:proofErr w:type="spellStart"/>
-      <w:r>
-        <w:t>cabinaCocheDisponible</w:t>
-      </w:r>
-      <w:proofErr w:type="spellEnd"/>
-      <w:r>
-        <w:t>:</w:t>
-      </w:r>
-      <w:r>
-        <w:t xml:space="preserve"> </w:t>
-      </w:r>
-      <w:r>
-        <w:t>Método que n</w:t>
-      </w:r>
-      <w:r>
-        <w:t>o recibe ningún parámetro. Devuelve un booleano indicando si hay una cabina libre de coches o no, ya sea automática o manual</w:t>
-      </w:r>
-      <w:r>
-        <w:t>.</w:t>
-      </w:r>
-    </w:p>
-    <w:p>
-      <w:pPr>
-        <w:pStyle w:val="Prrafodelista"/>
-        <w:numPr>
-          <w:ilvl w:val="2"/>
-          <w:numId w:val="12"/>
-        </w:numPr>
-        <w:jc w:val="both"/>
-      </w:pPr>
-      <w:proofErr w:type="spellStart"/>
-      <w:r>
-        <w:t>cabinaCamionDisponible</w:t>
-      </w:r>
-      <w:proofErr w:type="spellEnd"/>
-      <w:r>
-        <w:t>:</w:t>
-      </w:r>
-      <w:r>
-        <w:t xml:space="preserve"> </w:t>
-      </w:r>
-      <w:r>
-        <w:t>Método que n</w:t>
-      </w:r>
-      <w:r>
-        <w:t>o recibe ningún parámetro. Hace lo mismo que el método descrito con anterioridad, pero con las cabinas de camiones</w:t>
-      </w:r>
-      <w:r>
-        <w:t>.</w:t>
-      </w:r>
-    </w:p>
-    <w:p>
-      <w:pPr>
-        <w:pStyle w:val="Prrafodelista"/>
-        <w:numPr>
-          <w:ilvl w:val="2"/>
-          <w:numId w:val="12"/>
-        </w:numPr>
-        <w:jc w:val="both"/>
-      </w:pPr>
-      <w:proofErr w:type="spellStart"/>
-      <w:r>
-        <w:t>cabinaManualCocheDisponible</w:t>
-      </w:r>
-      <w:proofErr w:type="spellEnd"/>
-      <w:r>
-        <w:t>: Método que n</w:t>
-      </w:r>
-      <w:r>
-        <w:t>o recibe ningún parámetro. Devuelve una cabina manual de coche disponible comprobando si están disponibles o no</w:t>
-      </w:r>
-      <w:r>
-        <w:t>.</w:t>
-      </w:r>
-    </w:p>
-    <w:p>
-      <w:pPr>
-        <w:pStyle w:val="Prrafodelista"/>
-        <w:numPr>
-          <w:ilvl w:val="2"/>
-          <w:numId w:val="12"/>
-        </w:numPr>
-        <w:jc w:val="both"/>
-      </w:pPr>
-      <w:proofErr w:type="spellStart"/>
-      <w:r>
-        <w:t>cabinaAutomaticaCocheDisponible</w:t>
-      </w:r>
-      <w:proofErr w:type="spellEnd"/>
-      <w:r>
-        <w:t xml:space="preserve"> → </w:t>
-      </w:r>
-      <w:r>
-        <w:t>Método que n</w:t>
-      </w:r>
-      <w:r>
-        <w:t>o re</w:t>
-      </w:r>
-      <w:r>
-        <w:t>ci</w:t>
-      </w:r>
-      <w:r>
-        <w:t>be ningún parámetro. Devuelve una cabina automática de coche disponible mirando el acceso, que será true solo si está abierta y disponible al mismo tiempo</w:t>
-      </w:r>
-      <w:r>
-        <w:t>.</w:t>
-      </w:r>
-    </w:p>
-    <w:p>
-      <w:pPr>
-        <w:pStyle w:val="Prrafodelista"/>
-        <w:numPr>
-          <w:ilvl w:val="2"/>
-          <w:numId w:val="12"/>
-        </w:numPr>
-        <w:jc w:val="both"/>
-      </w:pPr>
-      <w:proofErr w:type="spellStart"/>
-      <w:r>
-        <w:t>CabinaManualCamionDisponible</w:t>
-      </w:r>
-      <w:proofErr w:type="spellEnd"/>
-      <w:r>
-        <w:t>: Método que n</w:t>
-      </w:r>
-      <w:r>
-        <w:t>o recibe ningún parámetro. Se encarga de devolver una cabina manual disponible comprobando si están disponibles</w:t>
-      </w:r>
-      <w:r>
-        <w:t>.</w:t>
-      </w:r>
-    </w:p>
-    <w:p>
-      <w:pPr>
-        <w:pStyle w:val="Prrafodelista"/>
-        <w:numPr>
-          <w:ilvl w:val="2"/>
-          <w:numId w:val="12"/>
-        </w:numPr>
-        <w:jc w:val="both"/>
-      </w:pPr>
-      <w:proofErr w:type="spellStart"/>
-      <w:r>
-        <w:t>CabinaAutomaticaCamionDisponible</w:t>
-      </w:r>
-      <w:proofErr w:type="spellEnd"/>
-      <w:r>
-        <w:t>: Método que n</w:t>
-      </w:r>
-      <w:r>
-        <w:t>o recibe ningún parámetro. Se encarga de devolver una cabina automática de camión disponible mirando el acceso explicado con anterioridad</w:t>
-      </w:r>
-      <w:r>
-        <w:t>.</w:t>
-      </w:r>
-    </w:p>
-    <w:p>
-      <w:pPr>
-        <w:pStyle w:val="Prrafodelista"/>
-        <w:numPr>
-          <w:ilvl w:val="2"/>
-          <w:numId w:val="12"/>
-        </w:numPr>
-        <w:jc w:val="both"/>
-      </w:pPr>
-      <w:proofErr w:type="spellStart"/>
       <w:r>
         <w:lastRenderedPageBreak/>
         <w:t>entradaEmpleados</w:t>
       </w:r>
-      <w:proofErr w:type="spellEnd"/>
       <w:r>
         <w:t>: Método que r</w:t>
       </w:r>
@@ -8682,44 +7908,21 @@
         </w:numPr>
         <w:jc w:val="both"/>
       </w:pPr>
-      <w:proofErr w:type="spellStart"/>
       <w:r>
         <w:t>abreCabinas</w:t>
       </w:r>
-      <w:proofErr w:type="spellEnd"/>
       <w:r>
         <w:t>: Método que r</w:t>
       </w:r>
       <w:r>
-        <w:t xml:space="preserve">ecibe como parámetro un </w:t>
-      </w:r>
-      <w:proofErr w:type="spellStart"/>
-      <w:r>
-        <w:t>string</w:t>
-      </w:r>
-      <w:proofErr w:type="spellEnd"/>
-      <w:r>
-        <w:t xml:space="preserve"> que contiene la cabina que se quiere abrir. Se encarga de abrir la cabina deseada, y si la cabina está disponible, es decir, no está ocupada por ningún vehículo, se dará </w:t>
-      </w:r>
-      <w:proofErr w:type="spellStart"/>
-      <w:r>
-        <w:t>signal</w:t>
-      </w:r>
-      <w:proofErr w:type="spellEnd"/>
-      <w:r>
-        <w:t xml:space="preserve"> a una ambulancia o coche en el caso de que sea de coches y a un cami</w:t>
+        <w:t>ecibe como parámetro un string que contiene la cabina que se quiere abrir. Se encarga de abrir la cabina deseada, y si la cabina está disponible, es decir, no está ocupada por ningún vehículo, se dará signal a una ambulancia o coche en el caso de que sea de coches y a un cami</w:t>
       </w:r>
       <w:r>
         <w:t>ó</w:t>
       </w:r>
       <w:r>
-        <w:t xml:space="preserve">n si se trata de una de camiones. Si está ocupada por algún vehículo no se dará ningún </w:t>
-      </w:r>
-      <w:proofErr w:type="spellStart"/>
-      <w:r>
-        <w:t>signal</w:t>
-      </w:r>
-      <w:proofErr w:type="spellEnd"/>
+        <w:t>n si se trata de una de camiones. Si está ocupada por algún vehículo no se dará ningún signal</w:t>
+      </w:r>
       <w:r>
         <w:t>.</w:t>
       </w:r>
@@ -8733,24 +7936,14 @@
         </w:numPr>
         <w:jc w:val="both"/>
       </w:pPr>
-      <w:proofErr w:type="spellStart"/>
       <w:r>
         <w:t>cierraCabinas</w:t>
       </w:r>
-      <w:proofErr w:type="spellEnd"/>
       <w:r>
         <w:t>: Método que r</w:t>
       </w:r>
       <w:r>
-        <w:t xml:space="preserve">ecibe como parámetro un </w:t>
-      </w:r>
-      <w:proofErr w:type="spellStart"/>
-      <w:r>
-        <w:t>string</w:t>
-      </w:r>
-      <w:proofErr w:type="spellEnd"/>
-      <w:r>
-        <w:t>, que será la cabina que queremos cerrar. Se encarga de cerrar la cabina deseada mediante un switch al igual que el método anteriormente descrito</w:t>
+        <w:t>ecibe como parámetro un string, que será la cabina que queremos cerrar. Se encarga de cerrar la cabina deseada mediante un switch al igual que el método anteriormente descrito</w:t>
       </w:r>
       <w:r>
         <w:t>.</w:t>
@@ -8765,16 +7958,11 @@
         </w:numPr>
         <w:jc w:val="both"/>
       </w:pPr>
-      <w:proofErr w:type="spellStart"/>
       <w:r>
         <w:t>saleVehicul</w:t>
       </w:r>
       <w:r>
-        <w:t>o</w:t>
-      </w:r>
-      <w:proofErr w:type="spellEnd"/>
-      <w:r>
-        <w:t>: Método que r</w:t>
+        <w:t>o: Método que r</w:t>
       </w:r>
       <w:r>
         <w:t>ecibe como parámetro el vehículo que quiere salir del peaje. En primer lugar, se ve el tipo del vehículo que quiere salir, si es coche o ambulancia o cami</w:t>
@@ -8783,47 +7971,7 @@
         <w:t>ó</w:t>
       </w:r>
       <w:r>
-        <w:t xml:space="preserve">n. Acto seguido miraremos si viene de una cabina manual o automática. En el caso de ser manual simplemente la pondrá como disponible y dará </w:t>
-      </w:r>
-      <w:proofErr w:type="spellStart"/>
-      <w:r>
-        <w:t>signal</w:t>
-      </w:r>
-      <w:proofErr w:type="spellEnd"/>
-      <w:r>
-        <w:t xml:space="preserve"> al coche o ambulancia (en el caso de que el vehículo sea de los mismos tipos), uy si viene de una cabina automática, solo se dará ese </w:t>
-      </w:r>
-      <w:proofErr w:type="spellStart"/>
-      <w:r>
-        <w:t>signal</w:t>
-      </w:r>
-      <w:proofErr w:type="spellEnd"/>
-      <w:r>
-        <w:t xml:space="preserve"> si la cabina está abierta y disponible a la vez, si no </w:t>
-      </w:r>
-      <w:proofErr w:type="spellStart"/>
-      <w:r>
-        <w:t>no</w:t>
-      </w:r>
-      <w:proofErr w:type="spellEnd"/>
-      <w:r>
-        <w:t xml:space="preserve"> se dará ese </w:t>
-      </w:r>
-      <w:proofErr w:type="spellStart"/>
-      <w:r>
-        <w:t>signal</w:t>
-      </w:r>
-      <w:proofErr w:type="spellEnd"/>
-      <w:r>
-        <w:t xml:space="preserve">. Los camiones no darán </w:t>
-      </w:r>
-      <w:proofErr w:type="spellStart"/>
-      <w:r>
-        <w:t>signal</w:t>
-      </w:r>
-      <w:proofErr w:type="spellEnd"/>
-      <w:r>
-        <w:t xml:space="preserve"> a las ambulancias, ya que, si se les da, no se puede garantizar que una cabina de coches esté libre, ya que los camiones no usan esas cabinas.</w:t>
+        <w:t>n. Acto seguido miraremos si viene de una cabina manual o automática. En el caso de ser manual simplemente la pondrá como disponible y dará signal al coche o ambulancia (en el caso de que el vehículo sea de los mismos tipos), uy si viene de una cabina automática, solo se dará ese signal si la cabina está abierta y disponible a la vez, si no no se dará ese signal. Los camiones no darán signal a las ambulancias, ya que, si se les da, no se puede garantizar que una cabina de coches esté libre, ya que los camiones no usan esas cabinas.</w:t>
       </w:r>
     </w:p>
     <w:p>
@@ -8835,29 +7983,8 @@
         </w:numPr>
         <w:jc w:val="both"/>
       </w:pPr>
-      <w:proofErr w:type="spellStart"/>
-      <w:r>
-        <w:t>getCabinaCoches</w:t>
-      </w:r>
-      <w:proofErr w:type="spellEnd"/>
-      <w:r>
-        <w:t>/</w:t>
-      </w:r>
-      <w:proofErr w:type="spellStart"/>
-      <w:r>
-        <w:t>getCabinaCamiones</w:t>
-      </w:r>
-      <w:proofErr w:type="spellEnd"/>
-      <w:r>
-        <w:t xml:space="preserve">: Métodos </w:t>
-      </w:r>
-      <w:proofErr w:type="spellStart"/>
-      <w:r>
-        <w:t>get</w:t>
-      </w:r>
-      <w:proofErr w:type="spellEnd"/>
-      <w:r>
-        <w:t xml:space="preserve"> de las cabinas.</w:t>
+      <w:r>
+        <w:t>getCabinaCoches/getCabinaCamiones: Métodos get de las cabinas.</w:t>
       </w:r>
     </w:p>
     <w:p>
@@ -8869,21 +7996,8 @@
         </w:numPr>
         <w:jc w:val="both"/>
       </w:pPr>
-      <w:proofErr w:type="spellStart"/>
-      <w:r>
-        <w:t>getAmbulanciasEsperando</w:t>
-      </w:r>
-      <w:proofErr w:type="spellEnd"/>
-      <w:r>
-        <w:t xml:space="preserve">: Método </w:t>
-      </w:r>
-      <w:proofErr w:type="spellStart"/>
-      <w:r>
-        <w:t>get</w:t>
-      </w:r>
-      <w:proofErr w:type="spellEnd"/>
-      <w:r>
-        <w:t xml:space="preserve"> para saber el número de ambulancias esperando.</w:t>
+      <w:r>
+        <w:t>getAmbulanciasEsperando: Método get para saber el número de ambulancias esperando.</w:t>
       </w:r>
     </w:p>
     <w:p>
@@ -8895,13 +8009,8 @@
         </w:numPr>
         <w:jc w:val="both"/>
       </w:pPr>
-      <w:proofErr w:type="spellStart"/>
-      <w:r>
-        <w:t>setAmbulanciasEsperando</w:t>
-      </w:r>
-      <w:proofErr w:type="spellEnd"/>
-      <w:r>
-        <w:t>: Método set para el número de ambulancias esperando.</w:t>
+      <w:r>
+        <w:t>setAmbulanciasEsperando: Método set para el número de ambulancias esperando.</w:t>
       </w:r>
     </w:p>
     <w:p>
@@ -8913,21 +8022,8 @@
         </w:numPr>
         <w:jc w:val="both"/>
       </w:pPr>
-      <w:proofErr w:type="spellStart"/>
-      <w:r>
-        <w:t>getColaEsperaPeaje</w:t>
-      </w:r>
-      <w:proofErr w:type="spellEnd"/>
-      <w:r>
-        <w:t xml:space="preserve">: Método </w:t>
-      </w:r>
-      <w:proofErr w:type="spellStart"/>
-      <w:r>
-        <w:t>get</w:t>
-      </w:r>
-      <w:proofErr w:type="spellEnd"/>
-      <w:r>
-        <w:t xml:space="preserve"> para la cola de espera del peaje.</w:t>
+      <w:r>
+        <w:t>getColaEsperaPeaje: Método get para la cola de espera del peaje.</w:t>
       </w:r>
     </w:p>
     <w:p>
@@ -8939,29 +8035,8 @@
         </w:numPr>
         <w:jc w:val="both"/>
       </w:pPr>
-      <w:proofErr w:type="spellStart"/>
-      <w:r>
-        <w:t>getVehiculoCabinaCoche</w:t>
-      </w:r>
-      <w:proofErr w:type="spellEnd"/>
-      <w:r>
-        <w:t>/</w:t>
-      </w:r>
-      <w:proofErr w:type="spellStart"/>
-      <w:r>
-        <w:t>getVehiculoCabinaCamion</w:t>
-      </w:r>
-      <w:proofErr w:type="spellEnd"/>
-      <w:r>
-        <w:t xml:space="preserve">: Métodos </w:t>
-      </w:r>
-      <w:proofErr w:type="spellStart"/>
-      <w:r>
-        <w:t>get</w:t>
-      </w:r>
-      <w:proofErr w:type="spellEnd"/>
-      <w:r>
-        <w:t xml:space="preserve"> de los vehículos en las cabinas.</w:t>
+      <w:r>
+        <w:t>getVehiculoCabinaCoche/getVehiculoCabinaCamion: Métodos get de los vehículos en las cabinas.</w:t>
       </w:r>
     </w:p>
     <w:p>
@@ -8973,29 +8048,8 @@
         </w:numPr>
         <w:jc w:val="both"/>
       </w:pPr>
-      <w:proofErr w:type="spellStart"/>
-      <w:r>
-        <w:t>getEmpleadoCabinaCoche</w:t>
-      </w:r>
-      <w:proofErr w:type="spellEnd"/>
-      <w:r>
-        <w:t>/</w:t>
-      </w:r>
-      <w:proofErr w:type="spellStart"/>
-      <w:r>
-        <w:t>getEmpleadoCabinaCamion</w:t>
-      </w:r>
-      <w:proofErr w:type="spellEnd"/>
-      <w:r>
-        <w:t xml:space="preserve">: Métodos </w:t>
-      </w:r>
-      <w:proofErr w:type="spellStart"/>
-      <w:r>
-        <w:t>get</w:t>
-      </w:r>
-      <w:proofErr w:type="spellEnd"/>
-      <w:r>
-        <w:t xml:space="preserve"> de los empleados en las cabinas.</w:t>
+      <w:r>
+        <w:t>getEmpleadoCabinaCoche/getEmpleadoCabinaCamion: Métodos get de los empleados en las cabinas.</w:t>
       </w:r>
     </w:p>
     <w:p>
@@ -9007,21 +8061,8 @@
         </w:numPr>
         <w:jc w:val="both"/>
       </w:pPr>
-      <w:proofErr w:type="spellStart"/>
-      <w:r>
-        <w:t>getLog</w:t>
-      </w:r>
-      <w:proofErr w:type="spellEnd"/>
-      <w:r>
-        <w:t xml:space="preserve">: Método </w:t>
-      </w:r>
-      <w:proofErr w:type="spellStart"/>
-      <w:r>
-        <w:t>get</w:t>
-      </w:r>
-      <w:proofErr w:type="spellEnd"/>
-      <w:r>
-        <w:t xml:space="preserve"> para el log.</w:t>
+      <w:r>
+        <w:t>getLog: Método get para el log.</w:t>
       </w:r>
     </w:p>
     <w:p>
@@ -9033,21 +8074,8 @@
         </w:numPr>
         <w:jc w:val="both"/>
       </w:pPr>
-      <w:proofErr w:type="spellStart"/>
-      <w:r>
-        <w:t>getRegistro</w:t>
-      </w:r>
-      <w:proofErr w:type="spellEnd"/>
-      <w:r>
-        <w:t xml:space="preserve">: Método </w:t>
-      </w:r>
-      <w:proofErr w:type="spellStart"/>
-      <w:r>
-        <w:t>get</w:t>
-      </w:r>
-      <w:proofErr w:type="spellEnd"/>
-      <w:r>
-        <w:t xml:space="preserve"> para el registro.</w:t>
+      <w:r>
+        <w:t>getRegistro: Método get para el registro.</w:t>
       </w:r>
     </w:p>
     <w:p>
@@ -9097,21 +8125,8 @@
         </w:numPr>
         <w:jc w:val="both"/>
       </w:pPr>
-      <w:proofErr w:type="spellStart"/>
-      <w:r>
-        <w:t>listaVehiculos</w:t>
-      </w:r>
-      <w:proofErr w:type="spellEnd"/>
-      <w:r>
-        <w:t xml:space="preserve">: Atributo de tipo </w:t>
-      </w:r>
-      <w:proofErr w:type="spellStart"/>
-      <w:r>
-        <w:t>ArrayList</w:t>
-      </w:r>
-      <w:proofErr w:type="spellEnd"/>
-      <w:r>
-        <w:t xml:space="preserve"> donde se van a almacenar los vehículos</w:t>
+      <w:r>
+        <w:t>listaVehiculos: Atributo de tipo ArrayList donde se van a almacenar los vehículos</w:t>
       </w:r>
     </w:p>
     <w:p>
@@ -9123,22 +8138,9 @@
         </w:numPr>
         <w:jc w:val="both"/>
       </w:pPr>
-      <w:proofErr w:type="spellStart"/>
       <w:r>
         <w:lastRenderedPageBreak/>
-        <w:t>listaFacturas</w:t>
-      </w:r>
-      <w:proofErr w:type="spellEnd"/>
-      <w:r>
-        <w:t xml:space="preserve">: Atributo de tipo </w:t>
-      </w:r>
-      <w:proofErr w:type="spellStart"/>
-      <w:r>
-        <w:t>ArrayList</w:t>
-      </w:r>
-      <w:proofErr w:type="spellEnd"/>
-      <w:r>
-        <w:t xml:space="preserve"> donde se van a almacenar las facturas</w:t>
+        <w:t>listaFacturas: Atributo de tipo ArrayList donde se van a almacenar las facturas</w:t>
       </w:r>
     </w:p>
     <w:p>
@@ -9176,21 +8178,8 @@
         </w:numPr>
         <w:jc w:val="both"/>
       </w:pPr>
-      <w:proofErr w:type="spellStart"/>
-      <w:r>
-        <w:t>añadirVehiculo</w:t>
-      </w:r>
-      <w:proofErr w:type="spellEnd"/>
-      <w:r>
-        <w:t xml:space="preserve">: Método que recibe como parámetro un vehículo y se encargará de meterlo en </w:t>
-      </w:r>
-      <w:proofErr w:type="spellStart"/>
-      <w:r>
-        <w:t>listaVehiculos</w:t>
-      </w:r>
-      <w:proofErr w:type="spellEnd"/>
-      <w:r>
-        <w:t>.</w:t>
+      <w:r>
+        <w:t>añadirVehiculo: Método que recibe como parámetro un vehículo y se encargará de meterlo en listaVehiculos.</w:t>
       </w:r>
     </w:p>
     <w:p>
@@ -9202,21 +8191,8 @@
         </w:numPr>
         <w:jc w:val="both"/>
       </w:pPr>
-      <w:proofErr w:type="spellStart"/>
-      <w:r>
-        <w:t>añadirFactura</w:t>
-      </w:r>
-      <w:proofErr w:type="spellEnd"/>
-      <w:r>
-        <w:t xml:space="preserve">: Método que recibe como parámetro una factura y se encargará de meterla en </w:t>
-      </w:r>
-      <w:proofErr w:type="spellStart"/>
-      <w:r>
-        <w:t>listaFacturas</w:t>
-      </w:r>
-      <w:proofErr w:type="spellEnd"/>
-      <w:r>
-        <w:t>.</w:t>
+      <w:r>
+        <w:t>añadirFactura: Método que recibe como parámetro una factura y se encargará de meterla en listaFacturas.</w:t>
       </w:r>
     </w:p>
     <w:p>
@@ -9228,21 +8204,8 @@
         </w:numPr>
         <w:jc w:val="both"/>
       </w:pPr>
-      <w:proofErr w:type="spellStart"/>
-      <w:r>
-        <w:t>getListaVehiculos</w:t>
-      </w:r>
-      <w:proofErr w:type="spellEnd"/>
-      <w:r>
-        <w:t xml:space="preserve">: Método </w:t>
-      </w:r>
-      <w:proofErr w:type="spellStart"/>
-      <w:r>
-        <w:t>get</w:t>
-      </w:r>
-      <w:proofErr w:type="spellEnd"/>
-      <w:r>
-        <w:t xml:space="preserve"> de la lista de los vehículos.</w:t>
+      <w:r>
+        <w:t>getListaVehiculos: Método get de la lista de los vehículos.</w:t>
       </w:r>
     </w:p>
     <w:p>
@@ -9254,21 +8217,8 @@
         </w:numPr>
         <w:jc w:val="both"/>
       </w:pPr>
-      <w:proofErr w:type="spellStart"/>
-      <w:r>
-        <w:t>getListaFacturas</w:t>
-      </w:r>
-      <w:proofErr w:type="spellEnd"/>
-      <w:r>
-        <w:t xml:space="preserve">: Método </w:t>
-      </w:r>
-      <w:proofErr w:type="spellStart"/>
-      <w:r>
-        <w:t>get</w:t>
-      </w:r>
-      <w:proofErr w:type="spellEnd"/>
-      <w:r>
-        <w:t xml:space="preserve"> de la lista de las facturas.</w:t>
+      <w:r>
+        <w:t>getListaFacturas: Método get de la lista de las facturas.</w:t>
       </w:r>
     </w:p>
     <w:p>
@@ -9334,13 +8284,8 @@
         </w:numPr>
         <w:jc w:val="both"/>
       </w:pPr>
-      <w:proofErr w:type="spellStart"/>
-      <w:r>
-        <w:t>archivoLog</w:t>
-      </w:r>
-      <w:proofErr w:type="spellEnd"/>
-      <w:r>
-        <w:t>: Atributo de tipo Log para poder generar un log.</w:t>
+      <w:r>
+        <w:t>archivoLog: Atributo de tipo Log para poder generar un log.</w:t>
       </w:r>
     </w:p>
     <w:p>
@@ -9365,29 +8310,8 @@
         </w:numPr>
         <w:jc w:val="both"/>
       </w:pPr>
-      <w:proofErr w:type="spellStart"/>
-      <w:r>
-        <w:t>factoriaVehiculos</w:t>
-      </w:r>
-      <w:proofErr w:type="spellEnd"/>
-      <w:r>
-        <w:t xml:space="preserve">: Atributo de tipo </w:t>
-      </w:r>
-      <w:proofErr w:type="spellStart"/>
-      <w:r>
-        <w:t>FactoriaVehiculos</w:t>
-      </w:r>
-      <w:proofErr w:type="spellEnd"/>
-      <w:r>
-        <w:t xml:space="preserve"> para poder generar una factoría de vehículos. Se utiliza para el patrón </w:t>
-      </w:r>
-      <w:proofErr w:type="spellStart"/>
-      <w:r>
-        <w:t>Flyweight</w:t>
-      </w:r>
-      <w:proofErr w:type="spellEnd"/>
-      <w:r>
-        <w:t>.</w:t>
+      <w:r>
+        <w:t>factoriaVehiculos: Atributo de tipo FactoriaVehiculos para poder generar una factoría de vehículos. Se utiliza para el patrón Flyweight.</w:t>
       </w:r>
     </w:p>
     <w:p>
@@ -9399,21 +8323,8 @@
         </w:numPr>
         <w:jc w:val="both"/>
       </w:pPr>
-      <w:proofErr w:type="spellStart"/>
-      <w:r>
-        <w:t>botonPulsado</w:t>
-      </w:r>
-      <w:proofErr w:type="spellEnd"/>
-      <w:r>
-        <w:t xml:space="preserve">: Atributo de tipo </w:t>
-      </w:r>
-      <w:proofErr w:type="spellStart"/>
-      <w:r>
-        <w:t>boolean</w:t>
-      </w:r>
-      <w:proofErr w:type="spellEnd"/>
-      <w:r>
-        <w:t xml:space="preserve"> que cambia de estado cuando se pulsa un botón.</w:t>
+      <w:r>
+        <w:t>botonPulsado: Atributo de tipo boolean que cambia de estado cuando se pulsa un botón.</w:t>
       </w:r>
     </w:p>
     <w:p>
@@ -9425,13 +8336,8 @@
         </w:numPr>
         <w:jc w:val="both"/>
       </w:pPr>
-      <w:proofErr w:type="spellStart"/>
-      <w:r>
-        <w:t>numCoches</w:t>
-      </w:r>
-      <w:proofErr w:type="spellEnd"/>
-      <w:r>
-        <w:t>: Atributo de tipo entero para llevar la cuenta de los coches que han pasado por el peaje.</w:t>
+      <w:r>
+        <w:t>numCoches: Atributo de tipo entero para llevar la cuenta de los coches que han pasado por el peaje.</w:t>
       </w:r>
     </w:p>
     <w:p>
@@ -9443,13 +8349,8 @@
         </w:numPr>
         <w:jc w:val="both"/>
       </w:pPr>
-      <w:proofErr w:type="spellStart"/>
-      <w:r>
-        <w:t>numCamiones</w:t>
-      </w:r>
-      <w:proofErr w:type="spellEnd"/>
-      <w:r>
-        <w:t>: Atributo de tipo entero para llevar la cuenta de los camiones que han pasado por el peaje.</w:t>
+      <w:r>
+        <w:t>numCamiones: Atributo de tipo entero para llevar la cuenta de los camiones que han pasado por el peaje.</w:t>
       </w:r>
     </w:p>
     <w:p>
@@ -9461,13 +8362,8 @@
         </w:numPr>
         <w:jc w:val="both"/>
       </w:pPr>
-      <w:proofErr w:type="spellStart"/>
-      <w:r>
-        <w:t>numAmbulancias</w:t>
-      </w:r>
-      <w:proofErr w:type="spellEnd"/>
-      <w:r>
-        <w:t>: Atributo de tipo entero para llevar la cuenta de las ambulancias que han pasado por el peaje.</w:t>
+      <w:r>
+        <w:t>numAmbulancias: Atributo de tipo entero para llevar la cuenta de las ambulancias que han pasado por el peaje.</w:t>
       </w:r>
     </w:p>
     <w:p>
@@ -9505,11 +8401,9 @@
         </w:numPr>
         <w:jc w:val="both"/>
       </w:pPr>
-      <w:proofErr w:type="spellStart"/>
       <w:r>
         <w:t>botonPararReanudarActionPerformed</w:t>
       </w:r>
-      <w:proofErr w:type="spellEnd"/>
       <w:r>
         <w:t>: Método para modificar los botones si estos son pulsados.</w:t>
       </w:r>
@@ -9523,11 +8417,9 @@
         </w:numPr>
         <w:jc w:val="both"/>
       </w:pPr>
-      <w:proofErr w:type="spellStart"/>
       <w:r>
         <w:t>botonAmbulanciaActionPerformed</w:t>
       </w:r>
-      <w:proofErr w:type="spellEnd"/>
       <w:r>
         <w:t>:  Método para generar ambulancias si se ha pulsado el botón.</w:t>
       </w:r>
@@ -9541,11 +8433,9 @@
         </w:numPr>
         <w:jc w:val="both"/>
       </w:pPr>
-      <w:proofErr w:type="spellStart"/>
       <w:r>
         <w:t>botonBuscarVehiculoActionPerformed</w:t>
       </w:r>
-      <w:proofErr w:type="spellEnd"/>
       <w:r>
         <w:t>: Método para buscar un vehículo introduciendo su id.</w:t>
       </w:r>
@@ -9577,7 +8467,6 @@
         </w:numPr>
         <w:jc w:val="both"/>
       </w:pPr>
-      <w:proofErr w:type="spellStart"/>
       <w:r>
         <w:rPr>
           <w:b/>
@@ -9599,7 +8488,6 @@
         </w:rPr>
         <w:t>culo</w:t>
       </w:r>
-      <w:proofErr w:type="spellEnd"/>
       <w:r>
         <w:t>: Esta clase</w:t>
       </w:r>
@@ -9642,13 +8530,8 @@
         <w:t xml:space="preserve">: Atributo </w:t>
       </w:r>
       <w:r>
-        <w:t xml:space="preserve">de tipo </w:t>
-      </w:r>
-      <w:proofErr w:type="spellStart"/>
-      <w:r>
-        <w:t>String</w:t>
-      </w:r>
-      <w:proofErr w:type="spellEnd"/>
+        <w:t>de tipo String</w:t>
+      </w:r>
       <w:r>
         <w:t xml:space="preserve"> que</w:t>
       </w:r>
@@ -9678,13 +8561,8 @@
         <w:t>: Atributo</w:t>
       </w:r>
       <w:r>
-        <w:t xml:space="preserve"> de tipo </w:t>
-      </w:r>
-      <w:proofErr w:type="spellStart"/>
-      <w:r>
-        <w:t>String</w:t>
-      </w:r>
-      <w:proofErr w:type="spellEnd"/>
+        <w:t xml:space="preserve"> de tipo String</w:t>
+      </w:r>
       <w:r>
         <w:t xml:space="preserve"> que</w:t>
       </w:r>
@@ -9741,22 +8619,15 @@
         </w:numPr>
         <w:jc w:val="both"/>
       </w:pPr>
-      <w:proofErr w:type="spellStart"/>
       <w:r>
         <w:t>cabinaManual</w:t>
       </w:r>
-      <w:proofErr w:type="spellEnd"/>
       <w:r>
         <w:t>: Atributo d</w:t>
       </w:r>
       <w:r>
-        <w:t xml:space="preserve">e tipo </w:t>
-      </w:r>
-      <w:proofErr w:type="spellStart"/>
-      <w:r>
-        <w:t>CabinaManual</w:t>
-      </w:r>
-      <w:proofErr w:type="spellEnd"/>
+        <w:t>e tipo CabinaManual</w:t>
+      </w:r>
       <w:r>
         <w:t xml:space="preserve"> que</w:t>
       </w:r>
@@ -9776,36 +8647,21 @@
         </w:numPr>
         <w:jc w:val="both"/>
       </w:pPr>
-      <w:proofErr w:type="spellStart"/>
       <w:r>
         <w:lastRenderedPageBreak/>
         <w:t>cabinaAutomatica</w:t>
       </w:r>
-      <w:proofErr w:type="spellEnd"/>
       <w:r>
         <w:t>: Atributo de</w:t>
       </w:r>
       <w:r>
-        <w:t xml:space="preserve"> tipo </w:t>
-      </w:r>
-      <w:proofErr w:type="spellStart"/>
-      <w:r>
-        <w:t>CabinaAutomatica</w:t>
-      </w:r>
-      <w:proofErr w:type="spellEnd"/>
+        <w:t xml:space="preserve"> tipo CabinaAutomatica</w:t>
+      </w:r>
       <w:r>
         <w:t xml:space="preserve"> que </w:t>
       </w:r>
       <w:r>
-        <w:t xml:space="preserve">almacena la cabina </w:t>
-      </w:r>
-      <w:proofErr w:type="spellStart"/>
-      <w:r>
-        <w:t>automatica</w:t>
-      </w:r>
-      <w:proofErr w:type="spellEnd"/>
-      <w:r>
-        <w:t xml:space="preserve"> a la que tiene que entrar</w:t>
+        <w:t>almacena la cabina automatica a la que tiene que entrar</w:t>
       </w:r>
       <w:r>
         <w:t>.</w:t>
@@ -9867,21 +8723,8 @@
         </w:numPr>
         <w:jc w:val="both"/>
       </w:pPr>
-      <w:proofErr w:type="spellStart"/>
-      <w:r>
-        <w:t>britanico</w:t>
-      </w:r>
-      <w:proofErr w:type="spellEnd"/>
-      <w:r>
-        <w:t xml:space="preserve">: Atributo de tipo </w:t>
-      </w:r>
-      <w:proofErr w:type="spellStart"/>
-      <w:r>
-        <w:t>boolean</w:t>
-      </w:r>
-      <w:proofErr w:type="spellEnd"/>
-      <w:r>
-        <w:t xml:space="preserve"> que se encarga de detectar si un vehículo es británico o no.</w:t>
+      <w:r>
+        <w:t>britanico: Atributo de tipo boolean que se encarga de detectar si un vehículo es británico o no.</w:t>
       </w:r>
     </w:p>
     <w:p>
@@ -9906,13 +8749,8 @@
         </w:numPr>
         <w:jc w:val="both"/>
       </w:pPr>
-      <w:proofErr w:type="spellStart"/>
-      <w:r>
-        <w:t>Vehiculo</w:t>
-      </w:r>
-      <w:proofErr w:type="spellEnd"/>
-      <w:r>
-        <w:t>: Método constructor de la clase.</w:t>
+      <w:r>
+        <w:t>Vehiculo: Método constructor de la clase.</w:t>
       </w:r>
     </w:p>
     <w:p>
@@ -9928,15 +8766,7 @@
         <w:t>run: Método que n</w:t>
       </w:r>
       <w:r>
-        <w:t xml:space="preserve">o recibe ningún parámetro. Se encarga de establecer la rutina de un vehículo dependiendo de la cabina a la que le toque ir, si a una manual o a una automática. Y se parará cuando en </w:t>
-      </w:r>
-      <w:proofErr w:type="spellStart"/>
-      <w:r>
-        <w:t>getPaso.mirar</w:t>
-      </w:r>
-      <w:proofErr w:type="spellEnd"/>
-      <w:r>
-        <w:t xml:space="preserve"> se tenga que detener en el paso.</w:t>
+        <w:t>o recibe ningún parámetro. Se encarga de establecer la rutina de un vehículo dependiendo de la cabina a la que le toque ir, si a una manual o a una automática. Y se parará cuando en getPaso.mirar se tenga que detener en el paso.</w:t>
       </w:r>
     </w:p>
     <w:p>
@@ -9948,13 +8778,8 @@
         </w:numPr>
         <w:jc w:val="both"/>
       </w:pPr>
-      <w:proofErr w:type="spellStart"/>
-      <w:r>
-        <w:t>pagaCabinaAutomatica</w:t>
-      </w:r>
-      <w:proofErr w:type="spellEnd"/>
-      <w:r>
-        <w:t>: Método que n</w:t>
+      <w:r>
+        <w:t>pagaCabinaAutomatica: Método que n</w:t>
       </w:r>
       <w:r>
         <w:t>o recibe ningún argumento. Se encarga de parar al coche durante 5 segundos, que es el tiempo que tarda en pagar su peaje en una cabina automática</w:t>
@@ -9972,21 +8797,8 @@
         </w:numPr>
         <w:jc w:val="both"/>
       </w:pPr>
-      <w:proofErr w:type="spellStart"/>
-      <w:r>
-        <w:t>getIdentificador</w:t>
-      </w:r>
-      <w:proofErr w:type="spellEnd"/>
-      <w:r>
-        <w:t xml:space="preserve">: Método </w:t>
-      </w:r>
-      <w:proofErr w:type="spellStart"/>
-      <w:r>
-        <w:t>get</w:t>
-      </w:r>
-      <w:proofErr w:type="spellEnd"/>
-      <w:r>
-        <w:t xml:space="preserve"> del identificador.</w:t>
+      <w:r>
+        <w:t>getIdentificador: Método get del identificador.</w:t>
       </w:r>
     </w:p>
     <w:p>
@@ -9998,21 +8810,8 @@
         </w:numPr>
         <w:jc w:val="both"/>
       </w:pPr>
-      <w:proofErr w:type="spellStart"/>
-      <w:r>
-        <w:t>getTipo</w:t>
-      </w:r>
-      <w:proofErr w:type="spellEnd"/>
-      <w:r>
-        <w:t xml:space="preserve">: Método </w:t>
-      </w:r>
-      <w:proofErr w:type="spellStart"/>
-      <w:r>
-        <w:t>get</w:t>
-      </w:r>
-      <w:proofErr w:type="spellEnd"/>
-      <w:r>
-        <w:t xml:space="preserve"> del tipo.</w:t>
+      <w:r>
+        <w:t>getTipo: Método get del tipo.</w:t>
       </w:r>
     </w:p>
     <w:p>
@@ -10024,21 +8823,8 @@
         </w:numPr>
         <w:jc w:val="both"/>
       </w:pPr>
-      <w:proofErr w:type="spellStart"/>
-      <w:r>
-        <w:t>getCabinaManual</w:t>
-      </w:r>
-      <w:proofErr w:type="spellEnd"/>
-      <w:r>
-        <w:t xml:space="preserve">: Método </w:t>
-      </w:r>
-      <w:proofErr w:type="spellStart"/>
-      <w:r>
-        <w:t>get</w:t>
-      </w:r>
-      <w:proofErr w:type="spellEnd"/>
-      <w:r>
-        <w:t xml:space="preserve"> de la cabina manual.</w:t>
+      <w:r>
+        <w:t>getCabinaManual: Método get de la cabina manual.</w:t>
       </w:r>
     </w:p>
     <w:p>
@@ -10050,13 +8836,8 @@
         </w:numPr>
         <w:jc w:val="both"/>
       </w:pPr>
-      <w:proofErr w:type="spellStart"/>
-      <w:r>
-        <w:t>setCabinaManual</w:t>
-      </w:r>
-      <w:proofErr w:type="spellEnd"/>
-      <w:r>
-        <w:t>: Método set de la cabina manual.</w:t>
+      <w:r>
+        <w:t>setCabinaManual: Método set de la cabina manual.</w:t>
       </w:r>
     </w:p>
     <w:p>
@@ -10068,21 +8849,8 @@
         </w:numPr>
         <w:jc w:val="both"/>
       </w:pPr>
-      <w:proofErr w:type="spellStart"/>
-      <w:r>
-        <w:t>getCabinaAutomatica</w:t>
-      </w:r>
-      <w:proofErr w:type="spellEnd"/>
-      <w:r>
-        <w:t xml:space="preserve">: Método </w:t>
-      </w:r>
-      <w:proofErr w:type="spellStart"/>
-      <w:r>
-        <w:t>get</w:t>
-      </w:r>
-      <w:proofErr w:type="spellEnd"/>
-      <w:r>
-        <w:t xml:space="preserve"> de la cabina automática.</w:t>
+      <w:r>
+        <w:t>getCabinaAutomatica: Método get de la cabina automática.</w:t>
       </w:r>
     </w:p>
     <w:p>
@@ -10094,13 +8862,8 @@
         </w:numPr>
         <w:jc w:val="both"/>
       </w:pPr>
-      <w:proofErr w:type="spellStart"/>
-      <w:r>
-        <w:t>setCabinaAutomática</w:t>
-      </w:r>
-      <w:proofErr w:type="spellEnd"/>
-      <w:r>
-        <w:t>: Método set de la cabina automática.</w:t>
+      <w:r>
+        <w:t>setCabinaAutomática: Método set de la cabina automática.</w:t>
       </w:r>
     </w:p>
     <w:p>
@@ -10112,21 +8875,8 @@
         </w:numPr>
         <w:jc w:val="both"/>
       </w:pPr>
-      <w:proofErr w:type="spellStart"/>
-      <w:r>
-        <w:t>getPaso</w:t>
-      </w:r>
-      <w:proofErr w:type="spellEnd"/>
-      <w:r>
-        <w:t xml:space="preserve">: Método </w:t>
-      </w:r>
-      <w:proofErr w:type="spellStart"/>
-      <w:r>
-        <w:t>get</w:t>
-      </w:r>
-      <w:proofErr w:type="spellEnd"/>
-      <w:r>
-        <w:t xml:space="preserve"> del paso.</w:t>
+      <w:r>
+        <w:t>getPaso: Método get del paso.</w:t>
       </w:r>
     </w:p>
     <w:p>
@@ -10138,21 +8888,8 @@
         </w:numPr>
         <w:jc w:val="both"/>
       </w:pPr>
-      <w:proofErr w:type="spellStart"/>
-      <w:r>
-        <w:t>getFactura</w:t>
-      </w:r>
-      <w:proofErr w:type="spellEnd"/>
-      <w:r>
-        <w:t xml:space="preserve">: Método </w:t>
-      </w:r>
-      <w:proofErr w:type="spellStart"/>
-      <w:r>
-        <w:t>get</w:t>
-      </w:r>
-      <w:proofErr w:type="spellEnd"/>
-      <w:r>
-        <w:t xml:space="preserve"> de la factura.</w:t>
+      <w:r>
+        <w:t>getFactura: Método get de la factura.</w:t>
       </w:r>
     </w:p>
     <w:p>
@@ -10164,13 +8901,8 @@
         </w:numPr>
         <w:jc w:val="both"/>
       </w:pPr>
-      <w:proofErr w:type="spellStart"/>
-      <w:r>
-        <w:t>setFactura</w:t>
-      </w:r>
-      <w:proofErr w:type="spellEnd"/>
-      <w:r>
-        <w:t>: Método set de la factura.</w:t>
+      <w:r>
+        <w:t>setFactura: Método set de la factura.</w:t>
       </w:r>
     </w:p>
     <w:p>
@@ -10182,13 +8914,8 @@
         </w:numPr>
         <w:jc w:val="both"/>
       </w:pPr>
-      <w:proofErr w:type="spellStart"/>
-      <w:r>
-        <w:t>isBritanico</w:t>
-      </w:r>
-      <w:proofErr w:type="spellEnd"/>
-      <w:r>
-        <w:t>: Método que devuelve si un vehículo es británico o no.</w:t>
+      <w:r>
+        <w:t>isBritanico: Método que devuelve si un vehículo es británico o no.</w:t>
       </w:r>
     </w:p>
     <w:p>
@@ -10295,7 +9022,6 @@
       <w:r>
         <w:br w:type="page"/>
       </w:r>
-      <w:proofErr w:type="spellStart"/>
       <w:r>
         <w:rPr>
           <w:b/>
@@ -10304,12 +9030,8 @@
         <w:lastRenderedPageBreak/>
         <w:t>ClienteDePeaje</w:t>
       </w:r>
-      <w:proofErr w:type="spellEnd"/>
-      <w:r>
-        <w:t xml:space="preserve">: </w:t>
-      </w:r>
-      <w:r>
-        <w:t>Clase main del programa. Tiene los siguientes atributos y métodos:</w:t>
+      <w:r>
+        <w:t>: Clase main del programa. Tiene los siguientes atributos y métodos:</w:t>
       </w:r>
     </w:p>
     <w:p>
@@ -10341,10 +9063,7 @@
         <w:t>/</w:t>
       </w:r>
       <w:r>
-        <w:t xml:space="preserve"> </w:t>
-      </w:r>
-      <w:r>
-        <w:t>botonCierraCabinaCoches</w:t>
+        <w:t xml:space="preserve"> botonCierraCabinaCoches</w:t>
       </w:r>
       <w:r>
         <w:t>5</w:t>
@@ -10356,10 +9075,7 @@
         <w:t>/</w:t>
       </w:r>
       <w:r>
-        <w:t xml:space="preserve"> </w:t>
-      </w:r>
-      <w:r>
-        <w:t>botonCierraCabinaCoches</w:t>
+        <w:t xml:space="preserve"> botonCierraCabinaCoches</w:t>
       </w:r>
       <w:r>
         <w:t>6</w:t>
@@ -10433,11 +9149,9 @@
         </w:numPr>
         <w:jc w:val="both"/>
       </w:pPr>
-      <w:proofErr w:type="spellStart"/>
       <w:r>
         <w:t>ClienteDePeaje</w:t>
       </w:r>
-      <w:proofErr w:type="spellEnd"/>
       <w:r>
         <w:t>: Método constructor de la clase.</w:t>
       </w:r>
@@ -10458,10 +9172,7 @@
         <w:t>/</w:t>
       </w:r>
       <w:r>
-        <w:t xml:space="preserve"> </w:t>
-      </w:r>
-      <w:r>
-        <w:t>botonCierraCabinaCoches</w:t>
+        <w:t xml:space="preserve"> botonCierraCabinaCoches</w:t>
       </w:r>
       <w:r>
         <w:t>5</w:t>
@@ -10473,10 +9184,7 @@
         <w:t>/</w:t>
       </w:r>
       <w:r>
-        <w:t xml:space="preserve"> </w:t>
-      </w:r>
-      <w:r>
-        <w:t>botonCierraCabinaCoches</w:t>
+        <w:t xml:space="preserve"> botonCierraCabinaCoches</w:t>
       </w:r>
       <w:r>
         <w:t>6</w:t>
@@ -10539,21 +9247,11 @@
         </w:numPr>
         <w:jc w:val="both"/>
       </w:pPr>
-      <w:proofErr w:type="spellStart"/>
       <w:r>
         <w:t>actualizaCuadrosDeTexto</w:t>
       </w:r>
-      <w:proofErr w:type="spellEnd"/>
-      <w:r>
-        <w:t xml:space="preserve">: Método para actualizar los </w:t>
-      </w:r>
-      <w:proofErr w:type="spellStart"/>
-      <w:r>
-        <w:t>JTextField</w:t>
-      </w:r>
-      <w:proofErr w:type="spellEnd"/>
-      <w:r>
-        <w:t xml:space="preserve"> del cliente.</w:t>
+      <w:r>
+        <w:t>: Método para actualizar los JTextField del cliente.</w:t>
       </w:r>
     </w:p>
     <w:p>
@@ -10589,228 +9287,185 @@
         </w:numPr>
         <w:jc w:val="both"/>
       </w:pPr>
-      <w:proofErr w:type="spellStart"/>
-      <w:r>
+      <w:r>
+        <w:rPr>
+          <w:b/>
+          <w:bCs/>
+        </w:rPr>
         <w:t>GestorInterface</w:t>
       </w:r>
-      <w:proofErr w:type="spellEnd"/>
       <w:r>
         <w:t>: Clase que t</w:t>
       </w:r>
       <w:r>
-        <w:t xml:space="preserve">iene los métodos codificados presentes en la interfaz </w:t>
-      </w:r>
-      <w:proofErr w:type="spellStart"/>
-      <w:r>
+        <w:t>iene los métodos codificados presentes en la interfaz InterfacePeaje. Tiene los siguientes atributos y métodos</w:t>
+      </w:r>
+      <w:r>
+        <w:t>:</w:t>
+      </w:r>
+    </w:p>
+    <w:p>
+      <w:pPr>
+        <w:pStyle w:val="Prrafodelista"/>
+        <w:numPr>
+          <w:ilvl w:val="1"/>
+          <w:numId w:val="12"/>
+        </w:numPr>
+        <w:jc w:val="both"/>
+      </w:pPr>
+      <w:r>
+        <w:t>Atributos:</w:t>
+      </w:r>
+    </w:p>
+    <w:p>
+      <w:pPr>
+        <w:pStyle w:val="Prrafodelista"/>
+        <w:numPr>
+          <w:ilvl w:val="2"/>
+          <w:numId w:val="12"/>
+        </w:numPr>
+        <w:jc w:val="both"/>
+      </w:pPr>
+      <w:r>
+        <w:t xml:space="preserve">peaje: Atributo de tipo Peaje que </w:t>
+      </w:r>
+      <w:r>
+        <w:t>almacena el peaje donde tiene lugar toda la parte concurrente</w:t>
+      </w:r>
+      <w:r>
+        <w:t>.</w:t>
+      </w:r>
+    </w:p>
+    <w:p>
+      <w:pPr>
+        <w:pStyle w:val="Prrafodelista"/>
+        <w:numPr>
+          <w:ilvl w:val="1"/>
+          <w:numId w:val="12"/>
+        </w:numPr>
+        <w:jc w:val="both"/>
+      </w:pPr>
+      <w:r>
+        <w:t>Métodos:</w:t>
+      </w:r>
+    </w:p>
+    <w:p>
+      <w:pPr>
+        <w:pStyle w:val="Prrafodelista"/>
+        <w:numPr>
+          <w:ilvl w:val="2"/>
+          <w:numId w:val="12"/>
+        </w:numPr>
+        <w:jc w:val="both"/>
+      </w:pPr>
+      <w:r>
+        <w:t>GestorInterface: Método constructor de la clase.</w:t>
+      </w:r>
+    </w:p>
+    <w:p>
+      <w:pPr>
+        <w:pStyle w:val="Prrafodelista"/>
+        <w:numPr>
+          <w:ilvl w:val="2"/>
+          <w:numId w:val="12"/>
+        </w:numPr>
+        <w:jc w:val="both"/>
+      </w:pPr>
+      <w:r>
+        <w:t>cierraCabinaCoche4</w:t>
+      </w:r>
+      <w:r>
+        <w:t>/</w:t>
+      </w:r>
+      <w:r>
+        <w:t>cierraCabinaCoche</w:t>
+      </w:r>
+      <w:r>
+        <w:t>5/</w:t>
+      </w:r>
+      <w:r>
+        <w:t>cierraCabinaCoche</w:t>
+      </w:r>
+      <w:r>
+        <w:t>6/cierraCabinaCamion3/cierraCabinaCamion4: Método que sirve para cerrar las cabinas de los coches o camiones.</w:t>
+      </w:r>
+    </w:p>
+    <w:p>
+      <w:pPr>
+        <w:pStyle w:val="Prrafodelista"/>
+        <w:numPr>
+          <w:ilvl w:val="2"/>
+          <w:numId w:val="12"/>
+        </w:numPr>
+        <w:jc w:val="both"/>
+      </w:pPr>
+      <w:r>
+        <w:t>abreCabinaCoche4/abreCabiinaCoche5/abreCabinaCoche6/abreCabinaCamion3/abreCabinaCamion4: Método que sirve para abrir las cabinas de los coches o camiones.</w:t>
+      </w:r>
+    </w:p>
+    <w:p>
+      <w:pPr>
+        <w:pStyle w:val="Prrafodelista"/>
+        <w:numPr>
+          <w:ilvl w:val="2"/>
+          <w:numId w:val="12"/>
+        </w:numPr>
+        <w:jc w:val="both"/>
+      </w:pPr>
+      <w:r>
+        <w:t>devuelveContenidoJTextFields</w:t>
+      </w:r>
+      <w:r>
+        <w:t>: Método que r</w:t>
+      </w:r>
+      <w:r>
+        <w:t xml:space="preserve">ecibe </w:t>
+      </w:r>
+      <w:r>
+        <w:t xml:space="preserve">como parámetro </w:t>
+      </w:r>
+      <w:r>
+        <w:t xml:space="preserve">el nombre del JTextField </w:t>
+      </w:r>
+      <w:r>
+        <w:t xml:space="preserve">del </w:t>
+      </w:r>
+      <w:r>
+        <w:t>que se quiere coger el texto</w:t>
+      </w:r>
+      <w:r>
+        <w:t xml:space="preserve">, y </w:t>
+      </w:r>
+      <w:r>
+        <w:t>sirve para actualizar los JTextField.</w:t>
+      </w:r>
+    </w:p>
+    <w:p>
+      <w:pPr>
+        <w:jc w:val="both"/>
+      </w:pPr>
+    </w:p>
+    <w:p>
+      <w:pPr>
+        <w:pStyle w:val="Prrafodelista"/>
+        <w:numPr>
+          <w:ilvl w:val="0"/>
+          <w:numId w:val="12"/>
+        </w:numPr>
+        <w:jc w:val="both"/>
+      </w:pPr>
+      <w:r>
+        <w:rPr>
+          <w:b/>
+          <w:bCs/>
+        </w:rPr>
         <w:t>InterfacePeaje</w:t>
       </w:r>
-      <w:proofErr w:type="spellEnd"/>
-      <w:r>
-        <w:t>. Tiene los siguientes atributos y métodos</w:t>
-      </w:r>
-      <w:r>
-        <w:t>:</w:t>
-      </w:r>
-    </w:p>
-    <w:p>
-      <w:pPr>
-        <w:pStyle w:val="Prrafodelista"/>
-        <w:numPr>
-          <w:ilvl w:val="1"/>
-          <w:numId w:val="12"/>
-        </w:numPr>
-        <w:jc w:val="both"/>
-      </w:pPr>
-      <w:r>
-        <w:t>Atributos:</w:t>
-      </w:r>
-    </w:p>
-    <w:p>
-      <w:pPr>
-        <w:pStyle w:val="Prrafodelista"/>
-        <w:numPr>
-          <w:ilvl w:val="2"/>
-          <w:numId w:val="12"/>
-        </w:numPr>
-        <w:jc w:val="both"/>
-      </w:pPr>
-      <w:r>
-        <w:t xml:space="preserve">peaje: Atributo de tipo Peaje que </w:t>
-      </w:r>
-      <w:r>
-        <w:t>almacena el peaje donde tiene lugar toda la parte concurrente</w:t>
-      </w:r>
-      <w:r>
-        <w:t>.</w:t>
-      </w:r>
-    </w:p>
-    <w:p>
-      <w:pPr>
-        <w:pStyle w:val="Prrafodelista"/>
-        <w:numPr>
-          <w:ilvl w:val="1"/>
-          <w:numId w:val="12"/>
-        </w:numPr>
-        <w:jc w:val="both"/>
-      </w:pPr>
-      <w:r>
-        <w:t>Métodos:</w:t>
-      </w:r>
-    </w:p>
-    <w:p>
-      <w:pPr>
-        <w:pStyle w:val="Prrafodelista"/>
-        <w:numPr>
-          <w:ilvl w:val="2"/>
-          <w:numId w:val="12"/>
-        </w:numPr>
-        <w:jc w:val="both"/>
-      </w:pPr>
-      <w:proofErr w:type="spellStart"/>
-      <w:r>
-        <w:t>GestorInterface</w:t>
-      </w:r>
-      <w:proofErr w:type="spellEnd"/>
-      <w:r>
-        <w:t>: Método constructor de la clase.</w:t>
-      </w:r>
-    </w:p>
-    <w:p>
-      <w:pPr>
-        <w:pStyle w:val="Prrafodelista"/>
-        <w:numPr>
-          <w:ilvl w:val="2"/>
-          <w:numId w:val="12"/>
-        </w:numPr>
-        <w:jc w:val="both"/>
-      </w:pPr>
-      <w:r>
-        <w:t>cierraCabinaCoche4</w:t>
-      </w:r>
-      <w:r>
-        <w:t>/</w:t>
-      </w:r>
-      <w:r>
-        <w:t>cierraCabinaCoche</w:t>
-      </w:r>
-      <w:r>
-        <w:t>5/</w:t>
-      </w:r>
-      <w:r>
-        <w:t>cierraCabinaCoche</w:t>
-      </w:r>
-      <w:r>
-        <w:t>6/cierraCabinaCamion3/cierraCabinaCamion4: Método que sirve para cerrar las cabinas de los coches o camiones.</w:t>
-      </w:r>
-    </w:p>
-    <w:p>
-      <w:pPr>
-        <w:pStyle w:val="Prrafodelista"/>
-        <w:numPr>
-          <w:ilvl w:val="2"/>
-          <w:numId w:val="12"/>
-        </w:numPr>
-        <w:jc w:val="both"/>
-      </w:pPr>
-      <w:r>
-        <w:t>abreCabinaCoche4/abreCabiinaCoche5/abreCabinaCoche6/abreCabinaCamion3/abreCabinaCamion4: Método que sirve para abrir las cabinas de los coches o camiones.</w:t>
-      </w:r>
-    </w:p>
-    <w:p>
-      <w:pPr>
-        <w:pStyle w:val="Prrafodelista"/>
-        <w:numPr>
-          <w:ilvl w:val="2"/>
-          <w:numId w:val="12"/>
-        </w:numPr>
-        <w:jc w:val="both"/>
-      </w:pPr>
-      <w:proofErr w:type="spellStart"/>
-      <w:r>
-        <w:t>devuelveContenidoJTextFields</w:t>
-      </w:r>
-      <w:proofErr w:type="spellEnd"/>
-      <w:r>
-        <w:t>: Método que r</w:t>
-      </w:r>
-      <w:r>
-        <w:t xml:space="preserve">ecibe </w:t>
-      </w:r>
-      <w:r>
-        <w:t xml:space="preserve">como parámetro </w:t>
-      </w:r>
-      <w:r>
-        <w:t xml:space="preserve">el nombre del </w:t>
-      </w:r>
-      <w:proofErr w:type="spellStart"/>
-      <w:r>
-        <w:t>JTextField</w:t>
-      </w:r>
-      <w:proofErr w:type="spellEnd"/>
-      <w:r>
-        <w:t xml:space="preserve"> </w:t>
-      </w:r>
-      <w:r>
-        <w:t xml:space="preserve">del </w:t>
-      </w:r>
-      <w:r>
-        <w:t>que se quiere coger el texto</w:t>
-      </w:r>
-      <w:r>
-        <w:t xml:space="preserve">, y </w:t>
-      </w:r>
-      <w:r>
-        <w:t xml:space="preserve">sirve para actualizar los </w:t>
-      </w:r>
-      <w:proofErr w:type="spellStart"/>
-      <w:r>
-        <w:t>JTextField</w:t>
-      </w:r>
-      <w:proofErr w:type="spellEnd"/>
-      <w:r>
-        <w:t>.</w:t>
-      </w:r>
-    </w:p>
-    <w:p>
-      <w:pPr>
-        <w:jc w:val="both"/>
-      </w:pPr>
-    </w:p>
-    <w:p>
-      <w:pPr>
-        <w:pStyle w:val="Prrafodelista"/>
-        <w:numPr>
-          <w:ilvl w:val="0"/>
-          <w:numId w:val="12"/>
-        </w:numPr>
-        <w:jc w:val="both"/>
-      </w:pPr>
-      <w:proofErr w:type="spellStart"/>
-      <w:r>
-        <w:t>InterfacePeaje</w:t>
-      </w:r>
-      <w:proofErr w:type="spellEnd"/>
-      <w:r>
-        <w:t xml:space="preserve">: Interfaz de la clase </w:t>
-      </w:r>
-      <w:proofErr w:type="spellStart"/>
-      <w:r>
-        <w:t>GestorInterface</w:t>
-      </w:r>
-      <w:proofErr w:type="spellEnd"/>
-      <w:r>
-        <w:t xml:space="preserve"> donde figura la declaración de todos los métodos que usa dicha clase, los cuales </w:t>
-      </w:r>
-      <w:r>
-        <w:t xml:space="preserve">lanzan la excepción </w:t>
-      </w:r>
-      <w:proofErr w:type="spellStart"/>
-      <w:r>
-        <w:t>RemoteException</w:t>
-      </w:r>
-      <w:proofErr w:type="spellEnd"/>
-      <w:r>
-        <w:t xml:space="preserve">, </w:t>
+      <w:r>
+        <w:t xml:space="preserve">: Interfaz de la clase GestorInterface donde figura la declaración de todos los métodos que usa dicha clase, los cuales </w:t>
+      </w:r>
+      <w:r>
+        <w:t xml:space="preserve">lanzan la excepción RemoteException, </w:t>
       </w:r>
       <w:r>
         <w:t>que</w:t>
@@ -13788,6 +12443,7 @@
   <w:style w:type="character" w:default="1" w:styleId="Fuentedeprrafopredeter">
     <w:name w:val="Default Paragraph Font"/>
     <w:uiPriority w:val="1"/>
+    <w:semiHidden/>
     <w:unhideWhenUsed/>
   </w:style>
   <w:style w:type="table" w:default="1" w:styleId="Tablanormal">

</xml_diff>